<commit_message>
Update link source management
</commit_message>
<xml_diff>
--- a/docs/MyProjectMgnt.docx
+++ b/docs/MyProjectMgnt.docx
@@ -6320,6 +6320,11 @@
       <w:proofErr w:type="spellEnd"/>
     </w:p>
     <w:p>
+      <w:pPr>
+        <w:rPr>
+          <w:color w:val="FF0000"/>
+        </w:rPr>
+      </w:pPr>
       <w:r>
         <w:rPr>
           <w:b/>
@@ -6452,12 +6457,16 @@
         </w:rPr>
         <w:t xml:space="preserve"> </w:t>
       </w:r>
-      <w:r>
-        <w:t>…………………………………………</w:t>
-      </w:r>
-      <w:r>
-        <w:t>…………………….</w:t>
-      </w:r>
+    </w:p>
+    <w:p>
+      <w:hyperlink r:id="rId15" w:history="1">
+        <w:r>
+          <w:rPr>
+            <w:rStyle w:val="Hyperlink"/>
+          </w:rPr>
+          <w:t>https://github.com/dzungchaos/microsoft-teams-apps-tetris-tournament.git</w:t>
+        </w:r>
+      </w:hyperlink>
     </w:p>
     <w:p/>
     <w:p>
@@ -8126,6 +8135,7 @@
           <w:i/>
           <w:iCs/>
         </w:rPr>
+        <w:lastRenderedPageBreak/>
         <w:t>Số</w:t>
       </w:r>
       <w:proofErr w:type="spellEnd"/>
@@ -8187,7 +8197,6 @@
           <w:i/>
           <w:iCs/>
         </w:rPr>
-        <w:lastRenderedPageBreak/>
         <w:t>Số</w:t>
       </w:r>
       <w:proofErr w:type="spellEnd"/>
@@ -11223,6 +11232,7 @@
       <w:bookmarkStart w:id="17" w:name="_Toc90500052"/>
       <w:proofErr w:type="spellStart"/>
       <w:r>
+        <w:lastRenderedPageBreak/>
         <w:t>Rủi</w:t>
       </w:r>
       <w:proofErr w:type="spellEnd"/>
@@ -11318,7 +11328,6 @@
           <w:i/>
           <w:iCs/>
         </w:rPr>
-        <w:lastRenderedPageBreak/>
         <w:t>Mô</w:t>
       </w:r>
       <w:proofErr w:type="spellEnd"/>
@@ -13576,6 +13585,7 @@
           <w:i/>
           <w:lang w:val="fr-FR"/>
         </w:rPr>
+        <w:lastRenderedPageBreak/>
         <w:t xml:space="preserve">Qui </w:t>
       </w:r>
       <w:proofErr w:type="spellStart"/>
@@ -13641,7 +13651,6 @@
       <w:bookmarkStart w:id="23" w:name="_Toc90500058"/>
       <w:proofErr w:type="spellStart"/>
       <w:r>
-        <w:lastRenderedPageBreak/>
         <w:t>Đóng</w:t>
       </w:r>
       <w:proofErr w:type="spellEnd"/>
@@ -14568,12 +14577,12 @@
     </w:p>
     <w:p/>
     <w:sectPr>
-      <w:headerReference w:type="even" r:id="rId15"/>
-      <w:headerReference w:type="default" r:id="rId16"/>
-      <w:footerReference w:type="even" r:id="rId17"/>
-      <w:footerReference w:type="default" r:id="rId18"/>
-      <w:headerReference w:type="first" r:id="rId19"/>
-      <w:footerReference w:type="first" r:id="rId20"/>
+      <w:headerReference w:type="even" r:id="rId16"/>
+      <w:headerReference w:type="default" r:id="rId17"/>
+      <w:footerReference w:type="even" r:id="rId18"/>
+      <w:footerReference w:type="default" r:id="rId19"/>
+      <w:headerReference w:type="first" r:id="rId20"/>
+      <w:footerReference w:type="first" r:id="rId21"/>
       <w:footnotePr>
         <w:pos w:val="beneathText"/>
       </w:footnotePr>

</xml_diff>

<commit_message>
Update developer role in group infomation
</commit_message>
<xml_diff>
--- a/docs/MyProjectMgnt.docx
+++ b/docs/MyProjectMgnt.docx
@@ -6715,7 +6715,39 @@
           <w:i/>
           <w:iCs/>
         </w:rPr>
-        <w:t>:  Pham Lan</w:t>
+        <w:t xml:space="preserve">:  </w:t>
+      </w:r>
+      <w:proofErr w:type="spellStart"/>
+      <w:r>
+        <w:rPr>
+          <w:i/>
+          <w:iCs/>
+        </w:rPr>
+        <w:t>Nguyễn</w:t>
+      </w:r>
+      <w:proofErr w:type="spellEnd"/>
+      <w:r>
+        <w:rPr>
+          <w:i/>
+          <w:iCs/>
+        </w:rPr>
+        <w:t xml:space="preserve"> </w:t>
+      </w:r>
+      <w:proofErr w:type="spellStart"/>
+      <w:r>
+        <w:rPr>
+          <w:i/>
+          <w:iCs/>
+        </w:rPr>
+        <w:t>Thành</w:t>
+      </w:r>
+      <w:proofErr w:type="spellEnd"/>
+      <w:r>
+        <w:rPr>
+          <w:i/>
+          <w:iCs/>
+        </w:rPr>
+        <w:t xml:space="preserve"> Long</w:t>
       </w:r>
     </w:p>
     <w:p>

</xml_diff>

<commit_message>
update basic function 1
</commit_message>
<xml_diff>
--- a/docs/MyProjectMgnt.docx
+++ b/docs/MyProjectMgnt.docx
@@ -3314,7 +3314,6 @@
         <w:t xml:space="preserve"> </w:t>
       </w:r>
       <w:proofErr w:type="spellStart"/>
-      <w:proofErr w:type="gramStart"/>
       <w:r>
         <w:t>bảo</w:t>
       </w:r>
@@ -3322,15 +3321,11 @@
       <w:r>
         <w:t xml:space="preserve"> </w:t>
       </w:r>
-      <w:r>
-        <w:t xml:space="preserve"> </w:t>
-      </w:r>
       <w:proofErr w:type="spellStart"/>
       <w:r>
         <w:t>đảm</w:t>
       </w:r>
       <w:proofErr w:type="spellEnd"/>
-      <w:proofErr w:type="gramEnd"/>
       <w:r>
         <w:t xml:space="preserve"> </w:t>
       </w:r>
@@ -7582,7 +7577,7 @@
       <w:pPr>
         <w:pStyle w:val="ListParagraph"/>
         <w:numPr>
-          <w:ilvl w:val="0"/>
+          <w:ilvl w:val="1"/>
           <w:numId w:val="40"/>
         </w:numPr>
         <w:rPr>
@@ -7596,269 +7591,134 @@
           <w:i/>
           <w:iCs/>
         </w:rPr>
-        <w:t>Liệt</w:t>
-      </w:r>
-      <w:proofErr w:type="spellEnd"/>
-      <w:r>
-        <w:rPr>
-          <w:i/>
-          <w:iCs/>
-        </w:rPr>
-        <w:t xml:space="preserve"> </w:t>
-      </w:r>
-      <w:proofErr w:type="spellStart"/>
-      <w:r>
-        <w:rPr>
-          <w:i/>
-          <w:iCs/>
-        </w:rPr>
-        <w:t>kê</w:t>
-      </w:r>
-      <w:proofErr w:type="spellEnd"/>
-      <w:r>
-        <w:rPr>
-          <w:i/>
-          <w:iCs/>
-        </w:rPr>
-        <w:t xml:space="preserve"> 5 </w:t>
-      </w:r>
-      <w:proofErr w:type="spellStart"/>
-      <w:r>
-        <w:rPr>
-          <w:i/>
-          <w:iCs/>
-        </w:rPr>
-        <w:t>từ</w:t>
-      </w:r>
-      <w:proofErr w:type="spellEnd"/>
-      <w:r>
-        <w:rPr>
-          <w:i/>
-          <w:iCs/>
-        </w:rPr>
-        <w:t xml:space="preserve"> </w:t>
-      </w:r>
-      <w:proofErr w:type="spellStart"/>
-      <w:r>
-        <w:rPr>
-          <w:i/>
-          <w:iCs/>
-        </w:rPr>
-        <w:t>khóa</w:t>
-      </w:r>
-      <w:proofErr w:type="spellEnd"/>
-      <w:r>
-        <w:rPr>
-          <w:i/>
-          <w:iCs/>
-        </w:rPr>
-        <w:t xml:space="preserve"> </w:t>
-      </w:r>
-      <w:proofErr w:type="spellStart"/>
-      <w:r>
-        <w:rPr>
-          <w:i/>
-          <w:iCs/>
-        </w:rPr>
-        <w:t>công</w:t>
-      </w:r>
-      <w:proofErr w:type="spellEnd"/>
-      <w:r>
-        <w:rPr>
-          <w:i/>
-          <w:iCs/>
-        </w:rPr>
-        <w:t xml:space="preserve"> </w:t>
-      </w:r>
-      <w:proofErr w:type="spellStart"/>
-      <w:r>
-        <w:rPr>
-          <w:i/>
-          <w:iCs/>
-        </w:rPr>
-        <w:t>nghệ</w:t>
-      </w:r>
-      <w:proofErr w:type="spellEnd"/>
-      <w:r>
-        <w:rPr>
-          <w:i/>
-          <w:iCs/>
-        </w:rPr>
-        <w:t xml:space="preserve"> </w:t>
-      </w:r>
-      <w:proofErr w:type="spellStart"/>
-      <w:r>
-        <w:rPr>
-          <w:i/>
-          <w:iCs/>
-        </w:rPr>
-        <w:t>liên</w:t>
-      </w:r>
-      <w:proofErr w:type="spellEnd"/>
-      <w:r>
-        <w:rPr>
-          <w:i/>
-          <w:iCs/>
-        </w:rPr>
-        <w:t xml:space="preserve"> </w:t>
-      </w:r>
-      <w:proofErr w:type="spellStart"/>
-      <w:r>
-        <w:rPr>
-          <w:i/>
-          <w:iCs/>
-        </w:rPr>
-        <w:t>quan</w:t>
-      </w:r>
-      <w:proofErr w:type="spellEnd"/>
-      <w:r>
-        <w:rPr>
-          <w:i/>
-          <w:iCs/>
-        </w:rPr>
-        <w:t xml:space="preserve"> </w:t>
-      </w:r>
-      <w:proofErr w:type="spellStart"/>
-      <w:r>
-        <w:rPr>
-          <w:i/>
-          <w:iCs/>
-        </w:rPr>
-        <w:t>trong</w:t>
-      </w:r>
-      <w:proofErr w:type="spellEnd"/>
-      <w:r>
-        <w:rPr>
-          <w:i/>
-          <w:iCs/>
-        </w:rPr>
-        <w:t xml:space="preserve"> </w:t>
-      </w:r>
-      <w:proofErr w:type="spellStart"/>
-      <w:r>
-        <w:rPr>
-          <w:i/>
-          <w:iCs/>
-        </w:rPr>
-        <w:t>mã</w:t>
-      </w:r>
-      <w:proofErr w:type="spellEnd"/>
-      <w:r>
-        <w:rPr>
-          <w:i/>
-          <w:iCs/>
-        </w:rPr>
-        <w:t xml:space="preserve"> </w:t>
-      </w:r>
-      <w:proofErr w:type="spellStart"/>
-      <w:r>
-        <w:rPr>
-          <w:i/>
-          <w:iCs/>
-        </w:rPr>
-        <w:t>nguồn</w:t>
-      </w:r>
-      <w:proofErr w:type="spellEnd"/>
-      <w:r>
-        <w:rPr>
-          <w:i/>
-          <w:iCs/>
-        </w:rPr>
-        <w:t xml:space="preserve">. </w:t>
-      </w:r>
-      <w:proofErr w:type="spellStart"/>
-      <w:r>
-        <w:rPr>
-          <w:i/>
-          <w:iCs/>
-        </w:rPr>
-        <w:t>Ví</w:t>
-      </w:r>
-      <w:proofErr w:type="spellEnd"/>
-      <w:r>
-        <w:rPr>
-          <w:i/>
-          <w:iCs/>
-        </w:rPr>
-        <w:t xml:space="preserve"> </w:t>
-      </w:r>
-      <w:proofErr w:type="spellStart"/>
-      <w:r>
-        <w:rPr>
-          <w:i/>
-          <w:iCs/>
-        </w:rPr>
-        <w:t>dụ</w:t>
-      </w:r>
-      <w:proofErr w:type="spellEnd"/>
-      <w:r>
-        <w:rPr>
-          <w:i/>
-          <w:iCs/>
-        </w:rPr>
-        <w:t xml:space="preserve"> </w:t>
-      </w:r>
-      <w:proofErr w:type="spellStart"/>
-      <w:r>
-        <w:rPr>
-          <w:i/>
-          <w:iCs/>
-        </w:rPr>
-        <w:t>Javascript</w:t>
-      </w:r>
-      <w:proofErr w:type="spellEnd"/>
-      <w:r>
-        <w:rPr>
-          <w:i/>
-          <w:iCs/>
-        </w:rPr>
-        <w:t>, MySQL, json…</w:t>
-      </w:r>
+        <w:t>Tạo</w:t>
+      </w:r>
+      <w:proofErr w:type="spellEnd"/>
+      <w:r>
+        <w:rPr>
+          <w:i/>
+          <w:iCs/>
+        </w:rPr>
+        <w:t xml:space="preserve"> 1 </w:t>
+      </w:r>
+      <w:proofErr w:type="spellStart"/>
+      <w:r>
+        <w:rPr>
+          <w:i/>
+          <w:iCs/>
+        </w:rPr>
+        <w:t>giải</w:t>
+      </w:r>
+      <w:proofErr w:type="spellEnd"/>
+      <w:r>
+        <w:rPr>
+          <w:i/>
+          <w:iCs/>
+        </w:rPr>
+        <w:t xml:space="preserve"> </w:t>
+      </w:r>
+      <w:proofErr w:type="spellStart"/>
+      <w:r>
+        <w:rPr>
+          <w:i/>
+          <w:iCs/>
+        </w:rPr>
+        <w:t>đấu</w:t>
+      </w:r>
+      <w:proofErr w:type="spellEnd"/>
+      <w:r>
+        <w:rPr>
+          <w:i/>
+          <w:iCs/>
+        </w:rPr>
+        <w:t xml:space="preserve"> </w:t>
+      </w:r>
+      <w:proofErr w:type="spellStart"/>
+      <w:r>
+        <w:rPr>
+          <w:i/>
+          <w:iCs/>
+        </w:rPr>
+        <w:t>cho</w:t>
+      </w:r>
+      <w:proofErr w:type="spellEnd"/>
+      <w:r>
+        <w:rPr>
+          <w:i/>
+          <w:iCs/>
+        </w:rPr>
+        <w:t xml:space="preserve"> </w:t>
+      </w:r>
+      <w:proofErr w:type="spellStart"/>
+      <w:r>
+        <w:rPr>
+          <w:i/>
+          <w:iCs/>
+        </w:rPr>
+        <w:t>mọi</w:t>
+      </w:r>
+      <w:proofErr w:type="spellEnd"/>
+      <w:r>
+        <w:rPr>
+          <w:i/>
+          <w:iCs/>
+        </w:rPr>
+        <w:t xml:space="preserve"> </w:t>
+      </w:r>
+      <w:proofErr w:type="spellStart"/>
+      <w:r>
+        <w:rPr>
+          <w:i/>
+          <w:iCs/>
+        </w:rPr>
+        <w:t>người</w:t>
+      </w:r>
+      <w:proofErr w:type="spellEnd"/>
+      <w:r>
+        <w:rPr>
+          <w:i/>
+          <w:iCs/>
+        </w:rPr>
+        <w:t xml:space="preserve"> </w:t>
+      </w:r>
+      <w:proofErr w:type="spellStart"/>
+      <w:r>
+        <w:rPr>
+          <w:i/>
+          <w:iCs/>
+        </w:rPr>
+        <w:t>tham</w:t>
+      </w:r>
+      <w:proofErr w:type="spellEnd"/>
+      <w:r>
+        <w:rPr>
+          <w:i/>
+          <w:iCs/>
+        </w:rPr>
+        <w:t xml:space="preserve"> </w:t>
+      </w:r>
+      <w:proofErr w:type="spellStart"/>
+      <w:r>
+        <w:rPr>
+          <w:i/>
+          <w:iCs/>
+        </w:rPr>
+        <w:t>gia</w:t>
+      </w:r>
+      <w:proofErr w:type="spellEnd"/>
     </w:p>
-    <w:p/>
     <w:p>
       <w:pPr>
-        <w:pStyle w:val="Heading2"/>
-      </w:pPr>
-      <w:bookmarkStart w:id="9" w:name="_Toc90500044"/>
-      <w:proofErr w:type="spellStart"/>
-      <w:r>
-        <w:t>Thống</w:t>
-      </w:r>
-      <w:proofErr w:type="spellEnd"/>
-      <w:r>
-        <w:t xml:space="preserve"> </w:t>
-      </w:r>
-      <w:proofErr w:type="spellStart"/>
-      <w:r>
-        <w:t>kê</w:t>
-      </w:r>
-      <w:proofErr w:type="spellEnd"/>
-      <w:r>
-        <w:t xml:space="preserve"> </w:t>
-      </w:r>
-      <w:proofErr w:type="spellStart"/>
-      <w:r>
-        <w:t>về</w:t>
-      </w:r>
-      <w:proofErr w:type="spellEnd"/>
-      <w:r>
-        <w:t xml:space="preserve"> </w:t>
-      </w:r>
-      <w:proofErr w:type="spellStart"/>
-      <w:r>
-        <w:t>mã</w:t>
-      </w:r>
-      <w:proofErr w:type="spellEnd"/>
-      <w:r>
-        <w:t xml:space="preserve"> </w:t>
-      </w:r>
-      <w:proofErr w:type="spellStart"/>
-      <w:r>
-        <w:t>nguồn</w:t>
-      </w:r>
-      <w:bookmarkEnd w:id="9"/>
-      <w:proofErr w:type="spellEnd"/>
+        <w:pStyle w:val="ListParagraph"/>
+        <w:numPr>
+          <w:ilvl w:val="1"/>
+          <w:numId w:val="40"/>
+        </w:numPr>
+        <w:rPr>
+          <w:i/>
+          <w:iCs/>
+        </w:rPr>
+      </w:pPr>
     </w:p>
     <w:p>
       <w:pPr>
@@ -7878,103 +7738,135 @@
           <w:i/>
           <w:iCs/>
         </w:rPr>
-        <w:t>Tìm</w:t>
-      </w:r>
-      <w:proofErr w:type="spellEnd"/>
-      <w:r>
-        <w:rPr>
-          <w:i/>
-          <w:iCs/>
-        </w:rPr>
-        <w:t xml:space="preserve"> tool </w:t>
-      </w:r>
-      <w:proofErr w:type="spellStart"/>
-      <w:r>
-        <w:rPr>
-          <w:i/>
-          <w:iCs/>
-        </w:rPr>
-        <w:t>hỗ</w:t>
-      </w:r>
-      <w:proofErr w:type="spellEnd"/>
-      <w:r>
-        <w:rPr>
-          <w:i/>
-          <w:iCs/>
-        </w:rPr>
-        <w:t xml:space="preserve"> </w:t>
-      </w:r>
-      <w:proofErr w:type="spellStart"/>
-      <w:r>
-        <w:rPr>
-          <w:i/>
-          <w:iCs/>
-        </w:rPr>
-        <w:t>trợ</w:t>
-      </w:r>
-      <w:proofErr w:type="spellEnd"/>
-      <w:r>
-        <w:rPr>
-          <w:i/>
-          <w:iCs/>
-        </w:rPr>
-        <w:t xml:space="preserve"> </w:t>
-      </w:r>
-      <w:proofErr w:type="spellStart"/>
-      <w:r>
-        <w:rPr>
-          <w:i/>
-          <w:iCs/>
-        </w:rPr>
-        <w:t>phân</w:t>
-      </w:r>
-      <w:proofErr w:type="spellEnd"/>
-      <w:r>
-        <w:rPr>
-          <w:i/>
-          <w:iCs/>
-        </w:rPr>
-        <w:t xml:space="preserve"> </w:t>
-      </w:r>
-      <w:proofErr w:type="spellStart"/>
-      <w:r>
-        <w:rPr>
-          <w:i/>
-          <w:iCs/>
-        </w:rPr>
-        <w:t>tích</w:t>
-      </w:r>
-      <w:proofErr w:type="spellEnd"/>
-      <w:r>
-        <w:rPr>
-          <w:i/>
-          <w:iCs/>
-        </w:rPr>
-        <w:t xml:space="preserve"> </w:t>
-      </w:r>
-      <w:proofErr w:type="spellStart"/>
-      <w:r>
-        <w:rPr>
-          <w:i/>
-          <w:iCs/>
-        </w:rPr>
-        <w:t>thông</w:t>
-      </w:r>
-      <w:proofErr w:type="spellEnd"/>
-      <w:r>
-        <w:rPr>
-          <w:i/>
-          <w:iCs/>
-        </w:rPr>
-        <w:t xml:space="preserve"> </w:t>
-      </w:r>
-      <w:proofErr w:type="spellStart"/>
-      <w:r>
-        <w:rPr>
-          <w:i/>
-          <w:iCs/>
-        </w:rPr>
-        <w:t>số</w:t>
+        <w:t>Liệt</w:t>
+      </w:r>
+      <w:proofErr w:type="spellEnd"/>
+      <w:r>
+        <w:rPr>
+          <w:i/>
+          <w:iCs/>
+        </w:rPr>
+        <w:t xml:space="preserve"> </w:t>
+      </w:r>
+      <w:proofErr w:type="spellStart"/>
+      <w:r>
+        <w:rPr>
+          <w:i/>
+          <w:iCs/>
+        </w:rPr>
+        <w:t>kê</w:t>
+      </w:r>
+      <w:proofErr w:type="spellEnd"/>
+      <w:r>
+        <w:rPr>
+          <w:i/>
+          <w:iCs/>
+        </w:rPr>
+        <w:t xml:space="preserve"> 5 </w:t>
+      </w:r>
+      <w:proofErr w:type="spellStart"/>
+      <w:r>
+        <w:rPr>
+          <w:i/>
+          <w:iCs/>
+        </w:rPr>
+        <w:t>từ</w:t>
+      </w:r>
+      <w:proofErr w:type="spellEnd"/>
+      <w:r>
+        <w:rPr>
+          <w:i/>
+          <w:iCs/>
+        </w:rPr>
+        <w:t xml:space="preserve"> </w:t>
+      </w:r>
+      <w:proofErr w:type="spellStart"/>
+      <w:r>
+        <w:rPr>
+          <w:i/>
+          <w:iCs/>
+        </w:rPr>
+        <w:t>khóa</w:t>
+      </w:r>
+      <w:proofErr w:type="spellEnd"/>
+      <w:r>
+        <w:rPr>
+          <w:i/>
+          <w:iCs/>
+        </w:rPr>
+        <w:t xml:space="preserve"> </w:t>
+      </w:r>
+      <w:proofErr w:type="spellStart"/>
+      <w:r>
+        <w:rPr>
+          <w:i/>
+          <w:iCs/>
+        </w:rPr>
+        <w:t>công</w:t>
+      </w:r>
+      <w:proofErr w:type="spellEnd"/>
+      <w:r>
+        <w:rPr>
+          <w:i/>
+          <w:iCs/>
+        </w:rPr>
+        <w:t xml:space="preserve"> </w:t>
+      </w:r>
+      <w:proofErr w:type="spellStart"/>
+      <w:r>
+        <w:rPr>
+          <w:i/>
+          <w:iCs/>
+        </w:rPr>
+        <w:t>nghệ</w:t>
+      </w:r>
+      <w:proofErr w:type="spellEnd"/>
+      <w:r>
+        <w:rPr>
+          <w:i/>
+          <w:iCs/>
+        </w:rPr>
+        <w:t xml:space="preserve"> </w:t>
+      </w:r>
+      <w:proofErr w:type="spellStart"/>
+      <w:r>
+        <w:rPr>
+          <w:i/>
+          <w:iCs/>
+        </w:rPr>
+        <w:t>liên</w:t>
+      </w:r>
+      <w:proofErr w:type="spellEnd"/>
+      <w:r>
+        <w:rPr>
+          <w:i/>
+          <w:iCs/>
+        </w:rPr>
+        <w:t xml:space="preserve"> </w:t>
+      </w:r>
+      <w:proofErr w:type="spellStart"/>
+      <w:r>
+        <w:rPr>
+          <w:i/>
+          <w:iCs/>
+        </w:rPr>
+        <w:t>quan</w:t>
+      </w:r>
+      <w:proofErr w:type="spellEnd"/>
+      <w:r>
+        <w:rPr>
+          <w:i/>
+          <w:iCs/>
+        </w:rPr>
+        <w:t xml:space="preserve"> </w:t>
+      </w:r>
+      <w:proofErr w:type="spellStart"/>
+      <w:r>
+        <w:rPr>
+          <w:i/>
+          <w:iCs/>
+        </w:rPr>
+        <w:t>trong</w:t>
       </w:r>
       <w:proofErr w:type="spellEnd"/>
       <w:r>
@@ -8014,15 +7906,15 @@
           <w:i/>
           <w:iCs/>
         </w:rPr>
-        <w:t xml:space="preserve"> (</w:t>
-      </w:r>
-      <w:proofErr w:type="spellStart"/>
-      <w:r>
-        <w:rPr>
-          <w:i/>
-          <w:iCs/>
-        </w:rPr>
-        <w:t>ví</w:t>
+        <w:t xml:space="preserve">. </w:t>
+      </w:r>
+      <w:proofErr w:type="spellStart"/>
+      <w:r>
+        <w:rPr>
+          <w:i/>
+          <w:iCs/>
+        </w:rPr>
+        <w:t>Ví</w:t>
       </w:r>
       <w:proofErr w:type="spellEnd"/>
       <w:r>
@@ -8046,31 +7938,70 @@
           <w:i/>
           <w:iCs/>
         </w:rPr>
-        <w:t xml:space="preserve"> Source Monitor, Code Metric</w:t>
-      </w:r>
-      <w:r>
-        <w:rPr>
-          <w:i/>
-          <w:iCs/>
-        </w:rPr>
-        <w:t xml:space="preserve">, </w:t>
-      </w:r>
-      <w:proofErr w:type="spellStart"/>
-      <w:r>
-        <w:rPr>
-          <w:i/>
-          <w:iCs/>
-        </w:rPr>
-        <w:t>Doxygen</w:t>
-      </w:r>
-      <w:proofErr w:type="spellEnd"/>
-      <w:r>
-        <w:rPr>
-          <w:i/>
-          <w:iCs/>
-        </w:rPr>
-        <w:t>…)</w:t>
-      </w:r>
+        <w:t xml:space="preserve"> </w:t>
+      </w:r>
+      <w:proofErr w:type="spellStart"/>
+      <w:r>
+        <w:rPr>
+          <w:i/>
+          <w:iCs/>
+        </w:rPr>
+        <w:t>Javascript</w:t>
+      </w:r>
+      <w:proofErr w:type="spellEnd"/>
+      <w:r>
+        <w:rPr>
+          <w:i/>
+          <w:iCs/>
+        </w:rPr>
+        <w:t>, MySQL, json…</w:t>
+      </w:r>
+    </w:p>
+    <w:p/>
+    <w:p>
+      <w:pPr>
+        <w:pStyle w:val="Heading2"/>
+      </w:pPr>
+      <w:bookmarkStart w:id="9" w:name="_Toc90500044"/>
+      <w:proofErr w:type="spellStart"/>
+      <w:r>
+        <w:lastRenderedPageBreak/>
+        <w:t>Thống</w:t>
+      </w:r>
+      <w:proofErr w:type="spellEnd"/>
+      <w:r>
+        <w:t xml:space="preserve"> </w:t>
+      </w:r>
+      <w:proofErr w:type="spellStart"/>
+      <w:r>
+        <w:t>kê</w:t>
+      </w:r>
+      <w:proofErr w:type="spellEnd"/>
+      <w:r>
+        <w:t xml:space="preserve"> </w:t>
+      </w:r>
+      <w:proofErr w:type="spellStart"/>
+      <w:r>
+        <w:t>về</w:t>
+      </w:r>
+      <w:proofErr w:type="spellEnd"/>
+      <w:r>
+        <w:t xml:space="preserve"> </w:t>
+      </w:r>
+      <w:proofErr w:type="spellStart"/>
+      <w:r>
+        <w:t>mã</w:t>
+      </w:r>
+      <w:proofErr w:type="spellEnd"/>
+      <w:r>
+        <w:t xml:space="preserve"> </w:t>
+      </w:r>
+      <w:proofErr w:type="spellStart"/>
+      <w:r>
+        <w:t>nguồn</w:t>
+      </w:r>
+      <w:bookmarkEnd w:id="9"/>
+      <w:proofErr w:type="spellEnd"/>
     </w:p>
     <w:p>
       <w:pPr>
@@ -8090,6 +8021,218 @@
           <w:i/>
           <w:iCs/>
         </w:rPr>
+        <w:t>Tìm</w:t>
+      </w:r>
+      <w:proofErr w:type="spellEnd"/>
+      <w:r>
+        <w:rPr>
+          <w:i/>
+          <w:iCs/>
+        </w:rPr>
+        <w:t xml:space="preserve"> tool </w:t>
+      </w:r>
+      <w:proofErr w:type="spellStart"/>
+      <w:r>
+        <w:rPr>
+          <w:i/>
+          <w:iCs/>
+        </w:rPr>
+        <w:t>hỗ</w:t>
+      </w:r>
+      <w:proofErr w:type="spellEnd"/>
+      <w:r>
+        <w:rPr>
+          <w:i/>
+          <w:iCs/>
+        </w:rPr>
+        <w:t xml:space="preserve"> </w:t>
+      </w:r>
+      <w:proofErr w:type="spellStart"/>
+      <w:r>
+        <w:rPr>
+          <w:i/>
+          <w:iCs/>
+        </w:rPr>
+        <w:t>trợ</w:t>
+      </w:r>
+      <w:proofErr w:type="spellEnd"/>
+      <w:r>
+        <w:rPr>
+          <w:i/>
+          <w:iCs/>
+        </w:rPr>
+        <w:t xml:space="preserve"> </w:t>
+      </w:r>
+      <w:proofErr w:type="spellStart"/>
+      <w:r>
+        <w:rPr>
+          <w:i/>
+          <w:iCs/>
+        </w:rPr>
+        <w:t>phân</w:t>
+      </w:r>
+      <w:proofErr w:type="spellEnd"/>
+      <w:r>
+        <w:rPr>
+          <w:i/>
+          <w:iCs/>
+        </w:rPr>
+        <w:t xml:space="preserve"> </w:t>
+      </w:r>
+      <w:proofErr w:type="spellStart"/>
+      <w:r>
+        <w:rPr>
+          <w:i/>
+          <w:iCs/>
+        </w:rPr>
+        <w:t>tích</w:t>
+      </w:r>
+      <w:proofErr w:type="spellEnd"/>
+      <w:r>
+        <w:rPr>
+          <w:i/>
+          <w:iCs/>
+        </w:rPr>
+        <w:t xml:space="preserve"> </w:t>
+      </w:r>
+      <w:proofErr w:type="spellStart"/>
+      <w:r>
+        <w:rPr>
+          <w:i/>
+          <w:iCs/>
+        </w:rPr>
+        <w:t>thông</w:t>
+      </w:r>
+      <w:proofErr w:type="spellEnd"/>
+      <w:r>
+        <w:rPr>
+          <w:i/>
+          <w:iCs/>
+        </w:rPr>
+        <w:t xml:space="preserve"> </w:t>
+      </w:r>
+      <w:proofErr w:type="spellStart"/>
+      <w:r>
+        <w:rPr>
+          <w:i/>
+          <w:iCs/>
+        </w:rPr>
+        <w:t>số</w:t>
+      </w:r>
+      <w:proofErr w:type="spellEnd"/>
+      <w:r>
+        <w:rPr>
+          <w:i/>
+          <w:iCs/>
+        </w:rPr>
+        <w:t xml:space="preserve"> </w:t>
+      </w:r>
+      <w:proofErr w:type="spellStart"/>
+      <w:r>
+        <w:rPr>
+          <w:i/>
+          <w:iCs/>
+        </w:rPr>
+        <w:t>mã</w:t>
+      </w:r>
+      <w:proofErr w:type="spellEnd"/>
+      <w:r>
+        <w:rPr>
+          <w:i/>
+          <w:iCs/>
+        </w:rPr>
+        <w:t xml:space="preserve"> </w:t>
+      </w:r>
+      <w:proofErr w:type="spellStart"/>
+      <w:r>
+        <w:rPr>
+          <w:i/>
+          <w:iCs/>
+        </w:rPr>
+        <w:t>nguồn</w:t>
+      </w:r>
+      <w:proofErr w:type="spellEnd"/>
+      <w:r>
+        <w:rPr>
+          <w:i/>
+          <w:iCs/>
+        </w:rPr>
+        <w:t xml:space="preserve"> (</w:t>
+      </w:r>
+      <w:proofErr w:type="spellStart"/>
+      <w:r>
+        <w:rPr>
+          <w:i/>
+          <w:iCs/>
+        </w:rPr>
+        <w:t>ví</w:t>
+      </w:r>
+      <w:proofErr w:type="spellEnd"/>
+      <w:r>
+        <w:rPr>
+          <w:i/>
+          <w:iCs/>
+        </w:rPr>
+        <w:t xml:space="preserve"> </w:t>
+      </w:r>
+      <w:proofErr w:type="spellStart"/>
+      <w:r>
+        <w:rPr>
+          <w:i/>
+          <w:iCs/>
+        </w:rPr>
+        <w:t>dụ</w:t>
+      </w:r>
+      <w:proofErr w:type="spellEnd"/>
+      <w:r>
+        <w:rPr>
+          <w:i/>
+          <w:iCs/>
+        </w:rPr>
+        <w:t xml:space="preserve"> Source Monitor, Code Metric</w:t>
+      </w:r>
+      <w:r>
+        <w:rPr>
+          <w:i/>
+          <w:iCs/>
+        </w:rPr>
+        <w:t xml:space="preserve">, </w:t>
+      </w:r>
+      <w:proofErr w:type="spellStart"/>
+      <w:r>
+        <w:rPr>
+          <w:i/>
+          <w:iCs/>
+        </w:rPr>
+        <w:t>Doxygen</w:t>
+      </w:r>
+      <w:proofErr w:type="spellEnd"/>
+      <w:r>
+        <w:rPr>
+          <w:i/>
+          <w:iCs/>
+        </w:rPr>
+        <w:t>…)</w:t>
+      </w:r>
+    </w:p>
+    <w:p>
+      <w:pPr>
+        <w:pStyle w:val="ListParagraph"/>
+        <w:numPr>
+          <w:ilvl w:val="0"/>
+          <w:numId w:val="40"/>
+        </w:numPr>
+        <w:rPr>
+          <w:i/>
+          <w:iCs/>
+        </w:rPr>
+      </w:pPr>
+      <w:proofErr w:type="spellStart"/>
+      <w:r>
+        <w:rPr>
+          <w:i/>
+          <w:iCs/>
+        </w:rPr>
         <w:t>Số</w:t>
       </w:r>
       <w:proofErr w:type="spellEnd"/>
@@ -8135,7 +8278,6 @@
           <w:i/>
           <w:iCs/>
         </w:rPr>
-        <w:lastRenderedPageBreak/>
         <w:t>Số</w:t>
       </w:r>
       <w:proofErr w:type="spellEnd"/>
@@ -11103,6 +11245,7 @@
           <w:i/>
           <w:iCs/>
         </w:rPr>
+        <w:lastRenderedPageBreak/>
         <w:t>Mức</w:t>
       </w:r>
       <w:proofErr w:type="spellEnd"/>
@@ -11232,7 +11375,6 @@
       <w:bookmarkStart w:id="17" w:name="_Toc90500052"/>
       <w:proofErr w:type="spellStart"/>
       <w:r>
-        <w:lastRenderedPageBreak/>
         <w:t>Rủi</w:t>
       </w:r>
       <w:proofErr w:type="spellEnd"/>
@@ -13307,6 +13449,7 @@
       <w:bookmarkStart w:id="22" w:name="_Toc90500057"/>
       <w:proofErr w:type="spellStart"/>
       <w:r>
+        <w:lastRenderedPageBreak/>
         <w:t>Ước</w:t>
       </w:r>
       <w:proofErr w:type="spellEnd"/>
@@ -13585,7 +13728,6 @@
           <w:i/>
           <w:lang w:val="fr-FR"/>
         </w:rPr>
-        <w:lastRenderedPageBreak/>
         <w:t xml:space="preserve">Qui </w:t>
       </w:r>
       <w:proofErr w:type="spellStart"/>

</xml_diff>

<commit_message>
update basic funtion 2
</commit_message>
<xml_diff>
--- a/docs/MyProjectMgnt.docx
+++ b/docs/MyProjectMgnt.docx
@@ -7706,6 +7706,99 @@
         <w:t>gia</w:t>
       </w:r>
       <w:proofErr w:type="spellEnd"/>
+    </w:p>
+    <w:p>
+      <w:pPr>
+        <w:pStyle w:val="ListParagraph"/>
+        <w:numPr>
+          <w:ilvl w:val="1"/>
+          <w:numId w:val="40"/>
+        </w:numPr>
+        <w:rPr>
+          <w:i/>
+          <w:iCs/>
+        </w:rPr>
+      </w:pPr>
+      <w:proofErr w:type="spellStart"/>
+      <w:r>
+        <w:rPr>
+          <w:i/>
+          <w:iCs/>
+        </w:rPr>
+        <w:t>Xếp</w:t>
+      </w:r>
+      <w:proofErr w:type="spellEnd"/>
+      <w:r>
+        <w:rPr>
+          <w:i/>
+          <w:iCs/>
+        </w:rPr>
+        <w:t xml:space="preserve"> </w:t>
+      </w:r>
+      <w:proofErr w:type="spellStart"/>
+      <w:r>
+        <w:rPr>
+          <w:i/>
+          <w:iCs/>
+        </w:rPr>
+        <w:t>hạng</w:t>
+      </w:r>
+      <w:proofErr w:type="spellEnd"/>
+      <w:r>
+        <w:rPr>
+          <w:i/>
+          <w:iCs/>
+        </w:rPr>
+        <w:t xml:space="preserve"> </w:t>
+      </w:r>
+      <w:proofErr w:type="spellStart"/>
+      <w:r>
+        <w:rPr>
+          <w:i/>
+          <w:iCs/>
+        </w:rPr>
+        <w:t>cho</w:t>
+      </w:r>
+      <w:proofErr w:type="spellEnd"/>
+      <w:r>
+        <w:rPr>
+          <w:i/>
+          <w:iCs/>
+        </w:rPr>
+        <w:t xml:space="preserve"> </w:t>
+      </w:r>
+      <w:proofErr w:type="spellStart"/>
+      <w:r>
+        <w:rPr>
+          <w:i/>
+          <w:iCs/>
+        </w:rPr>
+        <w:t>người</w:t>
+      </w:r>
+      <w:proofErr w:type="spellEnd"/>
+      <w:r>
+        <w:rPr>
+          <w:i/>
+          <w:iCs/>
+        </w:rPr>
+        <w:t xml:space="preserve"> </w:t>
+      </w:r>
+      <w:proofErr w:type="spellStart"/>
+      <w:r>
+        <w:rPr>
+          <w:i/>
+          <w:iCs/>
+        </w:rPr>
+        <w:t>chơi</w:t>
+      </w:r>
+      <w:proofErr w:type="spellEnd"/>
+      <w:r>
+        <w:rPr>
+          <w:i/>
+          <w:iCs/>
+        </w:rPr>
+        <w:t xml:space="preserve"> </w:t>
+      </w:r>
     </w:p>
     <w:p>
       <w:pPr>

</xml_diff>

<commit_message>
Update basic function 3
</commit_message>
<xml_diff>
--- a/docs/MyProjectMgnt.docx
+++ b/docs/MyProjectMgnt.docx
@@ -7790,6 +7790,163 @@
           <w:iCs/>
         </w:rPr>
         <w:t>chơi</w:t>
+      </w:r>
+      <w:proofErr w:type="spellEnd"/>
+      <w:r>
+        <w:rPr>
+          <w:i/>
+          <w:iCs/>
+        </w:rPr>
+        <w:t xml:space="preserve"> </w:t>
+      </w:r>
+      <w:proofErr w:type="spellStart"/>
+      <w:r>
+        <w:rPr>
+          <w:i/>
+          <w:iCs/>
+        </w:rPr>
+        <w:t>tham</w:t>
+      </w:r>
+      <w:proofErr w:type="spellEnd"/>
+      <w:r>
+        <w:rPr>
+          <w:i/>
+          <w:iCs/>
+        </w:rPr>
+        <w:t xml:space="preserve"> </w:t>
+      </w:r>
+      <w:proofErr w:type="spellStart"/>
+      <w:r>
+        <w:rPr>
+          <w:i/>
+          <w:iCs/>
+        </w:rPr>
+        <w:t>gia</w:t>
+      </w:r>
+      <w:proofErr w:type="spellEnd"/>
+      <w:r>
+        <w:rPr>
+          <w:i/>
+          <w:iCs/>
+        </w:rPr>
+        <w:t xml:space="preserve"> </w:t>
+      </w:r>
+    </w:p>
+    <w:p>
+      <w:pPr>
+        <w:pStyle w:val="ListParagraph"/>
+        <w:numPr>
+          <w:ilvl w:val="1"/>
+          <w:numId w:val="40"/>
+        </w:numPr>
+        <w:rPr>
+          <w:i/>
+          <w:iCs/>
+        </w:rPr>
+      </w:pPr>
+      <w:proofErr w:type="spellStart"/>
+      <w:r>
+        <w:rPr>
+          <w:i/>
+          <w:iCs/>
+        </w:rPr>
+        <w:t>Đặt</w:t>
+      </w:r>
+      <w:proofErr w:type="spellEnd"/>
+      <w:r>
+        <w:rPr>
+          <w:i/>
+          <w:iCs/>
+        </w:rPr>
+        <w:t xml:space="preserve"> </w:t>
+      </w:r>
+      <w:proofErr w:type="spellStart"/>
+      <w:r>
+        <w:rPr>
+          <w:i/>
+          <w:iCs/>
+        </w:rPr>
+        <w:t>lịch</w:t>
+      </w:r>
+      <w:proofErr w:type="spellEnd"/>
+      <w:r>
+        <w:rPr>
+          <w:i/>
+          <w:iCs/>
+        </w:rPr>
+        <w:t xml:space="preserve">, </w:t>
+      </w:r>
+      <w:proofErr w:type="spellStart"/>
+      <w:r>
+        <w:rPr>
+          <w:i/>
+          <w:iCs/>
+        </w:rPr>
+        <w:t>hẹn</w:t>
+      </w:r>
+      <w:proofErr w:type="spellEnd"/>
+      <w:r>
+        <w:rPr>
+          <w:i/>
+          <w:iCs/>
+        </w:rPr>
+        <w:t xml:space="preserve"> </w:t>
+      </w:r>
+      <w:proofErr w:type="spellStart"/>
+      <w:r>
+        <w:rPr>
+          <w:i/>
+          <w:iCs/>
+        </w:rPr>
+        <w:t>giờ</w:t>
+      </w:r>
+      <w:proofErr w:type="spellEnd"/>
+      <w:r>
+        <w:rPr>
+          <w:i/>
+          <w:iCs/>
+        </w:rPr>
+        <w:t xml:space="preserve"> </w:t>
+      </w:r>
+      <w:proofErr w:type="spellStart"/>
+      <w:r>
+        <w:rPr>
+          <w:i/>
+          <w:iCs/>
+        </w:rPr>
+        <w:t>cho</w:t>
+      </w:r>
+      <w:proofErr w:type="spellEnd"/>
+      <w:r>
+        <w:rPr>
+          <w:i/>
+          <w:iCs/>
+        </w:rPr>
+        <w:t xml:space="preserve"> </w:t>
+      </w:r>
+      <w:proofErr w:type="spellStart"/>
+      <w:r>
+        <w:rPr>
+          <w:i/>
+          <w:iCs/>
+        </w:rPr>
+        <w:t>giải</w:t>
+      </w:r>
+      <w:proofErr w:type="spellEnd"/>
+      <w:r>
+        <w:rPr>
+          <w:i/>
+          <w:iCs/>
+        </w:rPr>
+        <w:t xml:space="preserve"> </w:t>
+      </w:r>
+      <w:proofErr w:type="spellStart"/>
+      <w:r>
+        <w:rPr>
+          <w:i/>
+          <w:iCs/>
+        </w:rPr>
+        <w:t>đấu</w:t>
       </w:r>
       <w:proofErr w:type="spellEnd"/>
       <w:r>

</xml_diff>

<commit_message>
update basic function 4
</commit_message>
<xml_diff>
--- a/docs/MyProjectMgnt.docx
+++ b/docs/MyProjectMgnt.docx
@@ -7969,6 +7969,102 @@
           <w:iCs/>
         </w:rPr>
       </w:pPr>
+      <w:proofErr w:type="spellStart"/>
+      <w:r>
+        <w:rPr>
+          <w:i/>
+          <w:iCs/>
+        </w:rPr>
+        <w:t>Tính</w:t>
+      </w:r>
+      <w:proofErr w:type="spellEnd"/>
+      <w:r>
+        <w:rPr>
+          <w:i/>
+          <w:iCs/>
+        </w:rPr>
+        <w:t xml:space="preserve"> </w:t>
+      </w:r>
+      <w:proofErr w:type="spellStart"/>
+      <w:r>
+        <w:rPr>
+          <w:i/>
+          <w:iCs/>
+        </w:rPr>
+        <w:t>và</w:t>
+      </w:r>
+      <w:proofErr w:type="spellEnd"/>
+      <w:r>
+        <w:rPr>
+          <w:i/>
+          <w:iCs/>
+        </w:rPr>
+        <w:t xml:space="preserve"> </w:t>
+      </w:r>
+      <w:proofErr w:type="spellStart"/>
+      <w:r>
+        <w:rPr>
+          <w:i/>
+          <w:iCs/>
+        </w:rPr>
+        <w:t>hiển</w:t>
+      </w:r>
+      <w:proofErr w:type="spellEnd"/>
+      <w:r>
+        <w:rPr>
+          <w:i/>
+          <w:iCs/>
+        </w:rPr>
+        <w:t xml:space="preserve"> </w:t>
+      </w:r>
+      <w:proofErr w:type="spellStart"/>
+      <w:r>
+        <w:rPr>
+          <w:i/>
+          <w:iCs/>
+        </w:rPr>
+        <w:t>thị</w:t>
+      </w:r>
+      <w:proofErr w:type="spellEnd"/>
+      <w:r>
+        <w:rPr>
+          <w:i/>
+          <w:iCs/>
+        </w:rPr>
+        <w:t xml:space="preserve"> </w:t>
+      </w:r>
+      <w:proofErr w:type="spellStart"/>
+      <w:r>
+        <w:rPr>
+          <w:i/>
+          <w:iCs/>
+        </w:rPr>
+        <w:t>điểm</w:t>
+      </w:r>
+      <w:proofErr w:type="spellEnd"/>
+      <w:r>
+        <w:rPr>
+          <w:i/>
+          <w:iCs/>
+        </w:rPr>
+        <w:t xml:space="preserve"> </w:t>
+      </w:r>
+      <w:proofErr w:type="spellStart"/>
+      <w:r>
+        <w:rPr>
+          <w:i/>
+          <w:iCs/>
+        </w:rPr>
+        <w:t>số</w:t>
+      </w:r>
+      <w:proofErr w:type="spellEnd"/>
+      <w:r>
+        <w:rPr>
+          <w:i/>
+          <w:iCs/>
+        </w:rPr>
+        <w:t xml:space="preserve"> </w:t>
+      </w:r>
     </w:p>
     <w:p>
       <w:pPr>

</xml_diff>

<commit_message>
update 5 keyword in project
</commit_message>
<xml_diff>
--- a/docs/MyProjectMgnt.docx
+++ b/docs/MyProjectMgnt.docx
@@ -8303,6 +8303,111 @@
         <w:t>, MySQL, json…</w:t>
       </w:r>
     </w:p>
+    <w:p>
+      <w:pPr>
+        <w:pStyle w:val="ListParagraph"/>
+        <w:numPr>
+          <w:ilvl w:val="1"/>
+          <w:numId w:val="40"/>
+        </w:numPr>
+        <w:rPr>
+          <w:i/>
+          <w:iCs/>
+        </w:rPr>
+      </w:pPr>
+      <w:r>
+        <w:rPr>
+          <w:i/>
+          <w:iCs/>
+        </w:rPr>
+        <w:t>Redux</w:t>
+      </w:r>
+    </w:p>
+    <w:p>
+      <w:pPr>
+        <w:pStyle w:val="ListParagraph"/>
+        <w:numPr>
+          <w:ilvl w:val="1"/>
+          <w:numId w:val="40"/>
+        </w:numPr>
+        <w:rPr>
+          <w:i/>
+          <w:iCs/>
+        </w:rPr>
+      </w:pPr>
+      <w:proofErr w:type="spellStart"/>
+      <w:r>
+        <w:rPr>
+          <w:i/>
+          <w:iCs/>
+        </w:rPr>
+        <w:lastRenderedPageBreak/>
+        <w:t>Javascript</w:t>
+      </w:r>
+      <w:proofErr w:type="spellEnd"/>
+    </w:p>
+    <w:p>
+      <w:pPr>
+        <w:pStyle w:val="ListParagraph"/>
+        <w:numPr>
+          <w:ilvl w:val="1"/>
+          <w:numId w:val="40"/>
+        </w:numPr>
+        <w:rPr>
+          <w:i/>
+          <w:iCs/>
+        </w:rPr>
+      </w:pPr>
+      <w:r>
+        <w:rPr>
+          <w:i/>
+          <w:iCs/>
+        </w:rPr>
+        <w:t>React</w:t>
+      </w:r>
+    </w:p>
+    <w:p>
+      <w:pPr>
+        <w:pStyle w:val="ListParagraph"/>
+        <w:numPr>
+          <w:ilvl w:val="1"/>
+          <w:numId w:val="40"/>
+        </w:numPr>
+        <w:rPr>
+          <w:i/>
+          <w:iCs/>
+        </w:rPr>
+      </w:pPr>
+      <w:r>
+        <w:rPr>
+          <w:i/>
+          <w:iCs/>
+        </w:rPr>
+        <w:t>Typescript</w:t>
+      </w:r>
+    </w:p>
+    <w:p>
+      <w:pPr>
+        <w:pStyle w:val="ListParagraph"/>
+        <w:numPr>
+          <w:ilvl w:val="1"/>
+          <w:numId w:val="40"/>
+        </w:numPr>
+        <w:rPr>
+          <w:i/>
+          <w:iCs/>
+        </w:rPr>
+      </w:pPr>
+      <w:proofErr w:type="spellStart"/>
+      <w:r>
+        <w:rPr>
+          <w:i/>
+          <w:iCs/>
+        </w:rPr>
+        <w:t>Scss</w:t>
+      </w:r>
+      <w:proofErr w:type="spellEnd"/>
+    </w:p>
     <w:p/>
     <w:p>
       <w:pPr>
@@ -8311,7 +8416,6 @@
       <w:bookmarkStart w:id="9" w:name="_Toc90500044"/>
       <w:proofErr w:type="spellStart"/>
       <w:r>
-        <w:lastRenderedPageBreak/>
         <w:t>Thống</w:t>
       </w:r>
       <w:proofErr w:type="spellEnd"/>
@@ -10901,6 +11005,7 @@
       <w:bookmarkStart w:id="15" w:name="_Toc90500050"/>
       <w:proofErr w:type="spellStart"/>
       <w:r>
+        <w:lastRenderedPageBreak/>
         <w:t>Ước</w:t>
       </w:r>
       <w:proofErr w:type="spellEnd"/>
@@ -11591,7 +11696,6 @@
           <w:i/>
           <w:iCs/>
         </w:rPr>
-        <w:lastRenderedPageBreak/>
         <w:t>Mức</w:t>
       </w:r>
       <w:proofErr w:type="spellEnd"/>
@@ -13169,6 +13273,7 @@
       <w:bookmarkStart w:id="21" w:name="_Toc90500056"/>
       <w:proofErr w:type="spellStart"/>
       <w:r>
+        <w:lastRenderedPageBreak/>
         <w:t>Ước</w:t>
       </w:r>
       <w:proofErr w:type="spellEnd"/>
@@ -13795,7 +13900,6 @@
       <w:bookmarkStart w:id="22" w:name="_Toc90500057"/>
       <w:proofErr w:type="spellStart"/>
       <w:r>
-        <w:lastRenderedPageBreak/>
         <w:t>Ước</w:t>
       </w:r>
       <w:proofErr w:type="spellEnd"/>

</xml_diff>

<commit_message>
Update: Cập nhật thông tin phiên bản 0.1 và 0.1.1
</commit_message>
<xml_diff>
--- a/docs/MyProjectMgnt.docx
+++ b/docs/MyProjectMgnt.docx
@@ -3677,7 +3677,7 @@
           </w:tcPr>
           <w:p>
             <w:r>
-              <w:t>15/09/2005</w:t>
+              <w:t>10/12/2015</w:t>
             </w:r>
           </w:p>
         </w:tc>
@@ -3689,6 +3689,17 @@
             <w:pPr>
               <w:cnfStyle w:val="000000000000" w:firstRow="0" w:lastRow="0" w:firstColumn="0" w:lastColumn="0" w:oddVBand="0" w:evenVBand="0" w:oddHBand="0" w:evenHBand="0" w:firstRowFirstColumn="0" w:firstRowLastColumn="0" w:lastRowFirstColumn="0" w:lastRowLastColumn="0"/>
             </w:pPr>
+            <w:r>
+              <w:t>Hoàn thành các tính năng cơ bản.</w:t>
+            </w:r>
+          </w:p>
+          <w:p>
+            <w:pPr>
+              <w:cnfStyle w:val="000000000000" w:firstRow="0" w:lastRow="0" w:firstColumn="0" w:lastColumn="0" w:oddVBand="0" w:evenVBand="0" w:oddHBand="0" w:evenHBand="0" w:firstRowFirstColumn="0" w:firstRowLastColumn="0" w:lastRowFirstColumn="0" w:lastRowLastColumn="0"/>
+            </w:pPr>
+            <w:r>
+              <w:t>Phiên bản Beta</w:t>
+            </w:r>
           </w:p>
         </w:tc>
         <w:tc>
@@ -3700,7 +3711,10 @@
               <w:cnfStyle w:val="000000000000" w:firstRow="0" w:lastRow="0" w:firstColumn="0" w:lastColumn="0" w:oddVBand="0" w:evenVBand="0" w:oddHBand="0" w:evenHBand="0" w:firstRowFirstColumn="0" w:firstRowLastColumn="0" w:lastRowFirstColumn="0" w:lastRowLastColumn="0"/>
             </w:pPr>
             <w:r>
-              <w:t>0.4</w:t>
+              <w:t>0.</w:t>
+            </w:r>
+            <w:r>
+              <w:t>1</w:t>
             </w:r>
           </w:p>
         </w:tc>
@@ -3712,6 +3726,9 @@
             <w:pPr>
               <w:cnfStyle w:val="000000000000" w:firstRow="0" w:lastRow="0" w:firstColumn="0" w:lastColumn="0" w:oddVBand="0" w:evenVBand="0" w:oddHBand="0" w:evenHBand="0" w:firstRowFirstColumn="0" w:firstRowLastColumn="0" w:lastRowFirstColumn="0" w:lastRowLastColumn="0"/>
             </w:pPr>
+            <w:r>
+              <w:t>Nguyễn Tiến Phong</w:t>
+            </w:r>
           </w:p>
         </w:tc>
         <w:tc>
@@ -3722,6 +3739,9 @@
             <w:pPr>
               <w:cnfStyle w:val="000000000000" w:firstRow="0" w:lastRow="0" w:firstColumn="0" w:lastColumn="0" w:oddVBand="0" w:evenVBand="0" w:oddHBand="0" w:evenHBand="0" w:firstRowFirstColumn="0" w:firstRowLastColumn="0" w:lastRowFirstColumn="0" w:lastRowLastColumn="0"/>
             </w:pPr>
+            <w:r>
+              <w:t>Lê Anh Dũng</w:t>
+            </w:r>
           </w:p>
         </w:tc>
       </w:tr>
@@ -3736,7 +3756,19 @@
           </w:tcPr>
           <w:p>
             <w:r>
-              <w:t>15/11/2005</w:t>
+              <w:t>15/1</w:t>
+            </w:r>
+            <w:r>
+              <w:t>2</w:t>
+            </w:r>
+            <w:r>
+              <w:t>/20</w:t>
+            </w:r>
+            <w:r>
+              <w:t>1</w:t>
+            </w:r>
+            <w:r>
+              <w:t>5</w:t>
             </w:r>
           </w:p>
         </w:tc>
@@ -3748,6 +3780,42 @@
             <w:pPr>
               <w:cnfStyle w:val="000000000000" w:firstRow="0" w:lastRow="0" w:firstColumn="0" w:lastColumn="0" w:oddVBand="0" w:evenVBand="0" w:oddHBand="0" w:evenHBand="0" w:firstRowFirstColumn="0" w:firstRowLastColumn="0" w:lastRowFirstColumn="0" w:lastRowLastColumn="0"/>
             </w:pPr>
+            <w:r>
+              <w:t xml:space="preserve">- Khắc phục lỗi khi nhiều người </w:t>
+            </w:r>
+            <w:r>
+              <w:t>truy cập ứng dụng cùng một lúc</w:t>
+            </w:r>
+          </w:p>
+          <w:p>
+            <w:pPr>
+              <w:cnfStyle w:val="000000000000" w:firstRow="0" w:lastRow="0" w:firstColumn="0" w:lastColumn="0" w:oddVBand="0" w:evenVBand="0" w:oddHBand="0" w:evenHBand="0" w:firstRowFirstColumn="0" w:firstRowLastColumn="0" w:lastRowFirstColumn="0" w:lastRowLastColumn="0"/>
+            </w:pPr>
+            <w:r>
+              <w:t xml:space="preserve">- Khắc phục lỗi Crash </w:t>
+            </w:r>
+            <w:proofErr w:type="gramStart"/>
+            <w:r>
+              <w:t>To</w:t>
+            </w:r>
+            <w:proofErr w:type="gramEnd"/>
+            <w:r>
+              <w:t xml:space="preserve"> Desktop (CTD) ngẫu nhiên </w:t>
+            </w:r>
+            <w:r>
+              <w:t>khi qua được 1 màn chơi</w:t>
+            </w:r>
+          </w:p>
+          <w:p>
+            <w:pPr>
+              <w:cnfStyle w:val="000000000000" w:firstRow="0" w:lastRow="0" w:firstColumn="0" w:lastColumn="0" w:oddVBand="0" w:evenVBand="0" w:oddHBand="0" w:evenHBand="0" w:firstRowFirstColumn="0" w:firstRowLastColumn="0" w:lastRowFirstColumn="0" w:lastRowLastColumn="0"/>
+            </w:pPr>
+            <w:r>
+              <w:t xml:space="preserve">- Khắc phục lỗi CTD khi </w:t>
+            </w:r>
+            <w:r>
+              <w:t>người dùng vừa thoát ứng dụng</w:t>
+            </w:r>
           </w:p>
         </w:tc>
         <w:tc>
@@ -3759,7 +3827,10 @@
               <w:cnfStyle w:val="000000000000" w:firstRow="0" w:lastRow="0" w:firstColumn="0" w:lastColumn="0" w:oddVBand="0" w:evenVBand="0" w:oddHBand="0" w:evenHBand="0" w:firstRowFirstColumn="0" w:firstRowLastColumn="0" w:lastRowFirstColumn="0" w:lastRowLastColumn="0"/>
             </w:pPr>
             <w:r>
-              <w:t>0.6</w:t>
+              <w:t>0.</w:t>
+            </w:r>
+            <w:r>
+              <w:t>1.1</w:t>
             </w:r>
           </w:p>
         </w:tc>
@@ -3771,6 +3842,9 @@
             <w:pPr>
               <w:cnfStyle w:val="000000000000" w:firstRow="0" w:lastRow="0" w:firstColumn="0" w:lastColumn="0" w:oddVBand="0" w:evenVBand="0" w:oddHBand="0" w:evenHBand="0" w:firstRowFirstColumn="0" w:firstRowLastColumn="0" w:lastRowFirstColumn="0" w:lastRowLastColumn="0"/>
             </w:pPr>
+            <w:r>
+              <w:t>Nguyễn Thành Long</w:t>
+            </w:r>
           </w:p>
         </w:tc>
         <w:tc>
@@ -3781,6 +3855,9 @@
             <w:pPr>
               <w:cnfStyle w:val="000000000000" w:firstRow="0" w:lastRow="0" w:firstColumn="0" w:lastColumn="0" w:oddVBand="0" w:evenVBand="0" w:oddHBand="0" w:evenHBand="0" w:firstRowFirstColumn="0" w:firstRowLastColumn="0" w:lastRowFirstColumn="0" w:lastRowLastColumn="0"/>
             </w:pPr>
+            <w:r>
+              <w:t>Lê Anh Dũng</w:t>
+            </w:r>
           </w:p>
         </w:tc>
       </w:tr>
@@ -12389,16 +12466,6 @@
 </file>
 
 <file path=customXml/item2.xml><?xml version="1.0" encoding="utf-8"?>
-<p:properties xmlns:p="http://schemas.microsoft.com/office/2006/metadata/properties" xmlns:xsi="http://www.w3.org/2001/XMLSchema-instance" xmlns:pc="http://schemas.microsoft.com/office/infopath/2007/PartnerControls">
-  <documentManagement/>
-</p:properties>
-</file>
-
-<file path=customXml/item3.xml><?xml version="1.0" encoding="utf-8"?>
-<b:Sources xmlns:b="http://schemas.openxmlformats.org/officeDocument/2006/bibliography" xmlns="http://schemas.openxmlformats.org/officeDocument/2006/bibliography" SelectedStyle="\APA.XSL" StyleName="APA"/>
-</file>
-
-<file path=customXml/item4.xml><?xml version="1.0" encoding="utf-8"?>
 <ct:contentTypeSchema xmlns:ct="http://schemas.microsoft.com/office/2006/metadata/contentType" xmlns:ma="http://schemas.microsoft.com/office/2006/metadata/properties/metaAttributes" ct:_="" ma:_="" ma:contentTypeName="Document" ma:contentTypeID="0x0101006E1CE1E8EA63AA4999BA5B02EFAC962B" ma:contentTypeVersion="2" ma:contentTypeDescription="Create a new document." ma:contentTypeScope="" ma:versionID="e846130d4a1536bd21985d054a554cda">
   <xsd:schema xmlns:xsd="http://www.w3.org/2001/XMLSchema" xmlns:xs="http://www.w3.org/2001/XMLSchema" xmlns:p="http://schemas.microsoft.com/office/2006/metadata/properties" xmlns:ns2="c809249f-bf47-45af-bfdc-f4cb413905df" targetNamespace="http://schemas.microsoft.com/office/2006/metadata/properties" ma:root="true" ma:fieldsID="cc85685b413d027a20082bdf7d355bef" ns2:_="">
     <xsd:import namespace="c809249f-bf47-45af-bfdc-f4cb413905df"/>
@@ -12530,6 +12597,16 @@
 </ct:contentTypeSchema>
 </file>
 
+<file path=customXml/item3.xml><?xml version="1.0" encoding="utf-8"?>
+<b:Sources xmlns:b="http://schemas.openxmlformats.org/officeDocument/2006/bibliography" xmlns="http://schemas.openxmlformats.org/officeDocument/2006/bibliography" SelectedStyle="\APA.XSL" StyleName="APA"/>
+</file>
+
+<file path=customXml/item4.xml><?xml version="1.0" encoding="utf-8"?>
+<p:properties xmlns:p="http://schemas.microsoft.com/office/2006/metadata/properties" xmlns:xsi="http://www.w3.org/2001/XMLSchema-instance" xmlns:pc="http://schemas.microsoft.com/office/infopath/2007/PartnerControls">
+  <documentManagement/>
+</p:properties>
+</file>
+
 <file path=customXml/itemProps1.xml><?xml version="1.0" encoding="utf-8"?>
 <ds:datastoreItem xmlns:ds="http://schemas.openxmlformats.org/officeDocument/2006/customXml" ds:itemID="{BB557C81-EA69-47BE-A07D-CA4CC19B63EC}">
   <ds:schemaRefs>
@@ -12539,23 +12616,6 @@
 </file>
 
 <file path=customXml/itemProps2.xml><?xml version="1.0" encoding="utf-8"?>
-<ds:datastoreItem xmlns:ds="http://schemas.openxmlformats.org/officeDocument/2006/customXml" ds:itemID="{3C5C9790-35BD-4F6F-A52E-82092D0F9073}">
-  <ds:schemaRefs>
-    <ds:schemaRef ds:uri="http://schemas.microsoft.com/office/2006/metadata/properties"/>
-    <ds:schemaRef ds:uri="http://schemas.microsoft.com/office/infopath/2007/PartnerControls"/>
-  </ds:schemaRefs>
-</ds:datastoreItem>
-</file>
-
-<file path=customXml/itemProps3.xml><?xml version="1.0" encoding="utf-8"?>
-<ds:datastoreItem xmlns:ds="http://schemas.openxmlformats.org/officeDocument/2006/customXml" ds:itemID="{765FEC69-B417-4A3A-B8F2-01425C708AC9}">
-  <ds:schemaRefs>
-    <ds:schemaRef ds:uri="http://schemas.openxmlformats.org/officeDocument/2006/bibliography"/>
-  </ds:schemaRefs>
-</ds:datastoreItem>
-</file>
-
-<file path=customXml/itemProps4.xml><?xml version="1.0" encoding="utf-8"?>
 <ds:datastoreItem xmlns:ds="http://schemas.openxmlformats.org/officeDocument/2006/customXml" ds:itemID="{95B1032C-33BD-463D-81F2-E49856AAA672}">
   <ds:schemaRefs>
     <ds:schemaRef ds:uri="http://schemas.microsoft.com/office/2006/metadata/contentType"/>
@@ -12571,4 +12631,21 @@
     <ds:schemaRef ds:uri="http://schemas.microsoft.com/internal/obd"/>
   </ds:schemaRefs>
 </ds:datastoreItem>
+</file>
+
+<file path=customXml/itemProps3.xml><?xml version="1.0" encoding="utf-8"?>
+<ds:datastoreItem xmlns:ds="http://schemas.openxmlformats.org/officeDocument/2006/customXml" ds:itemID="{765FEC69-B417-4A3A-B8F2-01425C708AC9}">
+  <ds:schemaRefs>
+    <ds:schemaRef ds:uri="http://schemas.openxmlformats.org/officeDocument/2006/bibliography"/>
+  </ds:schemaRefs>
+</ds:datastoreItem>
+</file>
+
+<file path=customXml/itemProps4.xml><?xml version="1.0" encoding="utf-8"?>
+<ds:datastoreItem xmlns:ds="http://schemas.openxmlformats.org/officeDocument/2006/customXml" ds:itemID="{3C5C9790-35BD-4F6F-A52E-82092D0F9073}">
+  <ds:schemaRefs>
+    <ds:schemaRef ds:uri="http://schemas.microsoft.com/office/2006/metadata/properties"/>
+    <ds:schemaRef ds:uri="http://schemas.microsoft.com/office/infopath/2007/PartnerControls"/>
+  </ds:schemaRefs>
+</ds:datastoreItem>
 </file>
</xml_diff>

<commit_message>
Update: Cập nhật thông tin Công ty
</commit_message>
<xml_diff>
--- a/docs/MyProjectMgnt.docx
+++ b/docs/MyProjectMgnt.docx
@@ -6598,42 +6598,21 @@
         <w:i/>
         <w:color w:val="003366"/>
       </w:rPr>
-      <w:t>s</w:t>
+      <w:t>Đường 401</w:t>
     </w:r>
     <w:r>
       <w:rPr>
         <w:i/>
         <w:color w:val="003366"/>
       </w:rPr>
-      <w:t xml:space="preserve">uite </w:t>
+      <w:t xml:space="preserve"> tổ 20, phường Hoàng Thanh Tùng, thành phố</w:t>
     </w:r>
     <w:r>
       <w:rPr>
         <w:i/>
         <w:color w:val="003366"/>
       </w:rPr>
-      <w:t>50</w:t>
-    </w:r>
-    <w:r>
-      <w:rPr>
-        <w:i/>
-        <w:color w:val="003366"/>
-      </w:rPr>
-      <w:t>4</w:t>
-    </w:r>
-    <w:r>
-      <w:rPr>
-        <w:i/>
-        <w:color w:val="003366"/>
-      </w:rPr>
-      <w:t xml:space="preserve">, B1 Building, </w:t>
-    </w:r>
-    <w:r>
-      <w:rPr>
-        <w:i/>
-        <w:color w:val="003366"/>
-      </w:rPr>
-      <w:t>HUST</w:t>
+      <w:t xml:space="preserve"> Xích Nguyệt, tỉnh Mặt Trăng</w:t>
     </w:r>
   </w:p>
   <w:p>
@@ -6662,6 +6641,13 @@
       <w:tab/>
       <w:t xml:space="preserve">: </w:t>
     </w:r>
+    <w:r>
+      <w:rPr>
+        <w:i/>
+        <w:color w:val="003366"/>
+      </w:rPr>
+      <w:t>0869275819</w:t>
+    </w:r>
   </w:p>
   <w:p>
     <w:pPr>
@@ -6694,14 +6680,7 @@
         <w:i/>
         <w:color w:val="003366"/>
       </w:rPr>
-      <w:t>soict</w:t>
-    </w:r>
-    <w:r>
-      <w:rPr>
-        <w:i/>
-        <w:color w:val="003366"/>
-      </w:rPr>
-      <w:t>.hust.edu.vn</w:t>
+      <w:t>manhholyka@vdth.com.vn</w:t>
     </w:r>
   </w:p>
   <w:p>
@@ -12466,6 +12445,16 @@
 </file>
 
 <file path=customXml/item2.xml><?xml version="1.0" encoding="utf-8"?>
+<p:properties xmlns:p="http://schemas.microsoft.com/office/2006/metadata/properties" xmlns:xsi="http://www.w3.org/2001/XMLSchema-instance" xmlns:pc="http://schemas.microsoft.com/office/infopath/2007/PartnerControls">
+  <documentManagement/>
+</p:properties>
+</file>
+
+<file path=customXml/item3.xml><?xml version="1.0" encoding="utf-8"?>
+<b:Sources xmlns:b="http://schemas.openxmlformats.org/officeDocument/2006/bibliography" xmlns="http://schemas.openxmlformats.org/officeDocument/2006/bibliography" SelectedStyle="\APA.XSL" StyleName="APA"/>
+</file>
+
+<file path=customXml/item4.xml><?xml version="1.0" encoding="utf-8"?>
 <ct:contentTypeSchema xmlns:ct="http://schemas.microsoft.com/office/2006/metadata/contentType" xmlns:ma="http://schemas.microsoft.com/office/2006/metadata/properties/metaAttributes" ct:_="" ma:_="" ma:contentTypeName="Document" ma:contentTypeID="0x0101006E1CE1E8EA63AA4999BA5B02EFAC962B" ma:contentTypeVersion="2" ma:contentTypeDescription="Create a new document." ma:contentTypeScope="" ma:versionID="e846130d4a1536bd21985d054a554cda">
   <xsd:schema xmlns:xsd="http://www.w3.org/2001/XMLSchema" xmlns:xs="http://www.w3.org/2001/XMLSchema" xmlns:p="http://schemas.microsoft.com/office/2006/metadata/properties" xmlns:ns2="c809249f-bf47-45af-bfdc-f4cb413905df" targetNamespace="http://schemas.microsoft.com/office/2006/metadata/properties" ma:root="true" ma:fieldsID="cc85685b413d027a20082bdf7d355bef" ns2:_="">
     <xsd:import namespace="c809249f-bf47-45af-bfdc-f4cb413905df"/>
@@ -12597,16 +12586,6 @@
 </ct:contentTypeSchema>
 </file>
 
-<file path=customXml/item3.xml><?xml version="1.0" encoding="utf-8"?>
-<b:Sources xmlns:b="http://schemas.openxmlformats.org/officeDocument/2006/bibliography" xmlns="http://schemas.openxmlformats.org/officeDocument/2006/bibliography" SelectedStyle="\APA.XSL" StyleName="APA"/>
-</file>
-
-<file path=customXml/item4.xml><?xml version="1.0" encoding="utf-8"?>
-<p:properties xmlns:p="http://schemas.microsoft.com/office/2006/metadata/properties" xmlns:xsi="http://www.w3.org/2001/XMLSchema-instance" xmlns:pc="http://schemas.microsoft.com/office/infopath/2007/PartnerControls">
-  <documentManagement/>
-</p:properties>
-</file>
-
 <file path=customXml/itemProps1.xml><?xml version="1.0" encoding="utf-8"?>
 <ds:datastoreItem xmlns:ds="http://schemas.openxmlformats.org/officeDocument/2006/customXml" ds:itemID="{BB557C81-EA69-47BE-A07D-CA4CC19B63EC}">
   <ds:schemaRefs>
@@ -12616,6 +12595,23 @@
 </file>
 
 <file path=customXml/itemProps2.xml><?xml version="1.0" encoding="utf-8"?>
+<ds:datastoreItem xmlns:ds="http://schemas.openxmlformats.org/officeDocument/2006/customXml" ds:itemID="{3C5C9790-35BD-4F6F-A52E-82092D0F9073}">
+  <ds:schemaRefs>
+    <ds:schemaRef ds:uri="http://schemas.microsoft.com/office/2006/metadata/properties"/>
+    <ds:schemaRef ds:uri="http://schemas.microsoft.com/office/infopath/2007/PartnerControls"/>
+  </ds:schemaRefs>
+</ds:datastoreItem>
+</file>
+
+<file path=customXml/itemProps3.xml><?xml version="1.0" encoding="utf-8"?>
+<ds:datastoreItem xmlns:ds="http://schemas.openxmlformats.org/officeDocument/2006/customXml" ds:itemID="{765FEC69-B417-4A3A-B8F2-01425C708AC9}">
+  <ds:schemaRefs>
+    <ds:schemaRef ds:uri="http://schemas.openxmlformats.org/officeDocument/2006/bibliography"/>
+  </ds:schemaRefs>
+</ds:datastoreItem>
+</file>
+
+<file path=customXml/itemProps4.xml><?xml version="1.0" encoding="utf-8"?>
 <ds:datastoreItem xmlns:ds="http://schemas.openxmlformats.org/officeDocument/2006/customXml" ds:itemID="{95B1032C-33BD-463D-81F2-E49856AAA672}">
   <ds:schemaRefs>
     <ds:schemaRef ds:uri="http://schemas.microsoft.com/office/2006/metadata/contentType"/>
@@ -12631,21 +12627,4 @@
     <ds:schemaRef ds:uri="http://schemas.microsoft.com/internal/obd"/>
   </ds:schemaRefs>
 </ds:datastoreItem>
-</file>
-
-<file path=customXml/itemProps3.xml><?xml version="1.0" encoding="utf-8"?>
-<ds:datastoreItem xmlns:ds="http://schemas.openxmlformats.org/officeDocument/2006/customXml" ds:itemID="{765FEC69-B417-4A3A-B8F2-01425C708AC9}">
-  <ds:schemaRefs>
-    <ds:schemaRef ds:uri="http://schemas.openxmlformats.org/officeDocument/2006/bibliography"/>
-  </ds:schemaRefs>
-</ds:datastoreItem>
-</file>
-
-<file path=customXml/itemProps4.xml><?xml version="1.0" encoding="utf-8"?>
-<ds:datastoreItem xmlns:ds="http://schemas.openxmlformats.org/officeDocument/2006/customXml" ds:itemID="{3C5C9790-35BD-4F6F-A52E-82092D0F9073}">
-  <ds:schemaRefs>
-    <ds:schemaRef ds:uri="http://schemas.microsoft.com/office/2006/metadata/properties"/>
-    <ds:schemaRef ds:uri="http://schemas.microsoft.com/office/infopath/2007/PartnerControls"/>
-  </ds:schemaRefs>
-</ds:datastoreItem>
 </file>
</xml_diff>

<commit_message>
Update: Cập nhật thông tin phiên bản 0.2
</commit_message>
<xml_diff>
--- a/docs/MyProjectMgnt.docx
+++ b/docs/MyProjectMgnt.docx
@@ -3872,7 +3872,19 @@
           </w:tcPr>
           <w:p>
             <w:r>
-              <w:t>15/12/2005</w:t>
+              <w:t>07</w:t>
+            </w:r>
+            <w:r>
+              <w:t>/</w:t>
+            </w:r>
+            <w:r>
+              <w:t>03</w:t>
+            </w:r>
+            <w:r>
+              <w:t>/20</w:t>
+            </w:r>
+            <w:r>
+              <w:t>16</w:t>
             </w:r>
           </w:p>
         </w:tc>
@@ -3884,6 +3896,20 @@
             <w:pPr>
               <w:cnfStyle w:val="000000000000" w:firstRow="0" w:lastRow="0" w:firstColumn="0" w:lastColumn="0" w:oddVBand="0" w:evenVBand="0" w:oddHBand="0" w:evenHBand="0" w:firstRowFirstColumn="0" w:firstRowLastColumn="0" w:lastRowFirstColumn="0" w:lastRowLastColumn="0"/>
             </w:pPr>
+            <w:r>
+              <w:t>- Cập nhật tính năng</w:t>
+            </w:r>
+            <w:r>
+              <w:t>: Bảng xếp hạng nội bộ</w:t>
+            </w:r>
+          </w:p>
+          <w:p>
+            <w:pPr>
+              <w:cnfStyle w:val="000000000000" w:firstRow="0" w:lastRow="0" w:firstColumn="0" w:lastColumn="0" w:oddVBand="0" w:evenVBand="0" w:oddHBand="0" w:evenHBand="0" w:firstRowFirstColumn="0" w:firstRowLastColumn="0" w:lastRowFirstColumn="0" w:lastRowLastColumn="0"/>
+            </w:pPr>
+            <w:r>
+              <w:t>- Cập nhật tính năng: Bảng xếp hạng thế giới</w:t>
+            </w:r>
           </w:p>
         </w:tc>
         <w:tc>
@@ -3895,7 +3921,10 @@
               <w:cnfStyle w:val="000000000000" w:firstRow="0" w:lastRow="0" w:firstColumn="0" w:lastColumn="0" w:oddVBand="0" w:evenVBand="0" w:oddHBand="0" w:evenHBand="0" w:firstRowFirstColumn="0" w:firstRowLastColumn="0" w:lastRowFirstColumn="0" w:lastRowLastColumn="0"/>
             </w:pPr>
             <w:r>
-              <w:t>0.9</w:t>
+              <w:t>0.</w:t>
+            </w:r>
+            <w:r>
+              <w:t>2</w:t>
             </w:r>
           </w:p>
         </w:tc>
@@ -3907,6 +3936,9 @@
             <w:pPr>
               <w:cnfStyle w:val="000000000000" w:firstRow="0" w:lastRow="0" w:firstColumn="0" w:lastColumn="0" w:oddVBand="0" w:evenVBand="0" w:oddHBand="0" w:evenHBand="0" w:firstRowFirstColumn="0" w:firstRowLastColumn="0" w:lastRowFirstColumn="0" w:lastRowLastColumn="0"/>
             </w:pPr>
+            <w:r>
+              <w:t>Nguyễn Hải Long</w:t>
+            </w:r>
           </w:p>
         </w:tc>
         <w:tc>
@@ -3917,6 +3949,9 @@
             <w:pPr>
               <w:cnfStyle w:val="000000000000" w:firstRow="0" w:lastRow="0" w:firstColumn="0" w:lastColumn="0" w:oddVBand="0" w:evenVBand="0" w:oddHBand="0" w:evenHBand="0" w:firstRowFirstColumn="0" w:firstRowLastColumn="0" w:lastRowFirstColumn="0" w:lastRowLastColumn="0"/>
             </w:pPr>
+            <w:r>
+              <w:t>Ngô Thanh Hưng</w:t>
+            </w:r>
           </w:p>
         </w:tc>
       </w:tr>
@@ -12445,16 +12480,6 @@
 </file>
 
 <file path=customXml/item2.xml><?xml version="1.0" encoding="utf-8"?>
-<p:properties xmlns:p="http://schemas.microsoft.com/office/2006/metadata/properties" xmlns:xsi="http://www.w3.org/2001/XMLSchema-instance" xmlns:pc="http://schemas.microsoft.com/office/infopath/2007/PartnerControls">
-  <documentManagement/>
-</p:properties>
-</file>
-
-<file path=customXml/item3.xml><?xml version="1.0" encoding="utf-8"?>
-<b:Sources xmlns:b="http://schemas.openxmlformats.org/officeDocument/2006/bibliography" xmlns="http://schemas.openxmlformats.org/officeDocument/2006/bibliography" SelectedStyle="\APA.XSL" StyleName="APA"/>
-</file>
-
-<file path=customXml/item4.xml><?xml version="1.0" encoding="utf-8"?>
 <ct:contentTypeSchema xmlns:ct="http://schemas.microsoft.com/office/2006/metadata/contentType" xmlns:ma="http://schemas.microsoft.com/office/2006/metadata/properties/metaAttributes" ct:_="" ma:_="" ma:contentTypeName="Document" ma:contentTypeID="0x0101006E1CE1E8EA63AA4999BA5B02EFAC962B" ma:contentTypeVersion="2" ma:contentTypeDescription="Create a new document." ma:contentTypeScope="" ma:versionID="e846130d4a1536bd21985d054a554cda">
   <xsd:schema xmlns:xsd="http://www.w3.org/2001/XMLSchema" xmlns:xs="http://www.w3.org/2001/XMLSchema" xmlns:p="http://schemas.microsoft.com/office/2006/metadata/properties" xmlns:ns2="c809249f-bf47-45af-bfdc-f4cb413905df" targetNamespace="http://schemas.microsoft.com/office/2006/metadata/properties" ma:root="true" ma:fieldsID="cc85685b413d027a20082bdf7d355bef" ns2:_="">
     <xsd:import namespace="c809249f-bf47-45af-bfdc-f4cb413905df"/>
@@ -12586,6 +12611,16 @@
 </ct:contentTypeSchema>
 </file>
 
+<file path=customXml/item3.xml><?xml version="1.0" encoding="utf-8"?>
+<b:Sources xmlns:b="http://schemas.openxmlformats.org/officeDocument/2006/bibliography" xmlns="http://schemas.openxmlformats.org/officeDocument/2006/bibliography" SelectedStyle="\APA.XSL" StyleName="APA"/>
+</file>
+
+<file path=customXml/item4.xml><?xml version="1.0" encoding="utf-8"?>
+<p:properties xmlns:p="http://schemas.microsoft.com/office/2006/metadata/properties" xmlns:xsi="http://www.w3.org/2001/XMLSchema-instance" xmlns:pc="http://schemas.microsoft.com/office/infopath/2007/PartnerControls">
+  <documentManagement/>
+</p:properties>
+</file>
+
 <file path=customXml/itemProps1.xml><?xml version="1.0" encoding="utf-8"?>
 <ds:datastoreItem xmlns:ds="http://schemas.openxmlformats.org/officeDocument/2006/customXml" ds:itemID="{BB557C81-EA69-47BE-A07D-CA4CC19B63EC}">
   <ds:schemaRefs>
@@ -12595,23 +12630,6 @@
 </file>
 
 <file path=customXml/itemProps2.xml><?xml version="1.0" encoding="utf-8"?>
-<ds:datastoreItem xmlns:ds="http://schemas.openxmlformats.org/officeDocument/2006/customXml" ds:itemID="{3C5C9790-35BD-4F6F-A52E-82092D0F9073}">
-  <ds:schemaRefs>
-    <ds:schemaRef ds:uri="http://schemas.microsoft.com/office/2006/metadata/properties"/>
-    <ds:schemaRef ds:uri="http://schemas.microsoft.com/office/infopath/2007/PartnerControls"/>
-  </ds:schemaRefs>
-</ds:datastoreItem>
-</file>
-
-<file path=customXml/itemProps3.xml><?xml version="1.0" encoding="utf-8"?>
-<ds:datastoreItem xmlns:ds="http://schemas.openxmlformats.org/officeDocument/2006/customXml" ds:itemID="{765FEC69-B417-4A3A-B8F2-01425C708AC9}">
-  <ds:schemaRefs>
-    <ds:schemaRef ds:uri="http://schemas.openxmlformats.org/officeDocument/2006/bibliography"/>
-  </ds:schemaRefs>
-</ds:datastoreItem>
-</file>
-
-<file path=customXml/itemProps4.xml><?xml version="1.0" encoding="utf-8"?>
 <ds:datastoreItem xmlns:ds="http://schemas.openxmlformats.org/officeDocument/2006/customXml" ds:itemID="{95B1032C-33BD-463D-81F2-E49856AAA672}">
   <ds:schemaRefs>
     <ds:schemaRef ds:uri="http://schemas.microsoft.com/office/2006/metadata/contentType"/>
@@ -12627,4 +12645,21 @@
     <ds:schemaRef ds:uri="http://schemas.microsoft.com/internal/obd"/>
   </ds:schemaRefs>
 </ds:datastoreItem>
+</file>
+
+<file path=customXml/itemProps3.xml><?xml version="1.0" encoding="utf-8"?>
+<ds:datastoreItem xmlns:ds="http://schemas.openxmlformats.org/officeDocument/2006/customXml" ds:itemID="{765FEC69-B417-4A3A-B8F2-01425C708AC9}">
+  <ds:schemaRefs>
+    <ds:schemaRef ds:uri="http://schemas.openxmlformats.org/officeDocument/2006/bibliography"/>
+  </ds:schemaRefs>
+</ds:datastoreItem>
+</file>
+
+<file path=customXml/itemProps4.xml><?xml version="1.0" encoding="utf-8"?>
+<ds:datastoreItem xmlns:ds="http://schemas.openxmlformats.org/officeDocument/2006/customXml" ds:itemID="{3C5C9790-35BD-4F6F-A52E-82092D0F9073}">
+  <ds:schemaRefs>
+    <ds:schemaRef ds:uri="http://schemas.microsoft.com/office/2006/metadata/properties"/>
+    <ds:schemaRef ds:uri="http://schemas.microsoft.com/office/infopath/2007/PartnerControls"/>
+  </ds:schemaRefs>
+</ds:datastoreItem>
 </file>
</xml_diff>

<commit_message>
Update: Duyệt cập nhật 0.2.1
</commit_message>
<xml_diff>
--- a/docs/MyProjectMgnt.docx
+++ b/docs/MyProjectMgnt.docx
@@ -3792,7 +3792,15 @@
               <w:cnfStyle w:val="000000000000" w:firstRow="0" w:lastRow="0" w:firstColumn="0" w:lastColumn="0" w:oddVBand="0" w:evenVBand="0" w:oddHBand="0" w:evenHBand="0" w:firstRowFirstColumn="0" w:firstRowLastColumn="0" w:lastRowFirstColumn="0" w:lastRowLastColumn="0"/>
             </w:pPr>
             <w:r>
-              <w:t xml:space="preserve">- Khắc phục lỗi Crash To Desktop (CTD) ngẫu nhiên </w:t>
+              <w:t xml:space="preserve">- Khắc phục lỗi Crash </w:t>
+            </w:r>
+            <w:proofErr w:type="gramStart"/>
+            <w:r>
+              <w:t>To</w:t>
+            </w:r>
+            <w:proofErr w:type="gramEnd"/>
+            <w:r>
+              <w:t xml:space="preserve"> Desktop (CTD) ngẫu nhiên </w:t>
             </w:r>
             <w:r>
               <w:t>khi qua được 1 màn chơi</w:t>
@@ -3953,10 +3961,12 @@
         </w:trPr>
         <w:tc>
           <w:tcPr>
-            <w:cnfStyle w:val="001000000000" w:firstRow="0" w:lastRow="0" w:firstColumn="1" w:lastColumn="0" w:oddVBand="0" w:evenVBand="0" w:oddHBand="0" w:evenHBand="0" w:firstRowFirstColumn="0" w:firstRowLastColumn="0" w:lastRowFirstColumn="0" w:lastRowLastColumn="0"/>
             <w:tcW w:w="1495" w:type="dxa"/>
           </w:tcPr>
           <w:p>
+            <w:pPr>
+              <w:cnfStyle w:val="001000000000" w:firstRow="0" w:lastRow="0" w:firstColumn="1" w:lastColumn="0" w:oddVBand="0" w:evenVBand="0" w:oddHBand="0" w:evenHBand="0" w:firstRowFirstColumn="0" w:firstRowLastColumn="0" w:lastRowFirstColumn="0" w:lastRowLastColumn="0"/>
+            </w:pPr>
             <w:r>
               <w:t>01/03/2022</w:t>
             </w:r>
@@ -3967,9 +3977,6 @@
             <w:tcW w:w="3095" w:type="dxa"/>
           </w:tcPr>
           <w:p>
-            <w:pPr>
-              <w:cnfStyle w:val="000000000000" w:firstRow="0" w:lastRow="0" w:firstColumn="0" w:lastColumn="0" w:oddVBand="0" w:evenVBand="0" w:oddHBand="0" w:evenHBand="0" w:firstRowFirstColumn="0" w:firstRowLastColumn="0" w:lastRowFirstColumn="0" w:lastRowLastColumn="0"/>
-            </w:pPr>
             <w:r>
               <w:t>Sửa lỗi chiếm dụng tài nguyên CPU nhiều bất thường khi chơi lâu</w:t>
             </w:r>
@@ -3983,9 +3990,6 @@
             <w:tcW w:w="1148" w:type="dxa"/>
           </w:tcPr>
           <w:p>
-            <w:pPr>
-              <w:cnfStyle w:val="000000000000" w:firstRow="0" w:lastRow="0" w:firstColumn="0" w:lastColumn="0" w:oddVBand="0" w:evenVBand="0" w:oddHBand="0" w:evenHBand="0" w:firstRowFirstColumn="0" w:firstRowLastColumn="0" w:lastRowFirstColumn="0" w:lastRowLastColumn="0"/>
-            </w:pPr>
             <w:r>
               <w:t>0.2.1</w:t>
             </w:r>
@@ -3996,9 +4000,6 @@
             <w:tcW w:w="1552" w:type="dxa"/>
           </w:tcPr>
           <w:p>
-            <w:pPr>
-              <w:cnfStyle w:val="000000000000" w:firstRow="0" w:lastRow="0" w:firstColumn="0" w:lastColumn="0" w:oddVBand="0" w:evenVBand="0" w:oddHBand="0" w:evenHBand="0" w:firstRowFirstColumn="0" w:firstRowLastColumn="0" w:lastRowFirstColumn="0" w:lastRowLastColumn="0"/>
-            </w:pPr>
             <w:r>
               <w:t>Nguyễn Tiến Phong</w:t>
             </w:r>
@@ -4010,8 +4011,19 @@
           </w:tcPr>
           <w:p>
             <w:pPr>
-              <w:cnfStyle w:val="000000000000" w:firstRow="0" w:lastRow="0" w:firstColumn="0" w:lastColumn="0" w:oddVBand="0" w:evenVBand="0" w:oddHBand="0" w:evenHBand="0" w:firstRowFirstColumn="0" w:firstRowLastColumn="0" w:lastRowFirstColumn="0" w:lastRowLastColumn="0"/>
+              <w:rPr>
+                <w:lang w:val="vi-VN"/>
+              </w:rPr>
             </w:pPr>
+            <w:r>
+              <w:t>Lê</w:t>
+            </w:r>
+            <w:r>
+              <w:rPr>
+                <w:lang w:val="vi-VN"/>
+              </w:rPr>
+              <w:t xml:space="preserve"> Anh Dũng</w:t>
+            </w:r>
           </w:p>
         </w:tc>
       </w:tr>
@@ -13061,6 +13073,16 @@
 </file>
 
 <file path=customXml/item2.xml><?xml version="1.0" encoding="utf-8"?>
+<p:properties xmlns:p="http://schemas.microsoft.com/office/2006/metadata/properties" xmlns:xsi="http://www.w3.org/2001/XMLSchema-instance" xmlns:pc="http://schemas.microsoft.com/office/infopath/2007/PartnerControls">
+  <documentManagement/>
+</p:properties>
+</file>
+
+<file path=customXml/item3.xml><?xml version="1.0" encoding="utf-8"?>
+<b:Sources xmlns:b="http://schemas.openxmlformats.org/officeDocument/2006/bibliography" xmlns="http://schemas.openxmlformats.org/officeDocument/2006/bibliography" SelectedStyle="\APA.XSL" StyleName="APA"/>
+</file>
+
+<file path=customXml/item4.xml><?xml version="1.0" encoding="utf-8"?>
 <ct:contentTypeSchema xmlns:ct="http://schemas.microsoft.com/office/2006/metadata/contentType" xmlns:ma="http://schemas.microsoft.com/office/2006/metadata/properties/metaAttributes" ct:_="" ma:_="" ma:contentTypeName="Document" ma:contentTypeID="0x0101006E1CE1E8EA63AA4999BA5B02EFAC962B" ma:contentTypeVersion="2" ma:contentTypeDescription="Create a new document." ma:contentTypeScope="" ma:versionID="e846130d4a1536bd21985d054a554cda">
   <xsd:schema xmlns:xsd="http://www.w3.org/2001/XMLSchema" xmlns:xs="http://www.w3.org/2001/XMLSchema" xmlns:p="http://schemas.microsoft.com/office/2006/metadata/properties" xmlns:ns2="c809249f-bf47-45af-bfdc-f4cb413905df" targetNamespace="http://schemas.microsoft.com/office/2006/metadata/properties" ma:root="true" ma:fieldsID="cc85685b413d027a20082bdf7d355bef" ns2:_="">
     <xsd:import namespace="c809249f-bf47-45af-bfdc-f4cb413905df"/>
@@ -13192,16 +13214,6 @@
 </ct:contentTypeSchema>
 </file>
 
-<file path=customXml/item3.xml><?xml version="1.0" encoding="utf-8"?>
-<b:Sources xmlns:b="http://schemas.openxmlformats.org/officeDocument/2006/bibliography" xmlns="http://schemas.openxmlformats.org/officeDocument/2006/bibliography" SelectedStyle="\APA.XSL" StyleName="APA"/>
-</file>
-
-<file path=customXml/item4.xml><?xml version="1.0" encoding="utf-8"?>
-<p:properties xmlns:p="http://schemas.microsoft.com/office/2006/metadata/properties" xmlns:xsi="http://www.w3.org/2001/XMLSchema-instance" xmlns:pc="http://schemas.microsoft.com/office/infopath/2007/PartnerControls">
-  <documentManagement/>
-</p:properties>
-</file>
-
 <file path=customXml/itemProps1.xml><?xml version="1.0" encoding="utf-8"?>
 <ds:datastoreItem xmlns:ds="http://schemas.openxmlformats.org/officeDocument/2006/customXml" ds:itemID="{BB557C81-EA69-47BE-A07D-CA4CC19B63EC}">
   <ds:schemaRefs>
@@ -13211,6 +13223,23 @@
 </file>
 
 <file path=customXml/itemProps2.xml><?xml version="1.0" encoding="utf-8"?>
+<ds:datastoreItem xmlns:ds="http://schemas.openxmlformats.org/officeDocument/2006/customXml" ds:itemID="{3C5C9790-35BD-4F6F-A52E-82092D0F9073}">
+  <ds:schemaRefs>
+    <ds:schemaRef ds:uri="http://schemas.microsoft.com/office/2006/metadata/properties"/>
+    <ds:schemaRef ds:uri="http://schemas.microsoft.com/office/infopath/2007/PartnerControls"/>
+  </ds:schemaRefs>
+</ds:datastoreItem>
+</file>
+
+<file path=customXml/itemProps3.xml><?xml version="1.0" encoding="utf-8"?>
+<ds:datastoreItem xmlns:ds="http://schemas.openxmlformats.org/officeDocument/2006/customXml" ds:itemID="{765FEC69-B417-4A3A-B8F2-01425C708AC9}">
+  <ds:schemaRefs>
+    <ds:schemaRef ds:uri="http://schemas.openxmlformats.org/officeDocument/2006/bibliography"/>
+  </ds:schemaRefs>
+</ds:datastoreItem>
+</file>
+
+<file path=customXml/itemProps4.xml><?xml version="1.0" encoding="utf-8"?>
 <ds:datastoreItem xmlns:ds="http://schemas.openxmlformats.org/officeDocument/2006/customXml" ds:itemID="{95B1032C-33BD-463D-81F2-E49856AAA672}">
   <ds:schemaRefs>
     <ds:schemaRef ds:uri="http://schemas.microsoft.com/office/2006/metadata/contentType"/>
@@ -13226,21 +13255,4 @@
     <ds:schemaRef ds:uri="http://schemas.microsoft.com/internal/obd"/>
   </ds:schemaRefs>
 </ds:datastoreItem>
-</file>
-
-<file path=customXml/itemProps3.xml><?xml version="1.0" encoding="utf-8"?>
-<ds:datastoreItem xmlns:ds="http://schemas.openxmlformats.org/officeDocument/2006/customXml" ds:itemID="{765FEC69-B417-4A3A-B8F2-01425C708AC9}">
-  <ds:schemaRefs>
-    <ds:schemaRef ds:uri="http://schemas.openxmlformats.org/officeDocument/2006/bibliography"/>
-  </ds:schemaRefs>
-</ds:datastoreItem>
-</file>
-
-<file path=customXml/itemProps4.xml><?xml version="1.0" encoding="utf-8"?>
-<ds:datastoreItem xmlns:ds="http://schemas.openxmlformats.org/officeDocument/2006/customXml" ds:itemID="{3C5C9790-35BD-4F6F-A52E-82092D0F9073}">
-  <ds:schemaRefs>
-    <ds:schemaRef ds:uri="http://schemas.microsoft.com/office/2006/metadata/properties"/>
-    <ds:schemaRef ds:uri="http://schemas.microsoft.com/office/infopath/2007/PartnerControls"/>
-  </ds:schemaRefs>
-</ds:datastoreItem>
 </file>
</xml_diff>

<commit_message>
Update: Cập nhật Rủi ro 1
</commit_message>
<xml_diff>
--- a/docs/MyProjectMgnt.docx
+++ b/docs/MyProjectMgnt.docx
@@ -3961,12 +3961,10 @@
         </w:trPr>
         <w:tc>
           <w:tcPr>
+            <w:cnfStyle w:val="001000000000" w:firstRow="0" w:lastRow="0" w:firstColumn="1" w:lastColumn="0" w:oddVBand="0" w:evenVBand="0" w:oddHBand="0" w:evenHBand="0" w:firstRowFirstColumn="0" w:firstRowLastColumn="0" w:lastRowFirstColumn="0" w:lastRowLastColumn="0"/>
             <w:tcW w:w="1495" w:type="dxa"/>
           </w:tcPr>
           <w:p>
-            <w:pPr>
-              <w:cnfStyle w:val="001000000000" w:firstRow="0" w:lastRow="0" w:firstColumn="1" w:lastColumn="0" w:oddVBand="0" w:evenVBand="0" w:oddHBand="0" w:evenHBand="0" w:firstRowFirstColumn="0" w:firstRowLastColumn="0" w:lastRowFirstColumn="0" w:lastRowLastColumn="0"/>
-            </w:pPr>
             <w:r>
               <w:t>01/03/2022</w:t>
             </w:r>
@@ -3977,6 +3975,9 @@
             <w:tcW w:w="3095" w:type="dxa"/>
           </w:tcPr>
           <w:p>
+            <w:pPr>
+              <w:cnfStyle w:val="000000000000" w:firstRow="0" w:lastRow="0" w:firstColumn="0" w:lastColumn="0" w:oddVBand="0" w:evenVBand="0" w:oddHBand="0" w:evenHBand="0" w:firstRowFirstColumn="0" w:firstRowLastColumn="0" w:lastRowFirstColumn="0" w:lastRowLastColumn="0"/>
+            </w:pPr>
             <w:r>
               <w:t>Sửa lỗi chiếm dụng tài nguyên CPU nhiều bất thường khi chơi lâu</w:t>
             </w:r>
@@ -3990,6 +3991,9 @@
             <w:tcW w:w="1148" w:type="dxa"/>
           </w:tcPr>
           <w:p>
+            <w:pPr>
+              <w:cnfStyle w:val="000000000000" w:firstRow="0" w:lastRow="0" w:firstColumn="0" w:lastColumn="0" w:oddVBand="0" w:evenVBand="0" w:oddHBand="0" w:evenHBand="0" w:firstRowFirstColumn="0" w:firstRowLastColumn="0" w:lastRowFirstColumn="0" w:lastRowLastColumn="0"/>
+            </w:pPr>
             <w:r>
               <w:t>0.2.1</w:t>
             </w:r>
@@ -4000,6 +4004,9 @@
             <w:tcW w:w="1552" w:type="dxa"/>
           </w:tcPr>
           <w:p>
+            <w:pPr>
+              <w:cnfStyle w:val="000000000000" w:firstRow="0" w:lastRow="0" w:firstColumn="0" w:lastColumn="0" w:oddVBand="0" w:evenVBand="0" w:oddHBand="0" w:evenHBand="0" w:firstRowFirstColumn="0" w:firstRowLastColumn="0" w:lastRowFirstColumn="0" w:lastRowLastColumn="0"/>
+            </w:pPr>
             <w:r>
               <w:t>Nguyễn Tiến Phong</w:t>
             </w:r>
@@ -4011,6 +4018,7 @@
           </w:tcPr>
           <w:p>
             <w:pPr>
+              <w:cnfStyle w:val="000000000000" w:firstRow="0" w:lastRow="0" w:firstColumn="0" w:lastColumn="0" w:oddVBand="0" w:evenVBand="0" w:oddHBand="0" w:evenHBand="0" w:firstRowFirstColumn="0" w:firstRowLastColumn="0" w:lastRowFirstColumn="0" w:lastRowLastColumn="0"/>
               <w:rPr>
                 <w:lang w:val="vi-VN"/>
               </w:rPr>
@@ -4554,14 +4562,86 @@
           <w:i/>
           <w:iCs/>
         </w:rPr>
-        <w:t>Lê Văn Long</w:t>
-      </w:r>
-      <w:r>
-        <w:rPr>
-          <w:i/>
-          <w:iCs/>
-        </w:rPr>
-        <w:t xml:space="preserve">: </w:t>
+        <w:t>Nguyễn Đức Lùi</w:t>
+      </w:r>
+      <w:r>
+        <w:rPr>
+          <w:i/>
+          <w:iCs/>
+        </w:rPr>
+        <w:t>:</w:t>
+      </w:r>
+      <w:r>
+        <w:rPr>
+          <w:i/>
+          <w:iCs/>
+        </w:rPr>
+        <w:t xml:space="preserve"> </w:t>
+      </w:r>
+      <w:r>
+        <w:rPr>
+          <w:i/>
+          <w:iCs/>
+        </w:rPr>
+        <w:t>Giám đốc công ty</w:t>
+      </w:r>
+      <w:r>
+        <w:rPr>
+          <w:i/>
+          <w:iCs/>
+        </w:rPr>
+        <w:t xml:space="preserve"> TNHH MTV</w:t>
+      </w:r>
+      <w:r>
+        <w:rPr>
+          <w:i/>
+          <w:iCs/>
+        </w:rPr>
+        <w:t xml:space="preserve"> </w:t>
+      </w:r>
+      <w:r>
+        <w:rPr>
+          <w:i/>
+          <w:iCs/>
+        </w:rPr>
+        <w:t xml:space="preserve">Gia Đình – </w:t>
+      </w:r>
+      <w:r>
+        <w:rPr>
+          <w:i/>
+          <w:iCs/>
+        </w:rPr>
+        <w:t>Thung lũng Silicon, Hoa Kỳ</w:t>
+      </w:r>
+    </w:p>
+    <w:p>
+      <w:pPr>
+        <w:rPr>
+          <w:i/>
+          <w:iCs/>
+        </w:rPr>
+      </w:pPr>
+      <w:r>
+        <w:rPr>
+          <w:i/>
+          <w:iCs/>
+        </w:rPr>
+        <w:t>Email:</w:t>
+      </w:r>
+    </w:p>
+    <w:p>
+      <w:pPr>
+        <w:rPr>
+          <w:i/>
+          <w:iCs/>
+        </w:rPr>
+      </w:pPr>
+      <w:r>
+        <w:rPr>
+          <w:i/>
+          <w:iCs/>
+        </w:rPr>
+        <w:t>Số điện thoại</w:t>
       </w:r>
     </w:p>
     <w:p>
@@ -4589,23 +4669,76 @@
           <w:i/>
           <w:iCs/>
         </w:rPr>
-        <w:t>Lập trình viên:  Pham Lan</w:t>
-      </w:r>
-    </w:p>
-    <w:p>
-      <w:pPr>
-        <w:rPr>
-          <w:i/>
-          <w:iCs/>
-        </w:rPr>
-      </w:pPr>
-      <w:r>
-        <w:rPr>
-          <w:i/>
-          <w:iCs/>
-        </w:rPr>
-        <w:t xml:space="preserve">Phiên dịch: Ngọc, </w:t>
-      </w:r>
+        <w:t>Quản lý dự án:</w:t>
+      </w:r>
+    </w:p>
+    <w:p>
+      <w:pPr>
+        <w:rPr>
+          <w:i/>
+          <w:iCs/>
+        </w:rPr>
+      </w:pPr>
+      <w:r>
+        <w:rPr>
+          <w:i/>
+          <w:iCs/>
+        </w:rPr>
+        <w:t xml:space="preserve">Lập trình viên:  </w:t>
+      </w:r>
+    </w:p>
+    <w:p>
+      <w:pPr>
+        <w:rPr>
+          <w:i/>
+          <w:iCs/>
+        </w:rPr>
+      </w:pPr>
+      <w:r>
+        <w:rPr>
+          <w:i/>
+          <w:iCs/>
+        </w:rPr>
+        <w:t>Phiên dịch:</w:t>
+      </w:r>
+    </w:p>
+    <w:p>
+      <w:pPr>
+        <w:rPr>
+          <w:i/>
+          <w:iCs/>
+        </w:rPr>
+      </w:pPr>
+      <w:r>
+        <w:rPr>
+          <w:i/>
+          <w:iCs/>
+        </w:rPr>
+        <w:t>Kế toán:</w:t>
+      </w:r>
+    </w:p>
+    <w:p>
+      <w:pPr>
+        <w:rPr>
+          <w:i/>
+          <w:iCs/>
+        </w:rPr>
+      </w:pPr>
+      <w:r>
+        <w:rPr>
+          <w:i/>
+          <w:iCs/>
+        </w:rPr>
+        <w:t>Kiểm thử viên:</w:t>
+      </w:r>
+    </w:p>
+    <w:p>
+      <w:pPr>
+        <w:rPr>
+          <w:i/>
+          <w:iCs/>
+        </w:rPr>
+      </w:pPr>
     </w:p>
     <w:p>
       <w:pPr>
@@ -4755,6 +4888,7 @@
           <w:i/>
           <w:iCs/>
         </w:rPr>
+        <w:lastRenderedPageBreak/>
         <w:t>Tạo 1 giải đấu cho mọi người tham gia</w:t>
       </w:r>
     </w:p>
@@ -4882,7 +5016,6 @@
           <w:i/>
           <w:iCs/>
         </w:rPr>
-        <w:lastRenderedPageBreak/>
         <w:t>Javascript</w:t>
       </w:r>
     </w:p>
@@ -5356,6 +5489,7 @@
       </w:pPr>
       <w:bookmarkStart w:id="13" w:name="_Toc90500048"/>
       <w:r>
+        <w:lastRenderedPageBreak/>
         <w:t>Ước lượng</w:t>
       </w:r>
       <w:r>
@@ -5413,6 +5547,20 @@
         </w:rPr>
         <w:t xml:space="preserve"> cần bao nhiêu thời gian</w:t>
       </w:r>
+      <w:r>
+        <w:rPr>
+          <w:i/>
+          <w:iCs/>
+        </w:rPr>
+        <w:t xml:space="preserve">: </w:t>
+      </w:r>
+      <w:r>
+        <w:rPr>
+          <w:i/>
+          <w:iCs/>
+        </w:rPr>
+        <w:t>24 giờ</w:t>
+      </w:r>
     </w:p>
     <w:p>
       <w:pPr>
@@ -5433,6 +5581,13 @@
         </w:rPr>
         <w:t>Để hiểu rõ mã nguồn mở cần bao nhiêu thời gian</w:t>
       </w:r>
+      <w:r>
+        <w:rPr>
+          <w:i/>
+          <w:iCs/>
+        </w:rPr>
+        <w:t>: 8 ngày</w:t>
+      </w:r>
     </w:p>
     <w:p>
       <w:pPr>
@@ -5453,6 +5608,13 @@
         </w:rPr>
         <w:t>Để thay đổi giao diện, để chỉnh sửa tính năng cần bao nhiêu thời gian</w:t>
       </w:r>
+      <w:r>
+        <w:rPr>
+          <w:i/>
+          <w:iCs/>
+        </w:rPr>
+        <w:t>: 6 giờ</w:t>
+      </w:r>
     </w:p>
     <w:p>
       <w:pPr>
@@ -5460,7 +5622,6 @@
       </w:pPr>
       <w:bookmarkStart w:id="15" w:name="_Toc90500050"/>
       <w:r>
-        <w:lastRenderedPageBreak/>
         <w:t>Ước lượng rủi ro</w:t>
       </w:r>
       <w:bookmarkEnd w:id="15"/>
@@ -5542,7 +5703,21 @@
           <w:i/>
           <w:iCs/>
         </w:rPr>
-        <w:t>Tên rủi ro: ngắn gọn trong 1 dòng</w:t>
+        <w:t xml:space="preserve">Tên rủi ro: </w:t>
+      </w:r>
+      <w:r>
+        <w:rPr>
+          <w:i/>
+          <w:iCs/>
+        </w:rPr>
+        <w:t>N</w:t>
+      </w:r>
+      <w:r>
+        <w:rPr>
+          <w:i/>
+          <w:iCs/>
+        </w:rPr>
+        <w:t>hân viên bị tai nạn giao thông</w:t>
       </w:r>
     </w:p>
     <w:p>
@@ -5564,6 +5739,27 @@
         </w:rPr>
         <w:t>Mô tả rủi ro:</w:t>
       </w:r>
+      <w:r>
+        <w:rPr>
+          <w:i/>
+          <w:iCs/>
+        </w:rPr>
+        <w:t xml:space="preserve"> </w:t>
+      </w:r>
+      <w:r>
+        <w:rPr>
+          <w:i/>
+          <w:iCs/>
+        </w:rPr>
+        <w:t>Nhân viên bị xe tải 16 tấn đâm lúc đi sang đường</w:t>
+      </w:r>
+      <w:r>
+        <w:rPr>
+          <w:i/>
+          <w:iCs/>
+        </w:rPr>
+        <w:t xml:space="preserve"> </w:t>
+      </w:r>
     </w:p>
     <w:p>
       <w:pPr>
@@ -5584,6 +5780,41 @@
         </w:rPr>
         <w:t>Xác suất xảy ra</w:t>
       </w:r>
+      <w:r>
+        <w:rPr>
+          <w:i/>
+          <w:iCs/>
+        </w:rPr>
+        <w:t>:</w:t>
+      </w:r>
+      <w:r>
+        <w:rPr>
+          <w:i/>
+          <w:iCs/>
+        </w:rPr>
+        <w:t xml:space="preserve"> </w:t>
+      </w:r>
+      <w:r>
+        <w:rPr>
+          <w:i/>
+          <w:iCs/>
+        </w:rPr>
+        <w:t>0,0</w:t>
+      </w:r>
+      <w:r>
+        <w:rPr>
+          <w:i/>
+          <w:iCs/>
+        </w:rPr>
+        <w:t>1</w:t>
+      </w:r>
+      <w:r>
+        <w:rPr>
+          <w:i/>
+          <w:iCs/>
+        </w:rPr>
+        <w:t>2%</w:t>
+      </w:r>
     </w:p>
     <w:p>
       <w:pPr>
@@ -5604,6 +5835,20 @@
         </w:rPr>
         <w:t>Mức độ thiệt hại</w:t>
       </w:r>
+      <w:r>
+        <w:rPr>
+          <w:i/>
+          <w:iCs/>
+        </w:rPr>
+        <w:t xml:space="preserve">: </w:t>
+      </w:r>
+      <w:r>
+        <w:rPr>
+          <w:i/>
+          <w:iCs/>
+        </w:rPr>
+        <w:t>Cao</w:t>
+      </w:r>
     </w:p>
     <w:p>
       <w:pPr>
@@ -5624,6 +5869,20 @@
         </w:rPr>
         <w:t>Giải pháp xử lý</w:t>
       </w:r>
+      <w:r>
+        <w:rPr>
+          <w:i/>
+          <w:iCs/>
+        </w:rPr>
+        <w:t>: Tìm kiếm nhân lực thay thế</w:t>
+      </w:r>
+      <w:r>
+        <w:rPr>
+          <w:i/>
+          <w:iCs/>
+        </w:rPr>
+        <w:t>, hỗ trợ gia đình nhân viên bị tai nạn</w:t>
+      </w:r>
     </w:p>
     <w:p>
       <w:pPr>
@@ -5657,6 +5916,13 @@
         </w:rPr>
         <w:t xml:space="preserve">Tên rủi ro: </w:t>
       </w:r>
+      <w:r>
+        <w:rPr>
+          <w:i/>
+          <w:iCs/>
+        </w:rPr>
+        <w:t>Covid ngăn cản họp trực tiếp</w:t>
+      </w:r>
     </w:p>
     <w:p>
       <w:pPr>
@@ -5677,6 +5943,20 @@
         </w:rPr>
         <w:t>Mô tả rủi ro:</w:t>
       </w:r>
+      <w:r>
+        <w:rPr>
+          <w:i/>
+          <w:iCs/>
+        </w:rPr>
+        <w:t xml:space="preserve"> Chỉ thị 16 của Nhà nước </w:t>
+      </w:r>
+      <w:r>
+        <w:rPr>
+          <w:i/>
+          <w:iCs/>
+        </w:rPr>
+        <w:t>khiến các nhân viên không thể họp mặt trực tiếp</w:t>
+      </w:r>
     </w:p>
     <w:p>
       <w:pPr>
@@ -5697,6 +5977,13 @@
         </w:rPr>
         <w:t>Xác suất xảy ra</w:t>
       </w:r>
+      <w:r>
+        <w:rPr>
+          <w:i/>
+          <w:iCs/>
+        </w:rPr>
+        <w:t>: 100%</w:t>
+      </w:r>
     </w:p>
     <w:p>
       <w:pPr>
@@ -5717,6 +6004,13 @@
         </w:rPr>
         <w:t>Mức độ thiệt hại</w:t>
       </w:r>
+      <w:r>
+        <w:rPr>
+          <w:i/>
+          <w:iCs/>
+        </w:rPr>
+        <w:t>: Trung bình</w:t>
+      </w:r>
     </w:p>
     <w:p>
       <w:pPr>
@@ -5737,6 +6031,20 @@
         </w:rPr>
         <w:t>Giải pháp xử lý</w:t>
       </w:r>
+      <w:r>
+        <w:rPr>
+          <w:i/>
+          <w:iCs/>
+        </w:rPr>
+        <w:t xml:space="preserve">: </w:t>
+      </w:r>
+      <w:r>
+        <w:rPr>
+          <w:i/>
+          <w:iCs/>
+        </w:rPr>
+        <w:t>Họp trực tuyến và bổ sung quỹ thời gian thực hiện dự án</w:t>
+      </w:r>
     </w:p>
     <w:p>
       <w:pPr>
@@ -5770,6 +6078,13 @@
         </w:rPr>
         <w:t xml:space="preserve">Tên rủi ro: </w:t>
       </w:r>
+      <w:r>
+        <w:rPr>
+          <w:i/>
+          <w:iCs/>
+        </w:rPr>
+        <w:t>Nhân viên kế toán làm sai hợp đồng</w:t>
+      </w:r>
     </w:p>
     <w:p>
       <w:pPr>
@@ -5790,6 +6105,20 @@
         </w:rPr>
         <w:t>Mô tả rủi ro:</w:t>
       </w:r>
+      <w:r>
+        <w:rPr>
+          <w:i/>
+          <w:iCs/>
+        </w:rPr>
+        <w:t xml:space="preserve"> </w:t>
+      </w:r>
+      <w:r>
+        <w:rPr>
+          <w:i/>
+          <w:iCs/>
+        </w:rPr>
+        <w:t>Nhân viên duyệt chi khống</w:t>
+      </w:r>
     </w:p>
     <w:p>
       <w:pPr>
@@ -5810,6 +6139,13 @@
         </w:rPr>
         <w:t>Xác suất xảy ra</w:t>
       </w:r>
+      <w:r>
+        <w:rPr>
+          <w:i/>
+          <w:iCs/>
+        </w:rPr>
+        <w:t>: 1%</w:t>
+      </w:r>
     </w:p>
     <w:p>
       <w:pPr>
@@ -5830,6 +6166,13 @@
         </w:rPr>
         <w:t>Mức độ thiệt hại</w:t>
       </w:r>
+      <w:r>
+        <w:rPr>
+          <w:i/>
+          <w:iCs/>
+        </w:rPr>
+        <w:t>: Rất cao</w:t>
+      </w:r>
     </w:p>
     <w:p>
       <w:pPr>
@@ -5850,6 +6193,41 @@
         </w:rPr>
         <w:t>Giải pháp xử lý</w:t>
       </w:r>
+      <w:r>
+        <w:rPr>
+          <w:i/>
+          <w:iCs/>
+        </w:rPr>
+        <w:t xml:space="preserve">: </w:t>
+      </w:r>
+      <w:r>
+        <w:rPr>
+          <w:i/>
+          <w:iCs/>
+        </w:rPr>
+        <w:t>Khởi kiện nhân viên</w:t>
+      </w:r>
+      <w:r>
+        <w:rPr>
+          <w:i/>
+          <w:iCs/>
+        </w:rPr>
+        <w:t xml:space="preserve"> để</w:t>
+      </w:r>
+      <w:r>
+        <w:rPr>
+          <w:i/>
+          <w:iCs/>
+        </w:rPr>
+        <w:t xml:space="preserve"> bồi thường tài chính</w:t>
+      </w:r>
+      <w:r>
+        <w:rPr>
+          <w:i/>
+          <w:iCs/>
+        </w:rPr>
+        <w:t xml:space="preserve">. </w:t>
+      </w:r>
     </w:p>
     <w:p>
       <w:pPr>
@@ -5883,6 +6261,13 @@
         </w:rPr>
         <w:t xml:space="preserve">Tên rủi ro: </w:t>
       </w:r>
+      <w:r>
+        <w:rPr>
+          <w:i/>
+          <w:iCs/>
+        </w:rPr>
+        <w:t>Động đất</w:t>
+      </w:r>
     </w:p>
     <w:p>
       <w:pPr>
@@ -5903,6 +6288,20 @@
         </w:rPr>
         <w:t>Mô tả rủi ro:</w:t>
       </w:r>
+      <w:r>
+        <w:rPr>
+          <w:i/>
+          <w:iCs/>
+        </w:rPr>
+        <w:t xml:space="preserve"> </w:t>
+      </w:r>
+      <w:r>
+        <w:rPr>
+          <w:i/>
+          <w:iCs/>
+        </w:rPr>
+        <w:t>Động đất gây mất kết nối mạng Internet, gây thiệt hại về người và tài sản</w:t>
+      </w:r>
     </w:p>
     <w:p>
       <w:pPr>
@@ -5923,6 +6322,34 @@
         </w:rPr>
         <w:t>Xác suất xảy ra</w:t>
       </w:r>
+      <w:r>
+        <w:rPr>
+          <w:i/>
+          <w:iCs/>
+        </w:rPr>
+        <w:t xml:space="preserve">: </w:t>
+      </w:r>
+      <w:r>
+        <w:rPr>
+          <w:i/>
+          <w:iCs/>
+        </w:rPr>
+        <w:t>0,0</w:t>
+      </w:r>
+      <w:r>
+        <w:rPr>
+          <w:i/>
+          <w:iCs/>
+        </w:rPr>
+        <w:t>0055</w:t>
+      </w:r>
+      <w:r>
+        <w:rPr>
+          <w:i/>
+          <w:iCs/>
+        </w:rPr>
+        <w:t>%</w:t>
+      </w:r>
     </w:p>
     <w:p>
       <w:pPr>
@@ -5943,6 +6370,13 @@
         </w:rPr>
         <w:t>Mức độ thiệt hại</w:t>
       </w:r>
+      <w:r>
+        <w:rPr>
+          <w:i/>
+          <w:iCs/>
+        </w:rPr>
+        <w:t>: Rất cao</w:t>
+      </w:r>
     </w:p>
     <w:p>
       <w:pPr>
@@ -5963,6 +6397,27 @@
         </w:rPr>
         <w:t>Giải pháp xử lý</w:t>
       </w:r>
+      <w:r>
+        <w:rPr>
+          <w:i/>
+          <w:iCs/>
+        </w:rPr>
+        <w:t xml:space="preserve">: </w:t>
+      </w:r>
+      <w:r>
+        <w:rPr>
+          <w:i/>
+          <w:iCs/>
+        </w:rPr>
+        <w:t>Giáo dục phòng chống thiên tai</w:t>
+      </w:r>
+      <w:r>
+        <w:rPr>
+          <w:i/>
+          <w:iCs/>
+        </w:rPr>
+        <w:t>, đầu tư hạ tầng mạng di động.</w:t>
+      </w:r>
     </w:p>
     <w:p>
       <w:pPr>
@@ -5970,6 +6425,7 @@
       </w:pPr>
       <w:bookmarkStart w:id="20" w:name="_Toc90500055"/>
       <w:r>
+        <w:lastRenderedPageBreak/>
         <w:t>Rủi ro</w:t>
       </w:r>
       <w:bookmarkEnd w:id="20"/>
@@ -5996,6 +6452,13 @@
         </w:rPr>
         <w:t xml:space="preserve">Tên rủi ro: </w:t>
       </w:r>
+      <w:r>
+        <w:rPr>
+          <w:i/>
+          <w:iCs/>
+        </w:rPr>
+        <w:t>Nhân viên bị tác động tâm lý</w:t>
+      </w:r>
     </w:p>
     <w:p>
       <w:pPr>
@@ -6016,6 +6479,20 @@
         </w:rPr>
         <w:t>Mô tả rủi ro:</w:t>
       </w:r>
+      <w:r>
+        <w:rPr>
+          <w:i/>
+          <w:iCs/>
+        </w:rPr>
+        <w:t xml:space="preserve"> Bị các yếu </w:t>
+      </w:r>
+      <w:r>
+        <w:rPr>
+          <w:i/>
+          <w:iCs/>
+        </w:rPr>
+        <w:t>tố ngoại cảnh làm ảnh hưởng đến tâm lý nhân viên.</w:t>
+      </w:r>
     </w:p>
     <w:p>
       <w:pPr>
@@ -6036,6 +6513,20 @@
         </w:rPr>
         <w:t>Xác suất xảy ra</w:t>
       </w:r>
+      <w:r>
+        <w:rPr>
+          <w:i/>
+          <w:iCs/>
+        </w:rPr>
+        <w:t xml:space="preserve">: </w:t>
+      </w:r>
+      <w:r>
+        <w:rPr>
+          <w:i/>
+          <w:iCs/>
+        </w:rPr>
+        <w:t>90%</w:t>
+      </w:r>
     </w:p>
     <w:p>
       <w:pPr>
@@ -6056,6 +6547,13 @@
         </w:rPr>
         <w:t>Mức độ thiệt hại</w:t>
       </w:r>
+      <w:r>
+        <w:rPr>
+          <w:i/>
+          <w:iCs/>
+        </w:rPr>
+        <w:t>: Trung bình</w:t>
+      </w:r>
     </w:p>
     <w:p>
       <w:pPr>
@@ -6076,6 +6574,27 @@
         </w:rPr>
         <w:t>Giải pháp xử lý</w:t>
       </w:r>
+      <w:r>
+        <w:rPr>
+          <w:i/>
+          <w:iCs/>
+        </w:rPr>
+        <w:t xml:space="preserve">: </w:t>
+      </w:r>
+      <w:r>
+        <w:rPr>
+          <w:i/>
+          <w:iCs/>
+        </w:rPr>
+        <w:t>Tổ chức các hoạt động ngoại khoá, nâng cao đời sống tinh thần của nhân viên</w:t>
+      </w:r>
+      <w:r>
+        <w:rPr>
+          <w:i/>
+          <w:iCs/>
+        </w:rPr>
+        <w:t>.</w:t>
+      </w:r>
     </w:p>
     <w:p>
       <w:pPr>
@@ -6083,7 +6602,6 @@
       </w:pPr>
       <w:bookmarkStart w:id="21" w:name="_Toc90500056"/>
       <w:r>
-        <w:lastRenderedPageBreak/>
         <w:t>Ước lượng giá thành</w:t>
       </w:r>
       <w:bookmarkEnd w:id="21"/>
@@ -6468,6 +6986,7 @@
         <w:rPr>
           <w:lang w:eastAsia="en-US" w:bidi="ar-SA"/>
         </w:rPr>
+        <w:lastRenderedPageBreak/>
         <w:t>Danh mục tài liệu liên quan</w:t>
       </w:r>
       <w:bookmarkEnd w:id="26"/>
@@ -13073,16 +13592,6 @@
 </file>
 
 <file path=customXml/item2.xml><?xml version="1.0" encoding="utf-8"?>
-<p:properties xmlns:p="http://schemas.microsoft.com/office/2006/metadata/properties" xmlns:xsi="http://www.w3.org/2001/XMLSchema-instance" xmlns:pc="http://schemas.microsoft.com/office/infopath/2007/PartnerControls">
-  <documentManagement/>
-</p:properties>
-</file>
-
-<file path=customXml/item3.xml><?xml version="1.0" encoding="utf-8"?>
-<b:Sources xmlns:b="http://schemas.openxmlformats.org/officeDocument/2006/bibliography" xmlns="http://schemas.openxmlformats.org/officeDocument/2006/bibliography" SelectedStyle="\APA.XSL" StyleName="APA"/>
-</file>
-
-<file path=customXml/item4.xml><?xml version="1.0" encoding="utf-8"?>
 <ct:contentTypeSchema xmlns:ct="http://schemas.microsoft.com/office/2006/metadata/contentType" xmlns:ma="http://schemas.microsoft.com/office/2006/metadata/properties/metaAttributes" ct:_="" ma:_="" ma:contentTypeName="Document" ma:contentTypeID="0x0101006E1CE1E8EA63AA4999BA5B02EFAC962B" ma:contentTypeVersion="2" ma:contentTypeDescription="Create a new document." ma:contentTypeScope="" ma:versionID="e846130d4a1536bd21985d054a554cda">
   <xsd:schema xmlns:xsd="http://www.w3.org/2001/XMLSchema" xmlns:xs="http://www.w3.org/2001/XMLSchema" xmlns:p="http://schemas.microsoft.com/office/2006/metadata/properties" xmlns:ns2="c809249f-bf47-45af-bfdc-f4cb413905df" targetNamespace="http://schemas.microsoft.com/office/2006/metadata/properties" ma:root="true" ma:fieldsID="cc85685b413d027a20082bdf7d355bef" ns2:_="">
     <xsd:import namespace="c809249f-bf47-45af-bfdc-f4cb413905df"/>
@@ -13214,6 +13723,16 @@
 </ct:contentTypeSchema>
 </file>
 
+<file path=customXml/item3.xml><?xml version="1.0" encoding="utf-8"?>
+<b:Sources xmlns:b="http://schemas.openxmlformats.org/officeDocument/2006/bibliography" xmlns="http://schemas.openxmlformats.org/officeDocument/2006/bibliography" SelectedStyle="\APA.XSL" StyleName="APA"/>
+</file>
+
+<file path=customXml/item4.xml><?xml version="1.0" encoding="utf-8"?>
+<p:properties xmlns:p="http://schemas.microsoft.com/office/2006/metadata/properties" xmlns:xsi="http://www.w3.org/2001/XMLSchema-instance" xmlns:pc="http://schemas.microsoft.com/office/infopath/2007/PartnerControls">
+  <documentManagement/>
+</p:properties>
+</file>
+
 <file path=customXml/itemProps1.xml><?xml version="1.0" encoding="utf-8"?>
 <ds:datastoreItem xmlns:ds="http://schemas.openxmlformats.org/officeDocument/2006/customXml" ds:itemID="{BB557C81-EA69-47BE-A07D-CA4CC19B63EC}">
   <ds:schemaRefs>
@@ -13223,23 +13742,6 @@
 </file>
 
 <file path=customXml/itemProps2.xml><?xml version="1.0" encoding="utf-8"?>
-<ds:datastoreItem xmlns:ds="http://schemas.openxmlformats.org/officeDocument/2006/customXml" ds:itemID="{3C5C9790-35BD-4F6F-A52E-82092D0F9073}">
-  <ds:schemaRefs>
-    <ds:schemaRef ds:uri="http://schemas.microsoft.com/office/2006/metadata/properties"/>
-    <ds:schemaRef ds:uri="http://schemas.microsoft.com/office/infopath/2007/PartnerControls"/>
-  </ds:schemaRefs>
-</ds:datastoreItem>
-</file>
-
-<file path=customXml/itemProps3.xml><?xml version="1.0" encoding="utf-8"?>
-<ds:datastoreItem xmlns:ds="http://schemas.openxmlformats.org/officeDocument/2006/customXml" ds:itemID="{765FEC69-B417-4A3A-B8F2-01425C708AC9}">
-  <ds:schemaRefs>
-    <ds:schemaRef ds:uri="http://schemas.openxmlformats.org/officeDocument/2006/bibliography"/>
-  </ds:schemaRefs>
-</ds:datastoreItem>
-</file>
-
-<file path=customXml/itemProps4.xml><?xml version="1.0" encoding="utf-8"?>
 <ds:datastoreItem xmlns:ds="http://schemas.openxmlformats.org/officeDocument/2006/customXml" ds:itemID="{95B1032C-33BD-463D-81F2-E49856AAA672}">
   <ds:schemaRefs>
     <ds:schemaRef ds:uri="http://schemas.microsoft.com/office/2006/metadata/contentType"/>
@@ -13255,4 +13757,21 @@
     <ds:schemaRef ds:uri="http://schemas.microsoft.com/internal/obd"/>
   </ds:schemaRefs>
 </ds:datastoreItem>
+</file>
+
+<file path=customXml/itemProps3.xml><?xml version="1.0" encoding="utf-8"?>
+<ds:datastoreItem xmlns:ds="http://schemas.openxmlformats.org/officeDocument/2006/customXml" ds:itemID="{765FEC69-B417-4A3A-B8F2-01425C708AC9}">
+  <ds:schemaRefs>
+    <ds:schemaRef ds:uri="http://schemas.openxmlformats.org/officeDocument/2006/bibliography"/>
+  </ds:schemaRefs>
+</ds:datastoreItem>
+</file>
+
+<file path=customXml/itemProps4.xml><?xml version="1.0" encoding="utf-8"?>
+<ds:datastoreItem xmlns:ds="http://schemas.openxmlformats.org/officeDocument/2006/customXml" ds:itemID="{3C5C9790-35BD-4F6F-A52E-82092D0F9073}">
+  <ds:schemaRefs>
+    <ds:schemaRef ds:uri="http://schemas.microsoft.com/office/2006/metadata/properties"/>
+    <ds:schemaRef ds:uri="http://schemas.microsoft.com/office/infopath/2007/PartnerControls"/>
+  </ds:schemaRefs>
+</ds:datastoreItem>
 </file>
</xml_diff>

<commit_message>
Update: Cập nhật phân công
</commit_message>
<xml_diff>
--- a/docs/MyProjectMgnt.docx
+++ b/docs/MyProjectMgnt.docx
@@ -6647,13 +6647,106 @@
         <w:rPr>
           <w:i/>
         </w:rPr>
+        <w:t>Số dòng</w:t>
+      </w:r>
+      <w:r>
+        <w:rPr>
+          <w:i/>
+        </w:rPr>
+        <w:t xml:space="preserve"> mã</w:t>
+      </w:r>
+      <w:r>
+        <w:rPr>
+          <w:i/>
+        </w:rPr>
+        <w:t>: Thành Long</w:t>
+      </w:r>
+    </w:p>
+    <w:p>
+      <w:pPr>
+        <w:rPr>
+          <w:i/>
+        </w:rPr>
+      </w:pPr>
+      <w:r>
+        <w:rPr>
+          <w:i/>
+        </w:rPr>
+        <w:t>Số chức năng</w:t>
+      </w:r>
+      <w:r>
+        <w:rPr>
+          <w:i/>
+        </w:rPr>
+        <w:t>: Thành Long</w:t>
+      </w:r>
+    </w:p>
+    <w:p>
+      <w:pPr>
+        <w:rPr>
+          <w:i/>
+        </w:rPr>
+      </w:pPr>
+      <w:r>
+        <w:rPr>
+          <w:i/>
+        </w:rPr>
         <w:t xml:space="preserve">Chi phí </w:t>
       </w:r>
       <w:r>
         <w:rPr>
           <w:i/>
         </w:rPr>
-        <w:t>phát triển  +  Chi phí kiểm thử</w:t>
+        <w:t>phát triển</w:t>
+      </w:r>
+      <w:r>
+        <w:rPr>
+          <w:i/>
+        </w:rPr>
+        <w:t>:</w:t>
+      </w:r>
+      <w:r>
+        <w:rPr>
+          <w:i/>
+        </w:rPr>
+        <w:t xml:space="preserve"> Tiền lương lập trình viên</w:t>
+      </w:r>
+      <w:r>
+        <w:rPr>
+          <w:i/>
+        </w:rPr>
+        <w:t xml:space="preserve">: </w:t>
+      </w:r>
+      <w:r>
+        <w:rPr>
+          <w:i/>
+        </w:rPr>
+        <w:t>Hải Long</w:t>
+      </w:r>
+    </w:p>
+    <w:p>
+      <w:pPr>
+        <w:rPr>
+          <w:i/>
+        </w:rPr>
+      </w:pPr>
+      <w:r>
+        <w:rPr>
+          <w:i/>
+        </w:rPr>
+        <w:t>Chi phí kiểm thử</w:t>
+      </w:r>
+      <w:r>
+        <w:rPr>
+          <w:i/>
+        </w:rPr>
+        <w:t>: Theo chức năng</w:t>
+      </w:r>
+      <w:r>
+        <w:rPr>
+          <w:i/>
+        </w:rPr>
+        <w:t>: Hưng</w:t>
       </w:r>
     </w:p>
     <w:p>
@@ -6674,6 +6767,24 @@
         </w:rPr>
         <w:t>, quản lý, hành chính</w:t>
       </w:r>
+      <w:r>
+        <w:rPr>
+          <w:i/>
+        </w:rPr>
+        <w:t>:</w:t>
+      </w:r>
+      <w:r>
+        <w:rPr>
+          <w:i/>
+        </w:rPr>
+        <w:t xml:space="preserve"> </w:t>
+      </w:r>
+      <w:r>
+        <w:rPr>
+          <w:i/>
+        </w:rPr>
+        <w:t>Phong</w:t>
+      </w:r>
     </w:p>
     <w:p>
       <w:pPr>
@@ -6687,6 +6798,24 @@
         </w:rPr>
         <w:t>Chi phí kính doanh, quảng cáo, tiếp thị</w:t>
       </w:r>
+      <w:r>
+        <w:rPr>
+          <w:i/>
+        </w:rPr>
+        <w:t>:</w:t>
+      </w:r>
+      <w:r>
+        <w:rPr>
+          <w:i/>
+        </w:rPr>
+        <w:t xml:space="preserve"> Dũng</w:t>
+      </w:r>
+      <w:r>
+        <w:rPr>
+          <w:i/>
+        </w:rPr>
+        <w:t xml:space="preserve"> </w:t>
+      </w:r>
     </w:p>
     <w:p>
       <w:pPr>
@@ -6710,18 +6839,30 @@
         </w:rPr>
         <w:t>Ước lượng số dòng code</w:t>
       </w:r>
-    </w:p>
-    <w:p>
-      <w:pPr>
-        <w:rPr>
-          <w:i/>
-        </w:rPr>
-      </w:pPr>
-      <w:r>
-        <w:rPr>
-          <w:i/>
-        </w:rPr>
-        <w:t xml:space="preserve">Ước lượng số testcase </w:t>
+      <w:r>
+        <w:rPr>
+          <w:i/>
+        </w:rPr>
+        <w:t>: TLong</w:t>
+      </w:r>
+    </w:p>
+    <w:p>
+      <w:pPr>
+        <w:rPr>
+          <w:i/>
+        </w:rPr>
+      </w:pPr>
+      <w:r>
+        <w:rPr>
+          <w:i/>
+        </w:rPr>
+        <w:t>Ước lượng số testcase</w:t>
+      </w:r>
+      <w:r>
+        <w:rPr>
+          <w:i/>
+        </w:rPr>
+        <w:t>: Hưng</w:t>
       </w:r>
     </w:p>
     <w:p>
@@ -6759,19 +6900,40 @@
         </w:rPr>
         <w:t>oc</w:t>
       </w:r>
-    </w:p>
-    <w:p>
-      <w:pPr>
+      <w:r>
         <w:rPr>
           <w:i/>
           <w:lang w:val="fr-FR"/>
         </w:rPr>
-      </w:pPr>
+        <w:t xml:space="preserve"> (mỗi ngàn dòng code)</w:t>
+      </w:r>
       <w:r>
         <w:rPr>
           <w:i/>
           <w:lang w:val="fr-FR"/>
         </w:rPr>
+        <w:t> : 100</w:t>
+      </w:r>
+      <w:r>
+        <w:rPr>
+          <w:i/>
+          <w:lang w:val="fr-FR"/>
+        </w:rPr>
+        <w:t xml:space="preserve"> comments/kloc</w:t>
+      </w:r>
+    </w:p>
+    <w:p>
+      <w:pPr>
+        <w:rPr>
+          <w:i/>
+          <w:lang w:val="fr-FR"/>
+        </w:rPr>
+      </w:pPr>
+      <w:r>
+        <w:rPr>
+          <w:i/>
+          <w:lang w:val="fr-FR"/>
+        </w:rPr>
         <w:t>Qui định về số unit test, au</w:t>
       </w:r>
       <w:r>
@@ -6780,6 +6942,13 @@
           <w:lang w:val="fr-FR"/>
         </w:rPr>
         <w:t>tomation test</w:t>
+      </w:r>
+      <w:r>
+        <w:rPr>
+          <w:i/>
+          <w:lang w:val="fr-FR"/>
+        </w:rPr>
+        <w:t xml:space="preserve"> : </w:t>
       </w:r>
     </w:p>
     <w:p>
@@ -6907,6 +7076,12 @@
       <w:r>
         <w:t xml:space="preserve"> án</w:t>
       </w:r>
+      <w:r>
+        <w:t xml:space="preserve"> +</w:t>
+      </w:r>
+      <w:r>
+        <w:t xml:space="preserve"> 10% số dòng so với ban đầu</w:t>
+      </w:r>
     </w:p>
     <w:p>
       <w:pPr>
@@ -6950,6 +7125,7 @@
         </w:numPr>
       </w:pPr>
       <w:r>
+        <w:lastRenderedPageBreak/>
         <w:t xml:space="preserve">Số task </w:t>
       </w:r>
       <w:r>
@@ -6986,7 +7162,6 @@
         <w:rPr>
           <w:lang w:eastAsia="en-US" w:bidi="ar-SA"/>
         </w:rPr>
-        <w:lastRenderedPageBreak/>
         <w:t>Danh mục tài liệu liên quan</w:t>
       </w:r>
       <w:bookmarkEnd w:id="26"/>
@@ -6997,6 +7172,62 @@
           <w:lang w:eastAsia="en-US" w:bidi="ar-SA"/>
         </w:rPr>
       </w:pPr>
+      <w:r>
+        <w:rPr>
+          <w:lang w:eastAsia="en-US" w:bidi="ar-SA"/>
+        </w:rPr>
+        <w:t>Tầm 20 tài liệu khác</w:t>
+      </w:r>
+    </w:p>
+    <w:p>
+      <w:pPr>
+        <w:rPr>
+          <w:lang w:eastAsia="en-US" w:bidi="ar-SA"/>
+        </w:rPr>
+      </w:pPr>
+      <w:r>
+        <w:rPr>
+          <w:lang w:eastAsia="en-US" w:bidi="ar-SA"/>
+        </w:rPr>
+        <w:t>Tầm 40 tài liệu</w:t>
+      </w:r>
+      <w:r>
+        <w:rPr>
+          <w:lang w:eastAsia="en-US" w:bidi="ar-SA"/>
+        </w:rPr>
+        <w:t xml:space="preserve"> tham khảo</w:t>
+      </w:r>
+    </w:p>
+    <w:p>
+      <w:pPr>
+        <w:rPr>
+          <w:lang w:eastAsia="en-US" w:bidi="ar-SA"/>
+        </w:rPr>
+      </w:pPr>
+      <w:r>
+        <w:rPr>
+          <w:lang w:eastAsia="en-US" w:bidi="ar-SA"/>
+        </w:rPr>
+        <w:t xml:space="preserve">STT – Tên tác giả - Tên tác phẩm </w:t>
+      </w:r>
+      <w:r>
+        <w:rPr>
+          <w:lang w:eastAsia="en-US" w:bidi="ar-SA"/>
+        </w:rPr>
+        <w:t>–</w:t>
+      </w:r>
+      <w:r>
+        <w:rPr>
+          <w:lang w:eastAsia="en-US" w:bidi="ar-SA"/>
+        </w:rPr>
+        <w:t xml:space="preserve"> </w:t>
+      </w:r>
+      <w:r>
+        <w:rPr>
+          <w:lang w:eastAsia="en-US" w:bidi="ar-SA"/>
+        </w:rPr>
+        <w:t>Ngày sản xuất tác phẩm</w:t>
+      </w:r>
     </w:p>
     <w:p>
       <w:pPr>
@@ -13592,6 +13823,16 @@
 </file>
 
 <file path=customXml/item2.xml><?xml version="1.0" encoding="utf-8"?>
+<p:properties xmlns:p="http://schemas.microsoft.com/office/2006/metadata/properties" xmlns:xsi="http://www.w3.org/2001/XMLSchema-instance" xmlns:pc="http://schemas.microsoft.com/office/infopath/2007/PartnerControls">
+  <documentManagement/>
+</p:properties>
+</file>
+
+<file path=customXml/item3.xml><?xml version="1.0" encoding="utf-8"?>
+<b:Sources xmlns:b="http://schemas.openxmlformats.org/officeDocument/2006/bibliography" xmlns="http://schemas.openxmlformats.org/officeDocument/2006/bibliography" SelectedStyle="\APA.XSL" StyleName="APA"/>
+</file>
+
+<file path=customXml/item4.xml><?xml version="1.0" encoding="utf-8"?>
 <ct:contentTypeSchema xmlns:ct="http://schemas.microsoft.com/office/2006/metadata/contentType" xmlns:ma="http://schemas.microsoft.com/office/2006/metadata/properties/metaAttributes" ct:_="" ma:_="" ma:contentTypeName="Document" ma:contentTypeID="0x0101006E1CE1E8EA63AA4999BA5B02EFAC962B" ma:contentTypeVersion="2" ma:contentTypeDescription="Create a new document." ma:contentTypeScope="" ma:versionID="e846130d4a1536bd21985d054a554cda">
   <xsd:schema xmlns:xsd="http://www.w3.org/2001/XMLSchema" xmlns:xs="http://www.w3.org/2001/XMLSchema" xmlns:p="http://schemas.microsoft.com/office/2006/metadata/properties" xmlns:ns2="c809249f-bf47-45af-bfdc-f4cb413905df" targetNamespace="http://schemas.microsoft.com/office/2006/metadata/properties" ma:root="true" ma:fieldsID="cc85685b413d027a20082bdf7d355bef" ns2:_="">
     <xsd:import namespace="c809249f-bf47-45af-bfdc-f4cb413905df"/>
@@ -13723,16 +13964,6 @@
 </ct:contentTypeSchema>
 </file>
 
-<file path=customXml/item3.xml><?xml version="1.0" encoding="utf-8"?>
-<b:Sources xmlns:b="http://schemas.openxmlformats.org/officeDocument/2006/bibliography" xmlns="http://schemas.openxmlformats.org/officeDocument/2006/bibliography" SelectedStyle="\APA.XSL" StyleName="APA"/>
-</file>
-
-<file path=customXml/item4.xml><?xml version="1.0" encoding="utf-8"?>
-<p:properties xmlns:p="http://schemas.microsoft.com/office/2006/metadata/properties" xmlns:xsi="http://www.w3.org/2001/XMLSchema-instance" xmlns:pc="http://schemas.microsoft.com/office/infopath/2007/PartnerControls">
-  <documentManagement/>
-</p:properties>
-</file>
-
 <file path=customXml/itemProps1.xml><?xml version="1.0" encoding="utf-8"?>
 <ds:datastoreItem xmlns:ds="http://schemas.openxmlformats.org/officeDocument/2006/customXml" ds:itemID="{BB557C81-EA69-47BE-A07D-CA4CC19B63EC}">
   <ds:schemaRefs>
@@ -13742,6 +13973,23 @@
 </file>
 
 <file path=customXml/itemProps2.xml><?xml version="1.0" encoding="utf-8"?>
+<ds:datastoreItem xmlns:ds="http://schemas.openxmlformats.org/officeDocument/2006/customXml" ds:itemID="{3C5C9790-35BD-4F6F-A52E-82092D0F9073}">
+  <ds:schemaRefs>
+    <ds:schemaRef ds:uri="http://schemas.microsoft.com/office/2006/metadata/properties"/>
+    <ds:schemaRef ds:uri="http://schemas.microsoft.com/office/infopath/2007/PartnerControls"/>
+  </ds:schemaRefs>
+</ds:datastoreItem>
+</file>
+
+<file path=customXml/itemProps3.xml><?xml version="1.0" encoding="utf-8"?>
+<ds:datastoreItem xmlns:ds="http://schemas.openxmlformats.org/officeDocument/2006/customXml" ds:itemID="{765FEC69-B417-4A3A-B8F2-01425C708AC9}">
+  <ds:schemaRefs>
+    <ds:schemaRef ds:uri="http://schemas.openxmlformats.org/officeDocument/2006/bibliography"/>
+  </ds:schemaRefs>
+</ds:datastoreItem>
+</file>
+
+<file path=customXml/itemProps4.xml><?xml version="1.0" encoding="utf-8"?>
 <ds:datastoreItem xmlns:ds="http://schemas.openxmlformats.org/officeDocument/2006/customXml" ds:itemID="{95B1032C-33BD-463D-81F2-E49856AAA672}">
   <ds:schemaRefs>
     <ds:schemaRef ds:uri="http://schemas.microsoft.com/office/2006/metadata/contentType"/>
@@ -13757,21 +14005,4 @@
     <ds:schemaRef ds:uri="http://schemas.microsoft.com/internal/obd"/>
   </ds:schemaRefs>
 </ds:datastoreItem>
-</file>
-
-<file path=customXml/itemProps3.xml><?xml version="1.0" encoding="utf-8"?>
-<ds:datastoreItem xmlns:ds="http://schemas.openxmlformats.org/officeDocument/2006/customXml" ds:itemID="{765FEC69-B417-4A3A-B8F2-01425C708AC9}">
-  <ds:schemaRefs>
-    <ds:schemaRef ds:uri="http://schemas.openxmlformats.org/officeDocument/2006/bibliography"/>
-  </ds:schemaRefs>
-</ds:datastoreItem>
-</file>
-
-<file path=customXml/itemProps4.xml><?xml version="1.0" encoding="utf-8"?>
-<ds:datastoreItem xmlns:ds="http://schemas.openxmlformats.org/officeDocument/2006/customXml" ds:itemID="{3C5C9790-35BD-4F6F-A52E-82092D0F9073}">
-  <ds:schemaRefs>
-    <ds:schemaRef ds:uri="http://schemas.microsoft.com/office/2006/metadata/properties"/>
-    <ds:schemaRef ds:uri="http://schemas.microsoft.com/office/infopath/2007/PartnerControls"/>
-  </ds:schemaRefs>
-</ds:datastoreItem>
 </file>
</xml_diff>

<commit_message>
Update: Cập nhật thông tin khách hàng
</commit_message>
<xml_diff>
--- a/docs/MyProjectMgnt.docx
+++ b/docs/MyProjectMgnt.docx
@@ -4628,6 +4628,20 @@
         </w:rPr>
         <w:t>Email:</w:t>
       </w:r>
+      <w:r>
+        <w:rPr>
+          <w:i/>
+          <w:iCs/>
+        </w:rPr>
+        <w:t xml:space="preserve"> </w:t>
+      </w:r>
+      <w:r>
+        <w:rPr>
+          <w:i/>
+          <w:iCs/>
+        </w:rPr>
+        <w:t>lui.nd@unf.cos.com</w:t>
+      </w:r>
     </w:p>
     <w:p>
       <w:pPr>
@@ -4643,6 +4657,20 @@
         </w:rPr>
         <w:t>Số điện thoại</w:t>
       </w:r>
+      <w:r>
+        <w:rPr>
+          <w:i/>
+          <w:iCs/>
+        </w:rPr>
+        <w:t xml:space="preserve">: </w:t>
+      </w:r>
+      <w:r>
+        <w:rPr>
+          <w:i/>
+          <w:iCs/>
+        </w:rPr>
+        <w:t>0385 475 147</w:t>
+      </w:r>
     </w:p>
     <w:p>
       <w:pPr>
@@ -4731,14 +4759,6 @@
         </w:rPr>
         <w:t>Kiểm thử viên:</w:t>
       </w:r>
-    </w:p>
-    <w:p>
-      <w:pPr>
-        <w:rPr>
-          <w:i/>
-          <w:iCs/>
-        </w:rPr>
-      </w:pPr>
     </w:p>
     <w:p>
       <w:pPr>
@@ -4888,7 +4908,6 @@
           <w:i/>
           <w:iCs/>
         </w:rPr>
-        <w:lastRenderedPageBreak/>
         <w:t>Tạo 1 giải đấu cho mọi người tham gia</w:t>
       </w:r>
     </w:p>
@@ -4909,6 +4928,7 @@
           <w:i/>
           <w:iCs/>
         </w:rPr>
+        <w:lastRenderedPageBreak/>
         <w:t xml:space="preserve">Xếp hạng cho người chơi </w:t>
       </w:r>
       <w:r>
@@ -13823,16 +13843,6 @@
 </file>
 
 <file path=customXml/item2.xml><?xml version="1.0" encoding="utf-8"?>
-<p:properties xmlns:p="http://schemas.microsoft.com/office/2006/metadata/properties" xmlns:xsi="http://www.w3.org/2001/XMLSchema-instance" xmlns:pc="http://schemas.microsoft.com/office/infopath/2007/PartnerControls">
-  <documentManagement/>
-</p:properties>
-</file>
-
-<file path=customXml/item3.xml><?xml version="1.0" encoding="utf-8"?>
-<b:Sources xmlns:b="http://schemas.openxmlformats.org/officeDocument/2006/bibliography" xmlns="http://schemas.openxmlformats.org/officeDocument/2006/bibliography" SelectedStyle="\APA.XSL" StyleName="APA"/>
-</file>
-
-<file path=customXml/item4.xml><?xml version="1.0" encoding="utf-8"?>
 <ct:contentTypeSchema xmlns:ct="http://schemas.microsoft.com/office/2006/metadata/contentType" xmlns:ma="http://schemas.microsoft.com/office/2006/metadata/properties/metaAttributes" ct:_="" ma:_="" ma:contentTypeName="Document" ma:contentTypeID="0x0101006E1CE1E8EA63AA4999BA5B02EFAC962B" ma:contentTypeVersion="2" ma:contentTypeDescription="Create a new document." ma:contentTypeScope="" ma:versionID="e846130d4a1536bd21985d054a554cda">
   <xsd:schema xmlns:xsd="http://www.w3.org/2001/XMLSchema" xmlns:xs="http://www.w3.org/2001/XMLSchema" xmlns:p="http://schemas.microsoft.com/office/2006/metadata/properties" xmlns:ns2="c809249f-bf47-45af-bfdc-f4cb413905df" targetNamespace="http://schemas.microsoft.com/office/2006/metadata/properties" ma:root="true" ma:fieldsID="cc85685b413d027a20082bdf7d355bef" ns2:_="">
     <xsd:import namespace="c809249f-bf47-45af-bfdc-f4cb413905df"/>
@@ -13964,6 +13974,16 @@
 </ct:contentTypeSchema>
 </file>
 
+<file path=customXml/item3.xml><?xml version="1.0" encoding="utf-8"?>
+<b:Sources xmlns:b="http://schemas.openxmlformats.org/officeDocument/2006/bibliography" xmlns="http://schemas.openxmlformats.org/officeDocument/2006/bibliography" SelectedStyle="\APA.XSL" StyleName="APA"/>
+</file>
+
+<file path=customXml/item4.xml><?xml version="1.0" encoding="utf-8"?>
+<p:properties xmlns:p="http://schemas.microsoft.com/office/2006/metadata/properties" xmlns:xsi="http://www.w3.org/2001/XMLSchema-instance" xmlns:pc="http://schemas.microsoft.com/office/infopath/2007/PartnerControls">
+  <documentManagement/>
+</p:properties>
+</file>
+
 <file path=customXml/itemProps1.xml><?xml version="1.0" encoding="utf-8"?>
 <ds:datastoreItem xmlns:ds="http://schemas.openxmlformats.org/officeDocument/2006/customXml" ds:itemID="{BB557C81-EA69-47BE-A07D-CA4CC19B63EC}">
   <ds:schemaRefs>
@@ -13973,23 +13993,6 @@
 </file>
 
 <file path=customXml/itemProps2.xml><?xml version="1.0" encoding="utf-8"?>
-<ds:datastoreItem xmlns:ds="http://schemas.openxmlformats.org/officeDocument/2006/customXml" ds:itemID="{3C5C9790-35BD-4F6F-A52E-82092D0F9073}">
-  <ds:schemaRefs>
-    <ds:schemaRef ds:uri="http://schemas.microsoft.com/office/2006/metadata/properties"/>
-    <ds:schemaRef ds:uri="http://schemas.microsoft.com/office/infopath/2007/PartnerControls"/>
-  </ds:schemaRefs>
-</ds:datastoreItem>
-</file>
-
-<file path=customXml/itemProps3.xml><?xml version="1.0" encoding="utf-8"?>
-<ds:datastoreItem xmlns:ds="http://schemas.openxmlformats.org/officeDocument/2006/customXml" ds:itemID="{765FEC69-B417-4A3A-B8F2-01425C708AC9}">
-  <ds:schemaRefs>
-    <ds:schemaRef ds:uri="http://schemas.openxmlformats.org/officeDocument/2006/bibliography"/>
-  </ds:schemaRefs>
-</ds:datastoreItem>
-</file>
-
-<file path=customXml/itemProps4.xml><?xml version="1.0" encoding="utf-8"?>
 <ds:datastoreItem xmlns:ds="http://schemas.openxmlformats.org/officeDocument/2006/customXml" ds:itemID="{95B1032C-33BD-463D-81F2-E49856AAA672}">
   <ds:schemaRefs>
     <ds:schemaRef ds:uri="http://schemas.microsoft.com/office/2006/metadata/contentType"/>
@@ -14005,4 +14008,21 @@
     <ds:schemaRef ds:uri="http://schemas.microsoft.com/internal/obd"/>
   </ds:schemaRefs>
 </ds:datastoreItem>
+</file>
+
+<file path=customXml/itemProps3.xml><?xml version="1.0" encoding="utf-8"?>
+<ds:datastoreItem xmlns:ds="http://schemas.openxmlformats.org/officeDocument/2006/customXml" ds:itemID="{765FEC69-B417-4A3A-B8F2-01425C708AC9}">
+  <ds:schemaRefs>
+    <ds:schemaRef ds:uri="http://schemas.openxmlformats.org/officeDocument/2006/bibliography"/>
+  </ds:schemaRefs>
+</ds:datastoreItem>
+</file>
+
+<file path=customXml/itemProps4.xml><?xml version="1.0" encoding="utf-8"?>
+<ds:datastoreItem xmlns:ds="http://schemas.openxmlformats.org/officeDocument/2006/customXml" ds:itemID="{3C5C9790-35BD-4F6F-A52E-82092D0F9073}">
+  <ds:schemaRefs>
+    <ds:schemaRef ds:uri="http://schemas.microsoft.com/office/2006/metadata/properties"/>
+    <ds:schemaRef ds:uri="http://schemas.microsoft.com/office/infopath/2007/PartnerControls"/>
+  </ds:schemaRefs>
+</ds:datastoreItem>
 </file>
</xml_diff>

<commit_message>
Update: Đề xuất chi tiết phiên bản 0.2.2
</commit_message>
<xml_diff>
--- a/docs/MyProjectMgnt.docx
+++ b/docs/MyProjectMgnt.docx
@@ -3966,7 +3966,22 @@
           </w:tcPr>
           <w:p>
             <w:r>
-              <w:t>01/03/2022</w:t>
+              <w:t>0</w:t>
+            </w:r>
+            <w:r>
+              <w:t>3</w:t>
+            </w:r>
+            <w:r>
+              <w:t>/0</w:t>
+            </w:r>
+            <w:r>
+              <w:t>1</w:t>
+            </w:r>
+            <w:r>
+              <w:t>/202</w:t>
+            </w:r>
+            <w:r>
+              <w:t>1</w:t>
             </w:r>
           </w:p>
         </w:tc>
@@ -4044,7 +4059,11 @@
             <w:cnfStyle w:val="001000000000" w:firstRow="0" w:lastRow="0" w:firstColumn="1" w:lastColumn="0" w:oddVBand="0" w:evenVBand="0" w:oddHBand="0" w:evenHBand="0" w:firstRowFirstColumn="0" w:firstRowLastColumn="0" w:lastRowFirstColumn="0" w:lastRowLastColumn="0"/>
             <w:tcW w:w="1495" w:type="dxa"/>
           </w:tcPr>
-          <w:p/>
+          <w:p>
+            <w:r>
+              <w:t>16/05/2021</w:t>
+            </w:r>
+          </w:p>
         </w:tc>
         <w:tc>
           <w:tcPr>
@@ -4054,6 +4073,12 @@
             <w:pPr>
               <w:cnfStyle w:val="000000000000" w:firstRow="0" w:lastRow="0" w:firstColumn="0" w:lastColumn="0" w:oddVBand="0" w:evenVBand="0" w:oddHBand="0" w:evenHBand="0" w:firstRowFirstColumn="0" w:firstRowLastColumn="0" w:lastRowFirstColumn="0" w:lastRowLastColumn="0"/>
             </w:pPr>
+            <w:r>
+              <w:t xml:space="preserve">Sửa lỗi </w:t>
+            </w:r>
+            <w:r>
+              <w:t>điểm không tăng khi đạt đến 1600 điểm</w:t>
+            </w:r>
           </w:p>
         </w:tc>
         <w:tc>
@@ -4064,6 +4089,9 @@
             <w:pPr>
               <w:cnfStyle w:val="000000000000" w:firstRow="0" w:lastRow="0" w:firstColumn="0" w:lastColumn="0" w:oddVBand="0" w:evenVBand="0" w:oddHBand="0" w:evenHBand="0" w:firstRowFirstColumn="0" w:firstRowLastColumn="0" w:lastRowFirstColumn="0" w:lastRowLastColumn="0"/>
             </w:pPr>
+            <w:r>
+              <w:t>0.2.2</w:t>
+            </w:r>
           </w:p>
         </w:tc>
         <w:tc>
@@ -4074,6 +4102,9 @@
             <w:pPr>
               <w:cnfStyle w:val="000000000000" w:firstRow="0" w:lastRow="0" w:firstColumn="0" w:lastColumn="0" w:oddVBand="0" w:evenVBand="0" w:oddHBand="0" w:evenHBand="0" w:firstRowFirstColumn="0" w:firstRowLastColumn="0" w:lastRowFirstColumn="0" w:lastRowLastColumn="0"/>
             </w:pPr>
+            <w:r>
+              <w:t>Nguyễn Thành Long</w:t>
+            </w:r>
           </w:p>
         </w:tc>
         <w:tc>
@@ -13843,6 +13874,16 @@
 </file>
 
 <file path=customXml/item2.xml><?xml version="1.0" encoding="utf-8"?>
+<p:properties xmlns:p="http://schemas.microsoft.com/office/2006/metadata/properties" xmlns:xsi="http://www.w3.org/2001/XMLSchema-instance" xmlns:pc="http://schemas.microsoft.com/office/infopath/2007/PartnerControls">
+  <documentManagement/>
+</p:properties>
+</file>
+
+<file path=customXml/item3.xml><?xml version="1.0" encoding="utf-8"?>
+<b:Sources xmlns:b="http://schemas.openxmlformats.org/officeDocument/2006/bibliography" xmlns="http://schemas.openxmlformats.org/officeDocument/2006/bibliography" SelectedStyle="\APA.XSL" StyleName="APA"/>
+</file>
+
+<file path=customXml/item4.xml><?xml version="1.0" encoding="utf-8"?>
 <ct:contentTypeSchema xmlns:ct="http://schemas.microsoft.com/office/2006/metadata/contentType" xmlns:ma="http://schemas.microsoft.com/office/2006/metadata/properties/metaAttributes" ct:_="" ma:_="" ma:contentTypeName="Document" ma:contentTypeID="0x0101006E1CE1E8EA63AA4999BA5B02EFAC962B" ma:contentTypeVersion="2" ma:contentTypeDescription="Create a new document." ma:contentTypeScope="" ma:versionID="e846130d4a1536bd21985d054a554cda">
   <xsd:schema xmlns:xsd="http://www.w3.org/2001/XMLSchema" xmlns:xs="http://www.w3.org/2001/XMLSchema" xmlns:p="http://schemas.microsoft.com/office/2006/metadata/properties" xmlns:ns2="c809249f-bf47-45af-bfdc-f4cb413905df" targetNamespace="http://schemas.microsoft.com/office/2006/metadata/properties" ma:root="true" ma:fieldsID="cc85685b413d027a20082bdf7d355bef" ns2:_="">
     <xsd:import namespace="c809249f-bf47-45af-bfdc-f4cb413905df"/>
@@ -13974,16 +14015,6 @@
 </ct:contentTypeSchema>
 </file>
 
-<file path=customXml/item3.xml><?xml version="1.0" encoding="utf-8"?>
-<b:Sources xmlns:b="http://schemas.openxmlformats.org/officeDocument/2006/bibliography" xmlns="http://schemas.openxmlformats.org/officeDocument/2006/bibliography" SelectedStyle="\APA.XSL" StyleName="APA"/>
-</file>
-
-<file path=customXml/item4.xml><?xml version="1.0" encoding="utf-8"?>
-<p:properties xmlns:p="http://schemas.microsoft.com/office/2006/metadata/properties" xmlns:xsi="http://www.w3.org/2001/XMLSchema-instance" xmlns:pc="http://schemas.microsoft.com/office/infopath/2007/PartnerControls">
-  <documentManagement/>
-</p:properties>
-</file>
-
 <file path=customXml/itemProps1.xml><?xml version="1.0" encoding="utf-8"?>
 <ds:datastoreItem xmlns:ds="http://schemas.openxmlformats.org/officeDocument/2006/customXml" ds:itemID="{BB557C81-EA69-47BE-A07D-CA4CC19B63EC}">
   <ds:schemaRefs>
@@ -13993,6 +14024,23 @@
 </file>
 
 <file path=customXml/itemProps2.xml><?xml version="1.0" encoding="utf-8"?>
+<ds:datastoreItem xmlns:ds="http://schemas.openxmlformats.org/officeDocument/2006/customXml" ds:itemID="{3C5C9790-35BD-4F6F-A52E-82092D0F9073}">
+  <ds:schemaRefs>
+    <ds:schemaRef ds:uri="http://schemas.microsoft.com/office/2006/metadata/properties"/>
+    <ds:schemaRef ds:uri="http://schemas.microsoft.com/office/infopath/2007/PartnerControls"/>
+  </ds:schemaRefs>
+</ds:datastoreItem>
+</file>
+
+<file path=customXml/itemProps3.xml><?xml version="1.0" encoding="utf-8"?>
+<ds:datastoreItem xmlns:ds="http://schemas.openxmlformats.org/officeDocument/2006/customXml" ds:itemID="{765FEC69-B417-4A3A-B8F2-01425C708AC9}">
+  <ds:schemaRefs>
+    <ds:schemaRef ds:uri="http://schemas.openxmlformats.org/officeDocument/2006/bibliography"/>
+  </ds:schemaRefs>
+</ds:datastoreItem>
+</file>
+
+<file path=customXml/itemProps4.xml><?xml version="1.0" encoding="utf-8"?>
 <ds:datastoreItem xmlns:ds="http://schemas.openxmlformats.org/officeDocument/2006/customXml" ds:itemID="{95B1032C-33BD-463D-81F2-E49856AAA672}">
   <ds:schemaRefs>
     <ds:schemaRef ds:uri="http://schemas.microsoft.com/office/2006/metadata/contentType"/>
@@ -14008,21 +14056,4 @@
     <ds:schemaRef ds:uri="http://schemas.microsoft.com/internal/obd"/>
   </ds:schemaRefs>
 </ds:datastoreItem>
-</file>
-
-<file path=customXml/itemProps3.xml><?xml version="1.0" encoding="utf-8"?>
-<ds:datastoreItem xmlns:ds="http://schemas.openxmlformats.org/officeDocument/2006/customXml" ds:itemID="{765FEC69-B417-4A3A-B8F2-01425C708AC9}">
-  <ds:schemaRefs>
-    <ds:schemaRef ds:uri="http://schemas.openxmlformats.org/officeDocument/2006/bibliography"/>
-  </ds:schemaRefs>
-</ds:datastoreItem>
-</file>
-
-<file path=customXml/itemProps4.xml><?xml version="1.0" encoding="utf-8"?>
-<ds:datastoreItem xmlns:ds="http://schemas.openxmlformats.org/officeDocument/2006/customXml" ds:itemID="{3C5C9790-35BD-4F6F-A52E-82092D0F9073}">
-  <ds:schemaRefs>
-    <ds:schemaRef ds:uri="http://schemas.microsoft.com/office/2006/metadata/properties"/>
-    <ds:schemaRef ds:uri="http://schemas.microsoft.com/office/infopath/2007/PartnerControls"/>
-  </ds:schemaRefs>
-</ds:datastoreItem>
 </file>
</xml_diff>

<commit_message>
Update: Duyệt cập nhật 0.2.2
</commit_message>
<xml_diff>
--- a/docs/MyProjectMgnt.docx
+++ b/docs/MyProjectMgnt.docx
@@ -4115,6 +4115,9 @@
             <w:pPr>
               <w:cnfStyle w:val="000000000000" w:firstRow="0" w:lastRow="0" w:firstColumn="0" w:lastColumn="0" w:oddVBand="0" w:evenVBand="0" w:oddHBand="0" w:evenHBand="0" w:firstRowFirstColumn="0" w:firstRowLastColumn="0" w:lastRowFirstColumn="0" w:lastRowLastColumn="0"/>
             </w:pPr>
+            <w:r>
+              <w:t>Lê Anh Dũng</w:t>
+            </w:r>
           </w:p>
         </w:tc>
       </w:tr>
@@ -13874,16 +13877,6 @@
 </file>
 
 <file path=customXml/item2.xml><?xml version="1.0" encoding="utf-8"?>
-<p:properties xmlns:p="http://schemas.microsoft.com/office/2006/metadata/properties" xmlns:xsi="http://www.w3.org/2001/XMLSchema-instance" xmlns:pc="http://schemas.microsoft.com/office/infopath/2007/PartnerControls">
-  <documentManagement/>
-</p:properties>
-</file>
-
-<file path=customXml/item3.xml><?xml version="1.0" encoding="utf-8"?>
-<b:Sources xmlns:b="http://schemas.openxmlformats.org/officeDocument/2006/bibliography" xmlns="http://schemas.openxmlformats.org/officeDocument/2006/bibliography" SelectedStyle="\APA.XSL" StyleName="APA"/>
-</file>
-
-<file path=customXml/item4.xml><?xml version="1.0" encoding="utf-8"?>
 <ct:contentTypeSchema xmlns:ct="http://schemas.microsoft.com/office/2006/metadata/contentType" xmlns:ma="http://schemas.microsoft.com/office/2006/metadata/properties/metaAttributes" ct:_="" ma:_="" ma:contentTypeName="Document" ma:contentTypeID="0x0101006E1CE1E8EA63AA4999BA5B02EFAC962B" ma:contentTypeVersion="2" ma:contentTypeDescription="Create a new document." ma:contentTypeScope="" ma:versionID="e846130d4a1536bd21985d054a554cda">
   <xsd:schema xmlns:xsd="http://www.w3.org/2001/XMLSchema" xmlns:xs="http://www.w3.org/2001/XMLSchema" xmlns:p="http://schemas.microsoft.com/office/2006/metadata/properties" xmlns:ns2="c809249f-bf47-45af-bfdc-f4cb413905df" targetNamespace="http://schemas.microsoft.com/office/2006/metadata/properties" ma:root="true" ma:fieldsID="cc85685b413d027a20082bdf7d355bef" ns2:_="">
     <xsd:import namespace="c809249f-bf47-45af-bfdc-f4cb413905df"/>
@@ -14015,6 +14008,16 @@
 </ct:contentTypeSchema>
 </file>
 
+<file path=customXml/item3.xml><?xml version="1.0" encoding="utf-8"?>
+<b:Sources xmlns:b="http://schemas.openxmlformats.org/officeDocument/2006/bibliography" xmlns="http://schemas.openxmlformats.org/officeDocument/2006/bibliography" SelectedStyle="\APA.XSL" StyleName="APA"/>
+</file>
+
+<file path=customXml/item4.xml><?xml version="1.0" encoding="utf-8"?>
+<p:properties xmlns:p="http://schemas.microsoft.com/office/2006/metadata/properties" xmlns:xsi="http://www.w3.org/2001/XMLSchema-instance" xmlns:pc="http://schemas.microsoft.com/office/infopath/2007/PartnerControls">
+  <documentManagement/>
+</p:properties>
+</file>
+
 <file path=customXml/itemProps1.xml><?xml version="1.0" encoding="utf-8"?>
 <ds:datastoreItem xmlns:ds="http://schemas.openxmlformats.org/officeDocument/2006/customXml" ds:itemID="{BB557C81-EA69-47BE-A07D-CA4CC19B63EC}">
   <ds:schemaRefs>
@@ -14024,23 +14027,6 @@
 </file>
 
 <file path=customXml/itemProps2.xml><?xml version="1.0" encoding="utf-8"?>
-<ds:datastoreItem xmlns:ds="http://schemas.openxmlformats.org/officeDocument/2006/customXml" ds:itemID="{3C5C9790-35BD-4F6F-A52E-82092D0F9073}">
-  <ds:schemaRefs>
-    <ds:schemaRef ds:uri="http://schemas.microsoft.com/office/2006/metadata/properties"/>
-    <ds:schemaRef ds:uri="http://schemas.microsoft.com/office/infopath/2007/PartnerControls"/>
-  </ds:schemaRefs>
-</ds:datastoreItem>
-</file>
-
-<file path=customXml/itemProps3.xml><?xml version="1.0" encoding="utf-8"?>
-<ds:datastoreItem xmlns:ds="http://schemas.openxmlformats.org/officeDocument/2006/customXml" ds:itemID="{765FEC69-B417-4A3A-B8F2-01425C708AC9}">
-  <ds:schemaRefs>
-    <ds:schemaRef ds:uri="http://schemas.openxmlformats.org/officeDocument/2006/bibliography"/>
-  </ds:schemaRefs>
-</ds:datastoreItem>
-</file>
-
-<file path=customXml/itemProps4.xml><?xml version="1.0" encoding="utf-8"?>
 <ds:datastoreItem xmlns:ds="http://schemas.openxmlformats.org/officeDocument/2006/customXml" ds:itemID="{95B1032C-33BD-463D-81F2-E49856AAA672}">
   <ds:schemaRefs>
     <ds:schemaRef ds:uri="http://schemas.microsoft.com/office/2006/metadata/contentType"/>
@@ -14056,4 +14042,21 @@
     <ds:schemaRef ds:uri="http://schemas.microsoft.com/internal/obd"/>
   </ds:schemaRefs>
 </ds:datastoreItem>
+</file>
+
+<file path=customXml/itemProps3.xml><?xml version="1.0" encoding="utf-8"?>
+<ds:datastoreItem xmlns:ds="http://schemas.openxmlformats.org/officeDocument/2006/customXml" ds:itemID="{765FEC69-B417-4A3A-B8F2-01425C708AC9}">
+  <ds:schemaRefs>
+    <ds:schemaRef ds:uri="http://schemas.openxmlformats.org/officeDocument/2006/bibliography"/>
+  </ds:schemaRefs>
+</ds:datastoreItem>
+</file>
+
+<file path=customXml/itemProps4.xml><?xml version="1.0" encoding="utf-8"?>
+<ds:datastoreItem xmlns:ds="http://schemas.openxmlformats.org/officeDocument/2006/customXml" ds:itemID="{3C5C9790-35BD-4F6F-A52E-82092D0F9073}">
+  <ds:schemaRefs>
+    <ds:schemaRef ds:uri="http://schemas.microsoft.com/office/2006/metadata/properties"/>
+    <ds:schemaRef ds:uri="http://schemas.microsoft.com/office/infopath/2007/PartnerControls"/>
+  </ds:schemaRefs>
+</ds:datastoreItem>
 </file>
</xml_diff>

<commit_message>
Update: Cập nhật Tên các thành viên
</commit_message>
<xml_diff>
--- a/docs/MyProjectMgnt.docx
+++ b/docs/MyProjectMgnt.docx
@@ -4578,131 +4578,53 @@
       <w:bookmarkEnd w:id="4"/>
     </w:p>
     <w:p>
-      <w:pPr>
-        <w:rPr>
-          <w:i/>
-          <w:iCs/>
-        </w:rPr>
-      </w:pPr>
-      <w:r>
-        <w:rPr>
-          <w:i/>
-          <w:iCs/>
-        </w:rPr>
+      <w:r>
         <w:t xml:space="preserve">Anh </w:t>
       </w:r>
       <w:r>
-        <w:rPr>
-          <w:i/>
-          <w:iCs/>
-        </w:rPr>
         <w:t>Nguyễn Đức Lùi</w:t>
       </w:r>
       <w:r>
-        <w:rPr>
-          <w:i/>
-          <w:iCs/>
-        </w:rPr>
         <w:t>:</w:t>
       </w:r>
       <w:r>
-        <w:rPr>
-          <w:i/>
-          <w:iCs/>
-        </w:rPr>
         <w:t xml:space="preserve"> </w:t>
       </w:r>
       <w:r>
-        <w:rPr>
-          <w:i/>
-          <w:iCs/>
-        </w:rPr>
         <w:t>Giám đốc công ty</w:t>
       </w:r>
       <w:r>
-        <w:rPr>
-          <w:i/>
-          <w:iCs/>
-        </w:rPr>
         <w:t xml:space="preserve"> TNHH MTV</w:t>
       </w:r>
       <w:r>
-        <w:rPr>
-          <w:i/>
-          <w:iCs/>
-        </w:rPr>
         <w:t xml:space="preserve"> </w:t>
       </w:r>
       <w:r>
-        <w:rPr>
-          <w:i/>
-          <w:iCs/>
-        </w:rPr>
         <w:t xml:space="preserve">Gia Đình – </w:t>
       </w:r>
       <w:r>
-        <w:rPr>
-          <w:i/>
-          <w:iCs/>
-        </w:rPr>
         <w:t>Thung lũng Silicon, Hoa Kỳ</w:t>
       </w:r>
     </w:p>
     <w:p>
-      <w:pPr>
-        <w:rPr>
-          <w:i/>
-          <w:iCs/>
-        </w:rPr>
-      </w:pPr>
-      <w:r>
-        <w:rPr>
-          <w:i/>
-          <w:iCs/>
-        </w:rPr>
+      <w:r>
         <w:t>Email:</w:t>
       </w:r>
       <w:r>
-        <w:rPr>
-          <w:i/>
-          <w:iCs/>
-        </w:rPr>
         <w:t xml:space="preserve"> </w:t>
       </w:r>
       <w:r>
-        <w:rPr>
-          <w:i/>
-          <w:iCs/>
-        </w:rPr>
         <w:t>lui.nd@unf.cos.com</w:t>
       </w:r>
     </w:p>
     <w:p>
-      <w:pPr>
-        <w:rPr>
-          <w:i/>
-          <w:iCs/>
-        </w:rPr>
-      </w:pPr>
-      <w:r>
-        <w:rPr>
-          <w:i/>
-          <w:iCs/>
-        </w:rPr>
+      <w:r>
         <w:t>Số điện thoại</w:t>
       </w:r>
       <w:r>
-        <w:rPr>
-          <w:i/>
-          <w:iCs/>
-        </w:rPr>
         <w:t xml:space="preserve">: </w:t>
       </w:r>
       <w:r>
-        <w:rPr>
-          <w:i/>
-          <w:iCs/>
-        </w:rPr>
         <w:t>0385 475 147</w:t>
       </w:r>
     </w:p>
@@ -4719,80 +4641,266 @@
       </w:r>
       <w:bookmarkEnd w:id="5"/>
     </w:p>
-    <w:p>
-      <w:pPr>
-        <w:rPr>
-          <w:i/>
-          <w:iCs/>
-        </w:rPr>
-      </w:pPr>
-      <w:r>
-        <w:rPr>
-          <w:i/>
-          <w:iCs/>
-        </w:rPr>
-        <w:t>Quản lý dự án:</w:t>
-      </w:r>
-    </w:p>
-    <w:p>
-      <w:pPr>
-        <w:rPr>
-          <w:i/>
-          <w:iCs/>
-        </w:rPr>
-      </w:pPr>
-      <w:r>
-        <w:rPr>
-          <w:i/>
-          <w:iCs/>
-        </w:rPr>
-        <w:t xml:space="preserve">Lập trình viên:  </w:t>
-      </w:r>
-    </w:p>
-    <w:p>
-      <w:pPr>
-        <w:rPr>
-          <w:i/>
-          <w:iCs/>
-        </w:rPr>
-      </w:pPr>
-      <w:r>
-        <w:rPr>
-          <w:i/>
-          <w:iCs/>
-        </w:rPr>
-        <w:t>Phiên dịch:</w:t>
-      </w:r>
-    </w:p>
-    <w:p>
-      <w:pPr>
-        <w:rPr>
-          <w:i/>
-          <w:iCs/>
-        </w:rPr>
-      </w:pPr>
-      <w:r>
-        <w:rPr>
-          <w:i/>
-          <w:iCs/>
-        </w:rPr>
-        <w:t>Kế toán:</w:t>
-      </w:r>
-    </w:p>
-    <w:p>
-      <w:pPr>
-        <w:rPr>
-          <w:i/>
-          <w:iCs/>
-        </w:rPr>
-      </w:pPr>
-      <w:r>
-        <w:rPr>
-          <w:i/>
-          <w:iCs/>
-        </w:rPr>
-        <w:t>Kiểm thử viên:</w:t>
-      </w:r>
+    <w:tbl>
+      <w:tblPr>
+        <w:tblStyle w:val="TableGrid"/>
+        <w:tblW w:w="0" w:type="auto"/>
+        <w:tblLook w:val="04A0" w:firstRow="1" w:lastRow="0" w:firstColumn="1" w:lastColumn="0" w:noHBand="0" w:noVBand="1"/>
+      </w:tblPr>
+      <w:tblGrid>
+        <w:gridCol w:w="1980"/>
+        <w:gridCol w:w="2404"/>
+        <w:gridCol w:w="2193"/>
+        <w:gridCol w:w="2193"/>
+      </w:tblGrid>
+      <w:tr>
+        <w:tc>
+          <w:tcPr>
+            <w:tcW w:w="1980" w:type="dxa"/>
+          </w:tcPr>
+          <w:p>
+            <w:pPr>
+              <w:rPr>
+                <w:b/>
+                <w:bCs/>
+              </w:rPr>
+            </w:pPr>
+            <w:r>
+              <w:rPr>
+                <w:b/>
+                <w:bCs/>
+              </w:rPr>
+              <w:t>Tên</w:t>
+            </w:r>
+          </w:p>
+        </w:tc>
+        <w:tc>
+          <w:tcPr>
+            <w:tcW w:w="2404" w:type="dxa"/>
+          </w:tcPr>
+          <w:p>
+            <w:pPr>
+              <w:rPr>
+                <w:b/>
+                <w:bCs/>
+              </w:rPr>
+            </w:pPr>
+            <w:r>
+              <w:rPr>
+                <w:b/>
+                <w:bCs/>
+              </w:rPr>
+              <w:t>Địa chỉ</w:t>
+            </w:r>
+          </w:p>
+        </w:tc>
+        <w:tc>
+          <w:tcPr>
+            <w:tcW w:w="2193" w:type="dxa"/>
+          </w:tcPr>
+          <w:p>
+            <w:pPr>
+              <w:rPr>
+                <w:b/>
+                <w:bCs/>
+              </w:rPr>
+            </w:pPr>
+            <w:r>
+              <w:rPr>
+                <w:b/>
+                <w:bCs/>
+              </w:rPr>
+              <w:t>Email</w:t>
+            </w:r>
+          </w:p>
+        </w:tc>
+        <w:tc>
+          <w:tcPr>
+            <w:tcW w:w="2193" w:type="dxa"/>
+          </w:tcPr>
+          <w:p>
+            <w:pPr>
+              <w:rPr>
+                <w:b/>
+                <w:bCs/>
+              </w:rPr>
+            </w:pPr>
+            <w:r>
+              <w:rPr>
+                <w:b/>
+                <w:bCs/>
+              </w:rPr>
+              <w:t>Số điện thoại</w:t>
+            </w:r>
+          </w:p>
+        </w:tc>
+      </w:tr>
+      <w:tr>
+        <w:tc>
+          <w:tcPr>
+            <w:tcW w:w="1980" w:type="dxa"/>
+          </w:tcPr>
+          <w:p>
+            <w:r>
+              <w:t>Lê Anh Dũng</w:t>
+            </w:r>
+          </w:p>
+        </w:tc>
+        <w:tc>
+          <w:tcPr>
+            <w:tcW w:w="2404" w:type="dxa"/>
+          </w:tcPr>
+          <w:p/>
+        </w:tc>
+        <w:tc>
+          <w:tcPr>
+            <w:tcW w:w="2193" w:type="dxa"/>
+          </w:tcPr>
+          <w:p/>
+        </w:tc>
+        <w:tc>
+          <w:tcPr>
+            <w:tcW w:w="2193" w:type="dxa"/>
+          </w:tcPr>
+          <w:p>
+            <w:r>
+              <w:t>0977 381 590</w:t>
+            </w:r>
+          </w:p>
+        </w:tc>
+      </w:tr>
+      <w:tr>
+        <w:tc>
+          <w:tcPr>
+            <w:tcW w:w="1980" w:type="dxa"/>
+          </w:tcPr>
+          <w:p>
+            <w:r>
+              <w:t>Ngô Thanh Hưng</w:t>
+            </w:r>
+          </w:p>
+        </w:tc>
+        <w:tc>
+          <w:tcPr>
+            <w:tcW w:w="2404" w:type="dxa"/>
+          </w:tcPr>
+          <w:p/>
+        </w:tc>
+        <w:tc>
+          <w:tcPr>
+            <w:tcW w:w="2193" w:type="dxa"/>
+          </w:tcPr>
+          <w:p/>
+        </w:tc>
+        <w:tc>
+          <w:tcPr>
+            <w:tcW w:w="2193" w:type="dxa"/>
+          </w:tcPr>
+          <w:p>
+            <w:r>
+              <w:t>0382 991 722</w:t>
+            </w:r>
+          </w:p>
+        </w:tc>
+      </w:tr>
+      <w:tr>
+        <w:tc>
+          <w:tcPr>
+            <w:tcW w:w="1980" w:type="dxa"/>
+          </w:tcPr>
+          <w:p>
+            <w:r>
+              <w:t>Nguyễn Hải Long</w:t>
+            </w:r>
+          </w:p>
+        </w:tc>
+        <w:tc>
+          <w:tcPr>
+            <w:tcW w:w="2404" w:type="dxa"/>
+          </w:tcPr>
+          <w:p/>
+        </w:tc>
+        <w:tc>
+          <w:tcPr>
+            <w:tcW w:w="2193" w:type="dxa"/>
+          </w:tcPr>
+          <w:p/>
+        </w:tc>
+        <w:tc>
+          <w:tcPr>
+            <w:tcW w:w="2193" w:type="dxa"/>
+          </w:tcPr>
+          <w:p/>
+        </w:tc>
+      </w:tr>
+      <w:tr>
+        <w:tc>
+          <w:tcPr>
+            <w:tcW w:w="1980" w:type="dxa"/>
+          </w:tcPr>
+          <w:p>
+            <w:r>
+              <w:t>Nguyễn Thành Long</w:t>
+            </w:r>
+          </w:p>
+        </w:tc>
+        <w:tc>
+          <w:tcPr>
+            <w:tcW w:w="2404" w:type="dxa"/>
+          </w:tcPr>
+          <w:p/>
+        </w:tc>
+        <w:tc>
+          <w:tcPr>
+            <w:tcW w:w="2193" w:type="dxa"/>
+          </w:tcPr>
+          <w:p/>
+        </w:tc>
+        <w:tc>
+          <w:tcPr>
+            <w:tcW w:w="2193" w:type="dxa"/>
+          </w:tcPr>
+          <w:p/>
+        </w:tc>
+      </w:tr>
+      <w:tr>
+        <w:tc>
+          <w:tcPr>
+            <w:tcW w:w="1980" w:type="dxa"/>
+          </w:tcPr>
+          <w:p>
+            <w:r>
+              <w:t>Nguyễn Tiến Phong</w:t>
+            </w:r>
+          </w:p>
+        </w:tc>
+        <w:tc>
+          <w:tcPr>
+            <w:tcW w:w="2404" w:type="dxa"/>
+          </w:tcPr>
+          <w:p/>
+        </w:tc>
+        <w:tc>
+          <w:tcPr>
+            <w:tcW w:w="2193" w:type="dxa"/>
+          </w:tcPr>
+          <w:p/>
+        </w:tc>
+        <w:tc>
+          <w:tcPr>
+            <w:tcW w:w="2193" w:type="dxa"/>
+          </w:tcPr>
+          <w:p/>
+        </w:tc>
+      </w:tr>
+    </w:tbl>
+    <w:p>
+      <w:pPr>
+        <w:rPr>
+          <w:i/>
+          <w:iCs/>
+        </w:rPr>
+      </w:pPr>
     </w:p>
     <w:p>
       <w:pPr>
@@ -4922,6 +5030,7 @@
           <w:i/>
           <w:iCs/>
         </w:rPr>
+        <w:lastRenderedPageBreak/>
         <w:t>Liệt kê khoảng 3-5 tính năng cơ bản</w:t>
       </w:r>
     </w:p>
@@ -4962,7 +5071,6 @@
           <w:i/>
           <w:iCs/>
         </w:rPr>
-        <w:lastRenderedPageBreak/>
         <w:t xml:space="preserve">Xếp hạng cho người chơi </w:t>
       </w:r>
       <w:r>
@@ -13877,6 +13985,16 @@
 </file>
 
 <file path=customXml/item2.xml><?xml version="1.0" encoding="utf-8"?>
+<p:properties xmlns:p="http://schemas.microsoft.com/office/2006/metadata/properties" xmlns:xsi="http://www.w3.org/2001/XMLSchema-instance" xmlns:pc="http://schemas.microsoft.com/office/infopath/2007/PartnerControls">
+  <documentManagement/>
+</p:properties>
+</file>
+
+<file path=customXml/item3.xml><?xml version="1.0" encoding="utf-8"?>
+<b:Sources xmlns:b="http://schemas.openxmlformats.org/officeDocument/2006/bibliography" xmlns="http://schemas.openxmlformats.org/officeDocument/2006/bibliography" SelectedStyle="\APA.XSL" StyleName="APA"/>
+</file>
+
+<file path=customXml/item4.xml><?xml version="1.0" encoding="utf-8"?>
 <ct:contentTypeSchema xmlns:ct="http://schemas.microsoft.com/office/2006/metadata/contentType" xmlns:ma="http://schemas.microsoft.com/office/2006/metadata/properties/metaAttributes" ct:_="" ma:_="" ma:contentTypeName="Document" ma:contentTypeID="0x0101006E1CE1E8EA63AA4999BA5B02EFAC962B" ma:contentTypeVersion="2" ma:contentTypeDescription="Create a new document." ma:contentTypeScope="" ma:versionID="e846130d4a1536bd21985d054a554cda">
   <xsd:schema xmlns:xsd="http://www.w3.org/2001/XMLSchema" xmlns:xs="http://www.w3.org/2001/XMLSchema" xmlns:p="http://schemas.microsoft.com/office/2006/metadata/properties" xmlns:ns2="c809249f-bf47-45af-bfdc-f4cb413905df" targetNamespace="http://schemas.microsoft.com/office/2006/metadata/properties" ma:root="true" ma:fieldsID="cc85685b413d027a20082bdf7d355bef" ns2:_="">
     <xsd:import namespace="c809249f-bf47-45af-bfdc-f4cb413905df"/>
@@ -14008,16 +14126,6 @@
 </ct:contentTypeSchema>
 </file>
 
-<file path=customXml/item3.xml><?xml version="1.0" encoding="utf-8"?>
-<b:Sources xmlns:b="http://schemas.openxmlformats.org/officeDocument/2006/bibliography" xmlns="http://schemas.openxmlformats.org/officeDocument/2006/bibliography" SelectedStyle="\APA.XSL" StyleName="APA"/>
-</file>
-
-<file path=customXml/item4.xml><?xml version="1.0" encoding="utf-8"?>
-<p:properties xmlns:p="http://schemas.microsoft.com/office/2006/metadata/properties" xmlns:xsi="http://www.w3.org/2001/XMLSchema-instance" xmlns:pc="http://schemas.microsoft.com/office/infopath/2007/PartnerControls">
-  <documentManagement/>
-</p:properties>
-</file>
-
 <file path=customXml/itemProps1.xml><?xml version="1.0" encoding="utf-8"?>
 <ds:datastoreItem xmlns:ds="http://schemas.openxmlformats.org/officeDocument/2006/customXml" ds:itemID="{BB557C81-EA69-47BE-A07D-CA4CC19B63EC}">
   <ds:schemaRefs>
@@ -14027,6 +14135,23 @@
 </file>
 
 <file path=customXml/itemProps2.xml><?xml version="1.0" encoding="utf-8"?>
+<ds:datastoreItem xmlns:ds="http://schemas.openxmlformats.org/officeDocument/2006/customXml" ds:itemID="{3C5C9790-35BD-4F6F-A52E-82092D0F9073}">
+  <ds:schemaRefs>
+    <ds:schemaRef ds:uri="http://schemas.microsoft.com/office/2006/metadata/properties"/>
+    <ds:schemaRef ds:uri="http://schemas.microsoft.com/office/infopath/2007/PartnerControls"/>
+  </ds:schemaRefs>
+</ds:datastoreItem>
+</file>
+
+<file path=customXml/itemProps3.xml><?xml version="1.0" encoding="utf-8"?>
+<ds:datastoreItem xmlns:ds="http://schemas.openxmlformats.org/officeDocument/2006/customXml" ds:itemID="{765FEC69-B417-4A3A-B8F2-01425C708AC9}">
+  <ds:schemaRefs>
+    <ds:schemaRef ds:uri="http://schemas.openxmlformats.org/officeDocument/2006/bibliography"/>
+  </ds:schemaRefs>
+</ds:datastoreItem>
+</file>
+
+<file path=customXml/itemProps4.xml><?xml version="1.0" encoding="utf-8"?>
 <ds:datastoreItem xmlns:ds="http://schemas.openxmlformats.org/officeDocument/2006/customXml" ds:itemID="{95B1032C-33BD-463D-81F2-E49856AAA672}">
   <ds:schemaRefs>
     <ds:schemaRef ds:uri="http://schemas.microsoft.com/office/2006/metadata/contentType"/>
@@ -14042,21 +14167,4 @@
     <ds:schemaRef ds:uri="http://schemas.microsoft.com/internal/obd"/>
   </ds:schemaRefs>
 </ds:datastoreItem>
-</file>
-
-<file path=customXml/itemProps3.xml><?xml version="1.0" encoding="utf-8"?>
-<ds:datastoreItem xmlns:ds="http://schemas.openxmlformats.org/officeDocument/2006/customXml" ds:itemID="{765FEC69-B417-4A3A-B8F2-01425C708AC9}">
-  <ds:schemaRefs>
-    <ds:schemaRef ds:uri="http://schemas.openxmlformats.org/officeDocument/2006/bibliography"/>
-  </ds:schemaRefs>
-</ds:datastoreItem>
-</file>
-
-<file path=customXml/itemProps4.xml><?xml version="1.0" encoding="utf-8"?>
-<ds:datastoreItem xmlns:ds="http://schemas.openxmlformats.org/officeDocument/2006/customXml" ds:itemID="{3C5C9790-35BD-4F6F-A52E-82092D0F9073}">
-  <ds:schemaRefs>
-    <ds:schemaRef ds:uri="http://schemas.microsoft.com/office/2006/metadata/properties"/>
-    <ds:schemaRef ds:uri="http://schemas.microsoft.com/office/infopath/2007/PartnerControls"/>
-  </ds:schemaRefs>
-</ds:datastoreItem>
 </file>
</xml_diff>

<commit_message>
Update: Cập nhật SĐT các thành viên
</commit_message>
<xml_diff>
--- a/docs/MyProjectMgnt.docx
+++ b/docs/MyProjectMgnt.docx
@@ -423,8 +423,6 @@
         </w:tabs>
         <w:rPr>
           <w:rFonts w:ascii="Times New Roman" w:hAnsi="Times New Roman" w:cs="Times New Roman"/>
-          <w:sz w:val="44"/>
-          <w:szCs w:val="44"/>
         </w:rPr>
       </w:pPr>
       <w:r>
@@ -452,76 +450,42 @@
         <w:t xml:space="preserve">- </w:t>
       </w:r>
       <w:r>
-        <w:rPr>
-          <w:rFonts w:ascii="Times New Roman" w:hAnsi="Times New Roman" w:cs="Times New Roman"/>
-          <w:color w:val="000000"/>
-          <w:sz w:val="18"/>
-          <w:szCs w:val="18"/>
-          <w:shd w:val="clear" w:color="auto" w:fill="FFFFFF"/>
-        </w:rPr>
-        <w:t>20187225</w:t>
-      </w:r>
-    </w:p>
-    <w:p>
-      <w:pPr>
-        <w:tabs>
-          <w:tab w:val="left" w:pos="6415"/>
-        </w:tabs>
-        <w:rPr>
-          <w:rFonts w:ascii="Times New Roman" w:hAnsi="Times New Roman" w:cs="Times New Roman"/>
-          <w:color w:val="000000"/>
-          <w:sz w:val="18"/>
-          <w:szCs w:val="18"/>
-          <w:shd w:val="clear" w:color="auto" w:fill="FFFFFF"/>
-        </w:rPr>
-      </w:pPr>
-      <w:r>
-        <w:rPr>
-          <w:rFonts w:ascii="Times New Roman" w:hAnsi="Times New Roman" w:cs="Times New Roman"/>
-        </w:rPr>
-        <w:t>Ngô Thanh Hưng</w:t>
-      </w:r>
-      <w:r>
-        <w:rPr>
-          <w:rFonts w:ascii="Times New Roman" w:hAnsi="Times New Roman" w:cs="Times New Roman"/>
-        </w:rPr>
-        <w:t xml:space="preserve"> </w:t>
-      </w:r>
-      <w:r>
-        <w:rPr>
-          <w:rFonts w:ascii="Times New Roman" w:hAnsi="Times New Roman" w:cs="Times New Roman"/>
-        </w:rPr>
-        <w:t xml:space="preserve">- </w:t>
-      </w:r>
-      <w:r>
-        <w:rPr>
-          <w:rFonts w:ascii="Times New Roman" w:hAnsi="Times New Roman" w:cs="Times New Roman"/>
-          <w:color w:val="000000"/>
-          <w:sz w:val="18"/>
-          <w:szCs w:val="18"/>
-          <w:shd w:val="clear" w:color="auto" w:fill="FFFFFF"/>
-        </w:rPr>
-        <w:t>20187238</w:t>
-      </w:r>
-    </w:p>
-    <w:p>
-      <w:pPr>
-        <w:tabs>
-          <w:tab w:val="left" w:pos="6415"/>
-        </w:tabs>
         <w:rPr>
           <w:rFonts w:ascii="Times New Roman" w:hAnsi="Times New Roman" w:cs="Times New Roman"/>
           <w:color w:val="000000"/>
           <w:shd w:val="clear" w:color="auto" w:fill="FFFFFF"/>
         </w:rPr>
-      </w:pPr>
-      <w:r>
+        <w:t>20187225</w:t>
+      </w:r>
+    </w:p>
+    <w:p>
+      <w:pPr>
+        <w:tabs>
+          <w:tab w:val="left" w:pos="6415"/>
+        </w:tabs>
         <w:rPr>
           <w:rFonts w:ascii="Times New Roman" w:hAnsi="Times New Roman" w:cs="Times New Roman"/>
           <w:color w:val="000000"/>
           <w:shd w:val="clear" w:color="auto" w:fill="FFFFFF"/>
         </w:rPr>
-        <w:t xml:space="preserve">Nguyễn Hải Long </w:t>
+      </w:pPr>
+      <w:r>
+        <w:rPr>
+          <w:rFonts w:ascii="Times New Roman" w:hAnsi="Times New Roman" w:cs="Times New Roman"/>
+        </w:rPr>
+        <w:t>Ngô Thanh Hưng</w:t>
+      </w:r>
+      <w:r>
+        <w:rPr>
+          <w:rFonts w:ascii="Times New Roman" w:hAnsi="Times New Roman" w:cs="Times New Roman"/>
+        </w:rPr>
+        <w:t xml:space="preserve"> </w:t>
+      </w:r>
+      <w:r>
+        <w:rPr>
+          <w:rFonts w:ascii="Times New Roman" w:hAnsi="Times New Roman" w:cs="Times New Roman"/>
+        </w:rPr>
+        <w:t xml:space="preserve">- </w:t>
       </w:r>
       <w:r>
         <w:rPr>
@@ -529,68 +493,90 @@
           <w:color w:val="000000"/>
           <w:shd w:val="clear" w:color="auto" w:fill="FFFFFF"/>
         </w:rPr>
-        <w:t>–</w:t>
-      </w:r>
-      <w:r>
+        <w:t>20187238</w:t>
+      </w:r>
+    </w:p>
+    <w:p>
+      <w:pPr>
+        <w:tabs>
+          <w:tab w:val="left" w:pos="6415"/>
+        </w:tabs>
         <w:rPr>
           <w:rFonts w:ascii="Times New Roman" w:hAnsi="Times New Roman" w:cs="Times New Roman"/>
           <w:color w:val="000000"/>
           <w:shd w:val="clear" w:color="auto" w:fill="FFFFFF"/>
         </w:rPr>
-        <w:t xml:space="preserve"> 20187253</w:t>
-      </w:r>
-    </w:p>
-    <w:p>
-      <w:pPr>
-        <w:tabs>
-          <w:tab w:val="left" w:pos="6415"/>
-        </w:tabs>
+      </w:pPr>
+      <w:r>
         <w:rPr>
           <w:rFonts w:ascii="Times New Roman" w:hAnsi="Times New Roman" w:cs="Times New Roman"/>
           <w:color w:val="000000"/>
-          <w:sz w:val="18"/>
-          <w:szCs w:val="18"/>
           <w:shd w:val="clear" w:color="auto" w:fill="FFFFFF"/>
         </w:rPr>
-      </w:pPr>
-      <w:r>
-        <w:rPr>
-          <w:rFonts w:ascii="Times New Roman" w:hAnsi="Times New Roman" w:cs="Times New Roman"/>
-        </w:rPr>
-        <w:t xml:space="preserve">Nguyễn Thành Long - </w:t>
+        <w:t xml:space="preserve">Nguyễn Hải Long </w:t>
       </w:r>
       <w:r>
         <w:rPr>
           <w:rFonts w:ascii="Times New Roman" w:hAnsi="Times New Roman" w:cs="Times New Roman"/>
           <w:color w:val="000000"/>
-          <w:sz w:val="18"/>
-          <w:szCs w:val="18"/>
           <w:shd w:val="clear" w:color="auto" w:fill="FFFFFF"/>
         </w:rPr>
-        <w:t>20187255</w:t>
-      </w:r>
-    </w:p>
-    <w:p>
-      <w:pPr>
-        <w:tabs>
-          <w:tab w:val="left" w:pos="6415"/>
-        </w:tabs>
-        <w:rPr>
-          <w:rFonts w:ascii="Times New Roman" w:hAnsi="Times New Roman" w:cs="Times New Roman"/>
-        </w:rPr>
-      </w:pPr>
-      <w:r>
-        <w:rPr>
-          <w:rFonts w:ascii="Times New Roman" w:hAnsi="Times New Roman" w:cs="Times New Roman"/>
-        </w:rPr>
-        <w:t xml:space="preserve">Nguyễn Tiến Phong - </w:t>
+        <w:t>–</w:t>
       </w:r>
       <w:r>
         <w:rPr>
           <w:rFonts w:ascii="Times New Roman" w:hAnsi="Times New Roman" w:cs="Times New Roman"/>
           <w:color w:val="000000"/>
-          <w:sz w:val="18"/>
-          <w:szCs w:val="18"/>
+          <w:shd w:val="clear" w:color="auto" w:fill="FFFFFF"/>
+        </w:rPr>
+        <w:t xml:space="preserve"> 20187253</w:t>
+      </w:r>
+    </w:p>
+    <w:p>
+      <w:pPr>
+        <w:tabs>
+          <w:tab w:val="left" w:pos="6415"/>
+        </w:tabs>
+        <w:rPr>
+          <w:rFonts w:ascii="Times New Roman" w:hAnsi="Times New Roman" w:cs="Times New Roman"/>
+          <w:color w:val="000000"/>
+          <w:shd w:val="clear" w:color="auto" w:fill="FFFFFF"/>
+        </w:rPr>
+      </w:pPr>
+      <w:r>
+        <w:rPr>
+          <w:rFonts w:ascii="Times New Roman" w:hAnsi="Times New Roman" w:cs="Times New Roman"/>
+        </w:rPr>
+        <w:t xml:space="preserve">Nguyễn Thành Long - </w:t>
+      </w:r>
+      <w:r>
+        <w:rPr>
+          <w:rFonts w:ascii="Times New Roman" w:hAnsi="Times New Roman" w:cs="Times New Roman"/>
+          <w:color w:val="000000"/>
+          <w:shd w:val="clear" w:color="auto" w:fill="FFFFFF"/>
+        </w:rPr>
+        <w:t>20187255</w:t>
+      </w:r>
+    </w:p>
+    <w:p>
+      <w:pPr>
+        <w:tabs>
+          <w:tab w:val="left" w:pos="6415"/>
+        </w:tabs>
+        <w:rPr>
+          <w:rFonts w:ascii="Times New Roman" w:hAnsi="Times New Roman" w:cs="Times New Roman"/>
+        </w:rPr>
+      </w:pPr>
+      <w:r>
+        <w:rPr>
+          <w:rFonts w:ascii="Times New Roman" w:hAnsi="Times New Roman" w:cs="Times New Roman"/>
+        </w:rPr>
+        <w:t xml:space="preserve">Nguyễn Tiến Phong - </w:t>
+      </w:r>
+      <w:r>
+        <w:rPr>
+          <w:rFonts w:ascii="Times New Roman" w:hAnsi="Times New Roman" w:cs="Times New Roman"/>
+          <w:color w:val="000000"/>
           <w:shd w:val="clear" w:color="auto" w:fill="FFFFFF"/>
         </w:rPr>
         <w:t>20187270</w:t>
@@ -4830,7 +4816,14 @@
           <w:tcPr>
             <w:tcW w:w="2193" w:type="dxa"/>
           </w:tcPr>
-          <w:p/>
+          <w:p>
+            <w:r>
+              <w:t>01</w:t>
+            </w:r>
+            <w:r>
+              <w:t>60 637 825</w:t>
+            </w:r>
+          </w:p>
         </w:tc>
       </w:tr>
       <w:tr>
@@ -4860,7 +4853,11 @@
           <w:tcPr>
             <w:tcW w:w="2193" w:type="dxa"/>
           </w:tcPr>
-          <w:p/>
+          <w:p>
+            <w:r>
+              <w:t>0915 718 194</w:t>
+            </w:r>
+          </w:p>
         </w:tc>
       </w:tr>
       <w:tr>
@@ -4890,7 +4887,14 @@
           <w:tcPr>
             <w:tcW w:w="2193" w:type="dxa"/>
           </w:tcPr>
-          <w:p/>
+          <w:p>
+            <w:r>
+              <w:t xml:space="preserve">0888 </w:t>
+            </w:r>
+            <w:r>
+              <w:t>562 123</w:t>
+            </w:r>
+          </w:p>
         </w:tc>
       </w:tr>
     </w:tbl>
@@ -5000,16 +5004,8 @@
           <w:ilvl w:val="0"/>
           <w:numId w:val="40"/>
         </w:numPr>
-        <w:rPr>
-          <w:i/>
-          <w:iCs/>
-        </w:rPr>
-      </w:pPr>
-      <w:r>
-        <w:rPr>
-          <w:i/>
-          <w:iCs/>
-        </w:rPr>
+      </w:pPr>
+      <w:r>
         <w:t>Khoảng 5 dòng về ý nghĩa sử dụng của mã nguồn</w:t>
       </w:r>
     </w:p>
@@ -5020,16 +5016,8 @@
           <w:ilvl w:val="0"/>
           <w:numId w:val="40"/>
         </w:numPr>
-        <w:rPr>
-          <w:i/>
-          <w:iCs/>
-        </w:rPr>
-      </w:pPr>
-      <w:r>
-        <w:rPr>
-          <w:i/>
-          <w:iCs/>
-        </w:rPr>
+      </w:pPr>
+      <w:r>
         <w:lastRenderedPageBreak/>
         <w:t>Liệt kê khoảng 3-5 tính năng cơ bản</w:t>
       </w:r>
@@ -5041,16 +5029,8 @@
           <w:ilvl w:val="1"/>
           <w:numId w:val="40"/>
         </w:numPr>
-        <w:rPr>
-          <w:i/>
-          <w:iCs/>
-        </w:rPr>
-      </w:pPr>
-      <w:r>
-        <w:rPr>
-          <w:i/>
-          <w:iCs/>
-        </w:rPr>
+      </w:pPr>
+      <w:r>
         <w:t>Tạo 1 giải đấu cho mọi người tham gia</w:t>
       </w:r>
     </w:p>
@@ -5061,23 +5041,11 @@
           <w:ilvl w:val="1"/>
           <w:numId w:val="40"/>
         </w:numPr>
-        <w:rPr>
-          <w:i/>
-          <w:iCs/>
-        </w:rPr>
-      </w:pPr>
-      <w:r>
-        <w:rPr>
-          <w:i/>
-          <w:iCs/>
-        </w:rPr>
+      </w:pPr>
+      <w:r>
         <w:t xml:space="preserve">Xếp hạng cho người chơi </w:t>
       </w:r>
       <w:r>
-        <w:rPr>
-          <w:i/>
-          <w:iCs/>
-        </w:rPr>
         <w:t xml:space="preserve">tham gia </w:t>
       </w:r>
     </w:p>
@@ -5088,16 +5056,8 @@
           <w:ilvl w:val="1"/>
           <w:numId w:val="40"/>
         </w:numPr>
-        <w:rPr>
-          <w:i/>
-          <w:iCs/>
-        </w:rPr>
-      </w:pPr>
-      <w:r>
-        <w:rPr>
-          <w:i/>
-          <w:iCs/>
-        </w:rPr>
+      </w:pPr>
+      <w:r>
         <w:t xml:space="preserve">Đặt lịch, hẹn giờ cho giải đấu </w:t>
       </w:r>
     </w:p>
@@ -5108,16 +5068,8 @@
           <w:ilvl w:val="1"/>
           <w:numId w:val="40"/>
         </w:numPr>
-        <w:rPr>
-          <w:i/>
-          <w:iCs/>
-        </w:rPr>
-      </w:pPr>
-      <w:r>
-        <w:rPr>
-          <w:i/>
-          <w:iCs/>
-        </w:rPr>
+      </w:pPr>
+      <w:r>
         <w:t xml:space="preserve">Tính và hiển thị điểm số </w:t>
       </w:r>
     </w:p>
@@ -5128,16 +5080,8 @@
           <w:ilvl w:val="0"/>
           <w:numId w:val="40"/>
         </w:numPr>
-        <w:rPr>
-          <w:i/>
-          <w:iCs/>
-        </w:rPr>
-      </w:pPr>
-      <w:r>
-        <w:rPr>
-          <w:i/>
-          <w:iCs/>
-        </w:rPr>
+      </w:pPr>
+      <w:r>
         <w:t>Liệt kê 5 từ khóa công nghệ liên quan trong mã nguồn. Ví dụ Javascript, MySQL, json…</w:t>
       </w:r>
     </w:p>
@@ -5148,16 +5092,8 @@
           <w:ilvl w:val="1"/>
           <w:numId w:val="40"/>
         </w:numPr>
-        <w:rPr>
-          <w:i/>
-          <w:iCs/>
-        </w:rPr>
-      </w:pPr>
-      <w:r>
-        <w:rPr>
-          <w:i/>
-          <w:iCs/>
-        </w:rPr>
+      </w:pPr>
+      <w:r>
         <w:t>Redux</w:t>
       </w:r>
     </w:p>
@@ -5168,16 +5104,8 @@
           <w:ilvl w:val="1"/>
           <w:numId w:val="40"/>
         </w:numPr>
-        <w:rPr>
-          <w:i/>
-          <w:iCs/>
-        </w:rPr>
-      </w:pPr>
-      <w:r>
-        <w:rPr>
-          <w:i/>
-          <w:iCs/>
-        </w:rPr>
+      </w:pPr>
+      <w:r>
         <w:t>Javascript</w:t>
       </w:r>
     </w:p>
@@ -5188,16 +5116,8 @@
           <w:ilvl w:val="1"/>
           <w:numId w:val="40"/>
         </w:numPr>
-        <w:rPr>
-          <w:i/>
-          <w:iCs/>
-        </w:rPr>
-      </w:pPr>
-      <w:r>
-        <w:rPr>
-          <w:i/>
-          <w:iCs/>
-        </w:rPr>
+      </w:pPr>
+      <w:r>
         <w:t>React</w:t>
       </w:r>
     </w:p>
@@ -5208,16 +5128,8 @@
           <w:ilvl w:val="1"/>
           <w:numId w:val="40"/>
         </w:numPr>
-        <w:rPr>
-          <w:i/>
-          <w:iCs/>
-        </w:rPr>
-      </w:pPr>
-      <w:r>
-        <w:rPr>
-          <w:i/>
-          <w:iCs/>
-        </w:rPr>
+      </w:pPr>
+      <w:r>
         <w:t>Typescript</w:t>
       </w:r>
     </w:p>
@@ -5228,16 +5140,8 @@
           <w:ilvl w:val="1"/>
           <w:numId w:val="40"/>
         </w:numPr>
-        <w:rPr>
-          <w:i/>
-          <w:iCs/>
-        </w:rPr>
-      </w:pPr>
-      <w:r>
-        <w:rPr>
-          <w:i/>
-          <w:iCs/>
-        </w:rPr>
+      </w:pPr>
+      <w:r>
         <w:t>Scss</w:t>
       </w:r>
     </w:p>
@@ -5789,52 +5693,22 @@
       <w:bookmarkEnd w:id="15"/>
     </w:p>
     <w:p>
-      <w:pPr>
-        <w:rPr>
-          <w:i/>
-          <w:iCs/>
-        </w:rPr>
-      </w:pPr>
-      <w:r>
-        <w:rPr>
-          <w:i/>
-          <w:iCs/>
-        </w:rPr>
+      <w:r>
         <w:t>Ước lượng 5 rủi ro của dự án</w:t>
       </w:r>
       <w:r>
-        <w:rPr>
-          <w:i/>
-          <w:iCs/>
-        </w:rPr>
         <w:t xml:space="preserve"> tìm hiểu mã nguồn mở này: </w:t>
       </w:r>
       <w:r>
-        <w:rPr>
-          <w:i/>
-          <w:iCs/>
-        </w:rPr>
         <w:t xml:space="preserve">Mỗi rủi ro có </w:t>
       </w:r>
       <w:r>
-        <w:rPr>
-          <w:i/>
-          <w:iCs/>
-        </w:rPr>
         <w:t>5</w:t>
       </w:r>
       <w:r>
-        <w:rPr>
-          <w:i/>
-          <w:iCs/>
-        </w:rPr>
         <w:t xml:space="preserve"> yếu tố cần</w:t>
       </w:r>
       <w:r>
-        <w:rPr>
-          <w:i/>
-          <w:iCs/>
-        </w:rPr>
         <w:t xml:space="preserve"> ghi rõ</w:t>
       </w:r>
     </w:p>
@@ -5855,30 +5729,14 @@
           <w:ilvl w:val="0"/>
           <w:numId w:val="40"/>
         </w:numPr>
-        <w:rPr>
-          <w:i/>
-          <w:iCs/>
-        </w:rPr>
-      </w:pPr>
-      <w:r>
-        <w:rPr>
-          <w:i/>
-          <w:iCs/>
-        </w:rPr>
+      </w:pPr>
+      <w:r>
         <w:t xml:space="preserve">Tên rủi ro: </w:t>
       </w:r>
       <w:r>
-        <w:rPr>
-          <w:i/>
-          <w:iCs/>
-        </w:rPr>
         <w:t>N</w:t>
       </w:r>
       <w:r>
-        <w:rPr>
-          <w:i/>
-          <w:iCs/>
-        </w:rPr>
         <w:t>hân viên bị tai nạn giao thông</w:t>
       </w:r>
     </w:p>
@@ -5889,37 +5747,17 @@
           <w:ilvl w:val="0"/>
           <w:numId w:val="40"/>
         </w:numPr>
-        <w:rPr>
-          <w:i/>
-          <w:iCs/>
-        </w:rPr>
-      </w:pPr>
-      <w:r>
-        <w:rPr>
-          <w:i/>
-          <w:iCs/>
-        </w:rPr>
+      </w:pPr>
+      <w:r>
         <w:t>Mô tả rủi ro:</w:t>
       </w:r>
       <w:r>
-        <w:rPr>
-          <w:i/>
-          <w:iCs/>
-        </w:rPr>
         <w:t xml:space="preserve"> </w:t>
       </w:r>
       <w:r>
-        <w:rPr>
-          <w:i/>
-          <w:iCs/>
-        </w:rPr>
         <w:t>Nhân viên bị xe tải 16 tấn đâm lúc đi sang đường</w:t>
       </w:r>
       <w:r>
-        <w:rPr>
-          <w:i/>
-          <w:iCs/>
-        </w:rPr>
         <w:t xml:space="preserve"> </w:t>
       </w:r>
     </w:p>
@@ -5930,51 +5768,23 @@
           <w:ilvl w:val="0"/>
           <w:numId w:val="40"/>
         </w:numPr>
-        <w:rPr>
-          <w:i/>
-          <w:iCs/>
-        </w:rPr>
-      </w:pPr>
-      <w:r>
-        <w:rPr>
-          <w:i/>
-          <w:iCs/>
-        </w:rPr>
+      </w:pPr>
+      <w:r>
         <w:t>Xác suất xảy ra</w:t>
       </w:r>
       <w:r>
-        <w:rPr>
-          <w:i/>
-          <w:iCs/>
-        </w:rPr>
         <w:t>:</w:t>
       </w:r>
       <w:r>
-        <w:rPr>
-          <w:i/>
-          <w:iCs/>
-        </w:rPr>
         <w:t xml:space="preserve"> </w:t>
       </w:r>
       <w:r>
-        <w:rPr>
-          <w:i/>
-          <w:iCs/>
-        </w:rPr>
         <w:t>0,0</w:t>
       </w:r>
       <w:r>
-        <w:rPr>
-          <w:i/>
-          <w:iCs/>
-        </w:rPr>
         <w:t>1</w:t>
       </w:r>
       <w:r>
-        <w:rPr>
-          <w:i/>
-          <w:iCs/>
-        </w:rPr>
         <w:t>2%</w:t>
       </w:r>
     </w:p>
@@ -5985,30 +5795,14 @@
           <w:ilvl w:val="0"/>
           <w:numId w:val="40"/>
         </w:numPr>
-        <w:rPr>
-          <w:i/>
-          <w:iCs/>
-        </w:rPr>
-      </w:pPr>
-      <w:r>
-        <w:rPr>
-          <w:i/>
-          <w:iCs/>
-        </w:rPr>
+      </w:pPr>
+      <w:r>
         <w:t>Mức độ thiệt hại</w:t>
       </w:r>
       <w:r>
-        <w:rPr>
-          <w:i/>
-          <w:iCs/>
-        </w:rPr>
         <w:t xml:space="preserve">: </w:t>
       </w:r>
       <w:r>
-        <w:rPr>
-          <w:i/>
-          <w:iCs/>
-        </w:rPr>
         <w:t>Cao</w:t>
       </w:r>
     </w:p>
@@ -6019,30 +5813,14 @@
           <w:ilvl w:val="0"/>
           <w:numId w:val="40"/>
         </w:numPr>
-        <w:rPr>
-          <w:i/>
-          <w:iCs/>
-        </w:rPr>
-      </w:pPr>
-      <w:r>
-        <w:rPr>
-          <w:i/>
-          <w:iCs/>
-        </w:rPr>
+      </w:pPr>
+      <w:r>
         <w:t>Giải pháp xử lý</w:t>
       </w:r>
       <w:r>
-        <w:rPr>
-          <w:i/>
-          <w:iCs/>
-        </w:rPr>
         <w:t>: Tìm kiếm nhân lực thay thế</w:t>
       </w:r>
       <w:r>
-        <w:rPr>
-          <w:i/>
-          <w:iCs/>
-        </w:rPr>
         <w:t>, hỗ trợ gia đình nhân viên bị tai nạn</w:t>
       </w:r>
     </w:p>
@@ -6066,23 +5844,11 @@
           <w:ilvl w:val="0"/>
           <w:numId w:val="40"/>
         </w:numPr>
-        <w:rPr>
-          <w:i/>
-          <w:iCs/>
-        </w:rPr>
-      </w:pPr>
-      <w:r>
-        <w:rPr>
-          <w:i/>
-          <w:iCs/>
-        </w:rPr>
+      </w:pPr>
+      <w:r>
         <w:t xml:space="preserve">Tên rủi ro: </w:t>
       </w:r>
       <w:r>
-        <w:rPr>
-          <w:i/>
-          <w:iCs/>
-        </w:rPr>
         <w:t>Covid ngăn cản họp trực tiếp</w:t>
       </w:r>
     </w:p>
@@ -6093,30 +5859,14 @@
           <w:ilvl w:val="0"/>
           <w:numId w:val="40"/>
         </w:numPr>
-        <w:rPr>
-          <w:i/>
-          <w:iCs/>
-        </w:rPr>
-      </w:pPr>
-      <w:r>
-        <w:rPr>
-          <w:i/>
-          <w:iCs/>
-        </w:rPr>
+      </w:pPr>
+      <w:r>
         <w:t>Mô tả rủi ro:</w:t>
       </w:r>
       <w:r>
-        <w:rPr>
-          <w:i/>
-          <w:iCs/>
-        </w:rPr>
         <w:t xml:space="preserve"> Chỉ thị 16 của Nhà nước </w:t>
       </w:r>
       <w:r>
-        <w:rPr>
-          <w:i/>
-          <w:iCs/>
-        </w:rPr>
         <w:t>khiến các nhân viên không thể họp mặt trực tiếp</w:t>
       </w:r>
     </w:p>
@@ -6127,23 +5877,11 @@
           <w:ilvl w:val="0"/>
           <w:numId w:val="40"/>
         </w:numPr>
-        <w:rPr>
-          <w:i/>
-          <w:iCs/>
-        </w:rPr>
-      </w:pPr>
-      <w:r>
-        <w:rPr>
-          <w:i/>
-          <w:iCs/>
-        </w:rPr>
+      </w:pPr>
+      <w:r>
         <w:t>Xác suất xảy ra</w:t>
       </w:r>
       <w:r>
-        <w:rPr>
-          <w:i/>
-          <w:iCs/>
-        </w:rPr>
         <w:t>: 100%</w:t>
       </w:r>
     </w:p>
@@ -6154,23 +5892,11 @@
           <w:ilvl w:val="0"/>
           <w:numId w:val="40"/>
         </w:numPr>
-        <w:rPr>
-          <w:i/>
-          <w:iCs/>
-        </w:rPr>
-      </w:pPr>
-      <w:r>
-        <w:rPr>
-          <w:i/>
-          <w:iCs/>
-        </w:rPr>
+      </w:pPr>
+      <w:r>
         <w:t>Mức độ thiệt hại</w:t>
       </w:r>
       <w:r>
-        <w:rPr>
-          <w:i/>
-          <w:iCs/>
-        </w:rPr>
         <w:t>: Trung bình</w:t>
       </w:r>
     </w:p>
@@ -6181,30 +5907,14 @@
           <w:ilvl w:val="0"/>
           <w:numId w:val="40"/>
         </w:numPr>
-        <w:rPr>
-          <w:i/>
-          <w:iCs/>
-        </w:rPr>
-      </w:pPr>
-      <w:r>
-        <w:rPr>
-          <w:i/>
-          <w:iCs/>
-        </w:rPr>
+      </w:pPr>
+      <w:r>
         <w:t>Giải pháp xử lý</w:t>
       </w:r>
       <w:r>
-        <w:rPr>
-          <w:i/>
-          <w:iCs/>
-        </w:rPr>
         <w:t xml:space="preserve">: </w:t>
       </w:r>
       <w:r>
-        <w:rPr>
-          <w:i/>
-          <w:iCs/>
-        </w:rPr>
         <w:t>Họp trực tuyến và bổ sung quỹ thời gian thực hiện dự án</w:t>
       </w:r>
     </w:p>
@@ -6228,23 +5938,11 @@
           <w:ilvl w:val="0"/>
           <w:numId w:val="40"/>
         </w:numPr>
-        <w:rPr>
-          <w:i/>
-          <w:iCs/>
-        </w:rPr>
-      </w:pPr>
-      <w:r>
-        <w:rPr>
-          <w:i/>
-          <w:iCs/>
-        </w:rPr>
+      </w:pPr>
+      <w:r>
         <w:t xml:space="preserve">Tên rủi ro: </w:t>
       </w:r>
       <w:r>
-        <w:rPr>
-          <w:i/>
-          <w:iCs/>
-        </w:rPr>
         <w:t>Nhân viên kế toán làm sai hợp đồng</w:t>
       </w:r>
     </w:p>
@@ -6255,30 +5953,14 @@
           <w:ilvl w:val="0"/>
           <w:numId w:val="40"/>
         </w:numPr>
-        <w:rPr>
-          <w:i/>
-          <w:iCs/>
-        </w:rPr>
-      </w:pPr>
-      <w:r>
-        <w:rPr>
-          <w:i/>
-          <w:iCs/>
-        </w:rPr>
+      </w:pPr>
+      <w:r>
         <w:t>Mô tả rủi ro:</w:t>
       </w:r>
       <w:r>
-        <w:rPr>
-          <w:i/>
-          <w:iCs/>
-        </w:rPr>
         <w:t xml:space="preserve"> </w:t>
       </w:r>
       <w:r>
-        <w:rPr>
-          <w:i/>
-          <w:iCs/>
-        </w:rPr>
         <w:t>Nhân viên duyệt chi khống</w:t>
       </w:r>
     </w:p>
@@ -6289,23 +5971,11 @@
           <w:ilvl w:val="0"/>
           <w:numId w:val="40"/>
         </w:numPr>
-        <w:rPr>
-          <w:i/>
-          <w:iCs/>
-        </w:rPr>
-      </w:pPr>
-      <w:r>
-        <w:rPr>
-          <w:i/>
-          <w:iCs/>
-        </w:rPr>
+      </w:pPr>
+      <w:r>
         <w:t>Xác suất xảy ra</w:t>
       </w:r>
       <w:r>
-        <w:rPr>
-          <w:i/>
-          <w:iCs/>
-        </w:rPr>
         <w:t>: 1%</w:t>
       </w:r>
     </w:p>
@@ -6316,23 +5986,11 @@
           <w:ilvl w:val="0"/>
           <w:numId w:val="40"/>
         </w:numPr>
-        <w:rPr>
-          <w:i/>
-          <w:iCs/>
-        </w:rPr>
-      </w:pPr>
-      <w:r>
-        <w:rPr>
-          <w:i/>
-          <w:iCs/>
-        </w:rPr>
+      </w:pPr>
+      <w:r>
         <w:t>Mức độ thiệt hại</w:t>
       </w:r>
       <w:r>
-        <w:rPr>
-          <w:i/>
-          <w:iCs/>
-        </w:rPr>
         <w:t>: Rất cao</w:t>
       </w:r>
     </w:p>
@@ -6343,51 +6001,23 @@
           <w:ilvl w:val="0"/>
           <w:numId w:val="40"/>
         </w:numPr>
-        <w:rPr>
-          <w:i/>
-          <w:iCs/>
-        </w:rPr>
-      </w:pPr>
-      <w:r>
-        <w:rPr>
-          <w:i/>
-          <w:iCs/>
-        </w:rPr>
+      </w:pPr>
+      <w:r>
         <w:t>Giải pháp xử lý</w:t>
       </w:r>
       <w:r>
-        <w:rPr>
-          <w:i/>
-          <w:iCs/>
-        </w:rPr>
         <w:t xml:space="preserve">: </w:t>
       </w:r>
       <w:r>
-        <w:rPr>
-          <w:i/>
-          <w:iCs/>
-        </w:rPr>
         <w:t>Khởi kiện nhân viên</w:t>
       </w:r>
       <w:r>
-        <w:rPr>
-          <w:i/>
-          <w:iCs/>
-        </w:rPr>
         <w:t xml:space="preserve"> để</w:t>
       </w:r>
       <w:r>
-        <w:rPr>
-          <w:i/>
-          <w:iCs/>
-        </w:rPr>
         <w:t xml:space="preserve"> bồi thường tài chính</w:t>
       </w:r>
       <w:r>
-        <w:rPr>
-          <w:i/>
-          <w:iCs/>
-        </w:rPr>
         <w:t xml:space="preserve">. </w:t>
       </w:r>
     </w:p>
@@ -6411,23 +6041,11 @@
           <w:ilvl w:val="0"/>
           <w:numId w:val="40"/>
         </w:numPr>
-        <w:rPr>
-          <w:i/>
-          <w:iCs/>
-        </w:rPr>
-      </w:pPr>
-      <w:r>
-        <w:rPr>
-          <w:i/>
-          <w:iCs/>
-        </w:rPr>
+      </w:pPr>
+      <w:r>
         <w:t xml:space="preserve">Tên rủi ro: </w:t>
       </w:r>
       <w:r>
-        <w:rPr>
-          <w:i/>
-          <w:iCs/>
-        </w:rPr>
         <w:t>Động đất</w:t>
       </w:r>
     </w:p>
@@ -6438,30 +6056,14 @@
           <w:ilvl w:val="0"/>
           <w:numId w:val="40"/>
         </w:numPr>
-        <w:rPr>
-          <w:i/>
-          <w:iCs/>
-        </w:rPr>
-      </w:pPr>
-      <w:r>
-        <w:rPr>
-          <w:i/>
-          <w:iCs/>
-        </w:rPr>
+      </w:pPr>
+      <w:r>
         <w:t>Mô tả rủi ro:</w:t>
       </w:r>
       <w:r>
-        <w:rPr>
-          <w:i/>
-          <w:iCs/>
-        </w:rPr>
         <w:t xml:space="preserve"> </w:t>
       </w:r>
       <w:r>
-        <w:rPr>
-          <w:i/>
-          <w:iCs/>
-        </w:rPr>
         <w:t>Động đất gây mất kết nối mạng Internet, gây thiệt hại về người và tài sản</w:t>
       </w:r>
     </w:p>
@@ -6472,44 +6074,20 @@
           <w:ilvl w:val="0"/>
           <w:numId w:val="40"/>
         </w:numPr>
-        <w:rPr>
-          <w:i/>
-          <w:iCs/>
-        </w:rPr>
-      </w:pPr>
-      <w:r>
-        <w:rPr>
-          <w:i/>
-          <w:iCs/>
-        </w:rPr>
+      </w:pPr>
+      <w:r>
         <w:t>Xác suất xảy ra</w:t>
       </w:r>
       <w:r>
-        <w:rPr>
-          <w:i/>
-          <w:iCs/>
-        </w:rPr>
         <w:t xml:space="preserve">: </w:t>
       </w:r>
       <w:r>
-        <w:rPr>
-          <w:i/>
-          <w:iCs/>
-        </w:rPr>
         <w:t>0,0</w:t>
       </w:r>
       <w:r>
-        <w:rPr>
-          <w:i/>
-          <w:iCs/>
-        </w:rPr>
         <w:t>0055</w:t>
       </w:r>
       <w:r>
-        <w:rPr>
-          <w:i/>
-          <w:iCs/>
-        </w:rPr>
         <w:t>%</w:t>
       </w:r>
     </w:p>
@@ -6520,23 +6098,11 @@
           <w:ilvl w:val="0"/>
           <w:numId w:val="40"/>
         </w:numPr>
-        <w:rPr>
-          <w:i/>
-          <w:iCs/>
-        </w:rPr>
-      </w:pPr>
-      <w:r>
-        <w:rPr>
-          <w:i/>
-          <w:iCs/>
-        </w:rPr>
+      </w:pPr>
+      <w:r>
         <w:t>Mức độ thiệt hại</w:t>
       </w:r>
       <w:r>
-        <w:rPr>
-          <w:i/>
-          <w:iCs/>
-        </w:rPr>
         <w:t>: Rất cao</w:t>
       </w:r>
     </w:p>
@@ -6553,32 +6119,23 @@
         </w:rPr>
       </w:pPr>
       <w:r>
+        <w:t>Giải pháp xử lý</w:t>
+      </w:r>
+      <w:r>
+        <w:t xml:space="preserve">: </w:t>
+      </w:r>
+      <w:r>
+        <w:t>Giáo dục phòng chống thiên tai</w:t>
+      </w:r>
+      <w:r>
+        <w:t>, đầu tư hạ tầng mạng di động</w:t>
+      </w:r>
+      <w:r>
         <w:rPr>
           <w:i/>
           <w:iCs/>
         </w:rPr>
-        <w:t>Giải pháp xử lý</w:t>
-      </w:r>
-      <w:r>
-        <w:rPr>
-          <w:i/>
-          <w:iCs/>
-        </w:rPr>
-        <w:t xml:space="preserve">: </w:t>
-      </w:r>
-      <w:r>
-        <w:rPr>
-          <w:i/>
-          <w:iCs/>
-        </w:rPr>
-        <w:t>Giáo dục phòng chống thiên tai</w:t>
-      </w:r>
-      <w:r>
-        <w:rPr>
-          <w:i/>
-          <w:iCs/>
-        </w:rPr>
-        <w:t>, đầu tư hạ tầng mạng di động.</w:t>
+        <w:t>.</w:t>
       </w:r>
     </w:p>
     <w:p>
@@ -6602,23 +6159,11 @@
           <w:ilvl w:val="0"/>
           <w:numId w:val="40"/>
         </w:numPr>
-        <w:rPr>
-          <w:i/>
-          <w:iCs/>
-        </w:rPr>
-      </w:pPr>
-      <w:r>
-        <w:rPr>
-          <w:i/>
-          <w:iCs/>
-        </w:rPr>
+      </w:pPr>
+      <w:r>
         <w:t xml:space="preserve">Tên rủi ro: </w:t>
       </w:r>
       <w:r>
-        <w:rPr>
-          <w:i/>
-          <w:iCs/>
-        </w:rPr>
         <w:t>Nhân viên bị tác động tâm lý</w:t>
       </w:r>
     </w:p>
@@ -6629,30 +6174,14 @@
           <w:ilvl w:val="0"/>
           <w:numId w:val="40"/>
         </w:numPr>
-        <w:rPr>
-          <w:i/>
-          <w:iCs/>
-        </w:rPr>
-      </w:pPr>
-      <w:r>
-        <w:rPr>
-          <w:i/>
-          <w:iCs/>
-        </w:rPr>
+      </w:pPr>
+      <w:r>
         <w:t>Mô tả rủi ro:</w:t>
       </w:r>
       <w:r>
-        <w:rPr>
-          <w:i/>
-          <w:iCs/>
-        </w:rPr>
         <w:t xml:space="preserve"> Bị các yếu </w:t>
       </w:r>
       <w:r>
-        <w:rPr>
-          <w:i/>
-          <w:iCs/>
-        </w:rPr>
         <w:t>tố ngoại cảnh làm ảnh hưởng đến tâm lý nhân viên.</w:t>
       </w:r>
     </w:p>
@@ -6663,30 +6192,14 @@
           <w:ilvl w:val="0"/>
           <w:numId w:val="40"/>
         </w:numPr>
-        <w:rPr>
-          <w:i/>
-          <w:iCs/>
-        </w:rPr>
-      </w:pPr>
-      <w:r>
-        <w:rPr>
-          <w:i/>
-          <w:iCs/>
-        </w:rPr>
+      </w:pPr>
+      <w:r>
         <w:t>Xác suất xảy ra</w:t>
       </w:r>
       <w:r>
-        <w:rPr>
-          <w:i/>
-          <w:iCs/>
-        </w:rPr>
         <w:t xml:space="preserve">: </w:t>
       </w:r>
       <w:r>
-        <w:rPr>
-          <w:i/>
-          <w:iCs/>
-        </w:rPr>
         <w:t>90%</w:t>
       </w:r>
     </w:p>
@@ -6697,23 +6210,11 @@
           <w:ilvl w:val="0"/>
           <w:numId w:val="40"/>
         </w:numPr>
-        <w:rPr>
-          <w:i/>
-          <w:iCs/>
-        </w:rPr>
-      </w:pPr>
-      <w:r>
-        <w:rPr>
-          <w:i/>
-          <w:iCs/>
-        </w:rPr>
+      </w:pPr>
+      <w:r>
         <w:t>Mức độ thiệt hại</w:t>
       </w:r>
       <w:r>
-        <w:rPr>
-          <w:i/>
-          <w:iCs/>
-        </w:rPr>
         <w:t>: Trung bình</w:t>
       </w:r>
     </w:p>
@@ -6724,37 +6225,17 @@
           <w:ilvl w:val="0"/>
           <w:numId w:val="40"/>
         </w:numPr>
-        <w:rPr>
-          <w:i/>
-          <w:iCs/>
-        </w:rPr>
-      </w:pPr>
-      <w:r>
-        <w:rPr>
-          <w:i/>
-          <w:iCs/>
-        </w:rPr>
+      </w:pPr>
+      <w:r>
         <w:t>Giải pháp xử lý</w:t>
       </w:r>
       <w:r>
-        <w:rPr>
-          <w:i/>
-          <w:iCs/>
-        </w:rPr>
         <w:t xml:space="preserve">: </w:t>
       </w:r>
       <w:r>
-        <w:rPr>
-          <w:i/>
-          <w:iCs/>
-        </w:rPr>
         <w:t>Tổ chức các hoạt động ngoại khoá, nâng cao đời sống tinh thần của nhân viên</w:t>
       </w:r>
       <w:r>
-        <w:rPr>
-          <w:i/>
-          <w:iCs/>
-        </w:rPr>
         <w:t>.</w:t>
       </w:r>
     </w:p>
@@ -13985,16 +13466,6 @@
 </file>
 
 <file path=customXml/item2.xml><?xml version="1.0" encoding="utf-8"?>
-<p:properties xmlns:p="http://schemas.microsoft.com/office/2006/metadata/properties" xmlns:xsi="http://www.w3.org/2001/XMLSchema-instance" xmlns:pc="http://schemas.microsoft.com/office/infopath/2007/PartnerControls">
-  <documentManagement/>
-</p:properties>
-</file>
-
-<file path=customXml/item3.xml><?xml version="1.0" encoding="utf-8"?>
-<b:Sources xmlns:b="http://schemas.openxmlformats.org/officeDocument/2006/bibliography" xmlns="http://schemas.openxmlformats.org/officeDocument/2006/bibliography" SelectedStyle="\APA.XSL" StyleName="APA"/>
-</file>
-
-<file path=customXml/item4.xml><?xml version="1.0" encoding="utf-8"?>
 <ct:contentTypeSchema xmlns:ct="http://schemas.microsoft.com/office/2006/metadata/contentType" xmlns:ma="http://schemas.microsoft.com/office/2006/metadata/properties/metaAttributes" ct:_="" ma:_="" ma:contentTypeName="Document" ma:contentTypeID="0x0101006E1CE1E8EA63AA4999BA5B02EFAC962B" ma:contentTypeVersion="2" ma:contentTypeDescription="Create a new document." ma:contentTypeScope="" ma:versionID="e846130d4a1536bd21985d054a554cda">
   <xsd:schema xmlns:xsd="http://www.w3.org/2001/XMLSchema" xmlns:xs="http://www.w3.org/2001/XMLSchema" xmlns:p="http://schemas.microsoft.com/office/2006/metadata/properties" xmlns:ns2="c809249f-bf47-45af-bfdc-f4cb413905df" targetNamespace="http://schemas.microsoft.com/office/2006/metadata/properties" ma:root="true" ma:fieldsID="cc85685b413d027a20082bdf7d355bef" ns2:_="">
     <xsd:import namespace="c809249f-bf47-45af-bfdc-f4cb413905df"/>
@@ -14126,6 +13597,16 @@
 </ct:contentTypeSchema>
 </file>
 
+<file path=customXml/item3.xml><?xml version="1.0" encoding="utf-8"?>
+<b:Sources xmlns:b="http://schemas.openxmlformats.org/officeDocument/2006/bibliography" xmlns="http://schemas.openxmlformats.org/officeDocument/2006/bibliography" SelectedStyle="\APA.XSL" StyleName="APA"/>
+</file>
+
+<file path=customXml/item4.xml><?xml version="1.0" encoding="utf-8"?>
+<p:properties xmlns:p="http://schemas.microsoft.com/office/2006/metadata/properties" xmlns:xsi="http://www.w3.org/2001/XMLSchema-instance" xmlns:pc="http://schemas.microsoft.com/office/infopath/2007/PartnerControls">
+  <documentManagement/>
+</p:properties>
+</file>
+
 <file path=customXml/itemProps1.xml><?xml version="1.0" encoding="utf-8"?>
 <ds:datastoreItem xmlns:ds="http://schemas.openxmlformats.org/officeDocument/2006/customXml" ds:itemID="{BB557C81-EA69-47BE-A07D-CA4CC19B63EC}">
   <ds:schemaRefs>
@@ -14135,23 +13616,6 @@
 </file>
 
 <file path=customXml/itemProps2.xml><?xml version="1.0" encoding="utf-8"?>
-<ds:datastoreItem xmlns:ds="http://schemas.openxmlformats.org/officeDocument/2006/customXml" ds:itemID="{3C5C9790-35BD-4F6F-A52E-82092D0F9073}">
-  <ds:schemaRefs>
-    <ds:schemaRef ds:uri="http://schemas.microsoft.com/office/2006/metadata/properties"/>
-    <ds:schemaRef ds:uri="http://schemas.microsoft.com/office/infopath/2007/PartnerControls"/>
-  </ds:schemaRefs>
-</ds:datastoreItem>
-</file>
-
-<file path=customXml/itemProps3.xml><?xml version="1.0" encoding="utf-8"?>
-<ds:datastoreItem xmlns:ds="http://schemas.openxmlformats.org/officeDocument/2006/customXml" ds:itemID="{765FEC69-B417-4A3A-B8F2-01425C708AC9}">
-  <ds:schemaRefs>
-    <ds:schemaRef ds:uri="http://schemas.openxmlformats.org/officeDocument/2006/bibliography"/>
-  </ds:schemaRefs>
-</ds:datastoreItem>
-</file>
-
-<file path=customXml/itemProps4.xml><?xml version="1.0" encoding="utf-8"?>
 <ds:datastoreItem xmlns:ds="http://schemas.openxmlformats.org/officeDocument/2006/customXml" ds:itemID="{95B1032C-33BD-463D-81F2-E49856AAA672}">
   <ds:schemaRefs>
     <ds:schemaRef ds:uri="http://schemas.microsoft.com/office/2006/metadata/contentType"/>
@@ -14167,4 +13631,21 @@
     <ds:schemaRef ds:uri="http://schemas.microsoft.com/internal/obd"/>
   </ds:schemaRefs>
 </ds:datastoreItem>
+</file>
+
+<file path=customXml/itemProps3.xml><?xml version="1.0" encoding="utf-8"?>
+<ds:datastoreItem xmlns:ds="http://schemas.openxmlformats.org/officeDocument/2006/customXml" ds:itemID="{765FEC69-B417-4A3A-B8F2-01425C708AC9}">
+  <ds:schemaRefs>
+    <ds:schemaRef ds:uri="http://schemas.openxmlformats.org/officeDocument/2006/bibliography"/>
+  </ds:schemaRefs>
+</ds:datastoreItem>
+</file>
+
+<file path=customXml/itemProps4.xml><?xml version="1.0" encoding="utf-8"?>
+<ds:datastoreItem xmlns:ds="http://schemas.openxmlformats.org/officeDocument/2006/customXml" ds:itemID="{3C5C9790-35BD-4F6F-A52E-82092D0F9073}">
+  <ds:schemaRefs>
+    <ds:schemaRef ds:uri="http://schemas.microsoft.com/office/2006/metadata/properties"/>
+    <ds:schemaRef ds:uri="http://schemas.microsoft.com/office/infopath/2007/PartnerControls"/>
+  </ds:schemaRefs>
+</ds:datastoreItem>
 </file>
</xml_diff>

<commit_message>
Update: Cập nhật Địa chỉ các thành viên
</commit_message>
<xml_diff>
--- a/docs/MyProjectMgnt.docx
+++ b/docs/MyProjectMgnt.docx
@@ -4635,9 +4635,9 @@
       </w:tblPr>
       <w:tblGrid>
         <w:gridCol w:w="1980"/>
-        <w:gridCol w:w="2404"/>
-        <w:gridCol w:w="2193"/>
-        <w:gridCol w:w="2193"/>
+        <w:gridCol w:w="1984"/>
+        <w:gridCol w:w="3261"/>
+        <w:gridCol w:w="1545"/>
       </w:tblGrid>
       <w:tr>
         <w:tc>
@@ -4662,7 +4662,7 @@
         </w:tc>
         <w:tc>
           <w:tcPr>
-            <w:tcW w:w="2404" w:type="dxa"/>
+            <w:tcW w:w="1984" w:type="dxa"/>
           </w:tcPr>
           <w:p>
             <w:pPr>
@@ -4682,7 +4682,7 @@
         </w:tc>
         <w:tc>
           <w:tcPr>
-            <w:tcW w:w="2193" w:type="dxa"/>
+            <w:tcW w:w="3261" w:type="dxa"/>
           </w:tcPr>
           <w:p>
             <w:pPr>
@@ -4702,7 +4702,7 @@
         </w:tc>
         <w:tc>
           <w:tcPr>
-            <w:tcW w:w="2193" w:type="dxa"/>
+            <w:tcW w:w="1545" w:type="dxa"/>
           </w:tcPr>
           <w:p>
             <w:pPr>
@@ -4734,19 +4734,27 @@
         </w:tc>
         <w:tc>
           <w:tcPr>
-            <w:tcW w:w="2404" w:type="dxa"/>
+            <w:tcW w:w="1984" w:type="dxa"/>
           </w:tcPr>
-          <w:p/>
+          <w:p>
+            <w:r>
+              <w:t>Hoàng Liệt, Hoàng Mai, Hà Nội</w:t>
+            </w:r>
+          </w:p>
         </w:tc>
         <w:tc>
           <w:tcPr>
-            <w:tcW w:w="2193" w:type="dxa"/>
+            <w:tcW w:w="3261" w:type="dxa"/>
           </w:tcPr>
-          <w:p/>
+          <w:p>
+            <w:r>
+              <w:t>dung.la187225@sis.hust.edu.vn</w:t>
+            </w:r>
+          </w:p>
         </w:tc>
         <w:tc>
           <w:tcPr>
-            <w:tcW w:w="2193" w:type="dxa"/>
+            <w:tcW w:w="1545" w:type="dxa"/>
           </w:tcPr>
           <w:p>
             <w:r>
@@ -4768,19 +4776,27 @@
         </w:tc>
         <w:tc>
           <w:tcPr>
-            <w:tcW w:w="2404" w:type="dxa"/>
+            <w:tcW w:w="1984" w:type="dxa"/>
           </w:tcPr>
-          <w:p/>
+          <w:p>
+            <w:r>
+              <w:t>Hà Đông, Hà Nội</w:t>
+            </w:r>
+          </w:p>
         </w:tc>
         <w:tc>
           <w:tcPr>
-            <w:tcW w:w="2193" w:type="dxa"/>
+            <w:tcW w:w="3261" w:type="dxa"/>
           </w:tcPr>
-          <w:p/>
+          <w:p>
+            <w:r>
+              <w:t>hung.nt187238@sis.hust.edu.vn</w:t>
+            </w:r>
+          </w:p>
         </w:tc>
         <w:tc>
           <w:tcPr>
-            <w:tcW w:w="2193" w:type="dxa"/>
+            <w:tcW w:w="1545" w:type="dxa"/>
           </w:tcPr>
           <w:p>
             <w:r>
@@ -4802,19 +4818,23 @@
         </w:tc>
         <w:tc>
           <w:tcPr>
-            <w:tcW w:w="2404" w:type="dxa"/>
+            <w:tcW w:w="1984" w:type="dxa"/>
+          </w:tcPr>
+          <w:p>
+            <w:r>
+              <w:t>Ba Đình, Hà Nội</w:t>
+            </w:r>
+          </w:p>
+        </w:tc>
+        <w:tc>
+          <w:tcPr>
+            <w:tcW w:w="3261" w:type="dxa"/>
           </w:tcPr>
           <w:p/>
         </w:tc>
         <w:tc>
           <w:tcPr>
-            <w:tcW w:w="2193" w:type="dxa"/>
-          </w:tcPr>
-          <w:p/>
-        </w:tc>
-        <w:tc>
-          <w:tcPr>
-            <w:tcW w:w="2193" w:type="dxa"/>
+            <w:tcW w:w="1545" w:type="dxa"/>
           </w:tcPr>
           <w:p>
             <w:r>
@@ -4839,19 +4859,23 @@
         </w:tc>
         <w:tc>
           <w:tcPr>
-            <w:tcW w:w="2404" w:type="dxa"/>
+            <w:tcW w:w="1984" w:type="dxa"/>
+          </w:tcPr>
+          <w:p>
+            <w:r>
+              <w:t>Hai Bà Trưng, Hà Nội</w:t>
+            </w:r>
+          </w:p>
+        </w:tc>
+        <w:tc>
+          <w:tcPr>
+            <w:tcW w:w="3261" w:type="dxa"/>
           </w:tcPr>
           <w:p/>
         </w:tc>
         <w:tc>
           <w:tcPr>
-            <w:tcW w:w="2193" w:type="dxa"/>
-          </w:tcPr>
-          <w:p/>
-        </w:tc>
-        <w:tc>
-          <w:tcPr>
-            <w:tcW w:w="2193" w:type="dxa"/>
+            <w:tcW w:w="1545" w:type="dxa"/>
           </w:tcPr>
           <w:p>
             <w:r>
@@ -4873,19 +4897,23 @@
         </w:tc>
         <w:tc>
           <w:tcPr>
-            <w:tcW w:w="2404" w:type="dxa"/>
+            <w:tcW w:w="1984" w:type="dxa"/>
+          </w:tcPr>
+          <w:p>
+            <w:r>
+              <w:t>Thanh Xuân, Hà Nội</w:t>
+            </w:r>
+          </w:p>
+        </w:tc>
+        <w:tc>
+          <w:tcPr>
+            <w:tcW w:w="3261" w:type="dxa"/>
           </w:tcPr>
           <w:p/>
         </w:tc>
         <w:tc>
           <w:tcPr>
-            <w:tcW w:w="2193" w:type="dxa"/>
-          </w:tcPr>
-          <w:p/>
-        </w:tc>
-        <w:tc>
-          <w:tcPr>
-            <w:tcW w:w="2193" w:type="dxa"/>
+            <w:tcW w:w="1545" w:type="dxa"/>
           </w:tcPr>
           <w:p>
             <w:r>
@@ -4983,6 +5011,7 @@
       </w:pPr>
       <w:bookmarkStart w:id="7" w:name="_Toc90500042"/>
       <w:r>
+        <w:lastRenderedPageBreak/>
         <w:t>Khảo sát dự án</w:t>
       </w:r>
       <w:bookmarkEnd w:id="7"/>
@@ -5018,7 +5047,6 @@
         </w:numPr>
       </w:pPr>
       <w:r>
-        <w:lastRenderedPageBreak/>
         <w:t>Liệt kê khoảng 3-5 tính năng cơ bản</w:t>
       </w:r>
     </w:p>
@@ -5513,7 +5541,15 @@
           <w:i/>
           <w:iCs/>
         </w:rPr>
-        <w:t>Mô tả các bước chạy chương trình, có thể thành công hoặc không thành công. Cho biết các lỗi xuất hiện và cách xử lý nếu có.</w:t>
+        <w:t xml:space="preserve">Mô tả các bước chạy chương trình, có thể thành công hoặc không thành công. Cho biết các lỗi xuất </w:t>
+      </w:r>
+      <w:r>
+        <w:rPr>
+          <w:i/>
+          <w:iCs/>
+        </w:rPr>
+        <w:lastRenderedPageBreak/>
+        <w:t>hiện và cách xử lý nếu có.</w:t>
       </w:r>
     </w:p>
     <w:p>
@@ -5555,7 +5591,6 @@
       </w:pPr>
       <w:bookmarkStart w:id="13" w:name="_Toc90500048"/>
       <w:r>
-        <w:lastRenderedPageBreak/>
         <w:t>Ước lượng</w:t>
       </w:r>
       <w:r>
@@ -6100,6 +6135,7 @@
         </w:numPr>
       </w:pPr>
       <w:r>
+        <w:lastRenderedPageBreak/>
         <w:t>Mức độ thiệt hại</w:t>
       </w:r>
       <w:r>
@@ -6144,7 +6180,6 @@
       </w:pPr>
       <w:bookmarkStart w:id="20" w:name="_Toc90500055"/>
       <w:r>
-        <w:lastRenderedPageBreak/>
         <w:t>Rủi ro</w:t>
       </w:r>
       <w:bookmarkEnd w:id="20"/>
@@ -6732,6 +6767,7 @@
       </w:pPr>
       <w:bookmarkStart w:id="25" w:name="_Toc90500060"/>
       <w:r>
+        <w:lastRenderedPageBreak/>
         <w:t>Quản lý công việc</w:t>
       </w:r>
       <w:bookmarkEnd w:id="25"/>
@@ -6768,7 +6804,6 @@
         </w:numPr>
       </w:pPr>
       <w:r>
-        <w:lastRenderedPageBreak/>
         <w:t xml:space="preserve">Số task </w:t>
       </w:r>
       <w:r>
@@ -13466,6 +13501,16 @@
 </file>
 
 <file path=customXml/item2.xml><?xml version="1.0" encoding="utf-8"?>
+<p:properties xmlns:p="http://schemas.microsoft.com/office/2006/metadata/properties" xmlns:xsi="http://www.w3.org/2001/XMLSchema-instance" xmlns:pc="http://schemas.microsoft.com/office/infopath/2007/PartnerControls">
+  <documentManagement/>
+</p:properties>
+</file>
+
+<file path=customXml/item3.xml><?xml version="1.0" encoding="utf-8"?>
+<b:Sources xmlns:b="http://schemas.openxmlformats.org/officeDocument/2006/bibliography" xmlns="http://schemas.openxmlformats.org/officeDocument/2006/bibliography" SelectedStyle="\APA.XSL" StyleName="APA"/>
+</file>
+
+<file path=customXml/item4.xml><?xml version="1.0" encoding="utf-8"?>
 <ct:contentTypeSchema xmlns:ct="http://schemas.microsoft.com/office/2006/metadata/contentType" xmlns:ma="http://schemas.microsoft.com/office/2006/metadata/properties/metaAttributes" ct:_="" ma:_="" ma:contentTypeName="Document" ma:contentTypeID="0x0101006E1CE1E8EA63AA4999BA5B02EFAC962B" ma:contentTypeVersion="2" ma:contentTypeDescription="Create a new document." ma:contentTypeScope="" ma:versionID="e846130d4a1536bd21985d054a554cda">
   <xsd:schema xmlns:xsd="http://www.w3.org/2001/XMLSchema" xmlns:xs="http://www.w3.org/2001/XMLSchema" xmlns:p="http://schemas.microsoft.com/office/2006/metadata/properties" xmlns:ns2="c809249f-bf47-45af-bfdc-f4cb413905df" targetNamespace="http://schemas.microsoft.com/office/2006/metadata/properties" ma:root="true" ma:fieldsID="cc85685b413d027a20082bdf7d355bef" ns2:_="">
     <xsd:import namespace="c809249f-bf47-45af-bfdc-f4cb413905df"/>
@@ -13597,16 +13642,6 @@
 </ct:contentTypeSchema>
 </file>
 
-<file path=customXml/item3.xml><?xml version="1.0" encoding="utf-8"?>
-<b:Sources xmlns:b="http://schemas.openxmlformats.org/officeDocument/2006/bibliography" xmlns="http://schemas.openxmlformats.org/officeDocument/2006/bibliography" SelectedStyle="\APA.XSL" StyleName="APA"/>
-</file>
-
-<file path=customXml/item4.xml><?xml version="1.0" encoding="utf-8"?>
-<p:properties xmlns:p="http://schemas.microsoft.com/office/2006/metadata/properties" xmlns:xsi="http://www.w3.org/2001/XMLSchema-instance" xmlns:pc="http://schemas.microsoft.com/office/infopath/2007/PartnerControls">
-  <documentManagement/>
-</p:properties>
-</file>
-
 <file path=customXml/itemProps1.xml><?xml version="1.0" encoding="utf-8"?>
 <ds:datastoreItem xmlns:ds="http://schemas.openxmlformats.org/officeDocument/2006/customXml" ds:itemID="{BB557C81-EA69-47BE-A07D-CA4CC19B63EC}">
   <ds:schemaRefs>
@@ -13616,6 +13651,23 @@
 </file>
 
 <file path=customXml/itemProps2.xml><?xml version="1.0" encoding="utf-8"?>
+<ds:datastoreItem xmlns:ds="http://schemas.openxmlformats.org/officeDocument/2006/customXml" ds:itemID="{3C5C9790-35BD-4F6F-A52E-82092D0F9073}">
+  <ds:schemaRefs>
+    <ds:schemaRef ds:uri="http://schemas.microsoft.com/office/2006/metadata/properties"/>
+    <ds:schemaRef ds:uri="http://schemas.microsoft.com/office/infopath/2007/PartnerControls"/>
+  </ds:schemaRefs>
+</ds:datastoreItem>
+</file>
+
+<file path=customXml/itemProps3.xml><?xml version="1.0" encoding="utf-8"?>
+<ds:datastoreItem xmlns:ds="http://schemas.openxmlformats.org/officeDocument/2006/customXml" ds:itemID="{765FEC69-B417-4A3A-B8F2-01425C708AC9}">
+  <ds:schemaRefs>
+    <ds:schemaRef ds:uri="http://schemas.openxmlformats.org/officeDocument/2006/bibliography"/>
+  </ds:schemaRefs>
+</ds:datastoreItem>
+</file>
+
+<file path=customXml/itemProps4.xml><?xml version="1.0" encoding="utf-8"?>
 <ds:datastoreItem xmlns:ds="http://schemas.openxmlformats.org/officeDocument/2006/customXml" ds:itemID="{95B1032C-33BD-463D-81F2-E49856AAA672}">
   <ds:schemaRefs>
     <ds:schemaRef ds:uri="http://schemas.microsoft.com/office/2006/metadata/contentType"/>
@@ -13631,21 +13683,4 @@
     <ds:schemaRef ds:uri="http://schemas.microsoft.com/internal/obd"/>
   </ds:schemaRefs>
 </ds:datastoreItem>
-</file>
-
-<file path=customXml/itemProps3.xml><?xml version="1.0" encoding="utf-8"?>
-<ds:datastoreItem xmlns:ds="http://schemas.openxmlformats.org/officeDocument/2006/customXml" ds:itemID="{765FEC69-B417-4A3A-B8F2-01425C708AC9}">
-  <ds:schemaRefs>
-    <ds:schemaRef ds:uri="http://schemas.openxmlformats.org/officeDocument/2006/bibliography"/>
-  </ds:schemaRefs>
-</ds:datastoreItem>
-</file>
-
-<file path=customXml/itemProps4.xml><?xml version="1.0" encoding="utf-8"?>
-<ds:datastoreItem xmlns:ds="http://schemas.openxmlformats.org/officeDocument/2006/customXml" ds:itemID="{3C5C9790-35BD-4F6F-A52E-82092D0F9073}">
-  <ds:schemaRefs>
-    <ds:schemaRef ds:uri="http://schemas.microsoft.com/office/2006/metadata/properties"/>
-    <ds:schemaRef ds:uri="http://schemas.microsoft.com/office/infopath/2007/PartnerControls"/>
-  </ds:schemaRefs>
-</ds:datastoreItem>
 </file>
</xml_diff>

<commit_message>
bo sung chi phi
</commit_message>
<xml_diff>
--- a/docs/MyProjectMgnt.docx
+++ b/docs/MyProjectMgnt.docx
@@ -15513,7 +15513,25 @@
         <w:rPr>
           <w:i/>
         </w:rPr>
-        <w:t>+Intern: 318$</w:t>
+        <w:t>+Intern: 318</w:t>
+      </w:r>
+      <w:r>
+        <w:rPr>
+          <w:i/>
+        </w:rPr>
+        <w:t xml:space="preserve"> </w:t>
+      </w:r>
+      <w:r>
+        <w:rPr>
+          <w:i/>
+        </w:rPr>
+        <w:t>$</w:t>
+      </w:r>
+      <w:r>
+        <w:rPr>
+          <w:i/>
+        </w:rPr>
+        <w:t>/months</w:t>
       </w:r>
     </w:p>
     <w:p>
@@ -15538,7 +15556,25 @@
         <w:rPr>
           <w:i/>
         </w:rPr>
-        <w:t>520$</w:t>
+        <w:t>520</w:t>
+      </w:r>
+      <w:r>
+        <w:rPr>
+          <w:i/>
+        </w:rPr>
+        <w:t xml:space="preserve"> </w:t>
+      </w:r>
+      <w:r>
+        <w:rPr>
+          <w:i/>
+        </w:rPr>
+        <w:t>$</w:t>
+      </w:r>
+      <w:r>
+        <w:rPr>
+          <w:i/>
+        </w:rPr>
+        <w:t>/months</w:t>
       </w:r>
     </w:p>
     <w:p>
@@ -15563,7 +15599,25 @@
         <w:rPr>
           <w:i/>
         </w:rPr>
-        <w:t>897$</w:t>
+        <w:t>897</w:t>
+      </w:r>
+      <w:r>
+        <w:rPr>
+          <w:i/>
+        </w:rPr>
+        <w:t xml:space="preserve"> </w:t>
+      </w:r>
+      <w:r>
+        <w:rPr>
+          <w:i/>
+        </w:rPr>
+        <w:t>$</w:t>
+      </w:r>
+      <w:r>
+        <w:rPr>
+          <w:i/>
+        </w:rPr>
+        <w:t>/months</w:t>
       </w:r>
     </w:p>
     <w:p>
@@ -15588,7 +15642,25 @@
         <w:rPr>
           <w:i/>
         </w:rPr>
-        <w:t>1001$</w:t>
+        <w:t>1001</w:t>
+      </w:r>
+      <w:r>
+        <w:rPr>
+          <w:i/>
+        </w:rPr>
+        <w:t xml:space="preserve"> </w:t>
+      </w:r>
+      <w:r>
+        <w:rPr>
+          <w:i/>
+        </w:rPr>
+        <w:t>$</w:t>
+      </w:r>
+      <w:r>
+        <w:rPr>
+          <w:i/>
+        </w:rPr>
+        <w:t>/months</w:t>
       </w:r>
     </w:p>
     <w:p>
@@ -15619,7 +15691,19 @@
         <w:rPr>
           <w:i/>
         </w:rPr>
+        <w:t xml:space="preserve"> </w:t>
+      </w:r>
+      <w:r>
+        <w:rPr>
+          <w:i/>
+        </w:rPr>
         <w:t>$</w:t>
+      </w:r>
+      <w:r>
+        <w:rPr>
+          <w:i/>
+        </w:rPr>
+        <w:t>/months</w:t>
       </w:r>
     </w:p>
     <w:p>
@@ -15644,7 +15728,25 @@
         <w:rPr>
           <w:i/>
         </w:rPr>
-        <w:t>2525$</w:t>
+        <w:t>2525</w:t>
+      </w:r>
+      <w:r>
+        <w:rPr>
+          <w:i/>
+        </w:rPr>
+        <w:t xml:space="preserve"> </w:t>
+      </w:r>
+      <w:r>
+        <w:rPr>
+          <w:i/>
+        </w:rPr>
+        <w:t>$</w:t>
+      </w:r>
+      <w:r>
+        <w:rPr>
+          <w:i/>
+        </w:rPr>
+        <w:t>/months</w:t>
       </w:r>
     </w:p>
     <w:p>
@@ -17742,16 +17844,7 @@
             <w:color w:val="000000" w:themeColor="text1"/>
             <w:lang w:eastAsia="en-US" w:bidi="ar-SA"/>
           </w:rPr>
-          <w:t>https://niithanoi.edu.vn/luong-lap-trinh-vien.html</w:t>
-        </w:r>
-        <w:r>
-          <w:rPr>
-            <w:rStyle w:val="Hyperlink"/>
-            <w:rFonts w:ascii="Times New Roman" w:hAnsi="Times New Roman" w:cs="Times New Roman"/>
-            <w:color w:val="000000" w:themeColor="text1"/>
-            <w:lang w:eastAsia="en-US" w:bidi="ar-SA"/>
-          </w:rPr>
-          <w:t xml:space="preserve"> </w:t>
+          <w:t xml:space="preserve">https://niithanoi.edu.vn/luong-lap-trinh-vien.html </w:t>
         </w:r>
       </w:hyperlink>
     </w:p>
@@ -24976,12 +25069,6 @@
 </file>
 
 <file path=customXml/item1.xml><?xml version="1.0" encoding="utf-8"?>
-<p:properties xmlns:p="http://schemas.microsoft.com/office/2006/metadata/properties" xmlns:xsi="http://www.w3.org/2001/XMLSchema-instance" xmlns:pc="http://schemas.microsoft.com/office/infopath/2007/PartnerControls">
-  <documentManagement/>
-</p:properties>
-</file>
-
-<file path=customXml/item2.xml><?xml version="1.0" encoding="utf-8"?>
 <?mso-contentType ?>
 <FormTemplates xmlns="http://schemas.microsoft.com/sharepoint/v3/contenttype/forms">
   <Display>DocumentLibraryForm</Display>
@@ -24990,7 +25077,17 @@
 </FormTemplates>
 </file>
 
+<file path=customXml/item2.xml><?xml version="1.0" encoding="utf-8"?>
+<p:properties xmlns:p="http://schemas.microsoft.com/office/2006/metadata/properties" xmlns:xsi="http://www.w3.org/2001/XMLSchema-instance" xmlns:pc="http://schemas.microsoft.com/office/infopath/2007/PartnerControls">
+  <documentManagement/>
+</p:properties>
+</file>
+
 <file path=customXml/item3.xml><?xml version="1.0" encoding="utf-8"?>
+<b:Sources xmlns:b="http://schemas.openxmlformats.org/officeDocument/2006/bibliography" xmlns="http://schemas.openxmlformats.org/officeDocument/2006/bibliography" SelectedStyle="\APA.XSL" StyleName="APA"/>
+</file>
+
+<file path=customXml/item4.xml><?xml version="1.0" encoding="utf-8"?>
 <ct:contentTypeSchema xmlns:ct="http://schemas.microsoft.com/office/2006/metadata/contentType" xmlns:ma="http://schemas.microsoft.com/office/2006/metadata/properties/metaAttributes" ct:_="" ma:_="" ma:contentTypeName="Document" ma:contentTypeID="0x0101006E1CE1E8EA63AA4999BA5B02EFAC962B" ma:contentTypeVersion="2" ma:contentTypeDescription="Create a new document." ma:contentTypeScope="" ma:versionID="e846130d4a1536bd21985d054a554cda">
   <xsd:schema xmlns:xsd="http://www.w3.org/2001/XMLSchema" xmlns:xs="http://www.w3.org/2001/XMLSchema" xmlns:p="http://schemas.microsoft.com/office/2006/metadata/properties" xmlns:ns2="c809249f-bf47-45af-bfdc-f4cb413905df" targetNamespace="http://schemas.microsoft.com/office/2006/metadata/properties" ma:root="true" ma:fieldsID="cc85685b413d027a20082bdf7d355bef" ns2:_="">
     <xsd:import namespace="c809249f-bf47-45af-bfdc-f4cb413905df"/>
@@ -25122,11 +25219,15 @@
 </ct:contentTypeSchema>
 </file>
 
-<file path=customXml/item4.xml><?xml version="1.0" encoding="utf-8"?>
-<b:Sources xmlns:b="http://schemas.openxmlformats.org/officeDocument/2006/bibliography" xmlns="http://schemas.openxmlformats.org/officeDocument/2006/bibliography" SelectedStyle="\APA.XSL" StyleName="APA"/>
+<file path=customXml/itemProps1.xml><?xml version="1.0" encoding="utf-8"?>
+<ds:datastoreItem xmlns:ds="http://schemas.openxmlformats.org/officeDocument/2006/customXml" ds:itemID="{BB557C81-EA69-47BE-A07D-CA4CC19B63EC}">
+  <ds:schemaRefs>
+    <ds:schemaRef ds:uri="http://schemas.microsoft.com/sharepoint/v3/contenttype/forms"/>
+  </ds:schemaRefs>
+</ds:datastoreItem>
 </file>
 
-<file path=customXml/itemProps1.xml><?xml version="1.0" encoding="utf-8"?>
+<file path=customXml/itemProps2.xml><?xml version="1.0" encoding="utf-8"?>
 <ds:datastoreItem xmlns:ds="http://schemas.openxmlformats.org/officeDocument/2006/customXml" ds:itemID="{3C5C9790-35BD-4F6F-A52E-82092D0F9073}">
   <ds:schemaRefs>
     <ds:schemaRef ds:uri="http://schemas.microsoft.com/office/2006/metadata/properties"/>
@@ -25135,15 +25236,15 @@
 </ds:datastoreItem>
 </file>
 
-<file path=customXml/itemProps2.xml><?xml version="1.0" encoding="utf-8"?>
-<ds:datastoreItem xmlns:ds="http://schemas.openxmlformats.org/officeDocument/2006/customXml" ds:itemID="{BB557C81-EA69-47BE-A07D-CA4CC19B63EC}">
+<file path=customXml/itemProps3.xml><?xml version="1.0" encoding="utf-8"?>
+<ds:datastoreItem xmlns:ds="http://schemas.openxmlformats.org/officeDocument/2006/customXml" ds:itemID="{765FEC69-B417-4A3A-B8F2-01425C708AC9}">
   <ds:schemaRefs>
-    <ds:schemaRef ds:uri="http://schemas.microsoft.com/sharepoint/v3/contenttype/forms"/>
+    <ds:schemaRef ds:uri="http://schemas.openxmlformats.org/officeDocument/2006/bibliography"/>
   </ds:schemaRefs>
 </ds:datastoreItem>
 </file>
 
-<file path=customXml/itemProps3.xml><?xml version="1.0" encoding="utf-8"?>
+<file path=customXml/itemProps4.xml><?xml version="1.0" encoding="utf-8"?>
 <ds:datastoreItem xmlns:ds="http://schemas.openxmlformats.org/officeDocument/2006/customXml" ds:itemID="{95B1032C-33BD-463D-81F2-E49856AAA672}">
   <ds:schemaRefs>
     <ds:schemaRef ds:uri="http://schemas.microsoft.com/office/2006/metadata/contentType"/>
@@ -25159,12 +25260,4 @@
     <ds:schemaRef ds:uri="http://schemas.microsoft.com/internal/obd"/>
   </ds:schemaRefs>
 </ds:datastoreItem>
-</file>
-
-<file path=customXml/itemProps4.xml><?xml version="1.0" encoding="utf-8"?>
-<ds:datastoreItem xmlns:ds="http://schemas.openxmlformats.org/officeDocument/2006/customXml" ds:itemID="{765FEC69-B417-4A3A-B8F2-01425C708AC9}">
-  <ds:schemaRefs>
-    <ds:schemaRef ds:uri="http://schemas.openxmlformats.org/officeDocument/2006/bibliography"/>
-  </ds:schemaRefs>
-</ds:datastoreItem>
 </file>
</xml_diff>

<commit_message>
establish company fee document
</commit_message>
<xml_diff>
--- a/docs/MyProjectMgnt.docx
+++ b/docs/MyProjectMgnt.docx
@@ -6821,13 +6821,7 @@
         <w:rPr>
           <w:i/>
         </w:rPr>
-        <w:t xml:space="preserve"> </w:t>
-      </w:r>
-      <w:r>
-        <w:rPr>
-          <w:i/>
-        </w:rPr>
-        <w:t>6.</w:t>
+        <w:t xml:space="preserve"> 6.</w:t>
       </w:r>
       <w:r>
         <w:rPr>
@@ -7527,18 +7521,41 @@
           <w:numId w:val="46"/>
         </w:numPr>
         <w:rPr>
+          <w:rStyle w:val="Hyperlink"/>
+          <w:rFonts w:ascii="Times New Roman" w:hAnsi="Times New Roman" w:cs="Times New Roman"/>
+          <w:color w:val="000000" w:themeColor="text1"/>
+          <w:lang w:eastAsia="en-US" w:bidi="ar-SA"/>
+        </w:rPr>
+      </w:pPr>
+      <w:hyperlink r:id="rId24" w:history="1">
+        <w:r>
+          <w:rPr>
+            <w:rStyle w:val="Hyperlink"/>
+          </w:rPr>
+          <w:t>Văn phòng riêng – Bishub</w:t>
+        </w:r>
+      </w:hyperlink>
+    </w:p>
+    <w:p>
+      <w:pPr>
+        <w:pStyle w:val="ListParagraph"/>
+        <w:numPr>
+          <w:ilvl w:val="0"/>
+          <w:numId w:val="46"/>
+        </w:numPr>
+        <w:rPr>
           <w:rFonts w:ascii="Times New Roman" w:hAnsi="Times New Roman" w:cs="Times New Roman"/>
           <w:color w:val="000000" w:themeColor="text1"/>
           <w:u w:val="single"/>
           <w:lang w:eastAsia="en-US" w:bidi="ar-SA"/>
         </w:rPr>
       </w:pPr>
-      <w:hyperlink r:id="rId24" w:history="1">
+      <w:hyperlink r:id="rId25" w:history="1">
         <w:r>
           <w:rPr>
             <w:rStyle w:val="Hyperlink"/>
           </w:rPr>
-          <w:t>Văn phòng riêng – Bishub</w:t>
+          <w:t>Các Chi phí thành lập công ty năm 2022 - Luật Việt An (luatvietan.vn)</w:t>
         </w:r>
       </w:hyperlink>
     </w:p>
@@ -7551,12 +7568,12 @@
     </w:p>
     <w:p/>
     <w:sectPr>
-      <w:headerReference w:type="even" r:id="rId25"/>
-      <w:headerReference w:type="default" r:id="rId26"/>
-      <w:footerReference w:type="even" r:id="rId27"/>
-      <w:footerReference w:type="default" r:id="rId28"/>
-      <w:headerReference w:type="first" r:id="rId29"/>
-      <w:footerReference w:type="first" r:id="rId30"/>
+      <w:headerReference w:type="even" r:id="rId26"/>
+      <w:headerReference w:type="default" r:id="rId27"/>
+      <w:footerReference w:type="even" r:id="rId28"/>
+      <w:footerReference w:type="default" r:id="rId29"/>
+      <w:headerReference w:type="first" r:id="rId30"/>
+      <w:footerReference w:type="first" r:id="rId31"/>
       <w:footnotePr>
         <w:pos w:val="beneathText"/>
       </w:footnotePr>
@@ -14219,12 +14236,6 @@
 </file>
 
 <file path=customXml/item1.xml><?xml version="1.0" encoding="utf-8"?>
-<p:properties xmlns:p="http://schemas.microsoft.com/office/2006/metadata/properties" xmlns:xsi="http://www.w3.org/2001/XMLSchema-instance" xmlns:pc="http://schemas.microsoft.com/office/infopath/2007/PartnerControls">
-  <documentManagement/>
-</p:properties>
-</file>
-
-<file path=customXml/item2.xml><?xml version="1.0" encoding="utf-8"?>
 <?mso-contentType ?>
 <FormTemplates xmlns="http://schemas.microsoft.com/sharepoint/v3/contenttype/forms">
   <Display>DocumentLibraryForm</Display>
@@ -14233,7 +14244,17 @@
 </FormTemplates>
 </file>
 
+<file path=customXml/item2.xml><?xml version="1.0" encoding="utf-8"?>
+<p:properties xmlns:p="http://schemas.microsoft.com/office/2006/metadata/properties" xmlns:xsi="http://www.w3.org/2001/XMLSchema-instance" xmlns:pc="http://schemas.microsoft.com/office/infopath/2007/PartnerControls">
+  <documentManagement/>
+</p:properties>
+</file>
+
 <file path=customXml/item3.xml><?xml version="1.0" encoding="utf-8"?>
+<b:Sources xmlns:b="http://schemas.openxmlformats.org/officeDocument/2006/bibliography" xmlns="http://schemas.openxmlformats.org/officeDocument/2006/bibliography" SelectedStyle="\APA.XSL" StyleName="APA"/>
+</file>
+
+<file path=customXml/item4.xml><?xml version="1.0" encoding="utf-8"?>
 <ct:contentTypeSchema xmlns:ct="http://schemas.microsoft.com/office/2006/metadata/contentType" xmlns:ma="http://schemas.microsoft.com/office/2006/metadata/properties/metaAttributes" ct:_="" ma:_="" ma:contentTypeName="Document" ma:contentTypeID="0x0101006E1CE1E8EA63AA4999BA5B02EFAC962B" ma:contentTypeVersion="2" ma:contentTypeDescription="Create a new document." ma:contentTypeScope="" ma:versionID="e846130d4a1536bd21985d054a554cda">
   <xsd:schema xmlns:xsd="http://www.w3.org/2001/XMLSchema" xmlns:xs="http://www.w3.org/2001/XMLSchema" xmlns:p="http://schemas.microsoft.com/office/2006/metadata/properties" xmlns:ns2="c809249f-bf47-45af-bfdc-f4cb413905df" targetNamespace="http://schemas.microsoft.com/office/2006/metadata/properties" ma:root="true" ma:fieldsID="cc85685b413d027a20082bdf7d355bef" ns2:_="">
     <xsd:import namespace="c809249f-bf47-45af-bfdc-f4cb413905df"/>
@@ -14365,11 +14386,15 @@
 </ct:contentTypeSchema>
 </file>
 
-<file path=customXml/item4.xml><?xml version="1.0" encoding="utf-8"?>
-<b:Sources xmlns:b="http://schemas.openxmlformats.org/officeDocument/2006/bibliography" xmlns="http://schemas.openxmlformats.org/officeDocument/2006/bibliography" SelectedStyle="\APA.XSL" StyleName="APA"/>
+<file path=customXml/itemProps1.xml><?xml version="1.0" encoding="utf-8"?>
+<ds:datastoreItem xmlns:ds="http://schemas.openxmlformats.org/officeDocument/2006/customXml" ds:itemID="{BB557C81-EA69-47BE-A07D-CA4CC19B63EC}">
+  <ds:schemaRefs>
+    <ds:schemaRef ds:uri="http://schemas.microsoft.com/sharepoint/v3/contenttype/forms"/>
+  </ds:schemaRefs>
+</ds:datastoreItem>
 </file>
 
-<file path=customXml/itemProps1.xml><?xml version="1.0" encoding="utf-8"?>
+<file path=customXml/itemProps2.xml><?xml version="1.0" encoding="utf-8"?>
 <ds:datastoreItem xmlns:ds="http://schemas.openxmlformats.org/officeDocument/2006/customXml" ds:itemID="{3C5C9790-35BD-4F6F-A52E-82092D0F9073}">
   <ds:schemaRefs>
     <ds:schemaRef ds:uri="http://schemas.microsoft.com/office/2006/metadata/properties"/>
@@ -14378,15 +14403,15 @@
 </ds:datastoreItem>
 </file>
 
-<file path=customXml/itemProps2.xml><?xml version="1.0" encoding="utf-8"?>
-<ds:datastoreItem xmlns:ds="http://schemas.openxmlformats.org/officeDocument/2006/customXml" ds:itemID="{BB557C81-EA69-47BE-A07D-CA4CC19B63EC}">
+<file path=customXml/itemProps3.xml><?xml version="1.0" encoding="utf-8"?>
+<ds:datastoreItem xmlns:ds="http://schemas.openxmlformats.org/officeDocument/2006/customXml" ds:itemID="{765FEC69-B417-4A3A-B8F2-01425C708AC9}">
   <ds:schemaRefs>
-    <ds:schemaRef ds:uri="http://schemas.microsoft.com/sharepoint/v3/contenttype/forms"/>
+    <ds:schemaRef ds:uri="http://schemas.openxmlformats.org/officeDocument/2006/bibliography"/>
   </ds:schemaRefs>
 </ds:datastoreItem>
 </file>
 
-<file path=customXml/itemProps3.xml><?xml version="1.0" encoding="utf-8"?>
+<file path=customXml/itemProps4.xml><?xml version="1.0" encoding="utf-8"?>
 <ds:datastoreItem xmlns:ds="http://schemas.openxmlformats.org/officeDocument/2006/customXml" ds:itemID="{95B1032C-33BD-463D-81F2-E49856AAA672}">
   <ds:schemaRefs>
     <ds:schemaRef ds:uri="http://schemas.microsoft.com/office/2006/metadata/contentType"/>
@@ -14402,12 +14427,4 @@
     <ds:schemaRef ds:uri="http://schemas.microsoft.com/internal/obd"/>
   </ds:schemaRefs>
 </ds:datastoreItem>
-</file>
-
-<file path=customXml/itemProps4.xml><?xml version="1.0" encoding="utf-8"?>
-<ds:datastoreItem xmlns:ds="http://schemas.openxmlformats.org/officeDocument/2006/customXml" ds:itemID="{765FEC69-B417-4A3A-B8F2-01425C708AC9}">
-  <ds:schemaRefs>
-    <ds:schemaRef ds:uri="http://schemas.openxmlformats.org/officeDocument/2006/bibliography"/>
-  </ds:schemaRefs>
-</ds:datastoreItem>
 </file>
</xml_diff>

<commit_message>
Tính toán yêu cầu test
</commit_message>
<xml_diff>
--- a/docs/MyProjectMgnt.docx
+++ b/docs/MyProjectMgnt.docx
@@ -19262,98 +19262,112 @@
         <w:rPr>
           <w:i/>
         </w:rPr>
-        <w:t xml:space="preserve">Chi </w:t>
-      </w:r>
-      <w:proofErr w:type="spellStart"/>
-      <w:r>
-        <w:rPr>
-          <w:i/>
-        </w:rPr>
-        <w:t>phí</w:t>
-      </w:r>
-      <w:proofErr w:type="spellEnd"/>
-      <w:r>
-        <w:rPr>
-          <w:i/>
-        </w:rPr>
-        <w:t xml:space="preserve"> </w:t>
-      </w:r>
-      <w:proofErr w:type="spellStart"/>
-      <w:r>
-        <w:rPr>
-          <w:i/>
-        </w:rPr>
-        <w:t>vận</w:t>
-      </w:r>
-      <w:proofErr w:type="spellEnd"/>
-      <w:r>
-        <w:rPr>
-          <w:i/>
-        </w:rPr>
-        <w:t xml:space="preserve"> </w:t>
-      </w:r>
-      <w:proofErr w:type="spellStart"/>
-      <w:r>
-        <w:rPr>
-          <w:i/>
-        </w:rPr>
-        <w:t>hành</w:t>
-      </w:r>
-      <w:proofErr w:type="spellEnd"/>
-      <w:r>
-        <w:rPr>
-          <w:i/>
-        </w:rPr>
-        <w:t xml:space="preserve">, </w:t>
-      </w:r>
-      <w:proofErr w:type="spellStart"/>
-      <w:r>
-        <w:rPr>
-          <w:i/>
-        </w:rPr>
-        <w:t>quản</w:t>
-      </w:r>
-      <w:proofErr w:type="spellEnd"/>
-      <w:r>
-        <w:rPr>
-          <w:i/>
-        </w:rPr>
-        <w:t xml:space="preserve"> </w:t>
-      </w:r>
-      <w:proofErr w:type="spellStart"/>
-      <w:r>
-        <w:rPr>
-          <w:i/>
-        </w:rPr>
-        <w:t>lý</w:t>
-      </w:r>
-      <w:proofErr w:type="spellEnd"/>
-      <w:r>
-        <w:rPr>
-          <w:i/>
-        </w:rPr>
-        <w:t xml:space="preserve">, </w:t>
-      </w:r>
-      <w:proofErr w:type="spellStart"/>
-      <w:r>
-        <w:rPr>
-          <w:i/>
-        </w:rPr>
-        <w:t>hành</w:t>
-      </w:r>
-      <w:proofErr w:type="spellEnd"/>
-      <w:r>
-        <w:rPr>
-          <w:i/>
-        </w:rPr>
-        <w:t xml:space="preserve"> </w:t>
-      </w:r>
-      <w:proofErr w:type="spellStart"/>
-      <w:r>
-        <w:rPr>
-          <w:i/>
-        </w:rPr>
-        <w:t>chính</w:t>
+        <w:tab/>
+      </w:r>
+      <w:proofErr w:type="spellStart"/>
+      <w:r>
+        <w:rPr>
+          <w:i/>
+        </w:rPr>
+        <w:t>Mỗi</w:t>
+      </w:r>
+      <w:proofErr w:type="spellEnd"/>
+      <w:r>
+        <w:rPr>
+          <w:i/>
+        </w:rPr>
+        <w:t xml:space="preserve"> </w:t>
+      </w:r>
+      <w:proofErr w:type="spellStart"/>
+      <w:r>
+        <w:rPr>
+          <w:i/>
+        </w:rPr>
+        <w:t>chức</w:t>
+      </w:r>
+      <w:proofErr w:type="spellEnd"/>
+      <w:r>
+        <w:rPr>
+          <w:i/>
+        </w:rPr>
+        <w:t xml:space="preserve"> </w:t>
+      </w:r>
+      <w:proofErr w:type="spellStart"/>
+      <w:r>
+        <w:rPr>
+          <w:i/>
+        </w:rPr>
+        <w:t>năng</w:t>
+      </w:r>
+      <w:proofErr w:type="spellEnd"/>
+      <w:r>
+        <w:rPr>
+          <w:i/>
+        </w:rPr>
+        <w:t xml:space="preserve"> </w:t>
+      </w:r>
+      <w:proofErr w:type="spellStart"/>
+      <w:r>
+        <w:rPr>
+          <w:i/>
+        </w:rPr>
+        <w:t>phải</w:t>
+      </w:r>
+      <w:proofErr w:type="spellEnd"/>
+      <w:r>
+        <w:rPr>
+          <w:i/>
+        </w:rPr>
+        <w:t xml:space="preserve"> </w:t>
+      </w:r>
+      <w:proofErr w:type="spellStart"/>
+      <w:r>
+        <w:rPr>
+          <w:i/>
+        </w:rPr>
+        <w:t>có</w:t>
+      </w:r>
+      <w:proofErr w:type="spellEnd"/>
+      <w:r>
+        <w:rPr>
+          <w:i/>
+        </w:rPr>
+        <w:t xml:space="preserve"> </w:t>
+      </w:r>
+      <w:proofErr w:type="spellStart"/>
+      <w:r>
+        <w:rPr>
+          <w:i/>
+        </w:rPr>
+        <w:t>các</w:t>
+      </w:r>
+      <w:proofErr w:type="spellEnd"/>
+      <w:r>
+        <w:rPr>
+          <w:i/>
+        </w:rPr>
+        <w:t xml:space="preserve"> test </w:t>
+      </w:r>
+      <w:proofErr w:type="spellStart"/>
+      <w:r>
+        <w:rPr>
+          <w:i/>
+        </w:rPr>
+        <w:t>đảm</w:t>
+      </w:r>
+      <w:proofErr w:type="spellEnd"/>
+      <w:r>
+        <w:rPr>
+          <w:i/>
+        </w:rPr>
+        <w:t xml:space="preserve"> </w:t>
+      </w:r>
+      <w:proofErr w:type="spellStart"/>
+      <w:r>
+        <w:rPr>
+          <w:i/>
+        </w:rPr>
+        <w:t>bảo</w:t>
       </w:r>
       <w:proofErr w:type="spellEnd"/>
       <w:r>
@@ -19362,20 +19376,6 @@
         </w:rPr>
         <w:t>:</w:t>
       </w:r>
-      <w:r>
-        <w:rPr>
-          <w:i/>
-        </w:rPr>
-        <w:t xml:space="preserve"> </w:t>
-      </w:r>
-      <w:proofErr w:type="spellStart"/>
-      <w:r>
-        <w:rPr>
-          <w:i/>
-        </w:rPr>
-        <w:t>Phong</w:t>
-      </w:r>
-      <w:proofErr w:type="spellEnd"/>
     </w:p>
     <w:p>
       <w:pPr>
@@ -19387,134 +19387,905 @@
         <w:rPr>
           <w:i/>
         </w:rPr>
-        <w:t xml:space="preserve">Chi </w:t>
-      </w:r>
-      <w:proofErr w:type="spellStart"/>
-      <w:r>
-        <w:rPr>
-          <w:i/>
-        </w:rPr>
-        <w:t>phí</w:t>
-      </w:r>
-      <w:proofErr w:type="spellEnd"/>
-      <w:r>
-        <w:rPr>
-          <w:i/>
-        </w:rPr>
-        <w:t xml:space="preserve"> </w:t>
-      </w:r>
-      <w:proofErr w:type="spellStart"/>
-      <w:r>
-        <w:rPr>
-          <w:i/>
-        </w:rPr>
-        <w:t>kính</w:t>
-      </w:r>
-      <w:proofErr w:type="spellEnd"/>
-      <w:r>
-        <w:rPr>
-          <w:i/>
-        </w:rPr>
-        <w:t xml:space="preserve"> </w:t>
-      </w:r>
-      <w:proofErr w:type="spellStart"/>
-      <w:r>
-        <w:rPr>
-          <w:i/>
-        </w:rPr>
-        <w:t>doanh</w:t>
-      </w:r>
-      <w:proofErr w:type="spellEnd"/>
-      <w:r>
-        <w:rPr>
-          <w:i/>
-        </w:rPr>
-        <w:t xml:space="preserve">, </w:t>
-      </w:r>
-      <w:proofErr w:type="spellStart"/>
-      <w:r>
-        <w:rPr>
-          <w:i/>
-        </w:rPr>
-        <w:t>quảng</w:t>
-      </w:r>
-      <w:proofErr w:type="spellEnd"/>
-      <w:r>
-        <w:rPr>
-          <w:i/>
-        </w:rPr>
-        <w:t xml:space="preserve"> </w:t>
-      </w:r>
-      <w:proofErr w:type="spellStart"/>
-      <w:r>
-        <w:rPr>
-          <w:i/>
-        </w:rPr>
-        <w:t>cáo</w:t>
-      </w:r>
-      <w:proofErr w:type="spellEnd"/>
-      <w:r>
-        <w:rPr>
-          <w:i/>
-        </w:rPr>
-        <w:t xml:space="preserve">, </w:t>
-      </w:r>
-      <w:proofErr w:type="spellStart"/>
-      <w:r>
-        <w:rPr>
-          <w:i/>
-        </w:rPr>
-        <w:t>tiếp</w:t>
-      </w:r>
-      <w:proofErr w:type="spellEnd"/>
-      <w:r>
-        <w:rPr>
-          <w:i/>
-        </w:rPr>
-        <w:t xml:space="preserve"> </w:t>
-      </w:r>
-      <w:proofErr w:type="spellStart"/>
-      <w:r>
-        <w:rPr>
-          <w:i/>
-        </w:rPr>
-        <w:t>thị</w:t>
-      </w:r>
-      <w:proofErr w:type="spellEnd"/>
-      <w:r>
-        <w:rPr>
-          <w:i/>
-        </w:rPr>
-        <w:t>:</w:t>
-      </w:r>
-      <w:r>
-        <w:rPr>
-          <w:i/>
-        </w:rPr>
-        <w:t xml:space="preserve"> </w:t>
-      </w:r>
-      <w:proofErr w:type="spellStart"/>
-      <w:r>
-        <w:rPr>
-          <w:i/>
-        </w:rPr>
-        <w:t>Dũng</w:t>
-      </w:r>
-      <w:proofErr w:type="spellEnd"/>
-      <w:r>
-        <w:rPr>
-          <w:i/>
-        </w:rPr>
-        <w:t xml:space="preserve"> </w:t>
-      </w:r>
+        <w:tab/>
+      </w:r>
+      <w:r>
+        <w:rPr>
+          <w:i/>
+        </w:rPr>
+        <w:tab/>
+        <w:t>+</w:t>
+      </w:r>
+      <w:proofErr w:type="spellStart"/>
+      <w:r>
+        <w:rPr>
+          <w:i/>
+        </w:rPr>
+        <w:t>Kiểm</w:t>
+      </w:r>
+      <w:proofErr w:type="spellEnd"/>
+      <w:r>
+        <w:rPr>
+          <w:i/>
+        </w:rPr>
+        <w:t xml:space="preserve"> </w:t>
+      </w:r>
+      <w:proofErr w:type="spellStart"/>
+      <w:r>
+        <w:rPr>
+          <w:i/>
+        </w:rPr>
+        <w:t>tra</w:t>
+      </w:r>
+      <w:proofErr w:type="spellEnd"/>
+      <w:r>
+        <w:rPr>
+          <w:i/>
+        </w:rPr>
+        <w:t xml:space="preserve"> </w:t>
+      </w:r>
+      <w:proofErr w:type="spellStart"/>
+      <w:r>
+        <w:rPr>
+          <w:i/>
+        </w:rPr>
+        <w:t>có</w:t>
+      </w:r>
+      <w:proofErr w:type="spellEnd"/>
+      <w:r>
+        <w:rPr>
+          <w:i/>
+        </w:rPr>
+        <w:t xml:space="preserve"> </w:t>
+      </w:r>
+      <w:proofErr w:type="spellStart"/>
+      <w:r>
+        <w:rPr>
+          <w:i/>
+        </w:rPr>
+        <w:t>mở</w:t>
+      </w:r>
+      <w:proofErr w:type="spellEnd"/>
+      <w:r>
+        <w:rPr>
+          <w:i/>
+        </w:rPr>
+        <w:t xml:space="preserve"> </w:t>
+      </w:r>
+      <w:proofErr w:type="spellStart"/>
+      <w:r>
+        <w:rPr>
+          <w:i/>
+        </w:rPr>
+        <w:t>được</w:t>
+      </w:r>
+      <w:proofErr w:type="spellEnd"/>
+      <w:r>
+        <w:rPr>
+          <w:i/>
+        </w:rPr>
+        <w:t xml:space="preserve"> </w:t>
+      </w:r>
+      <w:proofErr w:type="spellStart"/>
+      <w:r>
+        <w:rPr>
+          <w:i/>
+        </w:rPr>
+        <w:t>không</w:t>
+      </w:r>
+      <w:proofErr w:type="spellEnd"/>
     </w:p>
     <w:p>
       <w:pPr>
+        <w:rPr>
+          <w:i/>
+        </w:rPr>
+      </w:pPr>
+      <w:r>
+        <w:rPr>
+          <w:i/>
+        </w:rPr>
+        <w:tab/>
+      </w:r>
+      <w:r>
+        <w:rPr>
+          <w:i/>
+        </w:rPr>
+        <w:tab/>
+        <w:t>+</w:t>
+      </w:r>
+      <w:proofErr w:type="spellStart"/>
+      <w:r>
+        <w:rPr>
+          <w:i/>
+        </w:rPr>
+        <w:t>Kiểm</w:t>
+      </w:r>
+      <w:proofErr w:type="spellEnd"/>
+      <w:r>
+        <w:rPr>
+          <w:i/>
+        </w:rPr>
+        <w:t xml:space="preserve"> </w:t>
+      </w:r>
+      <w:proofErr w:type="spellStart"/>
+      <w:r>
+        <w:rPr>
+          <w:i/>
+        </w:rPr>
+        <w:t>tra</w:t>
+      </w:r>
+      <w:proofErr w:type="spellEnd"/>
+      <w:r>
+        <w:rPr>
+          <w:i/>
+        </w:rPr>
+        <w:t xml:space="preserve"> </w:t>
+      </w:r>
+      <w:proofErr w:type="spellStart"/>
+      <w:r>
+        <w:rPr>
+          <w:i/>
+        </w:rPr>
+        <w:t>có</w:t>
+      </w:r>
+      <w:proofErr w:type="spellEnd"/>
+      <w:r>
+        <w:rPr>
+          <w:i/>
+        </w:rPr>
+        <w:t xml:space="preserve"> </w:t>
+      </w:r>
+      <w:proofErr w:type="spellStart"/>
+      <w:r>
+        <w:rPr>
+          <w:i/>
+        </w:rPr>
+        <w:t>chạy</w:t>
+      </w:r>
+      <w:proofErr w:type="spellEnd"/>
+      <w:r>
+        <w:rPr>
+          <w:i/>
+        </w:rPr>
+        <w:t xml:space="preserve"> </w:t>
+      </w:r>
+      <w:proofErr w:type="spellStart"/>
+      <w:r>
+        <w:rPr>
+          <w:i/>
+        </w:rPr>
+        <w:t>không</w:t>
+      </w:r>
+      <w:proofErr w:type="spellEnd"/>
+    </w:p>
+    <w:p>
+      <w:pPr>
+        <w:rPr>
+          <w:i/>
+        </w:rPr>
+      </w:pPr>
+      <w:r>
+        <w:rPr>
+          <w:i/>
+        </w:rPr>
+        <w:tab/>
+      </w:r>
+      <w:r>
+        <w:rPr>
+          <w:i/>
+        </w:rPr>
+        <w:tab/>
+        <w:t>+</w:t>
+      </w:r>
+      <w:proofErr w:type="spellStart"/>
+      <w:r>
+        <w:rPr>
+          <w:i/>
+        </w:rPr>
+        <w:t>Kiểm</w:t>
+      </w:r>
+      <w:proofErr w:type="spellEnd"/>
+      <w:r>
+        <w:rPr>
+          <w:i/>
+        </w:rPr>
+        <w:t xml:space="preserve"> </w:t>
+      </w:r>
+      <w:proofErr w:type="spellStart"/>
+      <w:r>
+        <w:rPr>
+          <w:i/>
+        </w:rPr>
+        <w:t>tra</w:t>
+      </w:r>
+      <w:proofErr w:type="spellEnd"/>
+      <w:r>
+        <w:rPr>
+          <w:i/>
+        </w:rPr>
+        <w:t xml:space="preserve"> </w:t>
+      </w:r>
+      <w:proofErr w:type="spellStart"/>
+      <w:r>
+        <w:rPr>
+          <w:i/>
+        </w:rPr>
+        <w:t>có</w:t>
+      </w:r>
+      <w:proofErr w:type="spellEnd"/>
+      <w:r>
+        <w:rPr>
+          <w:i/>
+        </w:rPr>
+        <w:t xml:space="preserve"> </w:t>
+      </w:r>
+      <w:proofErr w:type="spellStart"/>
+      <w:r>
+        <w:rPr>
+          <w:i/>
+        </w:rPr>
+        <w:t>chạy</w:t>
+      </w:r>
+      <w:proofErr w:type="spellEnd"/>
+      <w:r>
+        <w:rPr>
+          <w:i/>
+        </w:rPr>
+        <w:t xml:space="preserve"> </w:t>
+      </w:r>
+      <w:proofErr w:type="spellStart"/>
+      <w:r>
+        <w:rPr>
+          <w:i/>
+        </w:rPr>
+        <w:t>đúng</w:t>
+      </w:r>
+      <w:proofErr w:type="spellEnd"/>
+      <w:r>
+        <w:rPr>
+          <w:i/>
+        </w:rPr>
+        <w:t xml:space="preserve"> </w:t>
+      </w:r>
+      <w:proofErr w:type="spellStart"/>
+      <w:r>
+        <w:rPr>
+          <w:i/>
+        </w:rPr>
+        <w:t>yêu</w:t>
+      </w:r>
+      <w:proofErr w:type="spellEnd"/>
+      <w:r>
+        <w:rPr>
+          <w:i/>
+        </w:rPr>
+        <w:t xml:space="preserve"> </w:t>
+      </w:r>
+      <w:proofErr w:type="spellStart"/>
+      <w:r>
+        <w:rPr>
+          <w:i/>
+        </w:rPr>
+        <w:t>cầu</w:t>
+      </w:r>
+      <w:proofErr w:type="spellEnd"/>
+      <w:r>
+        <w:rPr>
+          <w:i/>
+        </w:rPr>
+        <w:t xml:space="preserve"> </w:t>
+      </w:r>
+      <w:proofErr w:type="spellStart"/>
+      <w:r>
+        <w:rPr>
+          <w:i/>
+        </w:rPr>
+        <w:t>không</w:t>
+      </w:r>
+      <w:proofErr w:type="spellEnd"/>
+      <w:r>
+        <w:rPr>
+          <w:i/>
+        </w:rPr>
+        <w:t>(X3)</w:t>
+      </w:r>
+    </w:p>
+    <w:p>
+      <w:pPr>
+        <w:rPr>
+          <w:i/>
+        </w:rPr>
+      </w:pPr>
+      <w:r>
+        <w:rPr>
+          <w:i/>
+        </w:rPr>
+        <w:tab/>
+      </w:r>
+      <w:r>
+        <w:rPr>
+          <w:i/>
+        </w:rPr>
+        <w:tab/>
+        <w:t>+</w:t>
+      </w:r>
+      <w:proofErr w:type="spellStart"/>
+      <w:r>
+        <w:rPr>
+          <w:i/>
+        </w:rPr>
+        <w:t>Kiểm</w:t>
+      </w:r>
+      <w:proofErr w:type="spellEnd"/>
+      <w:r>
+        <w:rPr>
+          <w:i/>
+        </w:rPr>
+        <w:t xml:space="preserve"> </w:t>
+      </w:r>
+      <w:proofErr w:type="spellStart"/>
+      <w:r>
+        <w:rPr>
+          <w:i/>
+        </w:rPr>
+        <w:t>tra</w:t>
+      </w:r>
+      <w:proofErr w:type="spellEnd"/>
+      <w:r>
+        <w:rPr>
+          <w:i/>
+        </w:rPr>
+        <w:t xml:space="preserve"> </w:t>
+      </w:r>
+      <w:proofErr w:type="spellStart"/>
+      <w:r>
+        <w:rPr>
+          <w:i/>
+        </w:rPr>
+        <w:t>hiệu</w:t>
+      </w:r>
+      <w:proofErr w:type="spellEnd"/>
+      <w:r>
+        <w:rPr>
+          <w:i/>
+        </w:rPr>
+        <w:t xml:space="preserve"> </w:t>
+      </w:r>
+      <w:proofErr w:type="spellStart"/>
+      <w:r>
+        <w:rPr>
+          <w:i/>
+        </w:rPr>
+        <w:t>năng</w:t>
+      </w:r>
+      <w:proofErr w:type="spellEnd"/>
+    </w:p>
+    <w:p>
+      <w:pPr>
+        <w:rPr>
+          <w:i/>
+        </w:rPr>
+      </w:pPr>
+      <w:r>
+        <w:rPr>
+          <w:i/>
+        </w:rPr>
+        <w:tab/>
+      </w:r>
+      <w:r>
+        <w:rPr>
+          <w:i/>
+        </w:rPr>
+        <w:tab/>
+        <w:t>+</w:t>
+      </w:r>
+      <w:proofErr w:type="spellStart"/>
+      <w:r>
+        <w:rPr>
+          <w:i/>
+        </w:rPr>
+        <w:t>Kiểm</w:t>
+      </w:r>
+      <w:proofErr w:type="spellEnd"/>
+      <w:r>
+        <w:rPr>
+          <w:i/>
+        </w:rPr>
+        <w:t xml:space="preserve"> </w:t>
+      </w:r>
+      <w:proofErr w:type="spellStart"/>
+      <w:r>
+        <w:rPr>
+          <w:i/>
+        </w:rPr>
+        <w:t>tra</w:t>
+      </w:r>
+      <w:proofErr w:type="spellEnd"/>
+      <w:r>
+        <w:rPr>
+          <w:i/>
+        </w:rPr>
+        <w:t xml:space="preserve"> </w:t>
+      </w:r>
+      <w:proofErr w:type="spellStart"/>
+      <w:r>
+        <w:rPr>
+          <w:i/>
+        </w:rPr>
+        <w:t>giao</w:t>
+      </w:r>
+      <w:proofErr w:type="spellEnd"/>
+      <w:r>
+        <w:rPr>
+          <w:i/>
+        </w:rPr>
+        <w:t xml:space="preserve"> </w:t>
+      </w:r>
+      <w:proofErr w:type="spellStart"/>
+      <w:r>
+        <w:rPr>
+          <w:i/>
+        </w:rPr>
+        <w:t>diện</w:t>
+      </w:r>
+      <w:proofErr w:type="spellEnd"/>
+      <w:r>
+        <w:rPr>
+          <w:i/>
+        </w:rPr>
+        <w:t xml:space="preserve"> </w:t>
+      </w:r>
+      <w:proofErr w:type="spellStart"/>
+      <w:r>
+        <w:rPr>
+          <w:i/>
+        </w:rPr>
+        <w:t>người</w:t>
+      </w:r>
+      <w:proofErr w:type="spellEnd"/>
+      <w:r>
+        <w:rPr>
+          <w:i/>
+        </w:rPr>
+        <w:t xml:space="preserve"> </w:t>
+      </w:r>
+      <w:proofErr w:type="spellStart"/>
+      <w:r>
+        <w:rPr>
+          <w:i/>
+        </w:rPr>
+        <w:t>dùng</w:t>
+      </w:r>
+      <w:proofErr w:type="spellEnd"/>
+    </w:p>
+    <w:p>
+      <w:pPr>
+        <w:rPr>
+          <w:i/>
+        </w:rPr>
+      </w:pPr>
+      <w:r>
+        <w:rPr>
+          <w:i/>
+        </w:rPr>
+        <w:tab/>
+      </w:r>
+      <w:r>
+        <w:rPr>
+          <w:i/>
+        </w:rPr>
+        <w:tab/>
+        <w:t>+</w:t>
+      </w:r>
+      <w:proofErr w:type="spellStart"/>
+      <w:r>
+        <w:rPr>
+          <w:i/>
+        </w:rPr>
+        <w:t>Kiểm</w:t>
+      </w:r>
+      <w:proofErr w:type="spellEnd"/>
+      <w:r>
+        <w:rPr>
+          <w:i/>
+        </w:rPr>
+        <w:t xml:space="preserve"> </w:t>
+      </w:r>
+      <w:proofErr w:type="spellStart"/>
+      <w:r>
+        <w:rPr>
+          <w:i/>
+        </w:rPr>
+        <w:t>tra</w:t>
+      </w:r>
+      <w:proofErr w:type="spellEnd"/>
+      <w:r>
+        <w:rPr>
+          <w:i/>
+        </w:rPr>
+        <w:t xml:space="preserve"> </w:t>
+      </w:r>
+      <w:proofErr w:type="spellStart"/>
+      <w:r>
+        <w:rPr>
+          <w:i/>
+        </w:rPr>
+        <w:t>tìm</w:t>
+      </w:r>
+      <w:proofErr w:type="spellEnd"/>
+      <w:r>
+        <w:rPr>
+          <w:i/>
+        </w:rPr>
+        <w:t xml:space="preserve"> </w:t>
+      </w:r>
+      <w:proofErr w:type="spellStart"/>
+      <w:r>
+        <w:rPr>
+          <w:i/>
+        </w:rPr>
+        <w:t>kiếm</w:t>
+      </w:r>
+      <w:proofErr w:type="spellEnd"/>
+      <w:r>
+        <w:rPr>
+          <w:i/>
+        </w:rPr>
+        <w:t xml:space="preserve"> </w:t>
+      </w:r>
+      <w:proofErr w:type="spellStart"/>
+      <w:r>
+        <w:rPr>
+          <w:i/>
+        </w:rPr>
+        <w:t>lỗi</w:t>
+      </w:r>
+      <w:proofErr w:type="spellEnd"/>
+      <w:r>
+        <w:rPr>
+          <w:i/>
+        </w:rPr>
+        <w:t xml:space="preserve"> </w:t>
+      </w:r>
+      <w:proofErr w:type="spellStart"/>
+      <w:r>
+        <w:rPr>
+          <w:i/>
+        </w:rPr>
+        <w:t>ngầm</w:t>
+      </w:r>
+      <w:proofErr w:type="spellEnd"/>
+    </w:p>
+    <w:p>
+      <w:pPr>
+        <w:rPr>
+          <w:i/>
+        </w:rPr>
+      </w:pPr>
+      <w:r>
+        <w:rPr>
+          <w:i/>
+        </w:rPr>
+        <w:tab/>
+      </w:r>
+      <w:r>
+        <w:rPr>
+          <w:i/>
+        </w:rPr>
+        <w:sym w:font="Wingdings" w:char="F0E8"/>
+      </w:r>
+      <w:r>
+        <w:rPr>
+          <w:i/>
+        </w:rPr>
+        <w:t xml:space="preserve"> </w:t>
+      </w:r>
+      <w:proofErr w:type="spellStart"/>
+      <w:r>
+        <w:rPr>
+          <w:i/>
+        </w:rPr>
+        <w:t>tổng</w:t>
+      </w:r>
+      <w:proofErr w:type="spellEnd"/>
+      <w:r>
+        <w:rPr>
+          <w:i/>
+        </w:rPr>
+        <w:t xml:space="preserve"> 8</w:t>
+      </w:r>
+    </w:p>
+    <w:p>
+      <w:pPr>
+        <w:rPr>
+          <w:i/>
+        </w:rPr>
+      </w:pPr>
+      <w:r>
+        <w:rPr>
+          <w:i/>
+        </w:rPr>
+        <w:tab/>
+      </w:r>
+    </w:p>
+    <w:p>
+      <w:pPr>
+        <w:rPr>
+          <w:i/>
+        </w:rPr>
+      </w:pPr>
+      <w:r>
+        <w:rPr>
+          <w:i/>
+        </w:rPr>
+        <w:tab/>
+      </w:r>
+    </w:p>
+    <w:p>
+      <w:pPr>
+        <w:rPr>
+          <w:i/>
+        </w:rPr>
+      </w:pPr>
+      <w:r>
+        <w:rPr>
+          <w:i/>
+        </w:rPr>
+        <w:t xml:space="preserve">Chi </w:t>
+      </w:r>
+      <w:proofErr w:type="spellStart"/>
+      <w:r>
+        <w:rPr>
+          <w:i/>
+        </w:rPr>
+        <w:t>phí</w:t>
+      </w:r>
+      <w:proofErr w:type="spellEnd"/>
+      <w:r>
+        <w:rPr>
+          <w:i/>
+        </w:rPr>
+        <w:t xml:space="preserve"> </w:t>
+      </w:r>
+      <w:proofErr w:type="spellStart"/>
+      <w:r>
+        <w:rPr>
+          <w:i/>
+        </w:rPr>
+        <w:t>vận</w:t>
+      </w:r>
+      <w:proofErr w:type="spellEnd"/>
+      <w:r>
+        <w:rPr>
+          <w:i/>
+        </w:rPr>
+        <w:t xml:space="preserve"> </w:t>
+      </w:r>
+      <w:proofErr w:type="spellStart"/>
+      <w:r>
+        <w:rPr>
+          <w:i/>
+        </w:rPr>
+        <w:t>hành</w:t>
+      </w:r>
+      <w:proofErr w:type="spellEnd"/>
+      <w:r>
+        <w:rPr>
+          <w:i/>
+        </w:rPr>
+        <w:t xml:space="preserve">, </w:t>
+      </w:r>
+      <w:proofErr w:type="spellStart"/>
+      <w:r>
+        <w:rPr>
+          <w:i/>
+        </w:rPr>
+        <w:t>quản</w:t>
+      </w:r>
+      <w:proofErr w:type="spellEnd"/>
+      <w:r>
+        <w:rPr>
+          <w:i/>
+        </w:rPr>
+        <w:t xml:space="preserve"> </w:t>
+      </w:r>
+      <w:proofErr w:type="spellStart"/>
+      <w:r>
+        <w:rPr>
+          <w:i/>
+        </w:rPr>
+        <w:t>lý</w:t>
+      </w:r>
+      <w:proofErr w:type="spellEnd"/>
+      <w:r>
+        <w:rPr>
+          <w:i/>
+        </w:rPr>
+        <w:t xml:space="preserve">, </w:t>
+      </w:r>
+      <w:proofErr w:type="spellStart"/>
+      <w:r>
+        <w:rPr>
+          <w:i/>
+        </w:rPr>
+        <w:t>hành</w:t>
+      </w:r>
+      <w:proofErr w:type="spellEnd"/>
+      <w:r>
+        <w:rPr>
+          <w:i/>
+        </w:rPr>
+        <w:t xml:space="preserve"> </w:t>
+      </w:r>
+      <w:proofErr w:type="spellStart"/>
+      <w:r>
+        <w:rPr>
+          <w:i/>
+        </w:rPr>
+        <w:t>chính</w:t>
+      </w:r>
+      <w:proofErr w:type="spellEnd"/>
+      <w:r>
+        <w:rPr>
+          <w:i/>
+        </w:rPr>
+        <w:t>:</w:t>
+      </w:r>
+      <w:r>
+        <w:rPr>
+          <w:i/>
+        </w:rPr>
+        <w:t xml:space="preserve"> </w:t>
+      </w:r>
+      <w:proofErr w:type="spellStart"/>
+      <w:r>
+        <w:rPr>
+          <w:i/>
+        </w:rPr>
+        <w:t>Phong</w:t>
+      </w:r>
+      <w:proofErr w:type="spellEnd"/>
+    </w:p>
+    <w:p>
+      <w:pPr>
+        <w:rPr>
+          <w:i/>
+        </w:rPr>
+      </w:pPr>
+      <w:r>
+        <w:rPr>
+          <w:i/>
+        </w:rPr>
+        <w:t xml:space="preserve">Chi </w:t>
+      </w:r>
+      <w:proofErr w:type="spellStart"/>
+      <w:r>
+        <w:rPr>
+          <w:i/>
+        </w:rPr>
+        <w:t>phí</w:t>
+      </w:r>
+      <w:proofErr w:type="spellEnd"/>
+      <w:r>
+        <w:rPr>
+          <w:i/>
+        </w:rPr>
+        <w:t xml:space="preserve"> </w:t>
+      </w:r>
+      <w:proofErr w:type="spellStart"/>
+      <w:r>
+        <w:rPr>
+          <w:i/>
+        </w:rPr>
+        <w:t>kính</w:t>
+      </w:r>
+      <w:proofErr w:type="spellEnd"/>
+      <w:r>
+        <w:rPr>
+          <w:i/>
+        </w:rPr>
+        <w:t xml:space="preserve"> </w:t>
+      </w:r>
+      <w:proofErr w:type="spellStart"/>
+      <w:r>
+        <w:rPr>
+          <w:i/>
+        </w:rPr>
+        <w:t>doanh</w:t>
+      </w:r>
+      <w:proofErr w:type="spellEnd"/>
+      <w:r>
+        <w:rPr>
+          <w:i/>
+        </w:rPr>
+        <w:t xml:space="preserve">, </w:t>
+      </w:r>
+      <w:proofErr w:type="spellStart"/>
+      <w:r>
+        <w:rPr>
+          <w:i/>
+        </w:rPr>
+        <w:t>quảng</w:t>
+      </w:r>
+      <w:proofErr w:type="spellEnd"/>
+      <w:r>
+        <w:rPr>
+          <w:i/>
+        </w:rPr>
+        <w:t xml:space="preserve"> </w:t>
+      </w:r>
+      <w:proofErr w:type="spellStart"/>
+      <w:r>
+        <w:rPr>
+          <w:i/>
+        </w:rPr>
+        <w:t>cáo</w:t>
+      </w:r>
+      <w:proofErr w:type="spellEnd"/>
+      <w:r>
+        <w:rPr>
+          <w:i/>
+        </w:rPr>
+        <w:t xml:space="preserve">, </w:t>
+      </w:r>
+      <w:proofErr w:type="spellStart"/>
+      <w:r>
+        <w:rPr>
+          <w:i/>
+        </w:rPr>
+        <w:t>tiếp</w:t>
+      </w:r>
+      <w:proofErr w:type="spellEnd"/>
+      <w:r>
+        <w:rPr>
+          <w:i/>
+        </w:rPr>
+        <w:t xml:space="preserve"> </w:t>
+      </w:r>
+      <w:proofErr w:type="spellStart"/>
+      <w:r>
+        <w:rPr>
+          <w:i/>
+        </w:rPr>
+        <w:t>thị</w:t>
+      </w:r>
+      <w:proofErr w:type="spellEnd"/>
+      <w:r>
+        <w:rPr>
+          <w:i/>
+        </w:rPr>
+        <w:t>:</w:t>
+      </w:r>
+      <w:r>
+        <w:rPr>
+          <w:i/>
+        </w:rPr>
+        <w:t xml:space="preserve"> </w:t>
+      </w:r>
+      <w:proofErr w:type="spellStart"/>
+      <w:r>
+        <w:rPr>
+          <w:i/>
+        </w:rPr>
+        <w:t>Dũng</w:t>
+      </w:r>
+      <w:proofErr w:type="spellEnd"/>
+      <w:r>
+        <w:rPr>
+          <w:i/>
+        </w:rPr>
+        <w:t xml:space="preserve"> </w:t>
+      </w:r>
+    </w:p>
+    <w:p>
+      <w:pPr>
         <w:pStyle w:val="Heading1"/>
       </w:pPr>
       <w:bookmarkStart w:id="22" w:name="_Toc90500057"/>
       <w:proofErr w:type="spellStart"/>
       <w:r>
+        <w:lastRenderedPageBreak/>
         <w:t>Ước</w:t>
       </w:r>
       <w:proofErr w:type="spellEnd"/>
@@ -20502,7 +21273,6 @@
       </w:pPr>
       <w:proofErr w:type="spellStart"/>
       <w:r>
-        <w:lastRenderedPageBreak/>
         <w:t>Số</w:t>
       </w:r>
       <w:proofErr w:type="spellEnd"/>
@@ -28196,16 +28966,6 @@
 </file>
 
 <file path=customXml/item2.xml><?xml version="1.0" encoding="utf-8"?>
-<p:properties xmlns:p="http://schemas.microsoft.com/office/2006/metadata/properties" xmlns:xsi="http://www.w3.org/2001/XMLSchema-instance" xmlns:pc="http://schemas.microsoft.com/office/infopath/2007/PartnerControls">
-  <documentManagement/>
-</p:properties>
-</file>
-
-<file path=customXml/item3.xml><?xml version="1.0" encoding="utf-8"?>
-<b:Sources xmlns:b="http://schemas.openxmlformats.org/officeDocument/2006/bibliography" xmlns="http://schemas.openxmlformats.org/officeDocument/2006/bibliography" SelectedStyle="\APA.XSL" StyleName="APA"/>
-</file>
-
-<file path=customXml/item4.xml><?xml version="1.0" encoding="utf-8"?>
 <ct:contentTypeSchema xmlns:ct="http://schemas.microsoft.com/office/2006/metadata/contentType" xmlns:ma="http://schemas.microsoft.com/office/2006/metadata/properties/metaAttributes" ct:_="" ma:_="" ma:contentTypeName="Document" ma:contentTypeID="0x0101006E1CE1E8EA63AA4999BA5B02EFAC962B" ma:contentTypeVersion="2" ma:contentTypeDescription="Create a new document." ma:contentTypeScope="" ma:versionID="e846130d4a1536bd21985d054a554cda">
   <xsd:schema xmlns:xsd="http://www.w3.org/2001/XMLSchema" xmlns:xs="http://www.w3.org/2001/XMLSchema" xmlns:p="http://schemas.microsoft.com/office/2006/metadata/properties" xmlns:ns2="c809249f-bf47-45af-bfdc-f4cb413905df" targetNamespace="http://schemas.microsoft.com/office/2006/metadata/properties" ma:root="true" ma:fieldsID="cc85685b413d027a20082bdf7d355bef" ns2:_="">
     <xsd:import namespace="c809249f-bf47-45af-bfdc-f4cb413905df"/>
@@ -28337,6 +29097,16 @@
 </ct:contentTypeSchema>
 </file>
 
+<file path=customXml/item3.xml><?xml version="1.0" encoding="utf-8"?>
+<b:Sources xmlns:b="http://schemas.openxmlformats.org/officeDocument/2006/bibliography" xmlns="http://schemas.openxmlformats.org/officeDocument/2006/bibliography" SelectedStyle="\APA.XSL" StyleName="APA"/>
+</file>
+
+<file path=customXml/item4.xml><?xml version="1.0" encoding="utf-8"?>
+<p:properties xmlns:p="http://schemas.microsoft.com/office/2006/metadata/properties" xmlns:xsi="http://www.w3.org/2001/XMLSchema-instance" xmlns:pc="http://schemas.microsoft.com/office/infopath/2007/PartnerControls">
+  <documentManagement/>
+</p:properties>
+</file>
+
 <file path=customXml/itemProps1.xml><?xml version="1.0" encoding="utf-8"?>
 <ds:datastoreItem xmlns:ds="http://schemas.openxmlformats.org/officeDocument/2006/customXml" ds:itemID="{BB557C81-EA69-47BE-A07D-CA4CC19B63EC}">
   <ds:schemaRefs>
@@ -28346,23 +29116,6 @@
 </file>
 
 <file path=customXml/itemProps2.xml><?xml version="1.0" encoding="utf-8"?>
-<ds:datastoreItem xmlns:ds="http://schemas.openxmlformats.org/officeDocument/2006/customXml" ds:itemID="{3C5C9790-35BD-4F6F-A52E-82092D0F9073}">
-  <ds:schemaRefs>
-    <ds:schemaRef ds:uri="http://schemas.microsoft.com/office/2006/metadata/properties"/>
-    <ds:schemaRef ds:uri="http://schemas.microsoft.com/office/infopath/2007/PartnerControls"/>
-  </ds:schemaRefs>
-</ds:datastoreItem>
-</file>
-
-<file path=customXml/itemProps3.xml><?xml version="1.0" encoding="utf-8"?>
-<ds:datastoreItem xmlns:ds="http://schemas.openxmlformats.org/officeDocument/2006/customXml" ds:itemID="{765FEC69-B417-4A3A-B8F2-01425C708AC9}">
-  <ds:schemaRefs>
-    <ds:schemaRef ds:uri="http://schemas.openxmlformats.org/officeDocument/2006/bibliography"/>
-  </ds:schemaRefs>
-</ds:datastoreItem>
-</file>
-
-<file path=customXml/itemProps4.xml><?xml version="1.0" encoding="utf-8"?>
 <ds:datastoreItem xmlns:ds="http://schemas.openxmlformats.org/officeDocument/2006/customXml" ds:itemID="{95B1032C-33BD-463D-81F2-E49856AAA672}">
   <ds:schemaRefs>
     <ds:schemaRef ds:uri="http://schemas.microsoft.com/office/2006/metadata/contentType"/>
@@ -28378,4 +29131,21 @@
     <ds:schemaRef ds:uri="http://schemas.microsoft.com/internal/obd"/>
   </ds:schemaRefs>
 </ds:datastoreItem>
+</file>
+
+<file path=customXml/itemProps3.xml><?xml version="1.0" encoding="utf-8"?>
+<ds:datastoreItem xmlns:ds="http://schemas.openxmlformats.org/officeDocument/2006/customXml" ds:itemID="{765FEC69-B417-4A3A-B8F2-01425C708AC9}">
+  <ds:schemaRefs>
+    <ds:schemaRef ds:uri="http://schemas.openxmlformats.org/officeDocument/2006/bibliography"/>
+  </ds:schemaRefs>
+</ds:datastoreItem>
+</file>
+
+<file path=customXml/itemProps4.xml><?xml version="1.0" encoding="utf-8"?>
+<ds:datastoreItem xmlns:ds="http://schemas.openxmlformats.org/officeDocument/2006/customXml" ds:itemID="{3C5C9790-35BD-4F6F-A52E-82092D0F9073}">
+  <ds:schemaRefs>
+    <ds:schemaRef ds:uri="http://schemas.microsoft.com/office/2006/metadata/properties"/>
+    <ds:schemaRef ds:uri="http://schemas.microsoft.com/office/infopath/2007/PartnerControls"/>
+  </ds:schemaRefs>
+</ds:datastoreItem>
 </file>
</xml_diff>

<commit_message>
Chi phí kiểm thử
</commit_message>
<xml_diff>
--- a/docs/MyProjectMgnt.docx
+++ b/docs/MyProjectMgnt.docx
@@ -20008,6 +20008,289 @@
         </w:rPr>
         <w:tab/>
       </w:r>
+      <w:proofErr w:type="spellStart"/>
+      <w:r>
+        <w:rPr>
+          <w:i/>
+        </w:rPr>
+        <w:t>Mỗi</w:t>
+      </w:r>
+      <w:proofErr w:type="spellEnd"/>
+      <w:r>
+        <w:rPr>
+          <w:i/>
+        </w:rPr>
+        <w:t xml:space="preserve"> </w:t>
+      </w:r>
+      <w:proofErr w:type="spellStart"/>
+      <w:r>
+        <w:rPr>
+          <w:i/>
+        </w:rPr>
+        <w:t>yêu</w:t>
+      </w:r>
+      <w:proofErr w:type="spellEnd"/>
+      <w:r>
+        <w:rPr>
+          <w:i/>
+        </w:rPr>
+        <w:t xml:space="preserve"> </w:t>
+      </w:r>
+      <w:proofErr w:type="spellStart"/>
+      <w:r>
+        <w:rPr>
+          <w:i/>
+        </w:rPr>
+        <w:t>cầu</w:t>
+      </w:r>
+      <w:proofErr w:type="spellEnd"/>
+      <w:r>
+        <w:rPr>
+          <w:i/>
+        </w:rPr>
+        <w:t xml:space="preserve"> test </w:t>
+      </w:r>
+      <w:proofErr w:type="spellStart"/>
+      <w:r>
+        <w:rPr>
+          <w:i/>
+        </w:rPr>
+        <w:t>tính</w:t>
+      </w:r>
+      <w:proofErr w:type="spellEnd"/>
+      <w:r>
+        <w:rPr>
+          <w:i/>
+        </w:rPr>
+        <w:t xml:space="preserve"> </w:t>
+      </w:r>
+      <w:r>
+        <w:rPr>
+          <w:i/>
+        </w:rPr>
+        <w:t>3</w:t>
+      </w:r>
+      <w:r>
+        <w:rPr>
+          <w:i/>
+        </w:rPr>
+        <w:t xml:space="preserve">00k -&gt; </w:t>
+      </w:r>
+      <w:proofErr w:type="spellStart"/>
+      <w:r>
+        <w:rPr>
+          <w:i/>
+        </w:rPr>
+        <w:t>mỗi</w:t>
+      </w:r>
+      <w:proofErr w:type="spellEnd"/>
+      <w:r>
+        <w:rPr>
+          <w:i/>
+        </w:rPr>
+        <w:t xml:space="preserve"> </w:t>
+      </w:r>
+      <w:proofErr w:type="spellStart"/>
+      <w:r>
+        <w:rPr>
+          <w:i/>
+        </w:rPr>
+        <w:t>chức</w:t>
+      </w:r>
+      <w:proofErr w:type="spellEnd"/>
+      <w:r>
+        <w:rPr>
+          <w:i/>
+        </w:rPr>
+        <w:t xml:space="preserve"> </w:t>
+      </w:r>
+      <w:proofErr w:type="spellStart"/>
+      <w:r>
+        <w:rPr>
+          <w:i/>
+        </w:rPr>
+        <w:t>năng</w:t>
+      </w:r>
+      <w:proofErr w:type="spellEnd"/>
+      <w:r>
+        <w:rPr>
+          <w:i/>
+        </w:rPr>
+        <w:t xml:space="preserve"> </w:t>
+      </w:r>
+      <w:r>
+        <w:rPr>
+          <w:i/>
+        </w:rPr>
+        <w:t>3</w:t>
+      </w:r>
+      <w:r>
+        <w:rPr>
+          <w:i/>
+        </w:rPr>
+        <w:t xml:space="preserve">00k x 8 = </w:t>
+      </w:r>
+      <w:r>
+        <w:rPr>
+          <w:i/>
+        </w:rPr>
+        <w:t>2,4</w:t>
+      </w:r>
+      <w:r>
+        <w:rPr>
+          <w:i/>
+        </w:rPr>
+        <w:t xml:space="preserve"> </w:t>
+      </w:r>
+      <w:proofErr w:type="spellStart"/>
+      <w:r>
+        <w:rPr>
+          <w:i/>
+        </w:rPr>
+        <w:t>triệu</w:t>
+      </w:r>
+      <w:proofErr w:type="spellEnd"/>
+      <w:r>
+        <w:rPr>
+          <w:i/>
+        </w:rPr>
+        <w:t xml:space="preserve"> </w:t>
+      </w:r>
+      <w:proofErr w:type="spellStart"/>
+      <w:r>
+        <w:rPr>
+          <w:i/>
+        </w:rPr>
+        <w:t>tiền</w:t>
+      </w:r>
+      <w:proofErr w:type="spellEnd"/>
+      <w:r>
+        <w:rPr>
+          <w:i/>
+        </w:rPr>
+        <w:t xml:space="preserve"> </w:t>
+      </w:r>
+      <w:proofErr w:type="spellStart"/>
+      <w:r>
+        <w:rPr>
+          <w:i/>
+        </w:rPr>
+        <w:t>kiểm</w:t>
+      </w:r>
+      <w:proofErr w:type="spellEnd"/>
+      <w:r>
+        <w:rPr>
+          <w:i/>
+        </w:rPr>
+        <w:t xml:space="preserve"> </w:t>
+      </w:r>
+      <w:proofErr w:type="spellStart"/>
+      <w:r>
+        <w:rPr>
+          <w:i/>
+        </w:rPr>
+        <w:t>thử</w:t>
+      </w:r>
+      <w:proofErr w:type="spellEnd"/>
+    </w:p>
+    <w:p>
+      <w:pPr>
+        <w:rPr>
+          <w:i/>
+        </w:rPr>
+      </w:pPr>
+      <w:r>
+        <w:rPr>
+          <w:i/>
+        </w:rPr>
+        <w:tab/>
+      </w:r>
+      <w:r>
+        <w:rPr>
+          <w:i/>
+        </w:rPr>
+        <w:sym w:font="Wingdings" w:char="F0E8"/>
+      </w:r>
+      <w:r>
+        <w:rPr>
+          <w:i/>
+        </w:rPr>
+        <w:t xml:space="preserve"> chi </w:t>
+      </w:r>
+      <w:proofErr w:type="spellStart"/>
+      <w:r>
+        <w:rPr>
+          <w:i/>
+        </w:rPr>
+        <w:t>phí</w:t>
+      </w:r>
+      <w:proofErr w:type="spellEnd"/>
+      <w:r>
+        <w:rPr>
+          <w:i/>
+        </w:rPr>
+        <w:t xml:space="preserve"> </w:t>
+      </w:r>
+      <w:proofErr w:type="spellStart"/>
+      <w:r>
+        <w:rPr>
+          <w:i/>
+        </w:rPr>
+        <w:t>kiểm</w:t>
+      </w:r>
+      <w:proofErr w:type="spellEnd"/>
+      <w:r>
+        <w:rPr>
+          <w:i/>
+        </w:rPr>
+        <w:t xml:space="preserve"> </w:t>
+      </w:r>
+      <w:proofErr w:type="spellStart"/>
+      <w:r>
+        <w:rPr>
+          <w:i/>
+        </w:rPr>
+        <w:t>thử</w:t>
+      </w:r>
+      <w:proofErr w:type="spellEnd"/>
+      <w:r>
+        <w:rPr>
+          <w:i/>
+        </w:rPr>
+        <w:t xml:space="preserve">: </w:t>
+      </w:r>
+      <w:r>
+        <w:rPr>
+          <w:i/>
+        </w:rPr>
+        <w:t>2,</w:t>
+      </w:r>
+      <w:r>
+        <w:rPr>
+          <w:i/>
+        </w:rPr>
+        <w:t xml:space="preserve">4 x 18 = </w:t>
+      </w:r>
+      <w:r>
+        <w:rPr>
+          <w:i/>
+        </w:rPr>
+        <w:t>43,2</w:t>
+      </w:r>
+      <w:r>
+        <w:rPr>
+          <w:i/>
+        </w:rPr>
+        <w:t xml:space="preserve"> </w:t>
+      </w:r>
+      <w:proofErr w:type="spellStart"/>
+      <w:r>
+        <w:rPr>
+          <w:i/>
+        </w:rPr>
+        <w:t>triệu</w:t>
+      </w:r>
+      <w:proofErr w:type="spellEnd"/>
     </w:p>
     <w:p>
       <w:pPr>
@@ -28966,6 +29249,16 @@
 </file>
 
 <file path=customXml/item2.xml><?xml version="1.0" encoding="utf-8"?>
+<p:properties xmlns:p="http://schemas.microsoft.com/office/2006/metadata/properties" xmlns:xsi="http://www.w3.org/2001/XMLSchema-instance" xmlns:pc="http://schemas.microsoft.com/office/infopath/2007/PartnerControls">
+  <documentManagement/>
+</p:properties>
+</file>
+
+<file path=customXml/item3.xml><?xml version="1.0" encoding="utf-8"?>
+<b:Sources xmlns:b="http://schemas.openxmlformats.org/officeDocument/2006/bibliography" xmlns="http://schemas.openxmlformats.org/officeDocument/2006/bibliography" SelectedStyle="\APA.XSL" StyleName="APA"/>
+</file>
+
+<file path=customXml/item4.xml><?xml version="1.0" encoding="utf-8"?>
 <ct:contentTypeSchema xmlns:ct="http://schemas.microsoft.com/office/2006/metadata/contentType" xmlns:ma="http://schemas.microsoft.com/office/2006/metadata/properties/metaAttributes" ct:_="" ma:_="" ma:contentTypeName="Document" ma:contentTypeID="0x0101006E1CE1E8EA63AA4999BA5B02EFAC962B" ma:contentTypeVersion="2" ma:contentTypeDescription="Create a new document." ma:contentTypeScope="" ma:versionID="e846130d4a1536bd21985d054a554cda">
   <xsd:schema xmlns:xsd="http://www.w3.org/2001/XMLSchema" xmlns:xs="http://www.w3.org/2001/XMLSchema" xmlns:p="http://schemas.microsoft.com/office/2006/metadata/properties" xmlns:ns2="c809249f-bf47-45af-bfdc-f4cb413905df" targetNamespace="http://schemas.microsoft.com/office/2006/metadata/properties" ma:root="true" ma:fieldsID="cc85685b413d027a20082bdf7d355bef" ns2:_="">
     <xsd:import namespace="c809249f-bf47-45af-bfdc-f4cb413905df"/>
@@ -29097,16 +29390,6 @@
 </ct:contentTypeSchema>
 </file>
 
-<file path=customXml/item3.xml><?xml version="1.0" encoding="utf-8"?>
-<b:Sources xmlns:b="http://schemas.openxmlformats.org/officeDocument/2006/bibliography" xmlns="http://schemas.openxmlformats.org/officeDocument/2006/bibliography" SelectedStyle="\APA.XSL" StyleName="APA"/>
-</file>
-
-<file path=customXml/item4.xml><?xml version="1.0" encoding="utf-8"?>
-<p:properties xmlns:p="http://schemas.microsoft.com/office/2006/metadata/properties" xmlns:xsi="http://www.w3.org/2001/XMLSchema-instance" xmlns:pc="http://schemas.microsoft.com/office/infopath/2007/PartnerControls">
-  <documentManagement/>
-</p:properties>
-</file>
-
 <file path=customXml/itemProps1.xml><?xml version="1.0" encoding="utf-8"?>
 <ds:datastoreItem xmlns:ds="http://schemas.openxmlformats.org/officeDocument/2006/customXml" ds:itemID="{BB557C81-EA69-47BE-A07D-CA4CC19B63EC}">
   <ds:schemaRefs>
@@ -29116,6 +29399,23 @@
 </file>
 
 <file path=customXml/itemProps2.xml><?xml version="1.0" encoding="utf-8"?>
+<ds:datastoreItem xmlns:ds="http://schemas.openxmlformats.org/officeDocument/2006/customXml" ds:itemID="{3C5C9790-35BD-4F6F-A52E-82092D0F9073}">
+  <ds:schemaRefs>
+    <ds:schemaRef ds:uri="http://schemas.microsoft.com/office/2006/metadata/properties"/>
+    <ds:schemaRef ds:uri="http://schemas.microsoft.com/office/infopath/2007/PartnerControls"/>
+  </ds:schemaRefs>
+</ds:datastoreItem>
+</file>
+
+<file path=customXml/itemProps3.xml><?xml version="1.0" encoding="utf-8"?>
+<ds:datastoreItem xmlns:ds="http://schemas.openxmlformats.org/officeDocument/2006/customXml" ds:itemID="{765FEC69-B417-4A3A-B8F2-01425C708AC9}">
+  <ds:schemaRefs>
+    <ds:schemaRef ds:uri="http://schemas.openxmlformats.org/officeDocument/2006/bibliography"/>
+  </ds:schemaRefs>
+</ds:datastoreItem>
+</file>
+
+<file path=customXml/itemProps4.xml><?xml version="1.0" encoding="utf-8"?>
 <ds:datastoreItem xmlns:ds="http://schemas.openxmlformats.org/officeDocument/2006/customXml" ds:itemID="{95B1032C-33BD-463D-81F2-E49856AAA672}">
   <ds:schemaRefs>
     <ds:schemaRef ds:uri="http://schemas.microsoft.com/office/2006/metadata/contentType"/>
@@ -29131,21 +29431,4 @@
     <ds:schemaRef ds:uri="http://schemas.microsoft.com/internal/obd"/>
   </ds:schemaRefs>
 </ds:datastoreItem>
-</file>
-
-<file path=customXml/itemProps3.xml><?xml version="1.0" encoding="utf-8"?>
-<ds:datastoreItem xmlns:ds="http://schemas.openxmlformats.org/officeDocument/2006/customXml" ds:itemID="{765FEC69-B417-4A3A-B8F2-01425C708AC9}">
-  <ds:schemaRefs>
-    <ds:schemaRef ds:uri="http://schemas.openxmlformats.org/officeDocument/2006/bibliography"/>
-  </ds:schemaRefs>
-</ds:datastoreItem>
-</file>
-
-<file path=customXml/itemProps4.xml><?xml version="1.0" encoding="utf-8"?>
-<ds:datastoreItem xmlns:ds="http://schemas.openxmlformats.org/officeDocument/2006/customXml" ds:itemID="{3C5C9790-35BD-4F6F-A52E-82092D0F9073}">
-  <ds:schemaRefs>
-    <ds:schemaRef ds:uri="http://schemas.microsoft.com/office/2006/metadata/properties"/>
-    <ds:schemaRef ds:uri="http://schemas.microsoft.com/office/infopath/2007/PartnerControls"/>
-  </ds:schemaRefs>
-</ds:datastoreItem>
 </file>
</xml_diff>

<commit_message>
Ước lượng số testcase
</commit_message>
<xml_diff>
--- a/docs/MyProjectMgnt.docx
+++ b/docs/MyProjectMgnt.docx
@@ -21158,14 +21158,12 @@
         </w:rPr>
         <w:t xml:space="preserve">: </w:t>
       </w:r>
-      <w:proofErr w:type="spellStart"/>
-      <w:r>
-        <w:rPr>
-          <w:i/>
-        </w:rPr>
-        <w:t>Hưng</w:t>
-      </w:r>
-      <w:proofErr w:type="spellEnd"/>
+      <w:r>
+        <w:rPr>
+          <w:i/>
+        </w:rPr>
+        <w:t>144</w:t>
+      </w:r>
     </w:p>
     <w:p>
       <w:pPr>

</xml_diff>

<commit_message>
Add: Thêm Thông tin khách hàng
</commit_message>
<xml_diff>
--- a/docs/MyProjectMgnt.docx
+++ b/docs/MyProjectMgnt.docx
@@ -4562,7 +4562,14 @@
           <w:i/>
           <w:iCs/>
         </w:rPr>
-        <w:t>Nguyễn Đức Lùi</w:t>
+        <w:t xml:space="preserve">Nguyễn Đức </w:t>
+      </w:r>
+      <w:r>
+        <w:rPr>
+          <w:i/>
+          <w:iCs/>
+        </w:rPr>
+        <w:t>Thoái</w:t>
       </w:r>
       <w:r>
         <w:rPr>
@@ -4628,6 +4635,48 @@
         </w:rPr>
         <w:t>Email:</w:t>
       </w:r>
+      <w:r>
+        <w:rPr>
+          <w:i/>
+          <w:iCs/>
+        </w:rPr>
+        <w:t xml:space="preserve"> </w:t>
+      </w:r>
+      <w:r>
+        <w:rPr>
+          <w:i/>
+          <w:iCs/>
+        </w:rPr>
+        <w:t>thoainguyeduc@</w:t>
+      </w:r>
+      <w:r>
+        <w:rPr>
+          <w:i/>
+          <w:iCs/>
+        </w:rPr>
+        <w:t>hoict</w:t>
+      </w:r>
+      <w:r>
+        <w:rPr>
+          <w:i/>
+          <w:iCs/>
+        </w:rPr>
+        <w:t>.</w:t>
+      </w:r>
+      <w:r>
+        <w:rPr>
+          <w:i/>
+          <w:iCs/>
+        </w:rPr>
+        <w:t>sust.</w:t>
+      </w:r>
+      <w:r>
+        <w:rPr>
+          <w:i/>
+          <w:iCs/>
+        </w:rPr>
+        <w:t>en.vdu</w:t>
+      </w:r>
     </w:p>
     <w:p>
       <w:pPr>
@@ -4642,6 +4691,27 @@
           <w:iCs/>
         </w:rPr>
         <w:t>Số điện thoại</w:t>
+      </w:r>
+      <w:r>
+        <w:rPr>
+          <w:i/>
+          <w:iCs/>
+        </w:rPr>
+        <w:t>:</w:t>
+      </w:r>
+      <w:r>
+        <w:rPr>
+          <w:i/>
+          <w:iCs/>
+        </w:rPr>
+        <w:t xml:space="preserve"> </w:t>
+      </w:r>
+      <w:r>
+        <w:rPr>
+          <w:i/>
+          <w:iCs/>
+        </w:rPr>
+        <w:t>0918 755 295</w:t>
       </w:r>
     </w:p>
     <w:p>
@@ -4982,17 +5052,12 @@
           <w:ilvl w:val="0"/>
           <w:numId w:val="40"/>
         </w:numPr>
-        <w:rPr>
-          <w:i/>
-          <w:iCs/>
-        </w:rPr>
-      </w:pPr>
-      <w:r>
-        <w:rPr>
-          <w:i/>
-          <w:iCs/>
-        </w:rPr>
-        <w:t>Khoảng 5 dòng về ý nghĩa sử dụng của mã nguồn</w:t>
+      </w:pPr>
+      <w:r>
+        <w:t>Mã nguồn cho phép tạo 1 add-on, thêm trò chơi Tetris vào ứng dụng Microsoft để người quản lý có thể tạo giải đấu cho các thành viên trong Teams</w:t>
+      </w:r>
+      <w:r>
+        <w:t xml:space="preserve"> giúp giải toả căng thẳng sau những giờ làm việc căng</w:t>
       </w:r>
     </w:p>
     <w:p>
@@ -5002,16 +5067,8 @@
           <w:ilvl w:val="0"/>
           <w:numId w:val="40"/>
         </w:numPr>
-        <w:rPr>
-          <w:i/>
-          <w:iCs/>
-        </w:rPr>
-      </w:pPr>
-      <w:r>
-        <w:rPr>
-          <w:i/>
-          <w:iCs/>
-        </w:rPr>
+      </w:pPr>
+      <w:r>
         <w:t>Liệt kê khoảng 3-5 tính năng cơ bản</w:t>
       </w:r>
     </w:p>
@@ -5022,16 +5079,8 @@
           <w:ilvl w:val="1"/>
           <w:numId w:val="40"/>
         </w:numPr>
-        <w:rPr>
-          <w:i/>
-          <w:iCs/>
-        </w:rPr>
-      </w:pPr>
-      <w:r>
-        <w:rPr>
-          <w:i/>
-          <w:iCs/>
-        </w:rPr>
+      </w:pPr>
+      <w:r>
         <w:t>Tạo 1 giải đấu cho mọi người tham gia</w:t>
       </w:r>
     </w:p>
@@ -5042,23 +5091,11 @@
           <w:ilvl w:val="1"/>
           <w:numId w:val="40"/>
         </w:numPr>
-        <w:rPr>
-          <w:i/>
-          <w:iCs/>
-        </w:rPr>
-      </w:pPr>
-      <w:r>
-        <w:rPr>
-          <w:i/>
-          <w:iCs/>
-        </w:rPr>
+      </w:pPr>
+      <w:r>
         <w:t xml:space="preserve">Xếp hạng cho người chơi </w:t>
       </w:r>
       <w:r>
-        <w:rPr>
-          <w:i/>
-          <w:iCs/>
-        </w:rPr>
         <w:t xml:space="preserve">tham gia </w:t>
       </w:r>
     </w:p>
@@ -5069,16 +5106,8 @@
           <w:ilvl w:val="1"/>
           <w:numId w:val="40"/>
         </w:numPr>
-        <w:rPr>
-          <w:i/>
-          <w:iCs/>
-        </w:rPr>
-      </w:pPr>
-      <w:r>
-        <w:rPr>
-          <w:i/>
-          <w:iCs/>
-        </w:rPr>
+      </w:pPr>
+      <w:r>
         <w:t xml:space="preserve">Đặt lịch, hẹn giờ cho giải đấu </w:t>
       </w:r>
     </w:p>
@@ -5089,16 +5118,8 @@
           <w:ilvl w:val="1"/>
           <w:numId w:val="40"/>
         </w:numPr>
-        <w:rPr>
-          <w:i/>
-          <w:iCs/>
-        </w:rPr>
-      </w:pPr>
-      <w:r>
-        <w:rPr>
-          <w:i/>
-          <w:iCs/>
-        </w:rPr>
+      </w:pPr>
+      <w:r>
         <w:t xml:space="preserve">Tính và hiển thị điểm số </w:t>
       </w:r>
     </w:p>
@@ -5109,16 +5130,8 @@
           <w:ilvl w:val="0"/>
           <w:numId w:val="40"/>
         </w:numPr>
-        <w:rPr>
-          <w:i/>
-          <w:iCs/>
-        </w:rPr>
-      </w:pPr>
-      <w:r>
-        <w:rPr>
-          <w:i/>
-          <w:iCs/>
-        </w:rPr>
+      </w:pPr>
+      <w:r>
         <w:t>Liệt kê 5 từ khóa công nghệ liên quan trong mã nguồn. Ví dụ Javascript, MySQL, json…</w:t>
       </w:r>
     </w:p>
@@ -5129,16 +5142,8 @@
           <w:ilvl w:val="1"/>
           <w:numId w:val="40"/>
         </w:numPr>
-        <w:rPr>
-          <w:i/>
-          <w:iCs/>
-        </w:rPr>
-      </w:pPr>
-      <w:r>
-        <w:rPr>
-          <w:i/>
-          <w:iCs/>
-        </w:rPr>
+      </w:pPr>
+      <w:r>
         <w:t>Redux</w:t>
       </w:r>
     </w:p>
@@ -5149,16 +5154,8 @@
           <w:ilvl w:val="1"/>
           <w:numId w:val="40"/>
         </w:numPr>
-        <w:rPr>
-          <w:i/>
-          <w:iCs/>
-        </w:rPr>
-      </w:pPr>
-      <w:r>
-        <w:rPr>
-          <w:i/>
-          <w:iCs/>
-        </w:rPr>
+      </w:pPr>
+      <w:r>
         <w:t>Javascript</w:t>
       </w:r>
     </w:p>
@@ -5169,16 +5166,8 @@
           <w:ilvl w:val="1"/>
           <w:numId w:val="40"/>
         </w:numPr>
-        <w:rPr>
-          <w:i/>
-          <w:iCs/>
-        </w:rPr>
-      </w:pPr>
-      <w:r>
-        <w:rPr>
-          <w:i/>
-          <w:iCs/>
-        </w:rPr>
+      </w:pPr>
+      <w:r>
         <w:t>React</w:t>
       </w:r>
     </w:p>
@@ -5189,16 +5178,8 @@
           <w:ilvl w:val="1"/>
           <w:numId w:val="40"/>
         </w:numPr>
-        <w:rPr>
-          <w:i/>
-          <w:iCs/>
-        </w:rPr>
-      </w:pPr>
-      <w:r>
-        <w:rPr>
-          <w:i/>
-          <w:iCs/>
-        </w:rPr>
+      </w:pPr>
+      <w:r>
         <w:t>Typescript</w:t>
       </w:r>
     </w:p>
@@ -5209,16 +5190,8 @@
           <w:ilvl w:val="1"/>
           <w:numId w:val="40"/>
         </w:numPr>
-        <w:rPr>
-          <w:i/>
-          <w:iCs/>
-        </w:rPr>
-      </w:pPr>
-      <w:r>
-        <w:rPr>
-          <w:i/>
-          <w:iCs/>
-        </w:rPr>
+      </w:pPr>
+      <w:r>
         <w:t>Scss</w:t>
       </w:r>
     </w:p>
@@ -5578,6 +5551,7 @@
           <w:i/>
           <w:iCs/>
         </w:rPr>
+        <w:lastRenderedPageBreak/>
         <w:t>Thông tin về</w:t>
       </w:r>
       <w:r>
@@ -5612,7 +5586,6 @@
           <w:i/>
           <w:iCs/>
         </w:rPr>
-        <w:lastRenderedPageBreak/>
         <w:t>Tên đầy đủ</w:t>
       </w:r>
     </w:p>
@@ -6394,6 +6367,7 @@
           <w:i/>
           <w:iCs/>
         </w:rPr>
+        <w:lastRenderedPageBreak/>
         <w:t>Mức độ thiệt hại</w:t>
       </w:r>
       <w:r>
@@ -6421,7 +6395,6 @@
           <w:i/>
           <w:iCs/>
         </w:rPr>
-        <w:lastRenderedPageBreak/>
         <w:t>Giải pháp xử lý</w:t>
       </w:r>
       <w:r>
@@ -6975,21 +6948,7 @@
         <w:rPr>
           <w:i/>
         </w:rPr>
-        <w:t>Fresher/junior (dưới 2 năm</w:t>
-      </w:r>
-      <w:proofErr w:type="gramStart"/>
-      <w:r>
-        <w:rPr>
-          <w:i/>
-        </w:rPr>
-        <w:t>) :</w:t>
-      </w:r>
-      <w:proofErr w:type="gramEnd"/>
-      <w:r>
-        <w:rPr>
-          <w:i/>
-        </w:rPr>
-        <w:t xml:space="preserve"> 342$ - 530$ / month</w:t>
+        <w:t>Fresher/junior (dưới 2 năm) : 342$ - 530$ / month</w:t>
       </w:r>
     </w:p>
     <w:p>
@@ -7013,21 +6972,7 @@
         <w:rPr>
           <w:i/>
         </w:rPr>
-        <w:t>(2-4 năm</w:t>
-      </w:r>
-      <w:proofErr w:type="gramStart"/>
-      <w:r>
-        <w:rPr>
-          <w:i/>
-        </w:rPr>
-        <w:t>) :</w:t>
-      </w:r>
-      <w:proofErr w:type="gramEnd"/>
-      <w:r>
-        <w:rPr>
-          <w:i/>
-        </w:rPr>
-        <w:t xml:space="preserve"> </w:t>
+        <w:t xml:space="preserve">(2-4 năm) : </w:t>
       </w:r>
       <w:r>
         <w:rPr>
@@ -7063,16 +7008,8 @@
         <w:rPr>
           <w:i/>
         </w:rPr>
-        <w:t>(Từ 5+ năm</w:t>
-      </w:r>
-      <w:proofErr w:type="gramStart"/>
-      <w:r>
-        <w:rPr>
-          <w:i/>
-        </w:rPr>
-        <w:t>) :</w:t>
-      </w:r>
-      <w:proofErr w:type="gramEnd"/>
+        <w:t>(Từ 5+ năm) :</w:t>
+      </w:r>
       <w:r>
         <w:rPr>
           <w:i/>
@@ -7101,27 +7038,13 @@
         <w:rPr>
           <w:i/>
         </w:rPr>
-        <w:t>(Theo định hướng business – Từ 5+ năm</w:t>
-      </w:r>
-      <w:proofErr w:type="gramStart"/>
-      <w:r>
-        <w:rPr>
-          <w:i/>
-        </w:rPr>
-        <w:t>)</w:t>
-      </w:r>
-      <w:r>
-        <w:rPr>
-          <w:i/>
-        </w:rPr>
-        <w:t xml:space="preserve"> :</w:t>
-      </w:r>
-      <w:proofErr w:type="gramEnd"/>
-      <w:r>
-        <w:rPr>
-          <w:i/>
-        </w:rPr>
-        <w:t xml:space="preserve"> 1368$ - 2185$ / month</w:t>
+        <w:t>(Theo định hướng business – Từ 5+ năm)</w:t>
+      </w:r>
+      <w:r>
+        <w:rPr>
+          <w:i/>
+        </w:rPr>
+        <w:t xml:space="preserve"> : 1368$ - 2185$ / month</w:t>
       </w:r>
     </w:p>
     <w:p>
@@ -7145,27 +7068,13 @@
         <w:rPr>
           <w:i/>
         </w:rPr>
-        <w:t>(Theo định hướng technical – Từ 5+ năm</w:t>
-      </w:r>
-      <w:proofErr w:type="gramStart"/>
-      <w:r>
-        <w:rPr>
-          <w:i/>
-        </w:rPr>
-        <w:t>)</w:t>
-      </w:r>
-      <w:r>
-        <w:rPr>
-          <w:i/>
-        </w:rPr>
-        <w:t xml:space="preserve"> :</w:t>
-      </w:r>
-      <w:proofErr w:type="gramEnd"/>
-      <w:r>
-        <w:rPr>
-          <w:i/>
-        </w:rPr>
-        <w:t xml:space="preserve"> 1560$ - 2395$ / month</w:t>
+        <w:t>(Theo định hướng technical – Từ 5+ năm)</w:t>
+      </w:r>
+      <w:r>
+        <w:rPr>
+          <w:i/>
+        </w:rPr>
+        <w:t xml:space="preserve"> : 1560$ - 2395$ / month</w:t>
       </w:r>
     </w:p>
     <w:p>
@@ -7397,6 +7306,7 @@
         <w:rPr>
           <w:i/>
         </w:rPr>
+        <w:lastRenderedPageBreak/>
         <w:t>Ước lượng số testcase</w:t>
       </w:r>
       <w:r>
@@ -7424,7 +7334,6 @@
           <w:i/>
           <w:lang w:val="fr-FR"/>
         </w:rPr>
-        <w:lastRenderedPageBreak/>
         <w:t>Qui định số dòng comme</w:t>
       </w:r>
       <w:r>
@@ -14498,6 +14407,12 @@
 </file>
 
 <file path=customXml/item1.xml><?xml version="1.0" encoding="utf-8"?>
+<p:properties xmlns:p="http://schemas.microsoft.com/office/2006/metadata/properties" xmlns:xsi="http://www.w3.org/2001/XMLSchema-instance" xmlns:pc="http://schemas.microsoft.com/office/infopath/2007/PartnerControls">
+  <documentManagement/>
+</p:properties>
+</file>
+
+<file path=customXml/item2.xml><?xml version="1.0" encoding="utf-8"?>
 <?mso-contentType ?>
 <FormTemplates xmlns="http://schemas.microsoft.com/sharepoint/v3/contenttype/forms">
   <Display>DocumentLibraryForm</Display>
@@ -14506,17 +14421,7 @@
 </FormTemplates>
 </file>
 
-<file path=customXml/item2.xml><?xml version="1.0" encoding="utf-8"?>
-<p:properties xmlns:p="http://schemas.microsoft.com/office/2006/metadata/properties" xmlns:xsi="http://www.w3.org/2001/XMLSchema-instance" xmlns:pc="http://schemas.microsoft.com/office/infopath/2007/PartnerControls">
-  <documentManagement/>
-</p:properties>
-</file>
-
 <file path=customXml/item3.xml><?xml version="1.0" encoding="utf-8"?>
-<b:Sources xmlns:b="http://schemas.openxmlformats.org/officeDocument/2006/bibliography" xmlns="http://schemas.openxmlformats.org/officeDocument/2006/bibliography" SelectedStyle="\APA.XSL" StyleName="APA"/>
-</file>
-
-<file path=customXml/item4.xml><?xml version="1.0" encoding="utf-8"?>
 <ct:contentTypeSchema xmlns:ct="http://schemas.microsoft.com/office/2006/metadata/contentType" xmlns:ma="http://schemas.microsoft.com/office/2006/metadata/properties/metaAttributes" ct:_="" ma:_="" ma:contentTypeName="Document" ma:contentTypeID="0x0101006E1CE1E8EA63AA4999BA5B02EFAC962B" ma:contentTypeVersion="2" ma:contentTypeDescription="Create a new document." ma:contentTypeScope="" ma:versionID="e846130d4a1536bd21985d054a554cda">
   <xsd:schema xmlns:xsd="http://www.w3.org/2001/XMLSchema" xmlns:xs="http://www.w3.org/2001/XMLSchema" xmlns:p="http://schemas.microsoft.com/office/2006/metadata/properties" xmlns:ns2="c809249f-bf47-45af-bfdc-f4cb413905df" targetNamespace="http://schemas.microsoft.com/office/2006/metadata/properties" ma:root="true" ma:fieldsID="cc85685b413d027a20082bdf7d355bef" ns2:_="">
     <xsd:import namespace="c809249f-bf47-45af-bfdc-f4cb413905df"/>
@@ -14648,15 +14553,11 @@
 </ct:contentTypeSchema>
 </file>
 
-<file path=customXml/itemProps1.xml><?xml version="1.0" encoding="utf-8"?>
-<ds:datastoreItem xmlns:ds="http://schemas.openxmlformats.org/officeDocument/2006/customXml" ds:itemID="{BB557C81-EA69-47BE-A07D-CA4CC19B63EC}">
-  <ds:schemaRefs>
-    <ds:schemaRef ds:uri="http://schemas.microsoft.com/sharepoint/v3/contenttype/forms"/>
-  </ds:schemaRefs>
-</ds:datastoreItem>
+<file path=customXml/item4.xml><?xml version="1.0" encoding="utf-8"?>
+<b:Sources xmlns:b="http://schemas.openxmlformats.org/officeDocument/2006/bibliography" xmlns="http://schemas.openxmlformats.org/officeDocument/2006/bibliography" SelectedStyle="\APA.XSL" StyleName="APA"/>
 </file>
 
-<file path=customXml/itemProps2.xml><?xml version="1.0" encoding="utf-8"?>
+<file path=customXml/itemProps1.xml><?xml version="1.0" encoding="utf-8"?>
 <ds:datastoreItem xmlns:ds="http://schemas.openxmlformats.org/officeDocument/2006/customXml" ds:itemID="{3C5C9790-35BD-4F6F-A52E-82092D0F9073}">
   <ds:schemaRefs>
     <ds:schemaRef ds:uri="http://schemas.microsoft.com/office/2006/metadata/properties"/>
@@ -14665,15 +14566,15 @@
 </ds:datastoreItem>
 </file>
 
-<file path=customXml/itemProps3.xml><?xml version="1.0" encoding="utf-8"?>
-<ds:datastoreItem xmlns:ds="http://schemas.openxmlformats.org/officeDocument/2006/customXml" ds:itemID="{765FEC69-B417-4A3A-B8F2-01425C708AC9}">
+<file path=customXml/itemProps2.xml><?xml version="1.0" encoding="utf-8"?>
+<ds:datastoreItem xmlns:ds="http://schemas.openxmlformats.org/officeDocument/2006/customXml" ds:itemID="{BB557C81-EA69-47BE-A07D-CA4CC19B63EC}">
   <ds:schemaRefs>
-    <ds:schemaRef ds:uri="http://schemas.openxmlformats.org/officeDocument/2006/bibliography"/>
+    <ds:schemaRef ds:uri="http://schemas.microsoft.com/sharepoint/v3/contenttype/forms"/>
   </ds:schemaRefs>
 </ds:datastoreItem>
 </file>
 
-<file path=customXml/itemProps4.xml><?xml version="1.0" encoding="utf-8"?>
+<file path=customXml/itemProps3.xml><?xml version="1.0" encoding="utf-8"?>
 <ds:datastoreItem xmlns:ds="http://schemas.openxmlformats.org/officeDocument/2006/customXml" ds:itemID="{95B1032C-33BD-463D-81F2-E49856AAA672}">
   <ds:schemaRefs>
     <ds:schemaRef ds:uri="http://schemas.microsoft.com/office/2006/metadata/contentType"/>
@@ -14689,4 +14590,12 @@
     <ds:schemaRef ds:uri="http://schemas.microsoft.com/internal/obd"/>
   </ds:schemaRefs>
 </ds:datastoreItem>
+</file>
+
+<file path=customXml/itemProps4.xml><?xml version="1.0" encoding="utf-8"?>
+<ds:datastoreItem xmlns:ds="http://schemas.openxmlformats.org/officeDocument/2006/customXml" ds:itemID="{765FEC69-B417-4A3A-B8F2-01425C708AC9}">
+  <ds:schemaRefs>
+    <ds:schemaRef ds:uri="http://schemas.openxmlformats.org/officeDocument/2006/bibliography"/>
+  </ds:schemaRefs>
+</ds:datastoreItem>
 </file>
</xml_diff>

<commit_message>
Update: Thêm công dụng đoạn mã
</commit_message>
<xml_diff>
--- a/docs/MyProjectMgnt.docx
+++ b/docs/MyProjectMgnt.docx
@@ -4544,173 +4544,71 @@
       <w:bookmarkEnd w:id="4"/>
     </w:p>
     <w:p>
-      <w:pPr>
-        <w:rPr>
-          <w:i/>
-          <w:iCs/>
-        </w:rPr>
-      </w:pPr>
-      <w:r>
-        <w:rPr>
-          <w:i/>
-          <w:iCs/>
-        </w:rPr>
+      <w:r>
         <w:t xml:space="preserve">Anh </w:t>
       </w:r>
       <w:r>
-        <w:rPr>
-          <w:i/>
-          <w:iCs/>
-        </w:rPr>
         <w:t xml:space="preserve">Nguyễn Đức </w:t>
       </w:r>
       <w:r>
-        <w:rPr>
-          <w:i/>
-          <w:iCs/>
-        </w:rPr>
         <w:t>Thoái</w:t>
       </w:r>
       <w:r>
-        <w:rPr>
-          <w:i/>
-          <w:iCs/>
-        </w:rPr>
         <w:t>:</w:t>
       </w:r>
       <w:r>
-        <w:rPr>
-          <w:i/>
-          <w:iCs/>
-        </w:rPr>
         <w:t xml:space="preserve"> </w:t>
       </w:r>
       <w:r>
-        <w:rPr>
-          <w:i/>
-          <w:iCs/>
-        </w:rPr>
         <w:t>Giám đốc công ty</w:t>
       </w:r>
       <w:r>
-        <w:rPr>
-          <w:i/>
-          <w:iCs/>
-        </w:rPr>
         <w:t xml:space="preserve"> TNHH MTV</w:t>
       </w:r>
       <w:r>
-        <w:rPr>
-          <w:i/>
-          <w:iCs/>
-        </w:rPr>
         <w:t xml:space="preserve"> </w:t>
       </w:r>
       <w:r>
-        <w:rPr>
-          <w:i/>
-          <w:iCs/>
-        </w:rPr>
         <w:t xml:space="preserve">Gia Đình – </w:t>
       </w:r>
       <w:r>
-        <w:rPr>
-          <w:i/>
-          <w:iCs/>
-        </w:rPr>
         <w:t>Thung lũng Silicon, Hoa Kỳ</w:t>
       </w:r>
     </w:p>
     <w:p>
-      <w:pPr>
-        <w:rPr>
-          <w:i/>
-          <w:iCs/>
-        </w:rPr>
-      </w:pPr>
-      <w:r>
-        <w:rPr>
-          <w:i/>
-          <w:iCs/>
-        </w:rPr>
+      <w:r>
         <w:t>Email:</w:t>
       </w:r>
       <w:r>
-        <w:rPr>
-          <w:i/>
-          <w:iCs/>
-        </w:rPr>
         <w:t xml:space="preserve"> </w:t>
       </w:r>
       <w:r>
-        <w:rPr>
-          <w:i/>
-          <w:iCs/>
-        </w:rPr>
         <w:t>thoainguyeduc@</w:t>
       </w:r>
       <w:r>
-        <w:rPr>
-          <w:i/>
-          <w:iCs/>
-        </w:rPr>
         <w:t>hoict</w:t>
       </w:r>
       <w:r>
-        <w:rPr>
-          <w:i/>
-          <w:iCs/>
-        </w:rPr>
         <w:t>.</w:t>
       </w:r>
       <w:r>
-        <w:rPr>
-          <w:i/>
-          <w:iCs/>
-        </w:rPr>
         <w:t>sust.</w:t>
       </w:r>
       <w:r>
-        <w:rPr>
-          <w:i/>
-          <w:iCs/>
-        </w:rPr>
         <w:t>en.vdu</w:t>
       </w:r>
     </w:p>
     <w:p>
-      <w:pPr>
-        <w:rPr>
-          <w:i/>
-          <w:iCs/>
-        </w:rPr>
-      </w:pPr>
-      <w:r>
-        <w:rPr>
-          <w:i/>
-          <w:iCs/>
-        </w:rPr>
+      <w:r>
         <w:t>Số điện thoại</w:t>
       </w:r>
       <w:r>
-        <w:rPr>
-          <w:i/>
-          <w:iCs/>
-        </w:rPr>
         <w:t>:</w:t>
       </w:r>
       <w:r>
-        <w:rPr>
-          <w:i/>
-          <w:iCs/>
-        </w:rPr>
         <w:t xml:space="preserve"> </w:t>
       </w:r>
       <w:r>
-        <w:rPr>
-          <w:i/>
-          <w:iCs/>
-        </w:rPr>
         <w:t>0918 755 295</w:t>
       </w:r>
     </w:p>
@@ -5058,6 +4956,9 @@
       </w:r>
       <w:r>
         <w:t xml:space="preserve"> giúp giải toả căng thẳng sau những giờ làm việc căng</w:t>
+      </w:r>
+      <w:r>
+        <w:t xml:space="preserve"> thẳng, giúp tăng cường hiệu suất và hiệu quả công việc của nhóm phát triển.</w:t>
       </w:r>
     </w:p>
     <w:p>
@@ -5531,6 +5432,7 @@
           <w:i/>
           <w:iCs/>
         </w:rPr>
+        <w:lastRenderedPageBreak/>
         <w:t>Số branch</w:t>
       </w:r>
     </w:p>
@@ -5551,7 +5453,6 @@
           <w:i/>
           <w:iCs/>
         </w:rPr>
-        <w:lastRenderedPageBreak/>
         <w:t>Thông tin về</w:t>
       </w:r>
       <w:r>
@@ -6340,6 +6241,7 @@
           <w:i/>
           <w:iCs/>
         </w:rPr>
+        <w:lastRenderedPageBreak/>
         <w:t>Xác suất xảy ra</w:t>
       </w:r>
       <w:r>
@@ -6367,7 +6269,6 @@
           <w:i/>
           <w:iCs/>
         </w:rPr>
-        <w:lastRenderedPageBreak/>
         <w:t>Mức độ thiệt hại</w:t>
       </w:r>
       <w:r>
@@ -7249,6 +7150,7 @@
       </w:pPr>
       <w:bookmarkStart w:id="22" w:name="_Toc90500057"/>
       <w:r>
+        <w:lastRenderedPageBreak/>
         <w:t>Ước lượng chất lượng</w:t>
       </w:r>
       <w:bookmarkEnd w:id="22"/>
@@ -7306,7 +7208,6 @@
         <w:rPr>
           <w:i/>
         </w:rPr>
-        <w:lastRenderedPageBreak/>
         <w:t>Ước lượng số testcase</w:t>
       </w:r>
       <w:r>
@@ -14407,12 +14308,6 @@
 </file>
 
 <file path=customXml/item1.xml><?xml version="1.0" encoding="utf-8"?>
-<p:properties xmlns:p="http://schemas.microsoft.com/office/2006/metadata/properties" xmlns:xsi="http://www.w3.org/2001/XMLSchema-instance" xmlns:pc="http://schemas.microsoft.com/office/infopath/2007/PartnerControls">
-  <documentManagement/>
-</p:properties>
-</file>
-
-<file path=customXml/item2.xml><?xml version="1.0" encoding="utf-8"?>
 <?mso-contentType ?>
 <FormTemplates xmlns="http://schemas.microsoft.com/sharepoint/v3/contenttype/forms">
   <Display>DocumentLibraryForm</Display>
@@ -14421,7 +14316,17 @@
 </FormTemplates>
 </file>
 
+<file path=customXml/item2.xml><?xml version="1.0" encoding="utf-8"?>
+<p:properties xmlns:p="http://schemas.microsoft.com/office/2006/metadata/properties" xmlns:xsi="http://www.w3.org/2001/XMLSchema-instance" xmlns:pc="http://schemas.microsoft.com/office/infopath/2007/PartnerControls">
+  <documentManagement/>
+</p:properties>
+</file>
+
 <file path=customXml/item3.xml><?xml version="1.0" encoding="utf-8"?>
+<b:Sources xmlns:b="http://schemas.openxmlformats.org/officeDocument/2006/bibliography" xmlns="http://schemas.openxmlformats.org/officeDocument/2006/bibliography" SelectedStyle="\APA.XSL" StyleName="APA"/>
+</file>
+
+<file path=customXml/item4.xml><?xml version="1.0" encoding="utf-8"?>
 <ct:contentTypeSchema xmlns:ct="http://schemas.microsoft.com/office/2006/metadata/contentType" xmlns:ma="http://schemas.microsoft.com/office/2006/metadata/properties/metaAttributes" ct:_="" ma:_="" ma:contentTypeName="Document" ma:contentTypeID="0x0101006E1CE1E8EA63AA4999BA5B02EFAC962B" ma:contentTypeVersion="2" ma:contentTypeDescription="Create a new document." ma:contentTypeScope="" ma:versionID="e846130d4a1536bd21985d054a554cda">
   <xsd:schema xmlns:xsd="http://www.w3.org/2001/XMLSchema" xmlns:xs="http://www.w3.org/2001/XMLSchema" xmlns:p="http://schemas.microsoft.com/office/2006/metadata/properties" xmlns:ns2="c809249f-bf47-45af-bfdc-f4cb413905df" targetNamespace="http://schemas.microsoft.com/office/2006/metadata/properties" ma:root="true" ma:fieldsID="cc85685b413d027a20082bdf7d355bef" ns2:_="">
     <xsd:import namespace="c809249f-bf47-45af-bfdc-f4cb413905df"/>
@@ -14553,11 +14458,15 @@
 </ct:contentTypeSchema>
 </file>
 
-<file path=customXml/item4.xml><?xml version="1.0" encoding="utf-8"?>
-<b:Sources xmlns:b="http://schemas.openxmlformats.org/officeDocument/2006/bibliography" xmlns="http://schemas.openxmlformats.org/officeDocument/2006/bibliography" SelectedStyle="\APA.XSL" StyleName="APA"/>
+<file path=customXml/itemProps1.xml><?xml version="1.0" encoding="utf-8"?>
+<ds:datastoreItem xmlns:ds="http://schemas.openxmlformats.org/officeDocument/2006/customXml" ds:itemID="{BB557C81-EA69-47BE-A07D-CA4CC19B63EC}">
+  <ds:schemaRefs>
+    <ds:schemaRef ds:uri="http://schemas.microsoft.com/sharepoint/v3/contenttype/forms"/>
+  </ds:schemaRefs>
+</ds:datastoreItem>
 </file>
 
-<file path=customXml/itemProps1.xml><?xml version="1.0" encoding="utf-8"?>
+<file path=customXml/itemProps2.xml><?xml version="1.0" encoding="utf-8"?>
 <ds:datastoreItem xmlns:ds="http://schemas.openxmlformats.org/officeDocument/2006/customXml" ds:itemID="{3C5C9790-35BD-4F6F-A52E-82092D0F9073}">
   <ds:schemaRefs>
     <ds:schemaRef ds:uri="http://schemas.microsoft.com/office/2006/metadata/properties"/>
@@ -14566,15 +14475,15 @@
 </ds:datastoreItem>
 </file>
 
-<file path=customXml/itemProps2.xml><?xml version="1.0" encoding="utf-8"?>
-<ds:datastoreItem xmlns:ds="http://schemas.openxmlformats.org/officeDocument/2006/customXml" ds:itemID="{BB557C81-EA69-47BE-A07D-CA4CC19B63EC}">
+<file path=customXml/itemProps3.xml><?xml version="1.0" encoding="utf-8"?>
+<ds:datastoreItem xmlns:ds="http://schemas.openxmlformats.org/officeDocument/2006/customXml" ds:itemID="{765FEC69-B417-4A3A-B8F2-01425C708AC9}">
   <ds:schemaRefs>
-    <ds:schemaRef ds:uri="http://schemas.microsoft.com/sharepoint/v3/contenttype/forms"/>
+    <ds:schemaRef ds:uri="http://schemas.openxmlformats.org/officeDocument/2006/bibliography"/>
   </ds:schemaRefs>
 </ds:datastoreItem>
 </file>
 
-<file path=customXml/itemProps3.xml><?xml version="1.0" encoding="utf-8"?>
+<file path=customXml/itemProps4.xml><?xml version="1.0" encoding="utf-8"?>
 <ds:datastoreItem xmlns:ds="http://schemas.openxmlformats.org/officeDocument/2006/customXml" ds:itemID="{95B1032C-33BD-463D-81F2-E49856AAA672}">
   <ds:schemaRefs>
     <ds:schemaRef ds:uri="http://schemas.microsoft.com/office/2006/metadata/contentType"/>
@@ -14590,12 +14499,4 @@
     <ds:schemaRef ds:uri="http://schemas.microsoft.com/internal/obd"/>
   </ds:schemaRefs>
 </ds:datastoreItem>
-</file>
-
-<file path=customXml/itemProps4.xml><?xml version="1.0" encoding="utf-8"?>
-<ds:datastoreItem xmlns:ds="http://schemas.openxmlformats.org/officeDocument/2006/customXml" ds:itemID="{765FEC69-B417-4A3A-B8F2-01425C708AC9}">
-  <ds:schemaRefs>
-    <ds:schemaRef ds:uri="http://schemas.openxmlformats.org/officeDocument/2006/bibliography"/>
-  </ds:schemaRefs>
-</ds:datastoreItem>
 </file>
</xml_diff>

<commit_message>
Add: Thêm số điện thoại thành viên
</commit_message>
<xml_diff>
--- a/docs/MyProjectMgnt.docx
+++ b/docs/MyProjectMgnt.docx
@@ -4625,124 +4625,213 @@
       </w:r>
       <w:bookmarkEnd w:id="5"/>
     </w:p>
-    <w:p>
-      <w:pPr>
-        <w:rPr>
-          <w:i/>
-          <w:iCs/>
-        </w:rPr>
-      </w:pPr>
-      <w:r>
-        <w:rPr>
-          <w:i/>
-          <w:iCs/>
-        </w:rPr>
-        <w:t>Quản lý dự án:</w:t>
-      </w:r>
-      <w:r>
-        <w:rPr>
-          <w:i/>
-          <w:iCs/>
-        </w:rPr>
-        <w:t xml:space="preserve"> Lê Anh Dũng</w:t>
-      </w:r>
-    </w:p>
-    <w:p>
-      <w:pPr>
-        <w:rPr>
-          <w:i/>
-          <w:iCs/>
-        </w:rPr>
-      </w:pPr>
-      <w:r>
-        <w:rPr>
-          <w:i/>
-          <w:iCs/>
-        </w:rPr>
-        <w:t>Lập trình viên:</w:t>
-      </w:r>
-      <w:r>
-        <w:rPr>
-          <w:i/>
-          <w:iCs/>
-        </w:rPr>
-        <w:t xml:space="preserve"> Nguyễn Tiến Phong</w:t>
-      </w:r>
-    </w:p>
-    <w:p>
-      <w:pPr>
-        <w:rPr>
-          <w:i/>
-          <w:iCs/>
-        </w:rPr>
-      </w:pPr>
-      <w:r>
-        <w:rPr>
-          <w:i/>
-          <w:iCs/>
-        </w:rPr>
-        <w:t>Phiên dịch:</w:t>
-      </w:r>
-      <w:r>
-        <w:rPr>
-          <w:i/>
-          <w:iCs/>
-        </w:rPr>
-        <w:t xml:space="preserve"> Nguyễn Hải Long</w:t>
-      </w:r>
-    </w:p>
-    <w:p>
-      <w:pPr>
-        <w:rPr>
-          <w:i/>
-          <w:iCs/>
-        </w:rPr>
-      </w:pPr>
-      <w:r>
-        <w:rPr>
-          <w:i/>
-          <w:iCs/>
-        </w:rPr>
-        <w:t>Kế toán:</w:t>
-      </w:r>
-      <w:r>
-        <w:rPr>
-          <w:i/>
-          <w:iCs/>
-        </w:rPr>
-        <w:t xml:space="preserve"> Nguyễn Thành Long</w:t>
-      </w:r>
-    </w:p>
-    <w:p>
-      <w:pPr>
-        <w:rPr>
-          <w:i/>
-          <w:iCs/>
-        </w:rPr>
-      </w:pPr>
-      <w:r>
-        <w:rPr>
-          <w:i/>
-          <w:iCs/>
-        </w:rPr>
-        <w:t>Kiểm thử viên:</w:t>
-      </w:r>
-      <w:r>
-        <w:rPr>
-          <w:i/>
-          <w:iCs/>
-        </w:rPr>
-        <w:t xml:space="preserve"> Ngô Thanh Hưng</w:t>
-      </w:r>
-    </w:p>
-    <w:p>
-      <w:pPr>
-        <w:rPr>
-          <w:i/>
-          <w:iCs/>
-        </w:rPr>
-      </w:pPr>
-    </w:p>
+    <w:tbl>
+      <w:tblPr>
+        <w:tblStyle w:val="TableGrid"/>
+        <w:tblW w:w="0" w:type="auto"/>
+        <w:tblLook w:val="04A0" w:firstRow="1" w:lastRow="0" w:firstColumn="1" w:lastColumn="0" w:noHBand="0" w:noVBand="1"/>
+      </w:tblPr>
+      <w:tblGrid>
+        <w:gridCol w:w="2192"/>
+        <w:gridCol w:w="2192"/>
+        <w:gridCol w:w="2193"/>
+        <w:gridCol w:w="2193"/>
+      </w:tblGrid>
+      <w:tr>
+        <w:tc>
+          <w:tcPr>
+            <w:tcW w:w="2192" w:type="dxa"/>
+          </w:tcPr>
+          <w:p>
+            <w:r>
+              <w:t>Họ tên</w:t>
+            </w:r>
+          </w:p>
+        </w:tc>
+        <w:tc>
+          <w:tcPr>
+            <w:tcW w:w="2192" w:type="dxa"/>
+          </w:tcPr>
+          <w:p>
+            <w:r>
+              <w:t>Địa chỉ</w:t>
+            </w:r>
+          </w:p>
+        </w:tc>
+        <w:tc>
+          <w:tcPr>
+            <w:tcW w:w="2193" w:type="dxa"/>
+          </w:tcPr>
+          <w:p>
+            <w:r>
+              <w:t>Email</w:t>
+            </w:r>
+          </w:p>
+        </w:tc>
+        <w:tc>
+          <w:tcPr>
+            <w:tcW w:w="2193" w:type="dxa"/>
+          </w:tcPr>
+          <w:p>
+            <w:r>
+              <w:t>Số điện thoại</w:t>
+            </w:r>
+          </w:p>
+        </w:tc>
+      </w:tr>
+      <w:tr>
+        <w:tc>
+          <w:tcPr>
+            <w:tcW w:w="2192" w:type="dxa"/>
+          </w:tcPr>
+          <w:p/>
+        </w:tc>
+        <w:tc>
+          <w:tcPr>
+            <w:tcW w:w="2192" w:type="dxa"/>
+          </w:tcPr>
+          <w:p/>
+        </w:tc>
+        <w:tc>
+          <w:tcPr>
+            <w:tcW w:w="2193" w:type="dxa"/>
+          </w:tcPr>
+          <w:p/>
+        </w:tc>
+        <w:tc>
+          <w:tcPr>
+            <w:tcW w:w="2193" w:type="dxa"/>
+          </w:tcPr>
+          <w:p>
+            <w:r>
+              <w:t>0123 891 382</w:t>
+            </w:r>
+          </w:p>
+        </w:tc>
+      </w:tr>
+      <w:tr>
+        <w:tc>
+          <w:tcPr>
+            <w:tcW w:w="2192" w:type="dxa"/>
+          </w:tcPr>
+          <w:p/>
+        </w:tc>
+        <w:tc>
+          <w:tcPr>
+            <w:tcW w:w="2192" w:type="dxa"/>
+          </w:tcPr>
+          <w:p/>
+        </w:tc>
+        <w:tc>
+          <w:tcPr>
+            <w:tcW w:w="2193" w:type="dxa"/>
+          </w:tcPr>
+          <w:p/>
+        </w:tc>
+        <w:tc>
+          <w:tcPr>
+            <w:tcW w:w="2193" w:type="dxa"/>
+          </w:tcPr>
+          <w:p>
+            <w:r>
+              <w:t>0951 572 582</w:t>
+            </w:r>
+          </w:p>
+        </w:tc>
+      </w:tr>
+      <w:tr>
+        <w:tc>
+          <w:tcPr>
+            <w:tcW w:w="2192" w:type="dxa"/>
+          </w:tcPr>
+          <w:p/>
+        </w:tc>
+        <w:tc>
+          <w:tcPr>
+            <w:tcW w:w="2192" w:type="dxa"/>
+          </w:tcPr>
+          <w:p/>
+        </w:tc>
+        <w:tc>
+          <w:tcPr>
+            <w:tcW w:w="2193" w:type="dxa"/>
+          </w:tcPr>
+          <w:p/>
+        </w:tc>
+        <w:tc>
+          <w:tcPr>
+            <w:tcW w:w="2193" w:type="dxa"/>
+          </w:tcPr>
+          <w:p>
+            <w:r>
+              <w:t>0977 595 346</w:t>
+            </w:r>
+          </w:p>
+        </w:tc>
+      </w:tr>
+      <w:tr>
+        <w:tc>
+          <w:tcPr>
+            <w:tcW w:w="2192" w:type="dxa"/>
+          </w:tcPr>
+          <w:p/>
+        </w:tc>
+        <w:tc>
+          <w:tcPr>
+            <w:tcW w:w="2192" w:type="dxa"/>
+          </w:tcPr>
+          <w:p/>
+        </w:tc>
+        <w:tc>
+          <w:tcPr>
+            <w:tcW w:w="2193" w:type="dxa"/>
+          </w:tcPr>
+          <w:p/>
+        </w:tc>
+        <w:tc>
+          <w:tcPr>
+            <w:tcW w:w="2193" w:type="dxa"/>
+          </w:tcPr>
+          <w:p>
+            <w:r>
+              <w:t>0333 222 888</w:t>
+            </w:r>
+          </w:p>
+        </w:tc>
+      </w:tr>
+      <w:tr>
+        <w:tc>
+          <w:tcPr>
+            <w:tcW w:w="2192" w:type="dxa"/>
+          </w:tcPr>
+          <w:p/>
+        </w:tc>
+        <w:tc>
+          <w:tcPr>
+            <w:tcW w:w="2192" w:type="dxa"/>
+          </w:tcPr>
+          <w:p/>
+        </w:tc>
+        <w:tc>
+          <w:tcPr>
+            <w:tcW w:w="2193" w:type="dxa"/>
+          </w:tcPr>
+          <w:p/>
+        </w:tc>
+        <w:tc>
+          <w:tcPr>
+            <w:tcW w:w="2193" w:type="dxa"/>
+          </w:tcPr>
+          <w:p>
+            <w:r>
+              <w:t>0843 675 743</w:t>
+            </w:r>
+          </w:p>
+        </w:tc>
+      </w:tr>
+    </w:tbl>
+    <w:p/>
+    <w:p/>
     <w:p>
       <w:pPr>
         <w:pStyle w:val="Heading2"/>
@@ -4754,147 +4843,51 @@
       <w:bookmarkEnd w:id="6"/>
     </w:p>
     <w:p>
-      <w:pPr>
-        <w:rPr>
-          <w:i/>
-          <w:iCs/>
-        </w:rPr>
-      </w:pPr>
-      <w:r>
-        <w:rPr>
-          <w:i/>
-          <w:iCs/>
-        </w:rPr>
+      <w:r>
         <w:t xml:space="preserve">Giám đốc: </w:t>
       </w:r>
       <w:r>
-        <w:rPr>
-          <w:i/>
-          <w:iCs/>
-        </w:rPr>
         <w:t xml:space="preserve">Ngô Thanh Hùng, </w:t>
       </w:r>
       <w:r>
-        <w:rPr>
-          <w:i/>
-          <w:iCs/>
-        </w:rPr>
         <w:t xml:space="preserve">yêu </w:t>
       </w:r>
       <w:r>
-        <w:rPr>
-          <w:i/>
-          <w:iCs/>
-        </w:rPr>
         <w:t>cầu</w:t>
       </w:r>
       <w:r>
-        <w:rPr>
-          <w:i/>
-          <w:iCs/>
-        </w:rPr>
         <w:t xml:space="preserve">: </w:t>
       </w:r>
       <w:r>
-        <w:rPr>
-          <w:i/>
-          <w:iCs/>
-        </w:rPr>
         <w:t xml:space="preserve">nhanh, </w:t>
       </w:r>
       <w:r>
-        <w:rPr>
-          <w:i/>
-          <w:iCs/>
-        </w:rPr>
         <w:t>nhiều tiền</w:t>
       </w:r>
     </w:p>
     <w:p>
-      <w:pPr>
-        <w:rPr>
-          <w:i/>
-          <w:iCs/>
-        </w:rPr>
-      </w:pPr>
-      <w:r>
-        <w:rPr>
-          <w:i/>
-          <w:iCs/>
-        </w:rPr>
+      <w:r>
         <w:t>Quản lý dự án: Lê Anh Dũng, yêu cầu: tròn, vàng</w:t>
       </w:r>
     </w:p>
     <w:p>
-      <w:pPr>
-        <w:rPr>
-          <w:i/>
-          <w:iCs/>
-        </w:rPr>
-      </w:pPr>
-      <w:r>
-        <w:rPr>
-          <w:i/>
-          <w:iCs/>
-        </w:rPr>
-        <w:t>Lập trình viên:</w:t>
-      </w:r>
-      <w:r>
-        <w:rPr>
-          <w:i/>
-          <w:iCs/>
-        </w:rPr>
-        <w:t xml:space="preserve"> Nguyễn Tiến Phong, yêu cầu: chương trình chạy mượt mà, khỏe</w:t>
-      </w:r>
-    </w:p>
-    <w:p>
-      <w:pPr>
-        <w:rPr>
-          <w:i/>
-          <w:iCs/>
-        </w:rPr>
-      </w:pPr>
-      <w:r>
-        <w:rPr>
-          <w:i/>
-          <w:iCs/>
-        </w:rPr>
-        <w:t>Phiên dịch:</w:t>
-      </w:r>
-      <w:r>
-        <w:rPr>
-          <w:i/>
-          <w:iCs/>
-        </w:rPr>
-        <w:t xml:space="preserve"> Nguyễn Hải Long</w:t>
-      </w:r>
-      <w:r>
-        <w:rPr>
-          <w:i/>
-          <w:iCs/>
-        </w:rPr>
+      <w:r>
+        <w:t>Lập trình viên: Nguyễn Tiến Phong, yêu cầu: chương trình chạy mượt mà, khỏe</w:t>
+      </w:r>
+    </w:p>
+    <w:p>
+      <w:r>
+        <w:t>Phiên dịch: Nguyễn Hải Long</w:t>
+      </w:r>
+      <w:r>
         <w:t>, yêu cầu: sát nghĩa, thông thạo 6 ngôn ngữ và 2 loại võ công</w:t>
       </w:r>
     </w:p>
     <w:p>
-      <w:pPr>
-        <w:rPr>
-          <w:i/>
-          <w:iCs/>
-        </w:rPr>
-      </w:pPr>
-      <w:r>
-        <w:rPr>
-          <w:i/>
-          <w:iCs/>
-        </w:rPr>
+      <w:r>
         <w:t>Kế toán: Nguyễn Thành Long</w:t>
       </w:r>
       <w:r>
-        <w:rPr>
-          <w:i/>
-          <w:iCs/>
-        </w:rPr>
         <w:t>: chém gió giỏi để giấu tiền</w:t>
       </w:r>
     </w:p>
@@ -14308,6 +14301,12 @@
 </file>
 
 <file path=customXml/item1.xml><?xml version="1.0" encoding="utf-8"?>
+<p:properties xmlns:p="http://schemas.microsoft.com/office/2006/metadata/properties" xmlns:xsi="http://www.w3.org/2001/XMLSchema-instance" xmlns:pc="http://schemas.microsoft.com/office/infopath/2007/PartnerControls">
+  <documentManagement/>
+</p:properties>
+</file>
+
+<file path=customXml/item2.xml><?xml version="1.0" encoding="utf-8"?>
 <?mso-contentType ?>
 <FormTemplates xmlns="http://schemas.microsoft.com/sharepoint/v3/contenttype/forms">
   <Display>DocumentLibraryForm</Display>
@@ -14316,17 +14315,7 @@
 </FormTemplates>
 </file>
 
-<file path=customXml/item2.xml><?xml version="1.0" encoding="utf-8"?>
-<p:properties xmlns:p="http://schemas.microsoft.com/office/2006/metadata/properties" xmlns:xsi="http://www.w3.org/2001/XMLSchema-instance" xmlns:pc="http://schemas.microsoft.com/office/infopath/2007/PartnerControls">
-  <documentManagement/>
-</p:properties>
-</file>
-
 <file path=customXml/item3.xml><?xml version="1.0" encoding="utf-8"?>
-<b:Sources xmlns:b="http://schemas.openxmlformats.org/officeDocument/2006/bibliography" xmlns="http://schemas.openxmlformats.org/officeDocument/2006/bibliography" SelectedStyle="\APA.XSL" StyleName="APA"/>
-</file>
-
-<file path=customXml/item4.xml><?xml version="1.0" encoding="utf-8"?>
 <ct:contentTypeSchema xmlns:ct="http://schemas.microsoft.com/office/2006/metadata/contentType" xmlns:ma="http://schemas.microsoft.com/office/2006/metadata/properties/metaAttributes" ct:_="" ma:_="" ma:contentTypeName="Document" ma:contentTypeID="0x0101006E1CE1E8EA63AA4999BA5B02EFAC962B" ma:contentTypeVersion="2" ma:contentTypeDescription="Create a new document." ma:contentTypeScope="" ma:versionID="e846130d4a1536bd21985d054a554cda">
   <xsd:schema xmlns:xsd="http://www.w3.org/2001/XMLSchema" xmlns:xs="http://www.w3.org/2001/XMLSchema" xmlns:p="http://schemas.microsoft.com/office/2006/metadata/properties" xmlns:ns2="c809249f-bf47-45af-bfdc-f4cb413905df" targetNamespace="http://schemas.microsoft.com/office/2006/metadata/properties" ma:root="true" ma:fieldsID="cc85685b413d027a20082bdf7d355bef" ns2:_="">
     <xsd:import namespace="c809249f-bf47-45af-bfdc-f4cb413905df"/>
@@ -14458,15 +14447,11 @@
 </ct:contentTypeSchema>
 </file>
 
-<file path=customXml/itemProps1.xml><?xml version="1.0" encoding="utf-8"?>
-<ds:datastoreItem xmlns:ds="http://schemas.openxmlformats.org/officeDocument/2006/customXml" ds:itemID="{BB557C81-EA69-47BE-A07D-CA4CC19B63EC}">
-  <ds:schemaRefs>
-    <ds:schemaRef ds:uri="http://schemas.microsoft.com/sharepoint/v3/contenttype/forms"/>
-  </ds:schemaRefs>
-</ds:datastoreItem>
+<file path=customXml/item4.xml><?xml version="1.0" encoding="utf-8"?>
+<b:Sources xmlns:b="http://schemas.openxmlformats.org/officeDocument/2006/bibliography" xmlns="http://schemas.openxmlformats.org/officeDocument/2006/bibliography" SelectedStyle="\APA.XSL" StyleName="APA"/>
 </file>
 
-<file path=customXml/itemProps2.xml><?xml version="1.0" encoding="utf-8"?>
+<file path=customXml/itemProps1.xml><?xml version="1.0" encoding="utf-8"?>
 <ds:datastoreItem xmlns:ds="http://schemas.openxmlformats.org/officeDocument/2006/customXml" ds:itemID="{3C5C9790-35BD-4F6F-A52E-82092D0F9073}">
   <ds:schemaRefs>
     <ds:schemaRef ds:uri="http://schemas.microsoft.com/office/2006/metadata/properties"/>
@@ -14475,15 +14460,15 @@
 </ds:datastoreItem>
 </file>
 
-<file path=customXml/itemProps3.xml><?xml version="1.0" encoding="utf-8"?>
-<ds:datastoreItem xmlns:ds="http://schemas.openxmlformats.org/officeDocument/2006/customXml" ds:itemID="{765FEC69-B417-4A3A-B8F2-01425C708AC9}">
+<file path=customXml/itemProps2.xml><?xml version="1.0" encoding="utf-8"?>
+<ds:datastoreItem xmlns:ds="http://schemas.openxmlformats.org/officeDocument/2006/customXml" ds:itemID="{BB557C81-EA69-47BE-A07D-CA4CC19B63EC}">
   <ds:schemaRefs>
-    <ds:schemaRef ds:uri="http://schemas.openxmlformats.org/officeDocument/2006/bibliography"/>
+    <ds:schemaRef ds:uri="http://schemas.microsoft.com/sharepoint/v3/contenttype/forms"/>
   </ds:schemaRefs>
 </ds:datastoreItem>
 </file>
 
-<file path=customXml/itemProps4.xml><?xml version="1.0" encoding="utf-8"?>
+<file path=customXml/itemProps3.xml><?xml version="1.0" encoding="utf-8"?>
 <ds:datastoreItem xmlns:ds="http://schemas.openxmlformats.org/officeDocument/2006/customXml" ds:itemID="{95B1032C-33BD-463D-81F2-E49856AAA672}">
   <ds:schemaRefs>
     <ds:schemaRef ds:uri="http://schemas.microsoft.com/office/2006/metadata/contentType"/>
@@ -14499,4 +14484,12 @@
     <ds:schemaRef ds:uri="http://schemas.microsoft.com/internal/obd"/>
   </ds:schemaRefs>
 </ds:datastoreItem>
+</file>
+
+<file path=customXml/itemProps4.xml><?xml version="1.0" encoding="utf-8"?>
+<ds:datastoreItem xmlns:ds="http://schemas.openxmlformats.org/officeDocument/2006/customXml" ds:itemID="{765FEC69-B417-4A3A-B8F2-01425C708AC9}">
+  <ds:schemaRefs>
+    <ds:schemaRef ds:uri="http://schemas.openxmlformats.org/officeDocument/2006/bibliography"/>
+  </ds:schemaRefs>
+</ds:datastoreItem>
 </file>
</xml_diff>

<commit_message>
Add: Thêm tên các thành viên
</commit_message>
<xml_diff>
--- a/docs/MyProjectMgnt.docx
+++ b/docs/MyProjectMgnt.docx
@@ -4684,7 +4684,11 @@
           <w:tcPr>
             <w:tcW w:w="2192" w:type="dxa"/>
           </w:tcPr>
-          <w:p/>
+          <w:p>
+            <w:r>
+              <w:t>Lê Anh Dũng</w:t>
+            </w:r>
+          </w:p>
         </w:tc>
         <w:tc>
           <w:tcPr>
@@ -4714,7 +4718,11 @@
           <w:tcPr>
             <w:tcW w:w="2192" w:type="dxa"/>
           </w:tcPr>
-          <w:p/>
+          <w:p>
+            <w:r>
+              <w:t>Ngô Thanh Hưng</w:t>
+            </w:r>
+          </w:p>
         </w:tc>
         <w:tc>
           <w:tcPr>
@@ -4744,7 +4752,11 @@
           <w:tcPr>
             <w:tcW w:w="2192" w:type="dxa"/>
           </w:tcPr>
-          <w:p/>
+          <w:p>
+            <w:r>
+              <w:t>Nguyễn Hải Long</w:t>
+            </w:r>
+          </w:p>
         </w:tc>
         <w:tc>
           <w:tcPr>
@@ -4774,7 +4786,11 @@
           <w:tcPr>
             <w:tcW w:w="2192" w:type="dxa"/>
           </w:tcPr>
-          <w:p/>
+          <w:p>
+            <w:r>
+              <w:t>Nguyễn Thành Long</w:t>
+            </w:r>
+          </w:p>
         </w:tc>
         <w:tc>
           <w:tcPr>
@@ -4804,7 +4820,11 @@
           <w:tcPr>
             <w:tcW w:w="2192" w:type="dxa"/>
           </w:tcPr>
-          <w:p/>
+          <w:p>
+            <w:r>
+              <w:t>Nguyễn Tiến Phong</w:t>
+            </w:r>
+          </w:p>
         </w:tc>
         <w:tc>
           <w:tcPr>
@@ -14301,12 +14321,6 @@
 </file>
 
 <file path=customXml/item1.xml><?xml version="1.0" encoding="utf-8"?>
-<p:properties xmlns:p="http://schemas.microsoft.com/office/2006/metadata/properties" xmlns:xsi="http://www.w3.org/2001/XMLSchema-instance" xmlns:pc="http://schemas.microsoft.com/office/infopath/2007/PartnerControls">
-  <documentManagement/>
-</p:properties>
-</file>
-
-<file path=customXml/item2.xml><?xml version="1.0" encoding="utf-8"?>
 <?mso-contentType ?>
 <FormTemplates xmlns="http://schemas.microsoft.com/sharepoint/v3/contenttype/forms">
   <Display>DocumentLibraryForm</Display>
@@ -14315,7 +14329,17 @@
 </FormTemplates>
 </file>
 
+<file path=customXml/item2.xml><?xml version="1.0" encoding="utf-8"?>
+<p:properties xmlns:p="http://schemas.microsoft.com/office/2006/metadata/properties" xmlns:xsi="http://www.w3.org/2001/XMLSchema-instance" xmlns:pc="http://schemas.microsoft.com/office/infopath/2007/PartnerControls">
+  <documentManagement/>
+</p:properties>
+</file>
+
 <file path=customXml/item3.xml><?xml version="1.0" encoding="utf-8"?>
+<b:Sources xmlns:b="http://schemas.openxmlformats.org/officeDocument/2006/bibliography" xmlns="http://schemas.openxmlformats.org/officeDocument/2006/bibliography" SelectedStyle="\APA.XSL" StyleName="APA"/>
+</file>
+
+<file path=customXml/item4.xml><?xml version="1.0" encoding="utf-8"?>
 <ct:contentTypeSchema xmlns:ct="http://schemas.microsoft.com/office/2006/metadata/contentType" xmlns:ma="http://schemas.microsoft.com/office/2006/metadata/properties/metaAttributes" ct:_="" ma:_="" ma:contentTypeName="Document" ma:contentTypeID="0x0101006E1CE1E8EA63AA4999BA5B02EFAC962B" ma:contentTypeVersion="2" ma:contentTypeDescription="Create a new document." ma:contentTypeScope="" ma:versionID="e846130d4a1536bd21985d054a554cda">
   <xsd:schema xmlns:xsd="http://www.w3.org/2001/XMLSchema" xmlns:xs="http://www.w3.org/2001/XMLSchema" xmlns:p="http://schemas.microsoft.com/office/2006/metadata/properties" xmlns:ns2="c809249f-bf47-45af-bfdc-f4cb413905df" targetNamespace="http://schemas.microsoft.com/office/2006/metadata/properties" ma:root="true" ma:fieldsID="cc85685b413d027a20082bdf7d355bef" ns2:_="">
     <xsd:import namespace="c809249f-bf47-45af-bfdc-f4cb413905df"/>
@@ -14447,11 +14471,15 @@
 </ct:contentTypeSchema>
 </file>
 
-<file path=customXml/item4.xml><?xml version="1.0" encoding="utf-8"?>
-<b:Sources xmlns:b="http://schemas.openxmlformats.org/officeDocument/2006/bibliography" xmlns="http://schemas.openxmlformats.org/officeDocument/2006/bibliography" SelectedStyle="\APA.XSL" StyleName="APA"/>
+<file path=customXml/itemProps1.xml><?xml version="1.0" encoding="utf-8"?>
+<ds:datastoreItem xmlns:ds="http://schemas.openxmlformats.org/officeDocument/2006/customXml" ds:itemID="{BB557C81-EA69-47BE-A07D-CA4CC19B63EC}">
+  <ds:schemaRefs>
+    <ds:schemaRef ds:uri="http://schemas.microsoft.com/sharepoint/v3/contenttype/forms"/>
+  </ds:schemaRefs>
+</ds:datastoreItem>
 </file>
 
-<file path=customXml/itemProps1.xml><?xml version="1.0" encoding="utf-8"?>
+<file path=customXml/itemProps2.xml><?xml version="1.0" encoding="utf-8"?>
 <ds:datastoreItem xmlns:ds="http://schemas.openxmlformats.org/officeDocument/2006/customXml" ds:itemID="{3C5C9790-35BD-4F6F-A52E-82092D0F9073}">
   <ds:schemaRefs>
     <ds:schemaRef ds:uri="http://schemas.microsoft.com/office/2006/metadata/properties"/>
@@ -14460,15 +14488,15 @@
 </ds:datastoreItem>
 </file>
 
-<file path=customXml/itemProps2.xml><?xml version="1.0" encoding="utf-8"?>
-<ds:datastoreItem xmlns:ds="http://schemas.openxmlformats.org/officeDocument/2006/customXml" ds:itemID="{BB557C81-EA69-47BE-A07D-CA4CC19B63EC}">
+<file path=customXml/itemProps3.xml><?xml version="1.0" encoding="utf-8"?>
+<ds:datastoreItem xmlns:ds="http://schemas.openxmlformats.org/officeDocument/2006/customXml" ds:itemID="{765FEC69-B417-4A3A-B8F2-01425C708AC9}">
   <ds:schemaRefs>
-    <ds:schemaRef ds:uri="http://schemas.microsoft.com/sharepoint/v3/contenttype/forms"/>
+    <ds:schemaRef ds:uri="http://schemas.openxmlformats.org/officeDocument/2006/bibliography"/>
   </ds:schemaRefs>
 </ds:datastoreItem>
 </file>
 
-<file path=customXml/itemProps3.xml><?xml version="1.0" encoding="utf-8"?>
+<file path=customXml/itemProps4.xml><?xml version="1.0" encoding="utf-8"?>
 <ds:datastoreItem xmlns:ds="http://schemas.openxmlformats.org/officeDocument/2006/customXml" ds:itemID="{95B1032C-33BD-463D-81F2-E49856AAA672}">
   <ds:schemaRefs>
     <ds:schemaRef ds:uri="http://schemas.microsoft.com/office/2006/metadata/contentType"/>
@@ -14484,12 +14512,4 @@
     <ds:schemaRef ds:uri="http://schemas.microsoft.com/internal/obd"/>
   </ds:schemaRefs>
 </ds:datastoreItem>
-</file>
-
-<file path=customXml/itemProps4.xml><?xml version="1.0" encoding="utf-8"?>
-<ds:datastoreItem xmlns:ds="http://schemas.openxmlformats.org/officeDocument/2006/customXml" ds:itemID="{765FEC69-B417-4A3A-B8F2-01425C708AC9}">
-  <ds:schemaRefs>
-    <ds:schemaRef ds:uri="http://schemas.openxmlformats.org/officeDocument/2006/bibliography"/>
-  </ds:schemaRefs>
-</ds:datastoreItem>
 </file>
</xml_diff>

<commit_message>
Add: Thêm địa chỉ các thành viên
</commit_message>
<xml_diff>
--- a/docs/MyProjectMgnt.docx
+++ b/docs/MyProjectMgnt.docx
@@ -4694,7 +4694,20 @@
           <w:tcPr>
             <w:tcW w:w="2192" w:type="dxa"/>
           </w:tcPr>
-          <w:p/>
+          <w:p>
+            <w:r>
+              <w:t>Hài Mo</w:t>
+            </w:r>
+            <w:r>
+              <w:t>ang</w:t>
+            </w:r>
+            <w:r>
+              <w:t xml:space="preserve"> – </w:t>
+            </w:r>
+            <w:r>
+              <w:t>Hồi Nạ</w:t>
+            </w:r>
+          </w:p>
         </w:tc>
         <w:tc>
           <w:tcPr>
@@ -4728,7 +4741,14 @@
           <w:tcPr>
             <w:tcW w:w="2192" w:type="dxa"/>
           </w:tcPr>
-          <w:p/>
+          <w:p>
+            <w:r>
+              <w:t>Hồng Đa</w:t>
+            </w:r>
+            <w:r>
+              <w:t xml:space="preserve"> – Mặc Trăn</w:t>
+            </w:r>
+          </w:p>
         </w:tc>
         <w:tc>
           <w:tcPr>
@@ -4762,7 +4782,20 @@
           <w:tcPr>
             <w:tcW w:w="2192" w:type="dxa"/>
           </w:tcPr>
-          <w:p/>
+          <w:p>
+            <w:r>
+              <w:t xml:space="preserve">Binh Đà </w:t>
+            </w:r>
+            <w:r>
+              <w:t>–</w:t>
+            </w:r>
+            <w:r>
+              <w:t xml:space="preserve"> </w:t>
+            </w:r>
+            <w:r>
+              <w:t>Núi Lửa</w:t>
+            </w:r>
+          </w:p>
         </w:tc>
         <w:tc>
           <w:tcPr>
@@ -4796,7 +4829,11 @@
           <w:tcPr>
             <w:tcW w:w="2192" w:type="dxa"/>
           </w:tcPr>
-          <w:p/>
+          <w:p>
+            <w:r>
+              <w:t>Quất Lâm – Ninh Đạm</w:t>
+            </w:r>
+          </w:p>
         </w:tc>
         <w:tc>
           <w:tcPr>
@@ -4830,7 +4867,11 @@
           <w:tcPr>
             <w:tcW w:w="2192" w:type="dxa"/>
           </w:tcPr>
-          <w:p/>
+          <w:p>
+            <w:r>
+              <w:t>Hoả Long – Mặt Trời</w:t>
+            </w:r>
+          </w:p>
         </w:tc>
         <w:tc>
           <w:tcPr>
@@ -14321,6 +14362,12 @@
 </file>
 
 <file path=customXml/item1.xml><?xml version="1.0" encoding="utf-8"?>
+<p:properties xmlns:p="http://schemas.microsoft.com/office/2006/metadata/properties" xmlns:xsi="http://www.w3.org/2001/XMLSchema-instance" xmlns:pc="http://schemas.microsoft.com/office/infopath/2007/PartnerControls">
+  <documentManagement/>
+</p:properties>
+</file>
+
+<file path=customXml/item2.xml><?xml version="1.0" encoding="utf-8"?>
 <?mso-contentType ?>
 <FormTemplates xmlns="http://schemas.microsoft.com/sharepoint/v3/contenttype/forms">
   <Display>DocumentLibraryForm</Display>
@@ -14329,17 +14376,7 @@
 </FormTemplates>
 </file>
 
-<file path=customXml/item2.xml><?xml version="1.0" encoding="utf-8"?>
-<p:properties xmlns:p="http://schemas.microsoft.com/office/2006/metadata/properties" xmlns:xsi="http://www.w3.org/2001/XMLSchema-instance" xmlns:pc="http://schemas.microsoft.com/office/infopath/2007/PartnerControls">
-  <documentManagement/>
-</p:properties>
-</file>
-
 <file path=customXml/item3.xml><?xml version="1.0" encoding="utf-8"?>
-<b:Sources xmlns:b="http://schemas.openxmlformats.org/officeDocument/2006/bibliography" xmlns="http://schemas.openxmlformats.org/officeDocument/2006/bibliography" SelectedStyle="\APA.XSL" StyleName="APA"/>
-</file>
-
-<file path=customXml/item4.xml><?xml version="1.0" encoding="utf-8"?>
 <ct:contentTypeSchema xmlns:ct="http://schemas.microsoft.com/office/2006/metadata/contentType" xmlns:ma="http://schemas.microsoft.com/office/2006/metadata/properties/metaAttributes" ct:_="" ma:_="" ma:contentTypeName="Document" ma:contentTypeID="0x0101006E1CE1E8EA63AA4999BA5B02EFAC962B" ma:contentTypeVersion="2" ma:contentTypeDescription="Create a new document." ma:contentTypeScope="" ma:versionID="e846130d4a1536bd21985d054a554cda">
   <xsd:schema xmlns:xsd="http://www.w3.org/2001/XMLSchema" xmlns:xs="http://www.w3.org/2001/XMLSchema" xmlns:p="http://schemas.microsoft.com/office/2006/metadata/properties" xmlns:ns2="c809249f-bf47-45af-bfdc-f4cb413905df" targetNamespace="http://schemas.microsoft.com/office/2006/metadata/properties" ma:root="true" ma:fieldsID="cc85685b413d027a20082bdf7d355bef" ns2:_="">
     <xsd:import namespace="c809249f-bf47-45af-bfdc-f4cb413905df"/>
@@ -14471,15 +14508,11 @@
 </ct:contentTypeSchema>
 </file>
 
-<file path=customXml/itemProps1.xml><?xml version="1.0" encoding="utf-8"?>
-<ds:datastoreItem xmlns:ds="http://schemas.openxmlformats.org/officeDocument/2006/customXml" ds:itemID="{BB557C81-EA69-47BE-A07D-CA4CC19B63EC}">
-  <ds:schemaRefs>
-    <ds:schemaRef ds:uri="http://schemas.microsoft.com/sharepoint/v3/contenttype/forms"/>
-  </ds:schemaRefs>
-</ds:datastoreItem>
+<file path=customXml/item4.xml><?xml version="1.0" encoding="utf-8"?>
+<b:Sources xmlns:b="http://schemas.openxmlformats.org/officeDocument/2006/bibliography" xmlns="http://schemas.openxmlformats.org/officeDocument/2006/bibliography" SelectedStyle="\APA.XSL" StyleName="APA"/>
 </file>
 
-<file path=customXml/itemProps2.xml><?xml version="1.0" encoding="utf-8"?>
+<file path=customXml/itemProps1.xml><?xml version="1.0" encoding="utf-8"?>
 <ds:datastoreItem xmlns:ds="http://schemas.openxmlformats.org/officeDocument/2006/customXml" ds:itemID="{3C5C9790-35BD-4F6F-A52E-82092D0F9073}">
   <ds:schemaRefs>
     <ds:schemaRef ds:uri="http://schemas.microsoft.com/office/2006/metadata/properties"/>
@@ -14488,15 +14521,15 @@
 </ds:datastoreItem>
 </file>
 
-<file path=customXml/itemProps3.xml><?xml version="1.0" encoding="utf-8"?>
-<ds:datastoreItem xmlns:ds="http://schemas.openxmlformats.org/officeDocument/2006/customXml" ds:itemID="{765FEC69-B417-4A3A-B8F2-01425C708AC9}">
+<file path=customXml/itemProps2.xml><?xml version="1.0" encoding="utf-8"?>
+<ds:datastoreItem xmlns:ds="http://schemas.openxmlformats.org/officeDocument/2006/customXml" ds:itemID="{BB557C81-EA69-47BE-A07D-CA4CC19B63EC}">
   <ds:schemaRefs>
-    <ds:schemaRef ds:uri="http://schemas.openxmlformats.org/officeDocument/2006/bibliography"/>
+    <ds:schemaRef ds:uri="http://schemas.microsoft.com/sharepoint/v3/contenttype/forms"/>
   </ds:schemaRefs>
 </ds:datastoreItem>
 </file>
 
-<file path=customXml/itemProps4.xml><?xml version="1.0" encoding="utf-8"?>
+<file path=customXml/itemProps3.xml><?xml version="1.0" encoding="utf-8"?>
 <ds:datastoreItem xmlns:ds="http://schemas.openxmlformats.org/officeDocument/2006/customXml" ds:itemID="{95B1032C-33BD-463D-81F2-E49856AAA672}">
   <ds:schemaRefs>
     <ds:schemaRef ds:uri="http://schemas.microsoft.com/office/2006/metadata/contentType"/>
@@ -14512,4 +14545,12 @@
     <ds:schemaRef ds:uri="http://schemas.microsoft.com/internal/obd"/>
   </ds:schemaRefs>
 </ds:datastoreItem>
+</file>
+
+<file path=customXml/itemProps4.xml><?xml version="1.0" encoding="utf-8"?>
+<ds:datastoreItem xmlns:ds="http://schemas.openxmlformats.org/officeDocument/2006/customXml" ds:itemID="{765FEC69-B417-4A3A-B8F2-01425C708AC9}">
+  <ds:schemaRefs>
+    <ds:schemaRef ds:uri="http://schemas.openxmlformats.org/officeDocument/2006/bibliography"/>
+  </ds:schemaRefs>
+</ds:datastoreItem>
 </file>
</xml_diff>

<commit_message>
Add: Thêm Email các thành viên
</commit_message>
<xml_diff>
--- a/docs/MyProjectMgnt.docx
+++ b/docs/MyProjectMgnt.docx
@@ -4713,7 +4713,16 @@
           <w:tcPr>
             <w:tcW w:w="2193" w:type="dxa"/>
           </w:tcPr>
-          <w:p/>
+          <w:p>
+            <w:hyperlink r:id="rId16" w:history="1">
+              <w:r>
+                <w:rPr>
+                  <w:rStyle w:val="Hyperlink"/>
+                </w:rPr>
+                <w:t>dungla@zmail.con</w:t>
+              </w:r>
+            </w:hyperlink>
+          </w:p>
         </w:tc>
         <w:tc>
           <w:tcPr>
@@ -4754,7 +4763,16 @@
           <w:tcPr>
             <w:tcW w:w="2193" w:type="dxa"/>
           </w:tcPr>
-          <w:p/>
+          <w:p>
+            <w:hyperlink r:id="rId17" w:history="1">
+              <w:r>
+                <w:rPr>
+                  <w:rStyle w:val="Hyperlink"/>
+                </w:rPr>
+                <w:t>hungnt18@vlmail.con</w:t>
+              </w:r>
+            </w:hyperlink>
+          </w:p>
         </w:tc>
         <w:tc>
           <w:tcPr>
@@ -4801,7 +4819,16 @@
           <w:tcPr>
             <w:tcW w:w="2193" w:type="dxa"/>
           </w:tcPr>
-          <w:p/>
+          <w:p>
+            <w:hyperlink r:id="rId18" w:history="1">
+              <w:r>
+                <w:rPr>
+                  <w:rStyle w:val="Hyperlink"/>
+                </w:rPr>
+                <w:t>longnh@zmail.con</w:t>
+              </w:r>
+            </w:hyperlink>
+          </w:p>
         </w:tc>
         <w:tc>
           <w:tcPr>
@@ -4839,7 +4866,16 @@
           <w:tcPr>
             <w:tcW w:w="2193" w:type="dxa"/>
           </w:tcPr>
-          <w:p/>
+          <w:p>
+            <w:hyperlink r:id="rId19" w:history="1">
+              <w:r>
+                <w:rPr>
+                  <w:rStyle w:val="Hyperlink"/>
+                </w:rPr>
+                <w:t>longnt@vlmail.con</w:t>
+              </w:r>
+            </w:hyperlink>
+          </w:p>
         </w:tc>
         <w:tc>
           <w:tcPr>
@@ -4877,7 +4913,16 @@
           <w:tcPr>
             <w:tcW w:w="2193" w:type="dxa"/>
           </w:tcPr>
-          <w:p/>
+          <w:p>
+            <w:hyperlink r:id="rId20" w:history="1">
+              <w:r>
+                <w:rPr>
+                  <w:rStyle w:val="Hyperlink"/>
+                </w:rPr>
+                <w:t>phongnt@zmail.com</w:t>
+              </w:r>
+            </w:hyperlink>
+          </w:p>
         </w:tc>
         <w:tc>
           <w:tcPr>
@@ -4953,24 +4998,10 @@
       </w:r>
     </w:p>
     <w:p>
-      <w:pPr>
-        <w:rPr>
-          <w:i/>
-          <w:iCs/>
-        </w:rPr>
-      </w:pPr>
-      <w:r>
-        <w:rPr>
-          <w:i/>
-          <w:iCs/>
-        </w:rPr>
+      <w:r>
         <w:t>Kiểm thử viên: Ngô Thanh Hưng</w:t>
       </w:r>
       <w:r>
-        <w:rPr>
-          <w:i/>
-          <w:iCs/>
-        </w:rPr>
         <w:t>: cẩn thận, không lơ ngơ</w:t>
       </w:r>
     </w:p>
@@ -5222,7 +5253,7 @@
                     <pic:cNvPicPr/>
                   </pic:nvPicPr>
                   <pic:blipFill>
-                    <a:blip r:embed="rId16"/>
+                    <a:blip r:embed="rId21"/>
                     <a:stretch>
                       <a:fillRect/>
                     </a:stretch>
@@ -7596,7 +7627,7 @@
           <w:lang w:eastAsia="en-US" w:bidi="ar-SA"/>
         </w:rPr>
       </w:pPr>
-      <w:hyperlink r:id="rId17" w:history="1">
+      <w:hyperlink r:id="rId22" w:history="1">
         <w:r>
           <w:rPr>
             <w:rStyle w:val="Hyperlink"/>
@@ -7612,7 +7643,7 @@
           <w:lang w:eastAsia="en-US" w:bidi="ar-SA"/>
         </w:rPr>
       </w:pPr>
-      <w:hyperlink r:id="rId18" w:history="1">
+      <w:hyperlink r:id="rId23" w:history="1">
         <w:r>
           <w:rPr>
             <w:rStyle w:val="Hyperlink"/>
@@ -7628,7 +7659,7 @@
           <w:lang w:eastAsia="en-US" w:bidi="ar-SA"/>
         </w:rPr>
       </w:pPr>
-      <w:hyperlink r:id="rId19" w:history="1">
+      <w:hyperlink r:id="rId24" w:history="1">
         <w:r>
           <w:rPr>
             <w:rStyle w:val="Hyperlink"/>
@@ -7644,7 +7675,7 @@
           <w:lang w:eastAsia="en-US" w:bidi="ar-SA"/>
         </w:rPr>
       </w:pPr>
-      <w:hyperlink r:id="rId20" w:history="1">
+      <w:hyperlink r:id="rId25" w:history="1">
         <w:r>
           <w:rPr>
             <w:rStyle w:val="Hyperlink"/>
@@ -7660,7 +7691,7 @@
           <w:lang w:eastAsia="en-US" w:bidi="ar-SA"/>
         </w:rPr>
       </w:pPr>
-      <w:hyperlink r:id="rId21" w:history="1">
+      <w:hyperlink r:id="rId26" w:history="1">
         <w:r>
           <w:rPr>
             <w:rStyle w:val="Hyperlink"/>
@@ -7676,7 +7707,7 @@
           <w:lang w:eastAsia="en-US" w:bidi="ar-SA"/>
         </w:rPr>
       </w:pPr>
-      <w:hyperlink r:id="rId22" w:history="1">
+      <w:hyperlink r:id="rId27" w:history="1">
         <w:r>
           <w:rPr>
             <w:rStyle w:val="Hyperlink"/>
@@ -7693,7 +7724,7 @@
           <w:lang w:eastAsia="en-US" w:bidi="ar-SA"/>
         </w:rPr>
       </w:pPr>
-      <w:hyperlink r:id="rId23" w:history="1">
+      <w:hyperlink r:id="rId28" w:history="1">
         <w:r>
           <w:rPr>
             <w:rStyle w:val="Hyperlink"/>
@@ -7709,7 +7740,7 @@
           <w:rStyle w:val="Hyperlink"/>
         </w:rPr>
       </w:pPr>
-      <w:hyperlink r:id="rId24" w:history="1">
+      <w:hyperlink r:id="rId29" w:history="1">
         <w:r>
           <w:rPr>
             <w:rStyle w:val="Hyperlink"/>
@@ -7724,7 +7755,7 @@
           <w:lang w:eastAsia="en-US" w:bidi="ar-SA"/>
         </w:rPr>
       </w:pPr>
-      <w:hyperlink r:id="rId25" w:history="1">
+      <w:hyperlink r:id="rId30" w:history="1">
         <w:r>
           <w:rPr>
             <w:rStyle w:val="Hyperlink"/>
@@ -7786,12 +7817,12 @@
     </w:p>
     <w:p/>
     <w:sectPr>
-      <w:headerReference w:type="even" r:id="rId26"/>
-      <w:headerReference w:type="default" r:id="rId27"/>
-      <w:footerReference w:type="even" r:id="rId28"/>
-      <w:footerReference w:type="default" r:id="rId29"/>
-      <w:headerReference w:type="first" r:id="rId30"/>
-      <w:footerReference w:type="first" r:id="rId31"/>
+      <w:headerReference w:type="even" r:id="rId31"/>
+      <w:headerReference w:type="default" r:id="rId32"/>
+      <w:footerReference w:type="even" r:id="rId33"/>
+      <w:footerReference w:type="default" r:id="rId34"/>
+      <w:headerReference w:type="first" r:id="rId35"/>
+      <w:footerReference w:type="first" r:id="rId36"/>
       <w:footnotePr>
         <w:pos w:val="beneathText"/>
       </w:footnotePr>
@@ -14362,12 +14393,6 @@
 </file>
 
 <file path=customXml/item1.xml><?xml version="1.0" encoding="utf-8"?>
-<p:properties xmlns:p="http://schemas.microsoft.com/office/2006/metadata/properties" xmlns:xsi="http://www.w3.org/2001/XMLSchema-instance" xmlns:pc="http://schemas.microsoft.com/office/infopath/2007/PartnerControls">
-  <documentManagement/>
-</p:properties>
-</file>
-
-<file path=customXml/item2.xml><?xml version="1.0" encoding="utf-8"?>
 <?mso-contentType ?>
 <FormTemplates xmlns="http://schemas.microsoft.com/sharepoint/v3/contenttype/forms">
   <Display>DocumentLibraryForm</Display>
@@ -14376,7 +14401,17 @@
 </FormTemplates>
 </file>
 
+<file path=customXml/item2.xml><?xml version="1.0" encoding="utf-8"?>
+<p:properties xmlns:p="http://schemas.microsoft.com/office/2006/metadata/properties" xmlns:xsi="http://www.w3.org/2001/XMLSchema-instance" xmlns:pc="http://schemas.microsoft.com/office/infopath/2007/PartnerControls">
+  <documentManagement/>
+</p:properties>
+</file>
+
 <file path=customXml/item3.xml><?xml version="1.0" encoding="utf-8"?>
+<b:Sources xmlns:b="http://schemas.openxmlformats.org/officeDocument/2006/bibliography" xmlns="http://schemas.openxmlformats.org/officeDocument/2006/bibliography" SelectedStyle="\APA.XSL" StyleName="APA"/>
+</file>
+
+<file path=customXml/item4.xml><?xml version="1.0" encoding="utf-8"?>
 <ct:contentTypeSchema xmlns:ct="http://schemas.microsoft.com/office/2006/metadata/contentType" xmlns:ma="http://schemas.microsoft.com/office/2006/metadata/properties/metaAttributes" ct:_="" ma:_="" ma:contentTypeName="Document" ma:contentTypeID="0x0101006E1CE1E8EA63AA4999BA5B02EFAC962B" ma:contentTypeVersion="2" ma:contentTypeDescription="Create a new document." ma:contentTypeScope="" ma:versionID="e846130d4a1536bd21985d054a554cda">
   <xsd:schema xmlns:xsd="http://www.w3.org/2001/XMLSchema" xmlns:xs="http://www.w3.org/2001/XMLSchema" xmlns:p="http://schemas.microsoft.com/office/2006/metadata/properties" xmlns:ns2="c809249f-bf47-45af-bfdc-f4cb413905df" targetNamespace="http://schemas.microsoft.com/office/2006/metadata/properties" ma:root="true" ma:fieldsID="cc85685b413d027a20082bdf7d355bef" ns2:_="">
     <xsd:import namespace="c809249f-bf47-45af-bfdc-f4cb413905df"/>
@@ -14508,11 +14543,15 @@
 </ct:contentTypeSchema>
 </file>
 
-<file path=customXml/item4.xml><?xml version="1.0" encoding="utf-8"?>
-<b:Sources xmlns:b="http://schemas.openxmlformats.org/officeDocument/2006/bibliography" xmlns="http://schemas.openxmlformats.org/officeDocument/2006/bibliography" SelectedStyle="\APA.XSL" StyleName="APA"/>
+<file path=customXml/itemProps1.xml><?xml version="1.0" encoding="utf-8"?>
+<ds:datastoreItem xmlns:ds="http://schemas.openxmlformats.org/officeDocument/2006/customXml" ds:itemID="{BB557C81-EA69-47BE-A07D-CA4CC19B63EC}">
+  <ds:schemaRefs>
+    <ds:schemaRef ds:uri="http://schemas.microsoft.com/sharepoint/v3/contenttype/forms"/>
+  </ds:schemaRefs>
+</ds:datastoreItem>
 </file>
 
-<file path=customXml/itemProps1.xml><?xml version="1.0" encoding="utf-8"?>
+<file path=customXml/itemProps2.xml><?xml version="1.0" encoding="utf-8"?>
 <ds:datastoreItem xmlns:ds="http://schemas.openxmlformats.org/officeDocument/2006/customXml" ds:itemID="{3C5C9790-35BD-4F6F-A52E-82092D0F9073}">
   <ds:schemaRefs>
     <ds:schemaRef ds:uri="http://schemas.microsoft.com/office/2006/metadata/properties"/>
@@ -14521,15 +14560,15 @@
 </ds:datastoreItem>
 </file>
 
-<file path=customXml/itemProps2.xml><?xml version="1.0" encoding="utf-8"?>
-<ds:datastoreItem xmlns:ds="http://schemas.openxmlformats.org/officeDocument/2006/customXml" ds:itemID="{BB557C81-EA69-47BE-A07D-CA4CC19B63EC}">
+<file path=customXml/itemProps3.xml><?xml version="1.0" encoding="utf-8"?>
+<ds:datastoreItem xmlns:ds="http://schemas.openxmlformats.org/officeDocument/2006/customXml" ds:itemID="{765FEC69-B417-4A3A-B8F2-01425C708AC9}">
   <ds:schemaRefs>
-    <ds:schemaRef ds:uri="http://schemas.microsoft.com/sharepoint/v3/contenttype/forms"/>
+    <ds:schemaRef ds:uri="http://schemas.openxmlformats.org/officeDocument/2006/bibliography"/>
   </ds:schemaRefs>
 </ds:datastoreItem>
 </file>
 
-<file path=customXml/itemProps3.xml><?xml version="1.0" encoding="utf-8"?>
+<file path=customXml/itemProps4.xml><?xml version="1.0" encoding="utf-8"?>
 <ds:datastoreItem xmlns:ds="http://schemas.openxmlformats.org/officeDocument/2006/customXml" ds:itemID="{95B1032C-33BD-463D-81F2-E49856AAA672}">
   <ds:schemaRefs>
     <ds:schemaRef ds:uri="http://schemas.microsoft.com/office/2006/metadata/contentType"/>
@@ -14545,12 +14584,4 @@
     <ds:schemaRef ds:uri="http://schemas.microsoft.com/internal/obd"/>
   </ds:schemaRefs>
 </ds:datastoreItem>
-</file>
-
-<file path=customXml/itemProps4.xml><?xml version="1.0" encoding="utf-8"?>
-<ds:datastoreItem xmlns:ds="http://schemas.openxmlformats.org/officeDocument/2006/customXml" ds:itemID="{765FEC69-B417-4A3A-B8F2-01425C708AC9}">
-  <ds:schemaRefs>
-    <ds:schemaRef ds:uri="http://schemas.openxmlformats.org/officeDocument/2006/bibliography"/>
-  </ds:schemaRefs>
-</ds:datastoreItem>
 </file>
</xml_diff>

<commit_message>
Add: Thêm Logo nhóm
</commit_message>
<xml_diff>
--- a/docs/MyProjectMgnt.docx
+++ b/docs/MyProjectMgnt.docx
@@ -26,16 +26,16 @@
         <mc:AlternateContent>
           <mc:Choice Requires="wps">
             <w:drawing>
-              <wp:anchor distT="0" distB="0" distL="114300" distR="114300" simplePos="0" relativeHeight="251658240" behindDoc="0" locked="0" layoutInCell="1" allowOverlap="1" wp14:anchorId="3470755F" wp14:editId="49E2A737">
+              <wp:anchor distT="0" distB="0" distL="114300" distR="114300" simplePos="0" relativeHeight="251658240" behindDoc="0" locked="0" layoutInCell="1" allowOverlap="1" wp14:anchorId="3470755F" wp14:editId="4DFA7FAA">
                 <wp:simplePos x="0" y="0"/>
                 <wp:positionH relativeFrom="column">
-                  <wp:posOffset>-84952</wp:posOffset>
+                  <wp:posOffset>-88553</wp:posOffset>
                 </wp:positionH>
                 <wp:positionV relativeFrom="paragraph">
-                  <wp:posOffset>-22915</wp:posOffset>
+                  <wp:posOffset>-23890</wp:posOffset>
                 </wp:positionV>
-                <wp:extent cx="1653871" cy="572494"/>
-                <wp:effectExtent l="0" t="0" r="22860" b="18415"/>
+                <wp:extent cx="1147314" cy="1104181"/>
+                <wp:effectExtent l="0" t="0" r="15240" b="20320"/>
                 <wp:wrapNone/>
                 <wp:docPr id="11" name="Text Box 11"/>
                 <wp:cNvGraphicFramePr/>
@@ -46,7 +46,7 @@
                       <wps:spPr>
                         <a:xfrm>
                           <a:off x="0" y="0"/>
-                          <a:ext cx="1653871" cy="572494"/>
+                          <a:ext cx="1147314" cy="1104181"/>
                         </a:xfrm>
                         <a:prstGeom prst="rect">
                           <a:avLst/>
@@ -65,18 +65,66 @@
                           <w:p>
                             <w:pPr>
                               <w:rPr>
+                                <w:rFonts w:ascii="storm" w:hAnsi="storm"/>
                                 <w:b/>
                                 <w:i/>
                                 <w:color w:val="C00000"/>
+                                <w:sz w:val="72"/>
+                                <w:szCs w:val="72"/>
                               </w:rPr>
                             </w:pPr>
                             <w:r>
                               <w:rPr>
-                                <w:b/>
-                                <w:i/>
-                                <w:color w:val="C00000"/>
+                                <w:noProof/>
                               </w:rPr>
-                              <w:t>My Company Logo</w:t>
+                              <w:drawing>
+                                <wp:inline distT="0" distB="0" distL="0" distR="0" wp14:anchorId="7A770A1A" wp14:editId="22000901">
+                                  <wp:extent cx="957532" cy="957532"/>
+                                  <wp:effectExtent l="0" t="0" r="0" b="0"/>
+                                  <wp:docPr id="3" name="Picture 3" descr="Logo&#10;&#10;Description automatically generated"/>
+                                  <wp:cNvGraphicFramePr>
+                                    <a:graphicFrameLocks xmlns:a="http://schemas.openxmlformats.org/drawingml/2006/main" noChangeAspect="1"/>
+                                  </wp:cNvGraphicFramePr>
+                                  <a:graphic xmlns:a="http://schemas.openxmlformats.org/drawingml/2006/main">
+                                    <a:graphicData uri="http://schemas.openxmlformats.org/drawingml/2006/picture">
+                                      <pic:pic xmlns:pic="http://schemas.openxmlformats.org/drawingml/2006/picture">
+                                        <pic:nvPicPr>
+                                          <pic:cNvPr id="3" name="Picture 3" descr="Logo&#10;&#10;Description automatically generated"/>
+                                          <pic:cNvPicPr>
+                                            <a:picLocks noChangeAspect="1" noChangeArrowheads="1"/>
+                                          </pic:cNvPicPr>
+                                        </pic:nvPicPr>
+                                        <pic:blipFill>
+                                          <a:blip r:embed="rId11">
+                                            <a:extLst>
+                                              <a:ext uri="{28A0092B-C50C-407E-A947-70E740481C1C}">
+                                                <a14:useLocalDpi xmlns:a14="http://schemas.microsoft.com/office/drawing/2010/main" val="0"/>
+                                              </a:ext>
+                                            </a:extLst>
+                                          </a:blip>
+                                          <a:srcRect/>
+                                          <a:stretch>
+                                            <a:fillRect/>
+                                          </a:stretch>
+                                        </pic:blipFill>
+                                        <pic:spPr bwMode="auto">
+                                          <a:xfrm>
+                                            <a:off x="0" y="0"/>
+                                            <a:ext cx="965429" cy="965429"/>
+                                          </a:xfrm>
+                                          <a:prstGeom prst="rect">
+                                            <a:avLst/>
+                                          </a:prstGeom>
+                                          <a:noFill/>
+                                          <a:ln>
+                                            <a:noFill/>
+                                          </a:ln>
+                                        </pic:spPr>
+                                      </pic:pic>
+                                    </a:graphicData>
+                                  </a:graphic>
+                                </wp:inline>
+                              </w:drawing>
                             </w:r>
                           </w:p>
                         </w:txbxContent>
@@ -90,6 +138,12 @@
                     </wps:wsp>
                   </a:graphicData>
                 </a:graphic>
+                <wp14:sizeRelH relativeFrom="margin">
+                  <wp14:pctWidth>0</wp14:pctWidth>
+                </wp14:sizeRelH>
+                <wp14:sizeRelV relativeFrom="margin">
+                  <wp14:pctHeight>0</wp14:pctHeight>
+                </wp14:sizeRelV>
               </wp:anchor>
             </w:drawing>
           </mc:Choice>
@@ -99,24 +153,72 @@
                 <v:stroke joinstyle="miter"/>
                 <v:path gradientshapeok="t" o:connecttype="rect"/>
               </v:shapetype>
-              <v:shape id="Text Box 11" o:spid="_x0000_s1026" type="#_x0000_t202" style="position:absolute;left:0;text-align:left;margin-left:-6.7pt;margin-top:-1.8pt;width:130.25pt;height:45.1pt;z-index:251658240;visibility:visible;mso-wrap-style:square;mso-wrap-distance-left:9pt;mso-wrap-distance-top:0;mso-wrap-distance-right:9pt;mso-wrap-distance-bottom:0;mso-position-horizontal:absolute;mso-position-horizontal-relative:text;mso-position-vertical:absolute;mso-position-vertical-relative:text;v-text-anchor:top" o:gfxdata="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" fillcolor="white [3201]" strokeweight=".5pt">
+              <v:shape id="Text Box 11" o:spid="_x0000_s1026" type="#_x0000_t202" style="position:absolute;left:0;text-align:left;margin-left:-6.95pt;margin-top:-1.9pt;width:90.35pt;height:86.95pt;z-index:251658240;visibility:visible;mso-wrap-style:square;mso-width-percent:0;mso-height-percent:0;mso-wrap-distance-left:9pt;mso-wrap-distance-top:0;mso-wrap-distance-right:9pt;mso-wrap-distance-bottom:0;mso-position-horizontal:absolute;mso-position-horizontal-relative:text;mso-position-vertical:absolute;mso-position-vertical-relative:text;mso-width-percent:0;mso-height-percent:0;mso-width-relative:margin;mso-height-relative:margin;v-text-anchor:top" o:gfxdata="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" fillcolor="white [3201]" strokeweight=".5pt">
                 <v:textbox>
                   <w:txbxContent>
                     <w:p>
                       <w:pPr>
                         <w:rPr>
+                          <w:rFonts w:ascii="storm" w:hAnsi="storm"/>
                           <w:b/>
                           <w:i/>
                           <w:color w:val="C00000"/>
+                          <w:sz w:val="72"/>
+                          <w:szCs w:val="72"/>
                         </w:rPr>
                       </w:pPr>
                       <w:r>
                         <w:rPr>
-                          <w:b/>
-                          <w:i/>
-                          <w:color w:val="C00000"/>
+                          <w:noProof/>
                         </w:rPr>
-                        <w:t>My Company Logo</w:t>
+                        <w:drawing>
+                          <wp:inline distT="0" distB="0" distL="0" distR="0" wp14:anchorId="7A770A1A" wp14:editId="22000901">
+                            <wp:extent cx="957532" cy="957532"/>
+                            <wp:effectExtent l="0" t="0" r="0" b="0"/>
+                            <wp:docPr id="3" name="Picture 3" descr="Logo&#10;&#10;Description automatically generated"/>
+                            <wp:cNvGraphicFramePr>
+                              <a:graphicFrameLocks xmlns:a="http://schemas.openxmlformats.org/drawingml/2006/main" noChangeAspect="1"/>
+                            </wp:cNvGraphicFramePr>
+                            <a:graphic xmlns:a="http://schemas.openxmlformats.org/drawingml/2006/main">
+                              <a:graphicData uri="http://schemas.openxmlformats.org/drawingml/2006/picture">
+                                <pic:pic xmlns:pic="http://schemas.openxmlformats.org/drawingml/2006/picture">
+                                  <pic:nvPicPr>
+                                    <pic:cNvPr id="3" name="Picture 3" descr="Logo&#10;&#10;Description automatically generated"/>
+                                    <pic:cNvPicPr>
+                                      <a:picLocks noChangeAspect="1" noChangeArrowheads="1"/>
+                                    </pic:cNvPicPr>
+                                  </pic:nvPicPr>
+                                  <pic:blipFill>
+                                    <a:blip r:embed="rId11">
+                                      <a:extLst>
+                                        <a:ext uri="{28A0092B-C50C-407E-A947-70E740481C1C}">
+                                          <a14:useLocalDpi xmlns:a14="http://schemas.microsoft.com/office/drawing/2010/main" val="0"/>
+                                        </a:ext>
+                                      </a:extLst>
+                                    </a:blip>
+                                    <a:srcRect/>
+                                    <a:stretch>
+                                      <a:fillRect/>
+                                    </a:stretch>
+                                  </pic:blipFill>
+                                  <pic:spPr bwMode="auto">
+                                    <a:xfrm>
+                                      <a:off x="0" y="0"/>
+                                      <a:ext cx="965429" cy="965429"/>
+                                    </a:xfrm>
+                                    <a:prstGeom prst="rect">
+                                      <a:avLst/>
+                                    </a:prstGeom>
+                                    <a:noFill/>
+                                    <a:ln>
+                                      <a:noFill/>
+                                    </a:ln>
+                                  </pic:spPr>
+                                </pic:pic>
+                              </a:graphicData>
+                            </a:graphic>
+                          </wp:inline>
+                        </w:drawing>
                       </w:r>
                     </w:p>
                   </w:txbxContent>
@@ -346,7 +448,7 @@
       <w:r>
         <w:t xml:space="preserve"> </w:t>
       </w:r>
-      <w:hyperlink r:id="rId11" w:history="1">
+      <w:hyperlink r:id="rId12" w:history="1">
         <w:r>
           <w:rPr>
             <w:rStyle w:val="Hyperlink"/>
@@ -4349,9 +4451,9 @@
       <w:pPr>
         <w:pStyle w:val="TOC3"/>
         <w:sectPr>
-          <w:headerReference w:type="default" r:id="rId12"/>
-          <w:footerReference w:type="default" r:id="rId13"/>
-          <w:footerReference w:type="first" r:id="rId14"/>
+          <w:headerReference w:type="default" r:id="rId13"/>
+          <w:footerReference w:type="default" r:id="rId14"/>
+          <w:footerReference w:type="first" r:id="rId15"/>
           <w:footnotePr>
             <w:pos w:val="beneathText"/>
           </w:footnotePr>
@@ -4513,7 +4615,7 @@
       </w:r>
     </w:p>
     <w:p>
-      <w:hyperlink r:id="rId15" w:history="1">
+      <w:hyperlink r:id="rId16" w:history="1">
         <w:r>
           <w:rPr>
             <w:rStyle w:val="Hyperlink"/>
@@ -4714,7 +4816,7 @@
             <w:tcW w:w="2193" w:type="dxa"/>
           </w:tcPr>
           <w:p>
-            <w:hyperlink r:id="rId16" w:history="1">
+            <w:hyperlink r:id="rId17" w:history="1">
               <w:r>
                 <w:rPr>
                   <w:rStyle w:val="Hyperlink"/>
@@ -4764,7 +4866,7 @@
             <w:tcW w:w="2193" w:type="dxa"/>
           </w:tcPr>
           <w:p>
-            <w:hyperlink r:id="rId17" w:history="1">
+            <w:hyperlink r:id="rId18" w:history="1">
               <w:r>
                 <w:rPr>
                   <w:rStyle w:val="Hyperlink"/>
@@ -4820,7 +4922,7 @@
             <w:tcW w:w="2193" w:type="dxa"/>
           </w:tcPr>
           <w:p>
-            <w:hyperlink r:id="rId18" w:history="1">
+            <w:hyperlink r:id="rId19" w:history="1">
               <w:r>
                 <w:rPr>
                   <w:rStyle w:val="Hyperlink"/>
@@ -4867,7 +4969,7 @@
             <w:tcW w:w="2193" w:type="dxa"/>
           </w:tcPr>
           <w:p>
-            <w:hyperlink r:id="rId19" w:history="1">
+            <w:hyperlink r:id="rId20" w:history="1">
               <w:r>
                 <w:rPr>
                   <w:rStyle w:val="Hyperlink"/>
@@ -4914,7 +5016,7 @@
             <w:tcW w:w="2193" w:type="dxa"/>
           </w:tcPr>
           <w:p>
-            <w:hyperlink r:id="rId20" w:history="1">
+            <w:hyperlink r:id="rId21" w:history="1">
               <w:r>
                 <w:rPr>
                   <w:rStyle w:val="Hyperlink"/>
@@ -5253,7 +5355,7 @@
                     <pic:cNvPicPr/>
                   </pic:nvPicPr>
                   <pic:blipFill>
-                    <a:blip r:embed="rId21"/>
+                    <a:blip r:embed="rId22"/>
                     <a:stretch>
                       <a:fillRect/>
                     </a:stretch>
@@ -7627,7 +7729,7 @@
           <w:lang w:eastAsia="en-US" w:bidi="ar-SA"/>
         </w:rPr>
       </w:pPr>
-      <w:hyperlink r:id="rId22" w:history="1">
+      <w:hyperlink r:id="rId23" w:history="1">
         <w:r>
           <w:rPr>
             <w:rStyle w:val="Hyperlink"/>
@@ -7643,7 +7745,7 @@
           <w:lang w:eastAsia="en-US" w:bidi="ar-SA"/>
         </w:rPr>
       </w:pPr>
-      <w:hyperlink r:id="rId23" w:history="1">
+      <w:hyperlink r:id="rId24" w:history="1">
         <w:r>
           <w:rPr>
             <w:rStyle w:val="Hyperlink"/>
@@ -7659,7 +7761,7 @@
           <w:lang w:eastAsia="en-US" w:bidi="ar-SA"/>
         </w:rPr>
       </w:pPr>
-      <w:hyperlink r:id="rId24" w:history="1">
+      <w:hyperlink r:id="rId25" w:history="1">
         <w:r>
           <w:rPr>
             <w:rStyle w:val="Hyperlink"/>
@@ -7675,7 +7777,7 @@
           <w:lang w:eastAsia="en-US" w:bidi="ar-SA"/>
         </w:rPr>
       </w:pPr>
-      <w:hyperlink r:id="rId25" w:history="1">
+      <w:hyperlink r:id="rId26" w:history="1">
         <w:r>
           <w:rPr>
             <w:rStyle w:val="Hyperlink"/>
@@ -7691,7 +7793,7 @@
           <w:lang w:eastAsia="en-US" w:bidi="ar-SA"/>
         </w:rPr>
       </w:pPr>
-      <w:hyperlink r:id="rId26" w:history="1">
+      <w:hyperlink r:id="rId27" w:history="1">
         <w:r>
           <w:rPr>
             <w:rStyle w:val="Hyperlink"/>
@@ -7707,7 +7809,7 @@
           <w:lang w:eastAsia="en-US" w:bidi="ar-SA"/>
         </w:rPr>
       </w:pPr>
-      <w:hyperlink r:id="rId27" w:history="1">
+      <w:hyperlink r:id="rId28" w:history="1">
         <w:r>
           <w:rPr>
             <w:rStyle w:val="Hyperlink"/>
@@ -7724,7 +7826,7 @@
           <w:lang w:eastAsia="en-US" w:bidi="ar-SA"/>
         </w:rPr>
       </w:pPr>
-      <w:hyperlink r:id="rId28" w:history="1">
+      <w:hyperlink r:id="rId29" w:history="1">
         <w:r>
           <w:rPr>
             <w:rStyle w:val="Hyperlink"/>
@@ -7740,7 +7842,7 @@
           <w:rStyle w:val="Hyperlink"/>
         </w:rPr>
       </w:pPr>
-      <w:hyperlink r:id="rId29" w:history="1">
+      <w:hyperlink r:id="rId30" w:history="1">
         <w:r>
           <w:rPr>
             <w:rStyle w:val="Hyperlink"/>
@@ -7755,7 +7857,7 @@
           <w:lang w:eastAsia="en-US" w:bidi="ar-SA"/>
         </w:rPr>
       </w:pPr>
-      <w:hyperlink r:id="rId30" w:history="1">
+      <w:hyperlink r:id="rId31" w:history="1">
         <w:r>
           <w:rPr>
             <w:rStyle w:val="Hyperlink"/>
@@ -7817,12 +7919,12 @@
     </w:p>
     <w:p/>
     <w:sectPr>
-      <w:headerReference w:type="even" r:id="rId31"/>
-      <w:headerReference w:type="default" r:id="rId32"/>
-      <w:footerReference w:type="even" r:id="rId33"/>
-      <w:footerReference w:type="default" r:id="rId34"/>
-      <w:headerReference w:type="first" r:id="rId35"/>
-      <w:footerReference w:type="first" r:id="rId36"/>
+      <w:headerReference w:type="even" r:id="rId32"/>
+      <w:headerReference w:type="default" r:id="rId33"/>
+      <w:footerReference w:type="even" r:id="rId34"/>
+      <w:footerReference w:type="default" r:id="rId35"/>
+      <w:headerReference w:type="first" r:id="rId36"/>
+      <w:footerReference w:type="first" r:id="rId37"/>
       <w:footnotePr>
         <w:pos w:val="beneathText"/>
       </w:footnotePr>
@@ -14393,6 +14495,12 @@
 </file>
 
 <file path=customXml/item1.xml><?xml version="1.0" encoding="utf-8"?>
+<p:properties xmlns:p="http://schemas.microsoft.com/office/2006/metadata/properties" xmlns:xsi="http://www.w3.org/2001/XMLSchema-instance" xmlns:pc="http://schemas.microsoft.com/office/infopath/2007/PartnerControls">
+  <documentManagement/>
+</p:properties>
+</file>
+
+<file path=customXml/item2.xml><?xml version="1.0" encoding="utf-8"?>
 <?mso-contentType ?>
 <FormTemplates xmlns="http://schemas.microsoft.com/sharepoint/v3/contenttype/forms">
   <Display>DocumentLibraryForm</Display>
@@ -14401,17 +14509,7 @@
 </FormTemplates>
 </file>
 
-<file path=customXml/item2.xml><?xml version="1.0" encoding="utf-8"?>
-<p:properties xmlns:p="http://schemas.microsoft.com/office/2006/metadata/properties" xmlns:xsi="http://www.w3.org/2001/XMLSchema-instance" xmlns:pc="http://schemas.microsoft.com/office/infopath/2007/PartnerControls">
-  <documentManagement/>
-</p:properties>
-</file>
-
 <file path=customXml/item3.xml><?xml version="1.0" encoding="utf-8"?>
-<b:Sources xmlns:b="http://schemas.openxmlformats.org/officeDocument/2006/bibliography" xmlns="http://schemas.openxmlformats.org/officeDocument/2006/bibliography" SelectedStyle="\APA.XSL" StyleName="APA"/>
-</file>
-
-<file path=customXml/item4.xml><?xml version="1.0" encoding="utf-8"?>
 <ct:contentTypeSchema xmlns:ct="http://schemas.microsoft.com/office/2006/metadata/contentType" xmlns:ma="http://schemas.microsoft.com/office/2006/metadata/properties/metaAttributes" ct:_="" ma:_="" ma:contentTypeName="Document" ma:contentTypeID="0x0101006E1CE1E8EA63AA4999BA5B02EFAC962B" ma:contentTypeVersion="2" ma:contentTypeDescription="Create a new document." ma:contentTypeScope="" ma:versionID="e846130d4a1536bd21985d054a554cda">
   <xsd:schema xmlns:xsd="http://www.w3.org/2001/XMLSchema" xmlns:xs="http://www.w3.org/2001/XMLSchema" xmlns:p="http://schemas.microsoft.com/office/2006/metadata/properties" xmlns:ns2="c809249f-bf47-45af-bfdc-f4cb413905df" targetNamespace="http://schemas.microsoft.com/office/2006/metadata/properties" ma:root="true" ma:fieldsID="cc85685b413d027a20082bdf7d355bef" ns2:_="">
     <xsd:import namespace="c809249f-bf47-45af-bfdc-f4cb413905df"/>
@@ -14543,15 +14641,11 @@
 </ct:contentTypeSchema>
 </file>
 
-<file path=customXml/itemProps1.xml><?xml version="1.0" encoding="utf-8"?>
-<ds:datastoreItem xmlns:ds="http://schemas.openxmlformats.org/officeDocument/2006/customXml" ds:itemID="{BB557C81-EA69-47BE-A07D-CA4CC19B63EC}">
-  <ds:schemaRefs>
-    <ds:schemaRef ds:uri="http://schemas.microsoft.com/sharepoint/v3/contenttype/forms"/>
-  </ds:schemaRefs>
-</ds:datastoreItem>
+<file path=customXml/item4.xml><?xml version="1.0" encoding="utf-8"?>
+<b:Sources xmlns:b="http://schemas.openxmlformats.org/officeDocument/2006/bibliography" xmlns="http://schemas.openxmlformats.org/officeDocument/2006/bibliography" SelectedStyle="\APA.XSL" StyleName="APA"/>
 </file>
 
-<file path=customXml/itemProps2.xml><?xml version="1.0" encoding="utf-8"?>
+<file path=customXml/itemProps1.xml><?xml version="1.0" encoding="utf-8"?>
 <ds:datastoreItem xmlns:ds="http://schemas.openxmlformats.org/officeDocument/2006/customXml" ds:itemID="{3C5C9790-35BD-4F6F-A52E-82092D0F9073}">
   <ds:schemaRefs>
     <ds:schemaRef ds:uri="http://schemas.microsoft.com/office/2006/metadata/properties"/>
@@ -14560,15 +14654,15 @@
 </ds:datastoreItem>
 </file>
 
-<file path=customXml/itemProps3.xml><?xml version="1.0" encoding="utf-8"?>
-<ds:datastoreItem xmlns:ds="http://schemas.openxmlformats.org/officeDocument/2006/customXml" ds:itemID="{765FEC69-B417-4A3A-B8F2-01425C708AC9}">
+<file path=customXml/itemProps2.xml><?xml version="1.0" encoding="utf-8"?>
+<ds:datastoreItem xmlns:ds="http://schemas.openxmlformats.org/officeDocument/2006/customXml" ds:itemID="{BB557C81-EA69-47BE-A07D-CA4CC19B63EC}">
   <ds:schemaRefs>
-    <ds:schemaRef ds:uri="http://schemas.openxmlformats.org/officeDocument/2006/bibliography"/>
+    <ds:schemaRef ds:uri="http://schemas.microsoft.com/sharepoint/v3/contenttype/forms"/>
   </ds:schemaRefs>
 </ds:datastoreItem>
 </file>
 
-<file path=customXml/itemProps4.xml><?xml version="1.0" encoding="utf-8"?>
+<file path=customXml/itemProps3.xml><?xml version="1.0" encoding="utf-8"?>
 <ds:datastoreItem xmlns:ds="http://schemas.openxmlformats.org/officeDocument/2006/customXml" ds:itemID="{95B1032C-33BD-463D-81F2-E49856AAA672}">
   <ds:schemaRefs>
     <ds:schemaRef ds:uri="http://schemas.microsoft.com/office/2006/metadata/contentType"/>
@@ -14584,4 +14678,12 @@
     <ds:schemaRef ds:uri="http://schemas.microsoft.com/internal/obd"/>
   </ds:schemaRefs>
 </ds:datastoreItem>
+</file>
+
+<file path=customXml/itemProps4.xml><?xml version="1.0" encoding="utf-8"?>
+<ds:datastoreItem xmlns:ds="http://schemas.openxmlformats.org/officeDocument/2006/customXml" ds:itemID="{765FEC69-B417-4A3A-B8F2-01425C708AC9}">
+  <ds:schemaRefs>
+    <ds:schemaRef ds:uri="http://schemas.openxmlformats.org/officeDocument/2006/bibliography"/>
+  </ds:schemaRefs>
+</ds:datastoreItem>
 </file>
</xml_diff>

<commit_message>
Update: Yêu cầu trưởng nhóm
</commit_message>
<xml_diff>
--- a/docs/MyProjectMgnt.docx
+++ b/docs/MyProjectMgnt.docx
@@ -189,7 +189,7 @@
                                     </pic:cNvPicPr>
                                   </pic:nvPicPr>
                                   <pic:blipFill>
-                                    <a:blip r:embed="rId11">
+                                    <a:blip r:embed="rId12">
                                       <a:extLst>
                                         <a:ext uri="{28A0092B-C50C-407E-A947-70E740481C1C}">
                                           <a14:useLocalDpi xmlns:a14="http://schemas.microsoft.com/office/drawing/2010/main" val="0"/>
@@ -448,7 +448,7 @@
       <w:r>
         <w:t xml:space="preserve"> </w:t>
       </w:r>
-      <w:hyperlink r:id="rId12" w:history="1">
+      <w:hyperlink r:id="rId13" w:history="1">
         <w:r>
           <w:rPr>
             <w:rStyle w:val="Hyperlink"/>
@@ -4451,9 +4451,9 @@
       <w:pPr>
         <w:pStyle w:val="TOC3"/>
         <w:sectPr>
-          <w:headerReference w:type="default" r:id="rId13"/>
-          <w:footerReference w:type="default" r:id="rId14"/>
-          <w:footerReference w:type="first" r:id="rId15"/>
+          <w:headerReference w:type="default" r:id="rId14"/>
+          <w:footerReference w:type="default" r:id="rId15"/>
+          <w:footerReference w:type="first" r:id="rId16"/>
           <w:footnotePr>
             <w:pos w:val="beneathText"/>
           </w:footnotePr>
@@ -4615,7 +4615,7 @@
       </w:r>
     </w:p>
     <w:p>
-      <w:hyperlink r:id="rId16" w:history="1">
+      <w:hyperlink r:id="rId17" w:history="1">
         <w:r>
           <w:rPr>
             <w:rStyle w:val="Hyperlink"/>
@@ -4816,7 +4816,7 @@
             <w:tcW w:w="2193" w:type="dxa"/>
           </w:tcPr>
           <w:p>
-            <w:hyperlink r:id="rId17" w:history="1">
+            <w:hyperlink r:id="rId18" w:history="1">
               <w:r>
                 <w:rPr>
                   <w:rStyle w:val="Hyperlink"/>
@@ -4866,7 +4866,7 @@
             <w:tcW w:w="2193" w:type="dxa"/>
           </w:tcPr>
           <w:p>
-            <w:hyperlink r:id="rId18" w:history="1">
+            <w:hyperlink r:id="rId19" w:history="1">
               <w:r>
                 <w:rPr>
                   <w:rStyle w:val="Hyperlink"/>
@@ -4922,7 +4922,7 @@
             <w:tcW w:w="2193" w:type="dxa"/>
           </w:tcPr>
           <w:p>
-            <w:hyperlink r:id="rId19" w:history="1">
+            <w:hyperlink r:id="rId20" w:history="1">
               <w:r>
                 <w:rPr>
                   <w:rStyle w:val="Hyperlink"/>
@@ -4969,7 +4969,7 @@
             <w:tcW w:w="2193" w:type="dxa"/>
           </w:tcPr>
           <w:p>
-            <w:hyperlink r:id="rId20" w:history="1">
+            <w:hyperlink r:id="rId21" w:history="1">
               <w:r>
                 <w:rPr>
                   <w:rStyle w:val="Hyperlink"/>
@@ -5016,7 +5016,7 @@
             <w:tcW w:w="2193" w:type="dxa"/>
           </w:tcPr>
           <w:p>
-            <w:hyperlink r:id="rId21" w:history="1">
+            <w:hyperlink r:id="rId22" w:history="1">
               <w:r>
                 <w:rPr>
                   <w:rStyle w:val="Hyperlink"/>
@@ -5075,7 +5075,10 @@
     </w:p>
     <w:p>
       <w:r>
-        <w:t>Quản lý dự án: Lê Anh Dũng, yêu cầu: tròn, vàng</w:t>
+        <w:t xml:space="preserve">Quản lý dự án: Lê Anh Dũng, yêu cầu: </w:t>
+      </w:r>
+      <w:r>
+        <w:t>đẹp trai</w:t>
       </w:r>
     </w:p>
     <w:p>
@@ -5355,7 +5358,7 @@
                     <pic:cNvPicPr/>
                   </pic:nvPicPr>
                   <pic:blipFill>
-                    <a:blip r:embed="rId22"/>
+                    <a:blip r:embed="rId23"/>
                     <a:stretch>
                       <a:fillRect/>
                     </a:stretch>
@@ -7729,7 +7732,7 @@
           <w:lang w:eastAsia="en-US" w:bidi="ar-SA"/>
         </w:rPr>
       </w:pPr>
-      <w:hyperlink r:id="rId23" w:history="1">
+      <w:hyperlink r:id="rId24" w:history="1">
         <w:r>
           <w:rPr>
             <w:rStyle w:val="Hyperlink"/>
@@ -7745,7 +7748,7 @@
           <w:lang w:eastAsia="en-US" w:bidi="ar-SA"/>
         </w:rPr>
       </w:pPr>
-      <w:hyperlink r:id="rId24" w:history="1">
+      <w:hyperlink r:id="rId25" w:history="1">
         <w:r>
           <w:rPr>
             <w:rStyle w:val="Hyperlink"/>
@@ -7761,7 +7764,7 @@
           <w:lang w:eastAsia="en-US" w:bidi="ar-SA"/>
         </w:rPr>
       </w:pPr>
-      <w:hyperlink r:id="rId25" w:history="1">
+      <w:hyperlink r:id="rId26" w:history="1">
         <w:r>
           <w:rPr>
             <w:rStyle w:val="Hyperlink"/>
@@ -7777,7 +7780,7 @@
           <w:lang w:eastAsia="en-US" w:bidi="ar-SA"/>
         </w:rPr>
       </w:pPr>
-      <w:hyperlink r:id="rId26" w:history="1">
+      <w:hyperlink r:id="rId27" w:history="1">
         <w:r>
           <w:rPr>
             <w:rStyle w:val="Hyperlink"/>
@@ -7793,7 +7796,7 @@
           <w:lang w:eastAsia="en-US" w:bidi="ar-SA"/>
         </w:rPr>
       </w:pPr>
-      <w:hyperlink r:id="rId27" w:history="1">
+      <w:hyperlink r:id="rId28" w:history="1">
         <w:r>
           <w:rPr>
             <w:rStyle w:val="Hyperlink"/>
@@ -7809,7 +7812,7 @@
           <w:lang w:eastAsia="en-US" w:bidi="ar-SA"/>
         </w:rPr>
       </w:pPr>
-      <w:hyperlink r:id="rId28" w:history="1">
+      <w:hyperlink r:id="rId29" w:history="1">
         <w:r>
           <w:rPr>
             <w:rStyle w:val="Hyperlink"/>
@@ -7826,7 +7829,7 @@
           <w:lang w:eastAsia="en-US" w:bidi="ar-SA"/>
         </w:rPr>
       </w:pPr>
-      <w:hyperlink r:id="rId29" w:history="1">
+      <w:hyperlink r:id="rId30" w:history="1">
         <w:r>
           <w:rPr>
             <w:rStyle w:val="Hyperlink"/>
@@ -7842,7 +7845,7 @@
           <w:rStyle w:val="Hyperlink"/>
         </w:rPr>
       </w:pPr>
-      <w:hyperlink r:id="rId30" w:history="1">
+      <w:hyperlink r:id="rId31" w:history="1">
         <w:r>
           <w:rPr>
             <w:rStyle w:val="Hyperlink"/>
@@ -7857,7 +7860,7 @@
           <w:lang w:eastAsia="en-US" w:bidi="ar-SA"/>
         </w:rPr>
       </w:pPr>
-      <w:hyperlink r:id="rId31" w:history="1">
+      <w:hyperlink r:id="rId32" w:history="1">
         <w:r>
           <w:rPr>
             <w:rStyle w:val="Hyperlink"/>
@@ -7919,12 +7922,12 @@
     </w:p>
     <w:p/>
     <w:sectPr>
-      <w:headerReference w:type="even" r:id="rId32"/>
-      <w:headerReference w:type="default" r:id="rId33"/>
-      <w:footerReference w:type="even" r:id="rId34"/>
-      <w:footerReference w:type="default" r:id="rId35"/>
-      <w:headerReference w:type="first" r:id="rId36"/>
-      <w:footerReference w:type="first" r:id="rId37"/>
+      <w:headerReference w:type="even" r:id="rId33"/>
+      <w:headerReference w:type="default" r:id="rId34"/>
+      <w:footerReference w:type="even" r:id="rId35"/>
+      <w:footerReference w:type="default" r:id="rId36"/>
+      <w:headerReference w:type="first" r:id="rId37"/>
+      <w:footerReference w:type="first" r:id="rId38"/>
       <w:footnotePr>
         <w:pos w:val="beneathText"/>
       </w:footnotePr>
@@ -14495,12 +14498,6 @@
 </file>
 
 <file path=customXml/item1.xml><?xml version="1.0" encoding="utf-8"?>
-<p:properties xmlns:p="http://schemas.microsoft.com/office/2006/metadata/properties" xmlns:xsi="http://www.w3.org/2001/XMLSchema-instance" xmlns:pc="http://schemas.microsoft.com/office/infopath/2007/PartnerControls">
-  <documentManagement/>
-</p:properties>
-</file>
-
-<file path=customXml/item2.xml><?xml version="1.0" encoding="utf-8"?>
 <?mso-contentType ?>
 <FormTemplates xmlns="http://schemas.microsoft.com/sharepoint/v3/contenttype/forms">
   <Display>DocumentLibraryForm</Display>
@@ -14509,7 +14506,17 @@
 </FormTemplates>
 </file>
 
+<file path=customXml/item2.xml><?xml version="1.0" encoding="utf-8"?>
+<p:properties xmlns:p="http://schemas.microsoft.com/office/2006/metadata/properties" xmlns:xsi="http://www.w3.org/2001/XMLSchema-instance" xmlns:pc="http://schemas.microsoft.com/office/infopath/2007/PartnerControls">
+  <documentManagement/>
+</p:properties>
+</file>
+
 <file path=customXml/item3.xml><?xml version="1.0" encoding="utf-8"?>
+<b:Sources xmlns:b="http://schemas.openxmlformats.org/officeDocument/2006/bibliography" xmlns="http://schemas.openxmlformats.org/officeDocument/2006/bibliography" SelectedStyle="\APA.XSL" StyleName="APA"/>
+</file>
+
+<file path=customXml/item4.xml><?xml version="1.0" encoding="utf-8"?>
 <ct:contentTypeSchema xmlns:ct="http://schemas.microsoft.com/office/2006/metadata/contentType" xmlns:ma="http://schemas.microsoft.com/office/2006/metadata/properties/metaAttributes" ct:_="" ma:_="" ma:contentTypeName="Document" ma:contentTypeID="0x0101006E1CE1E8EA63AA4999BA5B02EFAC962B" ma:contentTypeVersion="2" ma:contentTypeDescription="Create a new document." ma:contentTypeScope="" ma:versionID="e846130d4a1536bd21985d054a554cda">
   <xsd:schema xmlns:xsd="http://www.w3.org/2001/XMLSchema" xmlns:xs="http://www.w3.org/2001/XMLSchema" xmlns:p="http://schemas.microsoft.com/office/2006/metadata/properties" xmlns:ns2="c809249f-bf47-45af-bfdc-f4cb413905df" targetNamespace="http://schemas.microsoft.com/office/2006/metadata/properties" ma:root="true" ma:fieldsID="cc85685b413d027a20082bdf7d355bef" ns2:_="">
     <xsd:import namespace="c809249f-bf47-45af-bfdc-f4cb413905df"/>
@@ -14641,11 +14648,15 @@
 </ct:contentTypeSchema>
 </file>
 
-<file path=customXml/item4.xml><?xml version="1.0" encoding="utf-8"?>
-<b:Sources xmlns:b="http://schemas.openxmlformats.org/officeDocument/2006/bibliography" xmlns="http://schemas.openxmlformats.org/officeDocument/2006/bibliography" SelectedStyle="\APA.XSL" StyleName="APA"/>
+<file path=customXml/itemProps1.xml><?xml version="1.0" encoding="utf-8"?>
+<ds:datastoreItem xmlns:ds="http://schemas.openxmlformats.org/officeDocument/2006/customXml" ds:itemID="{BB557C81-EA69-47BE-A07D-CA4CC19B63EC}">
+  <ds:schemaRefs>
+    <ds:schemaRef ds:uri="http://schemas.microsoft.com/sharepoint/v3/contenttype/forms"/>
+  </ds:schemaRefs>
+</ds:datastoreItem>
 </file>
 
-<file path=customXml/itemProps1.xml><?xml version="1.0" encoding="utf-8"?>
+<file path=customXml/itemProps2.xml><?xml version="1.0" encoding="utf-8"?>
 <ds:datastoreItem xmlns:ds="http://schemas.openxmlformats.org/officeDocument/2006/customXml" ds:itemID="{3C5C9790-35BD-4F6F-A52E-82092D0F9073}">
   <ds:schemaRefs>
     <ds:schemaRef ds:uri="http://schemas.microsoft.com/office/2006/metadata/properties"/>
@@ -14654,15 +14665,15 @@
 </ds:datastoreItem>
 </file>
 
-<file path=customXml/itemProps2.xml><?xml version="1.0" encoding="utf-8"?>
-<ds:datastoreItem xmlns:ds="http://schemas.openxmlformats.org/officeDocument/2006/customXml" ds:itemID="{BB557C81-EA69-47BE-A07D-CA4CC19B63EC}">
+<file path=customXml/itemProps3.xml><?xml version="1.0" encoding="utf-8"?>
+<ds:datastoreItem xmlns:ds="http://schemas.openxmlformats.org/officeDocument/2006/customXml" ds:itemID="{765FEC69-B417-4A3A-B8F2-01425C708AC9}">
   <ds:schemaRefs>
-    <ds:schemaRef ds:uri="http://schemas.microsoft.com/sharepoint/v3/contenttype/forms"/>
+    <ds:schemaRef ds:uri="http://schemas.openxmlformats.org/officeDocument/2006/bibliography"/>
   </ds:schemaRefs>
 </ds:datastoreItem>
 </file>
 
-<file path=customXml/itemProps3.xml><?xml version="1.0" encoding="utf-8"?>
+<file path=customXml/itemProps4.xml><?xml version="1.0" encoding="utf-8"?>
 <ds:datastoreItem xmlns:ds="http://schemas.openxmlformats.org/officeDocument/2006/customXml" ds:itemID="{95B1032C-33BD-463D-81F2-E49856AAA672}">
   <ds:schemaRefs>
     <ds:schemaRef ds:uri="http://schemas.microsoft.com/office/2006/metadata/contentType"/>
@@ -14678,12 +14689,4 @@
     <ds:schemaRef ds:uri="http://schemas.microsoft.com/internal/obd"/>
   </ds:schemaRefs>
 </ds:datastoreItem>
-</file>
-
-<file path=customXml/itemProps4.xml><?xml version="1.0" encoding="utf-8"?>
-<ds:datastoreItem xmlns:ds="http://schemas.openxmlformats.org/officeDocument/2006/customXml" ds:itemID="{765FEC69-B417-4A3A-B8F2-01425C708AC9}">
-  <ds:schemaRefs>
-    <ds:schemaRef ds:uri="http://schemas.openxmlformats.org/officeDocument/2006/bibliography"/>
-  </ds:schemaRefs>
-</ds:datastoreItem>
 </file>
</xml_diff>

<commit_message>
Add: Tạo thống kê hợp tác
</commit_message>
<xml_diff>
--- a/docs/MyProjectMgnt.docx
+++ b/docs/MyProjectMgnt.docx
@@ -5039,7 +5039,6 @@
       </w:tr>
     </w:tbl>
     <w:p/>
-    <w:p/>
     <w:p>
       <w:pPr>
         <w:pStyle w:val="Heading2"/>
@@ -5307,23 +5306,11 @@
           <w:ilvl w:val="0"/>
           <w:numId w:val="40"/>
         </w:numPr>
-        <w:rPr>
-          <w:i/>
-          <w:iCs/>
-        </w:rPr>
-      </w:pPr>
-      <w:r>
-        <w:rPr>
-          <w:i/>
-          <w:iCs/>
-        </w:rPr>
+      </w:pPr>
+      <w:r>
         <w:t>T</w:t>
       </w:r>
       <w:r>
-        <w:rPr>
-          <w:i/>
-          <w:iCs/>
-        </w:rPr>
         <w:t>ool hỗ trợ phân tích thông số mã nguồn Source Monitor</w:t>
       </w:r>
     </w:p>
@@ -5331,15 +5318,9 @@
       <w:pPr>
         <w:pStyle w:val="ListParagraph"/>
         <w:ind w:left="720"/>
-        <w:rPr>
-          <w:i/>
-          <w:iCs/>
-        </w:rPr>
-      </w:pPr>
-      <w:r>
-        <w:rPr>
-          <w:i/>
-          <w:iCs/>
+      </w:pPr>
+      <w:r>
+        <w:rPr>
           <w:noProof/>
         </w:rPr>
         <w:drawing>
@@ -5386,23 +5367,11 @@
           <w:ilvl w:val="0"/>
           <w:numId w:val="40"/>
         </w:numPr>
-        <w:rPr>
-          <w:i/>
-          <w:iCs/>
-        </w:rPr>
-      </w:pPr>
-      <w:r>
-        <w:rPr>
-          <w:i/>
-          <w:iCs/>
-        </w:rPr>
+      </w:pPr>
+      <w:r>
         <w:t>Số lượng file</w:t>
       </w:r>
       <w:r>
-        <w:rPr>
-          <w:i/>
-          <w:iCs/>
-        </w:rPr>
         <w:t xml:space="preserve"> </w:t>
       </w:r>
     </w:p>
@@ -5413,23 +5382,11 @@
           <w:ilvl w:val="1"/>
           <w:numId w:val="40"/>
         </w:numPr>
-        <w:rPr>
-          <w:i/>
-          <w:iCs/>
-        </w:rPr>
-      </w:pPr>
-      <w:r>
-        <w:rPr>
-          <w:i/>
-          <w:iCs/>
-        </w:rPr>
+      </w:pPr>
+      <w:r>
         <w:t>Số lượng dòng code</w:t>
       </w:r>
       <w:r>
-        <w:rPr>
-          <w:i/>
-          <w:iCs/>
-        </w:rPr>
         <w:t>: 6561</w:t>
       </w:r>
     </w:p>
@@ -5440,23 +5397,11 @@
           <w:ilvl w:val="1"/>
           <w:numId w:val="40"/>
         </w:numPr>
-        <w:rPr>
-          <w:i/>
-          <w:iCs/>
-        </w:rPr>
-      </w:pPr>
-      <w:r>
-        <w:rPr>
-          <w:i/>
-          <w:iCs/>
-        </w:rPr>
+      </w:pPr>
+      <w:r>
         <w:t>Số lượng dòng chú thích</w:t>
       </w:r>
       <w:r>
-        <w:rPr>
-          <w:i/>
-          <w:iCs/>
-        </w:rPr>
         <w:t>: 0 (Theo SourceMonitor)</w:t>
       </w:r>
     </w:p>
@@ -5467,30 +5412,14 @@
           <w:ilvl w:val="1"/>
           <w:numId w:val="40"/>
         </w:numPr>
-        <w:rPr>
-          <w:i/>
-          <w:iCs/>
-        </w:rPr>
-      </w:pPr>
-      <w:r>
-        <w:rPr>
-          <w:i/>
-          <w:iCs/>
-        </w:rPr>
+      </w:pPr>
+      <w:r>
         <w:t xml:space="preserve">Độ phức tạp </w:t>
       </w:r>
       <w:r>
-        <w:rPr>
-          <w:i/>
-          <w:iCs/>
-        </w:rPr>
         <w:t>của file</w:t>
       </w:r>
       <w:r>
-        <w:rPr>
-          <w:i/>
-          <w:iCs/>
-        </w:rPr>
         <w:t>: 8.5/10</w:t>
       </w:r>
     </w:p>
@@ -5501,23 +5430,11 @@
           <w:ilvl w:val="0"/>
           <w:numId w:val="40"/>
         </w:numPr>
-        <w:rPr>
-          <w:i/>
-          <w:iCs/>
-        </w:rPr>
-      </w:pPr>
-      <w:r>
-        <w:rPr>
-          <w:i/>
-          <w:iCs/>
-        </w:rPr>
+      </w:pPr>
+      <w:r>
         <w:t>Số lượng hàm</w:t>
       </w:r>
       <w:r>
-        <w:rPr>
-          <w:i/>
-          <w:iCs/>
-        </w:rPr>
         <w:t xml:space="preserve">: </w:t>
       </w:r>
     </w:p>
@@ -5528,30 +5445,14 @@
           <w:ilvl w:val="0"/>
           <w:numId w:val="40"/>
         </w:numPr>
-        <w:rPr>
-          <w:i/>
-          <w:iCs/>
-        </w:rPr>
-      </w:pPr>
-      <w:r>
-        <w:rPr>
-          <w:i/>
-          <w:iCs/>
-        </w:rPr>
+      </w:pPr>
+      <w:r>
         <w:t>Số lượng class</w:t>
       </w:r>
       <w:r>
-        <w:rPr>
-          <w:i/>
-          <w:iCs/>
-        </w:rPr>
         <w:t>, sơ đồ phân cấp class</w:t>
       </w:r>
       <w:r>
-        <w:rPr>
-          <w:i/>
-          <w:iCs/>
-        </w:rPr>
         <w:t xml:space="preserve">: ~ 67/2 ~= 33 (Do 1 file tsx đi kèm 1 file scss tuy nhiên có những chỗ không theo quy luật) </w:t>
       </w:r>
     </w:p>
@@ -5572,17 +5473,15 @@
           <w:ilvl w:val="0"/>
           <w:numId w:val="40"/>
         </w:numPr>
-        <w:rPr>
-          <w:i/>
-          <w:iCs/>
-        </w:rPr>
-      </w:pPr>
-      <w:r>
-        <w:rPr>
-          <w:i/>
-          <w:iCs/>
-        </w:rPr>
-        <w:t>Số lượng collaborator tham dự (của dự án gốc)</w:t>
+      </w:pPr>
+      <w:r>
+        <w:t>Số lượng collaborator tham dự</w:t>
+      </w:r>
+      <w:r>
+        <w:t xml:space="preserve">: </w:t>
+      </w:r>
+      <w:r>
+        <w:t>4</w:t>
       </w:r>
     </w:p>
     <w:p>
@@ -5592,17 +5491,15 @@
           <w:ilvl w:val="0"/>
           <w:numId w:val="40"/>
         </w:numPr>
-        <w:rPr>
-          <w:i/>
-          <w:iCs/>
-        </w:rPr>
-      </w:pPr>
-      <w:r>
-        <w:rPr>
-          <w:i/>
-          <w:iCs/>
-        </w:rPr>
+      </w:pPr>
+      <w:r>
         <w:t>Số lượt commit</w:t>
+      </w:r>
+      <w:r>
+        <w:t xml:space="preserve">: </w:t>
+      </w:r>
+      <w:r>
+        <w:t>13</w:t>
       </w:r>
     </w:p>
     <w:p>
@@ -5612,18 +5509,13 @@
           <w:ilvl w:val="0"/>
           <w:numId w:val="40"/>
         </w:numPr>
-        <w:rPr>
-          <w:i/>
-          <w:iCs/>
-        </w:rPr>
-      </w:pPr>
-      <w:r>
-        <w:rPr>
-          <w:i/>
-          <w:iCs/>
-        </w:rPr>
+      </w:pPr>
+      <w:r>
         <w:lastRenderedPageBreak/>
         <w:t>Số branch</w:t>
+      </w:r>
+      <w:r>
+        <w:t>: 3</w:t>
       </w:r>
     </w:p>
     <w:p>
@@ -5633,31 +5525,33 @@
           <w:ilvl w:val="0"/>
           <w:numId w:val="40"/>
         </w:numPr>
-        <w:rPr>
-          <w:i/>
-          <w:iCs/>
-        </w:rPr>
-      </w:pPr>
-      <w:r>
-        <w:rPr>
-          <w:i/>
-          <w:iCs/>
-        </w:rPr>
+      </w:pPr>
+      <w:r>
         <w:t>Thông tin về</w:t>
       </w:r>
       <w:r>
-        <w:rPr>
-          <w:i/>
-          <w:iCs/>
-        </w:rPr>
-        <w:t xml:space="preserve"> 5 người tham gia dự án nguồn mở với số commit nhiều</w:t>
-      </w:r>
-      <w:r>
-        <w:rPr>
-          <w:i/>
-          <w:iCs/>
-        </w:rPr>
+        <w:t xml:space="preserve"> </w:t>
+      </w:r>
+      <w:r>
+        <w:t>4</w:t>
+      </w:r>
+      <w:r>
+        <w:t xml:space="preserve"> người tham gia dự án nguồn mở với số commit nhiều</w:t>
+      </w:r>
+      <w:r>
         <w:t xml:space="preserve"> nhất</w:t>
+      </w:r>
+      <w:r>
+        <w:t>:</w:t>
+      </w:r>
+    </w:p>
+    <w:p>
+      <w:pPr>
+        <w:pStyle w:val="ListParagraph"/>
+        <w:ind w:left="720"/>
+      </w:pPr>
+      <w:r>
+        <w:t>+ Người thứ nhất</w:t>
       </w:r>
     </w:p>
     <w:p>
@@ -5667,17 +5561,15 @@
           <w:ilvl w:val="1"/>
           <w:numId w:val="40"/>
         </w:numPr>
-        <w:rPr>
-          <w:i/>
-          <w:iCs/>
-        </w:rPr>
-      </w:pPr>
-      <w:r>
-        <w:rPr>
-          <w:i/>
-          <w:iCs/>
-        </w:rPr>
+      </w:pPr>
+      <w:r>
         <w:t>Tên đầy đủ</w:t>
+      </w:r>
+      <w:r>
+        <w:t xml:space="preserve">: </w:t>
+      </w:r>
+      <w:r>
+        <w:t>Yogesh Kumar</w:t>
       </w:r>
     </w:p>
     <w:p>
@@ -5687,17 +5579,15 @@
           <w:ilvl w:val="1"/>
           <w:numId w:val="40"/>
         </w:numPr>
-        <w:rPr>
-          <w:i/>
-          <w:iCs/>
-        </w:rPr>
-      </w:pPr>
-      <w:r>
-        <w:rPr>
-          <w:i/>
-          <w:iCs/>
-        </w:rPr>
+      </w:pPr>
+      <w:r>
         <w:t>Link tài khoản Github</w:t>
+      </w:r>
+      <w:r>
+        <w:t xml:space="preserve">: </w:t>
+      </w:r>
+      <w:r>
+        <w:t>https://github.com/yogesh-MS</w:t>
       </w:r>
     </w:p>
     <w:p>
@@ -5707,18 +5597,101 @@
           <w:ilvl w:val="1"/>
           <w:numId w:val="40"/>
         </w:numPr>
-        <w:rPr>
-          <w:i/>
-          <w:iCs/>
-        </w:rPr>
-      </w:pPr>
-      <w:r>
-        <w:rPr>
-          <w:i/>
-          <w:iCs/>
-        </w:rPr>
+      </w:pPr>
+      <w:r>
         <w:t>Số repository có</w:t>
       </w:r>
+      <w:r>
+        <w:t xml:space="preserve">: </w:t>
+      </w:r>
+      <w:r>
+        <w:t>6</w:t>
+      </w:r>
+    </w:p>
+    <w:p>
+      <w:pPr>
+        <w:ind w:left="720"/>
+      </w:pPr>
+      <w:r>
+        <w:t>+ Người thứ hai:</w:t>
+      </w:r>
+    </w:p>
+    <w:p>
+      <w:pPr>
+        <w:pStyle w:val="ListParagraph"/>
+        <w:numPr>
+          <w:ilvl w:val="1"/>
+          <w:numId w:val="40"/>
+        </w:numPr>
+      </w:pPr>
+      <w:r>
+        <w:t>Tên đầy đủ</w:t>
+      </w:r>
+      <w:r>
+        <w:t xml:space="preserve">: </w:t>
+      </w:r>
+      <w:r>
+        <w:t>Yogesh Kumar</w:t>
+      </w:r>
+    </w:p>
+    <w:p>
+      <w:pPr>
+        <w:pStyle w:val="ListParagraph"/>
+        <w:numPr>
+          <w:ilvl w:val="1"/>
+          <w:numId w:val="40"/>
+        </w:numPr>
+      </w:pPr>
+      <w:r>
+        <w:t>Link tài khoản Github</w:t>
+      </w:r>
+      <w:r>
+        <w:t xml:space="preserve">: </w:t>
+      </w:r>
+      <w:r>
+        <w:t>https://github.com/yogesh-MS</w:t>
+      </w:r>
+    </w:p>
+    <w:p>
+      <w:pPr>
+        <w:pStyle w:val="ListParagraph"/>
+        <w:numPr>
+          <w:ilvl w:val="1"/>
+          <w:numId w:val="40"/>
+        </w:numPr>
+      </w:pPr>
+      <w:r>
+        <w:t>Số repository có</w:t>
+      </w:r>
+      <w:r>
+        <w:t>: 6</w:t>
+      </w:r>
+    </w:p>
+    <w:p>
+      <w:pPr>
+        <w:ind w:left="720"/>
+      </w:pPr>
+      <w:r>
+        <w:t>+ Người thứ ba:</w:t>
+      </w:r>
+    </w:p>
+    <w:p>
+      <w:pPr>
+        <w:ind w:left="720"/>
+      </w:pPr>
+    </w:p>
+    <w:p>
+      <w:pPr>
+        <w:ind w:left="720"/>
+      </w:pPr>
+      <w:r>
+        <w:t>+ Người thứ tư:</w:t>
+      </w:r>
+    </w:p>
+    <w:p>
+      <w:pPr>
+        <w:ind w:left="720"/>
+      </w:pPr>
     </w:p>
     <w:p>
       <w:pPr>
@@ -6184,6 +6157,7 @@
       </w:pPr>
       <w:bookmarkStart w:id="17" w:name="_Toc90500052"/>
       <w:r>
+        <w:lastRenderedPageBreak/>
         <w:t>Rủi ro</w:t>
       </w:r>
       <w:bookmarkEnd w:id="17"/>
@@ -6431,7 +6405,6 @@
           <w:i/>
           <w:iCs/>
         </w:rPr>
-        <w:lastRenderedPageBreak/>
         <w:t>Xác suất xảy ra</w:t>
       </w:r>
       <w:r>
@@ -7153,6 +7126,7 @@
         <w:rPr>
           <w:i/>
         </w:rPr>
+        <w:lastRenderedPageBreak/>
         <w:t xml:space="preserve">Management level </w:t>
       </w:r>
       <w:r>
@@ -7340,7 +7314,6 @@
       </w:pPr>
       <w:bookmarkStart w:id="22" w:name="_Toc90500057"/>
       <w:r>
-        <w:lastRenderedPageBreak/>
         <w:t>Ước lượng chất lượng</w:t>
       </w:r>
       <w:bookmarkEnd w:id="22"/>
@@ -14498,6 +14471,12 @@
 </file>
 
 <file path=customXml/item1.xml><?xml version="1.0" encoding="utf-8"?>
+<p:properties xmlns:p="http://schemas.microsoft.com/office/2006/metadata/properties" xmlns:xsi="http://www.w3.org/2001/XMLSchema-instance" xmlns:pc="http://schemas.microsoft.com/office/infopath/2007/PartnerControls">
+  <documentManagement/>
+</p:properties>
+</file>
+
+<file path=customXml/item2.xml><?xml version="1.0" encoding="utf-8"?>
 <?mso-contentType ?>
 <FormTemplates xmlns="http://schemas.microsoft.com/sharepoint/v3/contenttype/forms">
   <Display>DocumentLibraryForm</Display>
@@ -14506,17 +14485,7 @@
 </FormTemplates>
 </file>
 
-<file path=customXml/item2.xml><?xml version="1.0" encoding="utf-8"?>
-<p:properties xmlns:p="http://schemas.microsoft.com/office/2006/metadata/properties" xmlns:xsi="http://www.w3.org/2001/XMLSchema-instance" xmlns:pc="http://schemas.microsoft.com/office/infopath/2007/PartnerControls">
-  <documentManagement/>
-</p:properties>
-</file>
-
 <file path=customXml/item3.xml><?xml version="1.0" encoding="utf-8"?>
-<b:Sources xmlns:b="http://schemas.openxmlformats.org/officeDocument/2006/bibliography" xmlns="http://schemas.openxmlformats.org/officeDocument/2006/bibliography" SelectedStyle="\APA.XSL" StyleName="APA"/>
-</file>
-
-<file path=customXml/item4.xml><?xml version="1.0" encoding="utf-8"?>
 <ct:contentTypeSchema xmlns:ct="http://schemas.microsoft.com/office/2006/metadata/contentType" xmlns:ma="http://schemas.microsoft.com/office/2006/metadata/properties/metaAttributes" ct:_="" ma:_="" ma:contentTypeName="Document" ma:contentTypeID="0x0101006E1CE1E8EA63AA4999BA5B02EFAC962B" ma:contentTypeVersion="2" ma:contentTypeDescription="Create a new document." ma:contentTypeScope="" ma:versionID="e846130d4a1536bd21985d054a554cda">
   <xsd:schema xmlns:xsd="http://www.w3.org/2001/XMLSchema" xmlns:xs="http://www.w3.org/2001/XMLSchema" xmlns:p="http://schemas.microsoft.com/office/2006/metadata/properties" xmlns:ns2="c809249f-bf47-45af-bfdc-f4cb413905df" targetNamespace="http://schemas.microsoft.com/office/2006/metadata/properties" ma:root="true" ma:fieldsID="cc85685b413d027a20082bdf7d355bef" ns2:_="">
     <xsd:import namespace="c809249f-bf47-45af-bfdc-f4cb413905df"/>
@@ -14648,15 +14617,11 @@
 </ct:contentTypeSchema>
 </file>
 
-<file path=customXml/itemProps1.xml><?xml version="1.0" encoding="utf-8"?>
-<ds:datastoreItem xmlns:ds="http://schemas.openxmlformats.org/officeDocument/2006/customXml" ds:itemID="{BB557C81-EA69-47BE-A07D-CA4CC19B63EC}">
-  <ds:schemaRefs>
-    <ds:schemaRef ds:uri="http://schemas.microsoft.com/sharepoint/v3/contenttype/forms"/>
-  </ds:schemaRefs>
-</ds:datastoreItem>
+<file path=customXml/item4.xml><?xml version="1.0" encoding="utf-8"?>
+<b:Sources xmlns:b="http://schemas.openxmlformats.org/officeDocument/2006/bibliography" xmlns="http://schemas.openxmlformats.org/officeDocument/2006/bibliography" SelectedStyle="\APA.XSL" StyleName="APA"/>
 </file>
 
-<file path=customXml/itemProps2.xml><?xml version="1.0" encoding="utf-8"?>
+<file path=customXml/itemProps1.xml><?xml version="1.0" encoding="utf-8"?>
 <ds:datastoreItem xmlns:ds="http://schemas.openxmlformats.org/officeDocument/2006/customXml" ds:itemID="{3C5C9790-35BD-4F6F-A52E-82092D0F9073}">
   <ds:schemaRefs>
     <ds:schemaRef ds:uri="http://schemas.microsoft.com/office/2006/metadata/properties"/>
@@ -14665,15 +14630,15 @@
 </ds:datastoreItem>
 </file>
 
-<file path=customXml/itemProps3.xml><?xml version="1.0" encoding="utf-8"?>
-<ds:datastoreItem xmlns:ds="http://schemas.openxmlformats.org/officeDocument/2006/customXml" ds:itemID="{765FEC69-B417-4A3A-B8F2-01425C708AC9}">
+<file path=customXml/itemProps2.xml><?xml version="1.0" encoding="utf-8"?>
+<ds:datastoreItem xmlns:ds="http://schemas.openxmlformats.org/officeDocument/2006/customXml" ds:itemID="{BB557C81-EA69-47BE-A07D-CA4CC19B63EC}">
   <ds:schemaRefs>
-    <ds:schemaRef ds:uri="http://schemas.openxmlformats.org/officeDocument/2006/bibliography"/>
+    <ds:schemaRef ds:uri="http://schemas.microsoft.com/sharepoint/v3/contenttype/forms"/>
   </ds:schemaRefs>
 </ds:datastoreItem>
 </file>
 
-<file path=customXml/itemProps4.xml><?xml version="1.0" encoding="utf-8"?>
+<file path=customXml/itemProps3.xml><?xml version="1.0" encoding="utf-8"?>
 <ds:datastoreItem xmlns:ds="http://schemas.openxmlformats.org/officeDocument/2006/customXml" ds:itemID="{95B1032C-33BD-463D-81F2-E49856AAA672}">
   <ds:schemaRefs>
     <ds:schemaRef ds:uri="http://schemas.microsoft.com/office/2006/metadata/contentType"/>
@@ -14689,4 +14654,12 @@
     <ds:schemaRef ds:uri="http://schemas.microsoft.com/internal/obd"/>
   </ds:schemaRefs>
 </ds:datastoreItem>
+</file>
+
+<file path=customXml/itemProps4.xml><?xml version="1.0" encoding="utf-8"?>
+<ds:datastoreItem xmlns:ds="http://schemas.openxmlformats.org/officeDocument/2006/customXml" ds:itemID="{765FEC69-B417-4A3A-B8F2-01425C708AC9}">
+  <ds:schemaRefs>
+    <ds:schemaRef ds:uri="http://schemas.openxmlformats.org/officeDocument/2006/bibliography"/>
+  </ds:schemaRefs>
+</ds:datastoreItem>
 </file>
</xml_diff>

<commit_message>
Add: Thêm bảng phân chia vai trò
</commit_message>
<xml_diff>
--- a/docs/MyProjectMgnt.docx
+++ b/docs/MyProjectMgnt.docx
@@ -5049,6 +5049,287 @@
       </w:r>
       <w:bookmarkEnd w:id="6"/>
     </w:p>
+    <w:tbl>
+      <w:tblPr>
+        <w:tblStyle w:val="TableGrid"/>
+        <w:tblW w:w="0" w:type="auto"/>
+        <w:tblLook w:val="04A0" w:firstRow="1" w:lastRow="0" w:firstColumn="1" w:lastColumn="0" w:noHBand="0" w:noVBand="1"/>
+      </w:tblPr>
+      <w:tblGrid>
+        <w:gridCol w:w="2192"/>
+        <w:gridCol w:w="2192"/>
+        <w:gridCol w:w="2193"/>
+        <w:gridCol w:w="2193"/>
+      </w:tblGrid>
+      <w:tr>
+        <w:tc>
+          <w:tcPr>
+            <w:tcW w:w="2192" w:type="dxa"/>
+          </w:tcPr>
+          <w:p>
+            <w:r>
+              <w:t>Họ tên</w:t>
+            </w:r>
+          </w:p>
+        </w:tc>
+        <w:tc>
+          <w:tcPr>
+            <w:tcW w:w="2192" w:type="dxa"/>
+          </w:tcPr>
+          <w:p>
+            <w:r>
+              <w:t>Vai trò</w:t>
+            </w:r>
+          </w:p>
+        </w:tc>
+        <w:tc>
+          <w:tcPr>
+            <w:tcW w:w="2193" w:type="dxa"/>
+          </w:tcPr>
+          <w:p>
+            <w:r>
+              <w:t>Nhiệm vụ</w:t>
+            </w:r>
+          </w:p>
+        </w:tc>
+        <w:tc>
+          <w:tcPr>
+            <w:tcW w:w="2193" w:type="dxa"/>
+          </w:tcPr>
+          <w:p>
+            <w:r>
+              <w:t>Yêu cầu</w:t>
+            </w:r>
+          </w:p>
+        </w:tc>
+      </w:tr>
+      <w:tr>
+        <w:tc>
+          <w:tcPr>
+            <w:tcW w:w="2192" w:type="dxa"/>
+          </w:tcPr>
+          <w:p>
+            <w:r>
+              <w:t>Lê Anh Dũng</w:t>
+            </w:r>
+          </w:p>
+        </w:tc>
+        <w:tc>
+          <w:tcPr>
+            <w:tcW w:w="2192" w:type="dxa"/>
+          </w:tcPr>
+          <w:p>
+            <w:r>
+              <w:t>Quản lý dự án</w:t>
+            </w:r>
+          </w:p>
+        </w:tc>
+        <w:tc>
+          <w:tcPr>
+            <w:tcW w:w="2193" w:type="dxa"/>
+          </w:tcPr>
+          <w:p>
+            <w:r>
+              <w:t>Theo dõi và báo cáo tiến độ công việc hàng tuần</w:t>
+            </w:r>
+          </w:p>
+        </w:tc>
+        <w:tc>
+          <w:tcPr>
+            <w:tcW w:w="2193" w:type="dxa"/>
+          </w:tcPr>
+          <w:p>
+            <w:r>
+              <w:t>Đẹp trai, Trách nhiệm</w:t>
+            </w:r>
+          </w:p>
+        </w:tc>
+      </w:tr>
+      <w:tr>
+        <w:tc>
+          <w:tcPr>
+            <w:tcW w:w="2192" w:type="dxa"/>
+          </w:tcPr>
+          <w:p>
+            <w:r>
+              <w:t>Ngô Thanh Hưng</w:t>
+            </w:r>
+          </w:p>
+        </w:tc>
+        <w:tc>
+          <w:tcPr>
+            <w:tcW w:w="2192" w:type="dxa"/>
+          </w:tcPr>
+          <w:p>
+            <w:r>
+              <w:t>Giám đốc</w:t>
+            </w:r>
+          </w:p>
+        </w:tc>
+        <w:tc>
+          <w:tcPr>
+            <w:tcW w:w="2193" w:type="dxa"/>
+          </w:tcPr>
+          <w:p>
+            <w:r>
+              <w:t>Kí hợp đồng, mở rộng mối quan hệ, kiếm  thêm khách hàng</w:t>
+            </w:r>
+          </w:p>
+        </w:tc>
+        <w:tc>
+          <w:tcPr>
+            <w:tcW w:w="2193" w:type="dxa"/>
+          </w:tcPr>
+          <w:p>
+            <w:r>
+              <w:t>Nhanh, tài chính dồi dào</w:t>
+            </w:r>
+          </w:p>
+        </w:tc>
+      </w:tr>
+      <w:tr>
+        <w:tc>
+          <w:tcPr>
+            <w:tcW w:w="2192" w:type="dxa"/>
+          </w:tcPr>
+          <w:p>
+            <w:r>
+              <w:t>Nguyễn Hải Long</w:t>
+            </w:r>
+          </w:p>
+        </w:tc>
+        <w:tc>
+          <w:tcPr>
+            <w:tcW w:w="2192" w:type="dxa"/>
+          </w:tcPr>
+          <w:p>
+            <w:r>
+              <w:t>Binh Đà – Núi Lửa</w:t>
+            </w:r>
+          </w:p>
+        </w:tc>
+        <w:tc>
+          <w:tcPr>
+            <w:tcW w:w="2193" w:type="dxa"/>
+          </w:tcPr>
+          <w:p>
+            <w:hyperlink r:id="rId23" w:history="1">
+              <w:r>
+                <w:rPr>
+                  <w:rStyle w:val="Hyperlink"/>
+                </w:rPr>
+                <w:t>longnh@zmail.con</w:t>
+              </w:r>
+            </w:hyperlink>
+          </w:p>
+        </w:tc>
+        <w:tc>
+          <w:tcPr>
+            <w:tcW w:w="2193" w:type="dxa"/>
+          </w:tcPr>
+          <w:p>
+            <w:r>
+              <w:t>0977 595 346</w:t>
+            </w:r>
+          </w:p>
+        </w:tc>
+      </w:tr>
+      <w:tr>
+        <w:tc>
+          <w:tcPr>
+            <w:tcW w:w="2192" w:type="dxa"/>
+          </w:tcPr>
+          <w:p>
+            <w:r>
+              <w:t>Nguyễn Thành Long</w:t>
+            </w:r>
+          </w:p>
+        </w:tc>
+        <w:tc>
+          <w:tcPr>
+            <w:tcW w:w="2192" w:type="dxa"/>
+          </w:tcPr>
+          <w:p>
+            <w:r>
+              <w:t>Quất Lâm – Ninh Đạm</w:t>
+            </w:r>
+          </w:p>
+        </w:tc>
+        <w:tc>
+          <w:tcPr>
+            <w:tcW w:w="2193" w:type="dxa"/>
+          </w:tcPr>
+          <w:p>
+            <w:hyperlink r:id="rId24" w:history="1">
+              <w:r>
+                <w:rPr>
+                  <w:rStyle w:val="Hyperlink"/>
+                </w:rPr>
+                <w:t>longnt@vlmail.con</w:t>
+              </w:r>
+            </w:hyperlink>
+          </w:p>
+        </w:tc>
+        <w:tc>
+          <w:tcPr>
+            <w:tcW w:w="2193" w:type="dxa"/>
+          </w:tcPr>
+          <w:p>
+            <w:r>
+              <w:t>0333 222 888</w:t>
+            </w:r>
+          </w:p>
+        </w:tc>
+      </w:tr>
+      <w:tr>
+        <w:tc>
+          <w:tcPr>
+            <w:tcW w:w="2192" w:type="dxa"/>
+          </w:tcPr>
+          <w:p>
+            <w:r>
+              <w:t>Nguyễn Tiến Phong</w:t>
+            </w:r>
+          </w:p>
+        </w:tc>
+        <w:tc>
+          <w:tcPr>
+            <w:tcW w:w="2192" w:type="dxa"/>
+          </w:tcPr>
+          <w:p>
+            <w:r>
+              <w:t>Hoả Long – Mặt Trời</w:t>
+            </w:r>
+          </w:p>
+        </w:tc>
+        <w:tc>
+          <w:tcPr>
+            <w:tcW w:w="2193" w:type="dxa"/>
+          </w:tcPr>
+          <w:p>
+            <w:hyperlink r:id="rId25" w:history="1">
+              <w:r>
+                <w:rPr>
+                  <w:rStyle w:val="Hyperlink"/>
+                </w:rPr>
+                <w:t>phongnt@zmail.com</w:t>
+              </w:r>
+            </w:hyperlink>
+          </w:p>
+        </w:tc>
+        <w:tc>
+          <w:tcPr>
+            <w:tcW w:w="2193" w:type="dxa"/>
+          </w:tcPr>
+          <w:p>
+            <w:r>
+              <w:t>0843 675 743</w:t>
+            </w:r>
+          </w:p>
+        </w:tc>
+      </w:tr>
+    </w:tbl>
+    <w:p/>
     <w:p>
       <w:r>
         <w:t xml:space="preserve">Giám đốc: </w:t>
@@ -5107,6 +5388,11 @@
       </w:r>
       <w:r>
         <w:t>: cẩn thận, không lơ ngơ</w:t>
+      </w:r>
+    </w:p>
+    <w:p>
+      <w:r>
+        <w:t>Khách hàng: Nguyễn Đức Thoái</w:t>
       </w:r>
     </w:p>
     <w:p/>
@@ -5117,7 +5403,6 @@
       </w:pPr>
       <w:bookmarkStart w:id="7" w:name="_Toc90500042"/>
       <w:r>
-        <w:lastRenderedPageBreak/>
         <w:t>Khảo sát dự án</w:t>
       </w:r>
       <w:bookmarkEnd w:id="7"/>
@@ -5339,7 +5624,7 @@
                     <pic:cNvPicPr/>
                   </pic:nvPicPr>
                   <pic:blipFill>
-                    <a:blip r:embed="rId23"/>
+                    <a:blip r:embed="rId26"/>
                     <a:stretch>
                       <a:fillRect/>
                     </a:stretch>
@@ -5369,6 +5654,7 @@
         </w:numPr>
       </w:pPr>
       <w:r>
+        <w:lastRenderedPageBreak/>
         <w:t>Số lượng file</w:t>
       </w:r>
       <w:r>
@@ -5511,7 +5797,6 @@
         </w:numPr>
       </w:pPr>
       <w:r>
-        <w:lastRenderedPageBreak/>
         <w:t>Số branch</w:t>
       </w:r>
       <w:r>
@@ -5873,6 +6158,7 @@
           <w:i/>
           <w:iCs/>
         </w:rPr>
+        <w:lastRenderedPageBreak/>
         <w:t>Để thay đổi giao diện, để chỉnh sửa tính năng cần bao nhiêu thời gian</w:t>
       </w:r>
       <w:r>
@@ -6157,7 +6443,6 @@
       </w:pPr>
       <w:bookmarkStart w:id="17" w:name="_Toc90500052"/>
       <w:r>
-        <w:lastRenderedPageBreak/>
         <w:t>Rủi ro</w:t>
       </w:r>
       <w:bookmarkEnd w:id="17"/>
@@ -6853,7 +7138,15 @@
           <w:i/>
           <w:iCs/>
         </w:rPr>
-        <w:t>Tổ chức các hoạt động ngoại khoá, nâng cao đời sống tinh thần của nhân viên</w:t>
+        <w:t xml:space="preserve">Tổ chức các hoạt động ngoại khoá, nâng cao đời sống tinh thần của nhân </w:t>
+      </w:r>
+      <w:r>
+        <w:rPr>
+          <w:i/>
+          <w:iCs/>
+        </w:rPr>
+        <w:lastRenderedPageBreak/>
+        <w:t>viên</w:t>
       </w:r>
       <w:r>
         <w:rPr>
@@ -7126,7 +7419,6 @@
         <w:rPr>
           <w:i/>
         </w:rPr>
-        <w:lastRenderedPageBreak/>
         <w:t xml:space="preserve">Management level </w:t>
       </w:r>
       <w:r>
@@ -7610,6 +7902,7 @@
       </w:pPr>
       <w:bookmarkStart w:id="25" w:name="_Toc90500060"/>
       <w:r>
+        <w:lastRenderedPageBreak/>
         <w:t>Quản lý công việc</w:t>
       </w:r>
       <w:bookmarkEnd w:id="25"/>
@@ -7705,7 +7998,7 @@
           <w:lang w:eastAsia="en-US" w:bidi="ar-SA"/>
         </w:rPr>
       </w:pPr>
-      <w:hyperlink r:id="rId24" w:history="1">
+      <w:hyperlink r:id="rId27" w:history="1">
         <w:r>
           <w:rPr>
             <w:rStyle w:val="Hyperlink"/>
@@ -7721,7 +8014,7 @@
           <w:lang w:eastAsia="en-US" w:bidi="ar-SA"/>
         </w:rPr>
       </w:pPr>
-      <w:hyperlink r:id="rId25" w:history="1">
+      <w:hyperlink r:id="rId28" w:history="1">
         <w:r>
           <w:rPr>
             <w:rStyle w:val="Hyperlink"/>
@@ -7737,7 +8030,7 @@
           <w:lang w:eastAsia="en-US" w:bidi="ar-SA"/>
         </w:rPr>
       </w:pPr>
-      <w:hyperlink r:id="rId26" w:history="1">
+      <w:hyperlink r:id="rId29" w:history="1">
         <w:r>
           <w:rPr>
             <w:rStyle w:val="Hyperlink"/>
@@ -7753,7 +8046,7 @@
           <w:lang w:eastAsia="en-US" w:bidi="ar-SA"/>
         </w:rPr>
       </w:pPr>
-      <w:hyperlink r:id="rId27" w:history="1">
+      <w:hyperlink r:id="rId30" w:history="1">
         <w:r>
           <w:rPr>
             <w:rStyle w:val="Hyperlink"/>
@@ -7769,7 +8062,7 @@
           <w:lang w:eastAsia="en-US" w:bidi="ar-SA"/>
         </w:rPr>
       </w:pPr>
-      <w:hyperlink r:id="rId28" w:history="1">
+      <w:hyperlink r:id="rId31" w:history="1">
         <w:r>
           <w:rPr>
             <w:rStyle w:val="Hyperlink"/>
@@ -7785,7 +8078,7 @@
           <w:lang w:eastAsia="en-US" w:bidi="ar-SA"/>
         </w:rPr>
       </w:pPr>
-      <w:hyperlink r:id="rId29" w:history="1">
+      <w:hyperlink r:id="rId32" w:history="1">
         <w:r>
           <w:rPr>
             <w:rStyle w:val="Hyperlink"/>
@@ -7802,7 +8095,7 @@
           <w:lang w:eastAsia="en-US" w:bidi="ar-SA"/>
         </w:rPr>
       </w:pPr>
-      <w:hyperlink r:id="rId30" w:history="1">
+      <w:hyperlink r:id="rId33" w:history="1">
         <w:r>
           <w:rPr>
             <w:rStyle w:val="Hyperlink"/>
@@ -7818,7 +8111,7 @@
           <w:rStyle w:val="Hyperlink"/>
         </w:rPr>
       </w:pPr>
-      <w:hyperlink r:id="rId31" w:history="1">
+      <w:hyperlink r:id="rId34" w:history="1">
         <w:r>
           <w:rPr>
             <w:rStyle w:val="Hyperlink"/>
@@ -7833,7 +8126,7 @@
           <w:lang w:eastAsia="en-US" w:bidi="ar-SA"/>
         </w:rPr>
       </w:pPr>
-      <w:hyperlink r:id="rId32" w:history="1">
+      <w:hyperlink r:id="rId35" w:history="1">
         <w:r>
           <w:rPr>
             <w:rStyle w:val="Hyperlink"/>
@@ -7895,12 +8188,12 @@
     </w:p>
     <w:p/>
     <w:sectPr>
-      <w:headerReference w:type="even" r:id="rId33"/>
-      <w:headerReference w:type="default" r:id="rId34"/>
-      <w:footerReference w:type="even" r:id="rId35"/>
-      <w:footerReference w:type="default" r:id="rId36"/>
-      <w:headerReference w:type="first" r:id="rId37"/>
-      <w:footerReference w:type="first" r:id="rId38"/>
+      <w:headerReference w:type="even" r:id="rId36"/>
+      <w:headerReference w:type="default" r:id="rId37"/>
+      <w:footerReference w:type="even" r:id="rId38"/>
+      <w:footerReference w:type="default" r:id="rId39"/>
+      <w:headerReference w:type="first" r:id="rId40"/>
+      <w:footerReference w:type="first" r:id="rId41"/>
       <w:footnotePr>
         <w:pos w:val="beneathText"/>
       </w:footnotePr>
@@ -14471,12 +14764,6 @@
 </file>
 
 <file path=customXml/item1.xml><?xml version="1.0" encoding="utf-8"?>
-<p:properties xmlns:p="http://schemas.microsoft.com/office/2006/metadata/properties" xmlns:xsi="http://www.w3.org/2001/XMLSchema-instance" xmlns:pc="http://schemas.microsoft.com/office/infopath/2007/PartnerControls">
-  <documentManagement/>
-</p:properties>
-</file>
-
-<file path=customXml/item2.xml><?xml version="1.0" encoding="utf-8"?>
 <?mso-contentType ?>
 <FormTemplates xmlns="http://schemas.microsoft.com/sharepoint/v3/contenttype/forms">
   <Display>DocumentLibraryForm</Display>
@@ -14485,7 +14772,17 @@
 </FormTemplates>
 </file>
 
+<file path=customXml/item2.xml><?xml version="1.0" encoding="utf-8"?>
+<p:properties xmlns:p="http://schemas.microsoft.com/office/2006/metadata/properties" xmlns:xsi="http://www.w3.org/2001/XMLSchema-instance" xmlns:pc="http://schemas.microsoft.com/office/infopath/2007/PartnerControls">
+  <documentManagement/>
+</p:properties>
+</file>
+
 <file path=customXml/item3.xml><?xml version="1.0" encoding="utf-8"?>
+<b:Sources xmlns:b="http://schemas.openxmlformats.org/officeDocument/2006/bibliography" xmlns="http://schemas.openxmlformats.org/officeDocument/2006/bibliography" SelectedStyle="\APA.XSL" StyleName="APA"/>
+</file>
+
+<file path=customXml/item4.xml><?xml version="1.0" encoding="utf-8"?>
 <ct:contentTypeSchema xmlns:ct="http://schemas.microsoft.com/office/2006/metadata/contentType" xmlns:ma="http://schemas.microsoft.com/office/2006/metadata/properties/metaAttributes" ct:_="" ma:_="" ma:contentTypeName="Document" ma:contentTypeID="0x0101006E1CE1E8EA63AA4999BA5B02EFAC962B" ma:contentTypeVersion="2" ma:contentTypeDescription="Create a new document." ma:contentTypeScope="" ma:versionID="e846130d4a1536bd21985d054a554cda">
   <xsd:schema xmlns:xsd="http://www.w3.org/2001/XMLSchema" xmlns:xs="http://www.w3.org/2001/XMLSchema" xmlns:p="http://schemas.microsoft.com/office/2006/metadata/properties" xmlns:ns2="c809249f-bf47-45af-bfdc-f4cb413905df" targetNamespace="http://schemas.microsoft.com/office/2006/metadata/properties" ma:root="true" ma:fieldsID="cc85685b413d027a20082bdf7d355bef" ns2:_="">
     <xsd:import namespace="c809249f-bf47-45af-bfdc-f4cb413905df"/>
@@ -14617,11 +14914,15 @@
 </ct:contentTypeSchema>
 </file>
 
-<file path=customXml/item4.xml><?xml version="1.0" encoding="utf-8"?>
-<b:Sources xmlns:b="http://schemas.openxmlformats.org/officeDocument/2006/bibliography" xmlns="http://schemas.openxmlformats.org/officeDocument/2006/bibliography" SelectedStyle="\APA.XSL" StyleName="APA"/>
+<file path=customXml/itemProps1.xml><?xml version="1.0" encoding="utf-8"?>
+<ds:datastoreItem xmlns:ds="http://schemas.openxmlformats.org/officeDocument/2006/customXml" ds:itemID="{BB557C81-EA69-47BE-A07D-CA4CC19B63EC}">
+  <ds:schemaRefs>
+    <ds:schemaRef ds:uri="http://schemas.microsoft.com/sharepoint/v3/contenttype/forms"/>
+  </ds:schemaRefs>
+</ds:datastoreItem>
 </file>
 
-<file path=customXml/itemProps1.xml><?xml version="1.0" encoding="utf-8"?>
+<file path=customXml/itemProps2.xml><?xml version="1.0" encoding="utf-8"?>
 <ds:datastoreItem xmlns:ds="http://schemas.openxmlformats.org/officeDocument/2006/customXml" ds:itemID="{3C5C9790-35BD-4F6F-A52E-82092D0F9073}">
   <ds:schemaRefs>
     <ds:schemaRef ds:uri="http://schemas.microsoft.com/office/2006/metadata/properties"/>
@@ -14630,15 +14931,15 @@
 </ds:datastoreItem>
 </file>
 
-<file path=customXml/itemProps2.xml><?xml version="1.0" encoding="utf-8"?>
-<ds:datastoreItem xmlns:ds="http://schemas.openxmlformats.org/officeDocument/2006/customXml" ds:itemID="{BB557C81-EA69-47BE-A07D-CA4CC19B63EC}">
+<file path=customXml/itemProps3.xml><?xml version="1.0" encoding="utf-8"?>
+<ds:datastoreItem xmlns:ds="http://schemas.openxmlformats.org/officeDocument/2006/customXml" ds:itemID="{765FEC69-B417-4A3A-B8F2-01425C708AC9}">
   <ds:schemaRefs>
-    <ds:schemaRef ds:uri="http://schemas.microsoft.com/sharepoint/v3/contenttype/forms"/>
+    <ds:schemaRef ds:uri="http://schemas.openxmlformats.org/officeDocument/2006/bibliography"/>
   </ds:schemaRefs>
 </ds:datastoreItem>
 </file>
 
-<file path=customXml/itemProps3.xml><?xml version="1.0" encoding="utf-8"?>
+<file path=customXml/itemProps4.xml><?xml version="1.0" encoding="utf-8"?>
 <ds:datastoreItem xmlns:ds="http://schemas.openxmlformats.org/officeDocument/2006/customXml" ds:itemID="{95B1032C-33BD-463D-81F2-E49856AAA672}">
   <ds:schemaRefs>
     <ds:schemaRef ds:uri="http://schemas.microsoft.com/office/2006/metadata/contentType"/>
@@ -14654,12 +14955,4 @@
     <ds:schemaRef ds:uri="http://schemas.microsoft.com/internal/obd"/>
   </ds:schemaRefs>
 </ds:datastoreItem>
-</file>
-
-<file path=customXml/itemProps4.xml><?xml version="1.0" encoding="utf-8"?>
-<ds:datastoreItem xmlns:ds="http://schemas.openxmlformats.org/officeDocument/2006/customXml" ds:itemID="{765FEC69-B417-4A3A-B8F2-01425C708AC9}">
-  <ds:schemaRefs>
-    <ds:schemaRef ds:uri="http://schemas.openxmlformats.org/officeDocument/2006/bibliography"/>
-  </ds:schemaRefs>
-</ds:datastoreItem>
 </file>
</xml_diff>

<commit_message>
Add: Phân chia vai trò các thành viên trong nhóm
</commit_message>
<xml_diff>
--- a/docs/MyProjectMgnt.docx
+++ b/docs/MyProjectMgnt.docx
@@ -5056,17 +5056,20 @@
         <w:tblLook w:val="04A0" w:firstRow="1" w:lastRow="0" w:firstColumn="1" w:lastColumn="0" w:noHBand="0" w:noVBand="1"/>
       </w:tblPr>
       <w:tblGrid>
-        <w:gridCol w:w="2192"/>
-        <w:gridCol w:w="2192"/>
-        <w:gridCol w:w="2193"/>
+        <w:gridCol w:w="1980"/>
+        <w:gridCol w:w="1843"/>
+        <w:gridCol w:w="2754"/>
         <w:gridCol w:w="2193"/>
       </w:tblGrid>
       <w:tr>
         <w:tc>
           <w:tcPr>
-            <w:tcW w:w="2192" w:type="dxa"/>
+            <w:tcW w:w="1980" w:type="dxa"/>
           </w:tcPr>
           <w:p>
+            <w:pPr>
+              <w:jc w:val="center"/>
+            </w:pPr>
             <w:r>
               <w:t>Họ tên</w:t>
             </w:r>
@@ -5074,9 +5077,12 @@
         </w:tc>
         <w:tc>
           <w:tcPr>
-            <w:tcW w:w="2192" w:type="dxa"/>
+            <w:tcW w:w="1843" w:type="dxa"/>
           </w:tcPr>
           <w:p>
+            <w:pPr>
+              <w:jc w:val="center"/>
+            </w:pPr>
             <w:r>
               <w:t>Vai trò</w:t>
             </w:r>
@@ -5084,9 +5090,12 @@
         </w:tc>
         <w:tc>
           <w:tcPr>
-            <w:tcW w:w="2193" w:type="dxa"/>
+            <w:tcW w:w="2754" w:type="dxa"/>
           </w:tcPr>
           <w:p>
+            <w:pPr>
+              <w:jc w:val="center"/>
+            </w:pPr>
             <w:r>
               <w:t>Nhiệm vụ</w:t>
             </w:r>
@@ -5097,6 +5106,9 @@
             <w:tcW w:w="2193" w:type="dxa"/>
           </w:tcPr>
           <w:p>
+            <w:pPr>
+              <w:jc w:val="center"/>
+            </w:pPr>
             <w:r>
               <w:t>Yêu cầu</w:t>
             </w:r>
@@ -5106,7 +5118,7 @@
       <w:tr>
         <w:tc>
           <w:tcPr>
-            <w:tcW w:w="2192" w:type="dxa"/>
+            <w:tcW w:w="1980" w:type="dxa"/>
           </w:tcPr>
           <w:p>
             <w:r>
@@ -5116,17 +5128,20 @@
         </w:tc>
         <w:tc>
           <w:tcPr>
-            <w:tcW w:w="2192" w:type="dxa"/>
+            <w:tcW w:w="1843" w:type="dxa"/>
           </w:tcPr>
           <w:p>
             <w:r>
               <w:t>Quản lý dự án</w:t>
             </w:r>
+            <w:r>
+              <w:t>, lập trình viên</w:t>
+            </w:r>
           </w:p>
         </w:tc>
         <w:tc>
           <w:tcPr>
-            <w:tcW w:w="2193" w:type="dxa"/>
+            <w:tcW w:w="2754" w:type="dxa"/>
           </w:tcPr>
           <w:p>
             <w:r>
@@ -5143,12 +5158,17 @@
               <w:t>Đẹp trai, Trách nhiệm</w:t>
             </w:r>
           </w:p>
+          <w:p>
+            <w:r>
+              <w:t>Có ít nhất 5 năm kinh nghiệm quản lý các dự án liên quan đến Microsoft</w:t>
+            </w:r>
+          </w:p>
         </w:tc>
       </w:tr>
       <w:tr>
         <w:tc>
           <w:tcPr>
-            <w:tcW w:w="2192" w:type="dxa"/>
+            <w:tcW w:w="1980" w:type="dxa"/>
           </w:tcPr>
           <w:p>
             <w:r>
@@ -5158,11 +5178,33 @@
         </w:tc>
         <w:tc>
           <w:tcPr>
-            <w:tcW w:w="2192" w:type="dxa"/>
+            <w:tcW w:w="1843" w:type="dxa"/>
           </w:tcPr>
           <w:p>
             <w:r>
               <w:t>Giám đốc</w:t>
+            </w:r>
+            <w:r>
+              <w:t>, kiểm thử viên</w:t>
+            </w:r>
+          </w:p>
+        </w:tc>
+        <w:tc>
+          <w:tcPr>
+            <w:tcW w:w="2754" w:type="dxa"/>
+          </w:tcPr>
+          <w:p>
+            <w:r>
+              <w:t>Kí hợp đồng, mở rộng mối quan hệ, kiếm  thêm khách hàng</w:t>
+            </w:r>
+          </w:p>
+          <w:p>
+            <w:r>
+              <w:t xml:space="preserve">Thiết kế kiểm thử, báo cáo </w:t>
+            </w:r>
+            <w:r>
+              <w:lastRenderedPageBreak/>
+              <w:t>kết quả kiểm thử hàng ngày</w:t>
             </w:r>
           </w:p>
         </w:tc>
@@ -5172,7 +5214,68 @@
           </w:tcPr>
           <w:p>
             <w:r>
-              <w:t>Kí hợp đồng, mở rộng mối quan hệ, kiếm  thêm khách hàng</w:t>
+              <w:lastRenderedPageBreak/>
+              <w:t>Nhanh, tài chính dồi dào</w:t>
+            </w:r>
+            <w:r>
+              <w:t>.</w:t>
+            </w:r>
+          </w:p>
+          <w:p>
+            <w:r>
+              <w:t xml:space="preserve">Có </w:t>
+            </w:r>
+            <w:r>
+              <w:t>kinh nghiệm 2 năm</w:t>
+            </w:r>
+            <w:r>
+              <w:t xml:space="preserve"> về Kiểm thử tự động và kiểm thử đơn vị</w:t>
+            </w:r>
+            <w:r>
+              <w:t xml:space="preserve"> cho </w:t>
+            </w:r>
+            <w:r>
+              <w:lastRenderedPageBreak/>
+              <w:t>các dự án JavaScript</w:t>
+            </w:r>
+          </w:p>
+        </w:tc>
+      </w:tr>
+      <w:tr>
+        <w:tc>
+          <w:tcPr>
+            <w:tcW w:w="1980" w:type="dxa"/>
+          </w:tcPr>
+          <w:p>
+            <w:r>
+              <w:lastRenderedPageBreak/>
+              <w:t>Nguyễn Hải Long</w:t>
+            </w:r>
+          </w:p>
+        </w:tc>
+        <w:tc>
+          <w:tcPr>
+            <w:tcW w:w="1843" w:type="dxa"/>
+          </w:tcPr>
+          <w:p>
+            <w:r>
+              <w:t>Phiên dịch viên</w:t>
+            </w:r>
+          </w:p>
+        </w:tc>
+        <w:tc>
+          <w:tcPr>
+            <w:tcW w:w="2754" w:type="dxa"/>
+          </w:tcPr>
+          <w:p>
+            <w:r>
+              <w:t>D</w:t>
+            </w:r>
+            <w:r>
+              <w:t xml:space="preserve">ịch hợp đồng, </w:t>
+            </w:r>
+            <w:r>
+              <w:t>dịch các câu thoại khi lãnh đạo giao tiếp với khách nước ngoài</w:t>
             </w:r>
           </w:p>
         </w:tc>
@@ -5182,7 +5285,10 @@
           </w:tcPr>
           <w:p>
             <w:r>
-              <w:t>Nhanh, tài chính dồi dào</w:t>
+              <w:t xml:space="preserve">Thông thạo </w:t>
+            </w:r>
+            <w:r>
+              <w:t>6 ngôn ngữ và 2 loại võ công</w:t>
             </w:r>
           </w:p>
         </w:tc>
@@ -5190,54 +5296,7 @@
       <w:tr>
         <w:tc>
           <w:tcPr>
-            <w:tcW w:w="2192" w:type="dxa"/>
-          </w:tcPr>
-          <w:p>
-            <w:r>
-              <w:t>Nguyễn Hải Long</w:t>
-            </w:r>
-          </w:p>
-        </w:tc>
-        <w:tc>
-          <w:tcPr>
-            <w:tcW w:w="2192" w:type="dxa"/>
-          </w:tcPr>
-          <w:p>
-            <w:r>
-              <w:t>Binh Đà – Núi Lửa</w:t>
-            </w:r>
-          </w:p>
-        </w:tc>
-        <w:tc>
-          <w:tcPr>
-            <w:tcW w:w="2193" w:type="dxa"/>
-          </w:tcPr>
-          <w:p>
-            <w:hyperlink r:id="rId23" w:history="1">
-              <w:r>
-                <w:rPr>
-                  <w:rStyle w:val="Hyperlink"/>
-                </w:rPr>
-                <w:t>longnh@zmail.con</w:t>
-              </w:r>
-            </w:hyperlink>
-          </w:p>
-        </w:tc>
-        <w:tc>
-          <w:tcPr>
-            <w:tcW w:w="2193" w:type="dxa"/>
-          </w:tcPr>
-          <w:p>
-            <w:r>
-              <w:t>0977 595 346</w:t>
-            </w:r>
-          </w:p>
-        </w:tc>
-      </w:tr>
-      <w:tr>
-        <w:tc>
-          <w:tcPr>
-            <w:tcW w:w="2192" w:type="dxa"/>
+            <w:tcW w:w="1980" w:type="dxa"/>
           </w:tcPr>
           <w:p>
             <w:r>
@@ -5247,11 +5306,21 @@
         </w:tc>
         <w:tc>
           <w:tcPr>
-            <w:tcW w:w="2192" w:type="dxa"/>
+            <w:tcW w:w="1843" w:type="dxa"/>
           </w:tcPr>
           <w:p>
             <w:r>
-              <w:t>Quất Lâm – Ninh Đạm</w:t>
+              <w:t>Kế toán</w:t>
+            </w:r>
+          </w:p>
+        </w:tc>
+        <w:tc>
+          <w:tcPr>
+            <w:tcW w:w="2754" w:type="dxa"/>
+          </w:tcPr>
+          <w:p>
+            <w:r>
+              <w:t>Theo dõi và quản lý chi tiêu của nhóm</w:t>
             </w:r>
           </w:p>
         </w:tc>
@@ -5260,23 +5329,8 @@
             <w:tcW w:w="2193" w:type="dxa"/>
           </w:tcPr>
           <w:p>
-            <w:hyperlink r:id="rId24" w:history="1">
-              <w:r>
-                <w:rPr>
-                  <w:rStyle w:val="Hyperlink"/>
-                </w:rPr>
-                <w:t>longnt@vlmail.con</w:t>
-              </w:r>
-            </w:hyperlink>
-          </w:p>
-        </w:tc>
-        <w:tc>
-          <w:tcPr>
-            <w:tcW w:w="2193" w:type="dxa"/>
-          </w:tcPr>
-          <w:p>
             <w:r>
-              <w:t>0333 222 888</w:t>
+              <w:t>Thuần thục Phong Trảm Kĩ</w:t>
             </w:r>
           </w:p>
         </w:tc>
@@ -5284,7 +5338,7 @@
       <w:tr>
         <w:tc>
           <w:tcPr>
-            <w:tcW w:w="2192" w:type="dxa"/>
+            <w:tcW w:w="1980" w:type="dxa"/>
           </w:tcPr>
           <w:p>
             <w:r>
@@ -5294,11 +5348,21 @@
         </w:tc>
         <w:tc>
           <w:tcPr>
-            <w:tcW w:w="2192" w:type="dxa"/>
+            <w:tcW w:w="1843" w:type="dxa"/>
           </w:tcPr>
           <w:p>
             <w:r>
-              <w:t>Hoả Long – Mặt Trời</w:t>
+              <w:t>Lập trình viên</w:t>
+            </w:r>
+          </w:p>
+        </w:tc>
+        <w:tc>
+          <w:tcPr>
+            <w:tcW w:w="2754" w:type="dxa"/>
+          </w:tcPr>
+          <w:p>
+            <w:r>
+              <w:t>Phát triển phần mềm, báo cáo tiến độ hàng ngày</w:t>
             </w:r>
           </w:p>
         </w:tc>
@@ -5307,94 +5371,65 @@
             <w:tcW w:w="2193" w:type="dxa"/>
           </w:tcPr>
           <w:p>
-            <w:hyperlink r:id="rId25" w:history="1">
-              <w:r>
-                <w:rPr>
-                  <w:rStyle w:val="Hyperlink"/>
-                </w:rPr>
-                <w:t>phongnt@zmail.com</w:t>
-              </w:r>
-            </w:hyperlink>
+            <w:r>
+              <w:t xml:space="preserve">Kĩ năng lập trình tốt, thành thạo ngôn ngữ JavaScript và Java. </w:t>
+            </w:r>
           </w:p>
+        </w:tc>
+      </w:tr>
+      <w:tr>
+        <w:tc>
+          <w:tcPr>
+            <w:tcW w:w="1980" w:type="dxa"/>
+          </w:tcPr>
+          <w:p/>
+        </w:tc>
+        <w:tc>
+          <w:tcPr>
+            <w:tcW w:w="1843" w:type="dxa"/>
+          </w:tcPr>
+          <w:p/>
+        </w:tc>
+        <w:tc>
+          <w:tcPr>
+            <w:tcW w:w="2754" w:type="dxa"/>
+          </w:tcPr>
+          <w:p/>
         </w:tc>
         <w:tc>
           <w:tcPr>
             <w:tcW w:w="2193" w:type="dxa"/>
           </w:tcPr>
-          <w:p>
-            <w:r>
-              <w:t>0843 675 743</w:t>
-            </w:r>
-          </w:p>
+          <w:p/>
+        </w:tc>
+      </w:tr>
+      <w:tr>
+        <w:tc>
+          <w:tcPr>
+            <w:tcW w:w="1980" w:type="dxa"/>
+          </w:tcPr>
+          <w:p/>
+        </w:tc>
+        <w:tc>
+          <w:tcPr>
+            <w:tcW w:w="1843" w:type="dxa"/>
+          </w:tcPr>
+          <w:p/>
+        </w:tc>
+        <w:tc>
+          <w:tcPr>
+            <w:tcW w:w="2754" w:type="dxa"/>
+          </w:tcPr>
+          <w:p/>
+        </w:tc>
+        <w:tc>
+          <w:tcPr>
+            <w:tcW w:w="2193" w:type="dxa"/>
+          </w:tcPr>
+          <w:p/>
         </w:tc>
       </w:tr>
     </w:tbl>
-    <w:p/>
-    <w:p>
-      <w:r>
-        <w:t xml:space="preserve">Giám đốc: </w:t>
-      </w:r>
-      <w:r>
-        <w:t xml:space="preserve">Ngô Thanh Hùng, </w:t>
-      </w:r>
-      <w:r>
-        <w:t xml:space="preserve">yêu </w:t>
-      </w:r>
-      <w:r>
-        <w:t>cầu</w:t>
-      </w:r>
-      <w:r>
-        <w:t xml:space="preserve">: </w:t>
-      </w:r>
-      <w:r>
-        <w:t xml:space="preserve">nhanh, </w:t>
-      </w:r>
-      <w:r>
-        <w:t>nhiều tiền</w:t>
-      </w:r>
-    </w:p>
-    <w:p>
-      <w:r>
-        <w:t xml:space="preserve">Quản lý dự án: Lê Anh Dũng, yêu cầu: </w:t>
-      </w:r>
-      <w:r>
-        <w:t>đẹp trai</w:t>
-      </w:r>
-    </w:p>
-    <w:p>
-      <w:r>
-        <w:t>Lập trình viên: Nguyễn Tiến Phong, yêu cầu: chương trình chạy mượt mà, khỏe</w:t>
-      </w:r>
-    </w:p>
-    <w:p>
-      <w:r>
-        <w:t>Phiên dịch: Nguyễn Hải Long</w:t>
-      </w:r>
-      <w:r>
-        <w:t>, yêu cầu: sát nghĩa, thông thạo 6 ngôn ngữ và 2 loại võ công</w:t>
-      </w:r>
-    </w:p>
-    <w:p>
-      <w:r>
-        <w:t>Kế toán: Nguyễn Thành Long</w:t>
-      </w:r>
-      <w:r>
-        <w:t>: chém gió giỏi để giấu tiền</w:t>
-      </w:r>
-    </w:p>
-    <w:p>
-      <w:r>
-        <w:t>Kiểm thử viên: Ngô Thanh Hưng</w:t>
-      </w:r>
-      <w:r>
-        <w:t>: cẩn thận, không lơ ngơ</w:t>
-      </w:r>
-    </w:p>
-    <w:p>
-      <w:r>
-        <w:t>Khách hàng: Nguyễn Đức Thoái</w:t>
-      </w:r>
-    </w:p>
     <w:p/>
     <w:p/>
     <w:p>
@@ -5608,6 +5643,7 @@
         <w:rPr>
           <w:noProof/>
         </w:rPr>
+        <w:lastRenderedPageBreak/>
         <w:drawing>
           <wp:inline distT="0" distB="0" distL="0" distR="0" wp14:anchorId="1E1EAE2E" wp14:editId="21D282A2">
             <wp:extent cx="5575300" cy="1093470"/>
@@ -5624,7 +5660,7 @@
                     <pic:cNvPicPr/>
                   </pic:nvPicPr>
                   <pic:blipFill>
-                    <a:blip r:embed="rId26"/>
+                    <a:blip r:embed="rId23"/>
                     <a:stretch>
                       <a:fillRect/>
                     </a:stretch>
@@ -5654,7 +5690,6 @@
         </w:numPr>
       </w:pPr>
       <w:r>
-        <w:lastRenderedPageBreak/>
         <w:t>Số lượng file</w:t>
       </w:r>
       <w:r>
@@ -6042,6 +6077,7 @@
       </w:pPr>
       <w:bookmarkStart w:id="13" w:name="_Toc90500048"/>
       <w:r>
+        <w:lastRenderedPageBreak/>
         <w:t>Ước lượng</w:t>
       </w:r>
       <w:r>
@@ -6158,7 +6194,6 @@
           <w:i/>
           <w:iCs/>
         </w:rPr>
-        <w:lastRenderedPageBreak/>
         <w:t>Để thay đổi giao diện, để chỉnh sửa tính năng cần bao nhiêu thời gian</w:t>
       </w:r>
       <w:r>
@@ -6978,6 +7013,7 @@
       </w:pPr>
       <w:bookmarkStart w:id="20" w:name="_Toc90500055"/>
       <w:r>
+        <w:lastRenderedPageBreak/>
         <w:t>Rủi ro</w:t>
       </w:r>
       <w:bookmarkEnd w:id="20"/>
@@ -7138,15 +7174,7 @@
           <w:i/>
           <w:iCs/>
         </w:rPr>
-        <w:t xml:space="preserve">Tổ chức các hoạt động ngoại khoá, nâng cao đời sống tinh thần của nhân </w:t>
-      </w:r>
-      <w:r>
-        <w:rPr>
-          <w:i/>
-          <w:iCs/>
-        </w:rPr>
-        <w:lastRenderedPageBreak/>
-        <w:t>viên</w:t>
+        <w:t>Tổ chức các hoạt động ngoại khoá, nâng cao đời sống tinh thần của nhân viên</w:t>
       </w:r>
       <w:r>
         <w:rPr>
@@ -7803,7 +7831,11 @@
         <w:t>,</w:t>
       </w:r>
       <w:r>
-        <w:t xml:space="preserve"> xuất ra </w:t>
+        <w:t xml:space="preserve"> </w:t>
+      </w:r>
+      <w:r>
+        <w:lastRenderedPageBreak/>
+        <w:t xml:space="preserve">xuất ra </w:t>
       </w:r>
       <w:r>
         <w:t>3</w:t>
@@ -7902,7 +7934,6 @@
       </w:pPr>
       <w:bookmarkStart w:id="25" w:name="_Toc90500060"/>
       <w:r>
-        <w:lastRenderedPageBreak/>
         <w:t>Quản lý công việc</w:t>
       </w:r>
       <w:bookmarkEnd w:id="25"/>
@@ -7998,7 +8029,7 @@
           <w:lang w:eastAsia="en-US" w:bidi="ar-SA"/>
         </w:rPr>
       </w:pPr>
-      <w:hyperlink r:id="rId27" w:history="1">
+      <w:hyperlink r:id="rId24" w:history="1">
         <w:r>
           <w:rPr>
             <w:rStyle w:val="Hyperlink"/>
@@ -8014,7 +8045,7 @@
           <w:lang w:eastAsia="en-US" w:bidi="ar-SA"/>
         </w:rPr>
       </w:pPr>
-      <w:hyperlink r:id="rId28" w:history="1">
+      <w:hyperlink r:id="rId25" w:history="1">
         <w:r>
           <w:rPr>
             <w:rStyle w:val="Hyperlink"/>
@@ -8030,7 +8061,7 @@
           <w:lang w:eastAsia="en-US" w:bidi="ar-SA"/>
         </w:rPr>
       </w:pPr>
-      <w:hyperlink r:id="rId29" w:history="1">
+      <w:hyperlink r:id="rId26" w:history="1">
         <w:r>
           <w:rPr>
             <w:rStyle w:val="Hyperlink"/>
@@ -8046,7 +8077,7 @@
           <w:lang w:eastAsia="en-US" w:bidi="ar-SA"/>
         </w:rPr>
       </w:pPr>
-      <w:hyperlink r:id="rId30" w:history="1">
+      <w:hyperlink r:id="rId27" w:history="1">
         <w:r>
           <w:rPr>
             <w:rStyle w:val="Hyperlink"/>
@@ -8062,7 +8093,7 @@
           <w:lang w:eastAsia="en-US" w:bidi="ar-SA"/>
         </w:rPr>
       </w:pPr>
-      <w:hyperlink r:id="rId31" w:history="1">
+      <w:hyperlink r:id="rId28" w:history="1">
         <w:r>
           <w:rPr>
             <w:rStyle w:val="Hyperlink"/>
@@ -8078,7 +8109,7 @@
           <w:lang w:eastAsia="en-US" w:bidi="ar-SA"/>
         </w:rPr>
       </w:pPr>
-      <w:hyperlink r:id="rId32" w:history="1">
+      <w:hyperlink r:id="rId29" w:history="1">
         <w:r>
           <w:rPr>
             <w:rStyle w:val="Hyperlink"/>
@@ -8095,7 +8126,7 @@
           <w:lang w:eastAsia="en-US" w:bidi="ar-SA"/>
         </w:rPr>
       </w:pPr>
-      <w:hyperlink r:id="rId33" w:history="1">
+      <w:hyperlink r:id="rId30" w:history="1">
         <w:r>
           <w:rPr>
             <w:rStyle w:val="Hyperlink"/>
@@ -8111,7 +8142,7 @@
           <w:rStyle w:val="Hyperlink"/>
         </w:rPr>
       </w:pPr>
-      <w:hyperlink r:id="rId34" w:history="1">
+      <w:hyperlink r:id="rId31" w:history="1">
         <w:r>
           <w:rPr>
             <w:rStyle w:val="Hyperlink"/>
@@ -8126,7 +8157,7 @@
           <w:lang w:eastAsia="en-US" w:bidi="ar-SA"/>
         </w:rPr>
       </w:pPr>
-      <w:hyperlink r:id="rId35" w:history="1">
+      <w:hyperlink r:id="rId32" w:history="1">
         <w:r>
           <w:rPr>
             <w:rStyle w:val="Hyperlink"/>
@@ -8188,12 +8219,12 @@
     </w:p>
     <w:p/>
     <w:sectPr>
-      <w:headerReference w:type="even" r:id="rId36"/>
-      <w:headerReference w:type="default" r:id="rId37"/>
-      <w:footerReference w:type="even" r:id="rId38"/>
-      <w:footerReference w:type="default" r:id="rId39"/>
-      <w:headerReference w:type="first" r:id="rId40"/>
-      <w:footerReference w:type="first" r:id="rId41"/>
+      <w:headerReference w:type="even" r:id="rId33"/>
+      <w:headerReference w:type="default" r:id="rId34"/>
+      <w:footerReference w:type="even" r:id="rId35"/>
+      <w:footerReference w:type="default" r:id="rId36"/>
+      <w:headerReference w:type="first" r:id="rId37"/>
+      <w:footerReference w:type="first" r:id="rId38"/>
       <w:footnotePr>
         <w:pos w:val="beneathText"/>
       </w:footnotePr>
@@ -14773,16 +14804,6 @@
 </file>
 
 <file path=customXml/item2.xml><?xml version="1.0" encoding="utf-8"?>
-<p:properties xmlns:p="http://schemas.microsoft.com/office/2006/metadata/properties" xmlns:xsi="http://www.w3.org/2001/XMLSchema-instance" xmlns:pc="http://schemas.microsoft.com/office/infopath/2007/PartnerControls">
-  <documentManagement/>
-</p:properties>
-</file>
-
-<file path=customXml/item3.xml><?xml version="1.0" encoding="utf-8"?>
-<b:Sources xmlns:b="http://schemas.openxmlformats.org/officeDocument/2006/bibliography" xmlns="http://schemas.openxmlformats.org/officeDocument/2006/bibliography" SelectedStyle="\APA.XSL" StyleName="APA"/>
-</file>
-
-<file path=customXml/item4.xml><?xml version="1.0" encoding="utf-8"?>
 <ct:contentTypeSchema xmlns:ct="http://schemas.microsoft.com/office/2006/metadata/contentType" xmlns:ma="http://schemas.microsoft.com/office/2006/metadata/properties/metaAttributes" ct:_="" ma:_="" ma:contentTypeName="Document" ma:contentTypeID="0x0101006E1CE1E8EA63AA4999BA5B02EFAC962B" ma:contentTypeVersion="2" ma:contentTypeDescription="Create a new document." ma:contentTypeScope="" ma:versionID="e846130d4a1536bd21985d054a554cda">
   <xsd:schema xmlns:xsd="http://www.w3.org/2001/XMLSchema" xmlns:xs="http://www.w3.org/2001/XMLSchema" xmlns:p="http://schemas.microsoft.com/office/2006/metadata/properties" xmlns:ns2="c809249f-bf47-45af-bfdc-f4cb413905df" targetNamespace="http://schemas.microsoft.com/office/2006/metadata/properties" ma:root="true" ma:fieldsID="cc85685b413d027a20082bdf7d355bef" ns2:_="">
     <xsd:import namespace="c809249f-bf47-45af-bfdc-f4cb413905df"/>
@@ -14914,6 +14935,16 @@
 </ct:contentTypeSchema>
 </file>
 
+<file path=customXml/item3.xml><?xml version="1.0" encoding="utf-8"?>
+<b:Sources xmlns:b="http://schemas.openxmlformats.org/officeDocument/2006/bibliography" xmlns="http://schemas.openxmlformats.org/officeDocument/2006/bibliography" SelectedStyle="\APA.XSL" StyleName="APA"/>
+</file>
+
+<file path=customXml/item4.xml><?xml version="1.0" encoding="utf-8"?>
+<p:properties xmlns:p="http://schemas.microsoft.com/office/2006/metadata/properties" xmlns:xsi="http://www.w3.org/2001/XMLSchema-instance" xmlns:pc="http://schemas.microsoft.com/office/infopath/2007/PartnerControls">
+  <documentManagement/>
+</p:properties>
+</file>
+
 <file path=customXml/itemProps1.xml><?xml version="1.0" encoding="utf-8"?>
 <ds:datastoreItem xmlns:ds="http://schemas.openxmlformats.org/officeDocument/2006/customXml" ds:itemID="{BB557C81-EA69-47BE-A07D-CA4CC19B63EC}">
   <ds:schemaRefs>
@@ -14923,23 +14954,6 @@
 </file>
 
 <file path=customXml/itemProps2.xml><?xml version="1.0" encoding="utf-8"?>
-<ds:datastoreItem xmlns:ds="http://schemas.openxmlformats.org/officeDocument/2006/customXml" ds:itemID="{3C5C9790-35BD-4F6F-A52E-82092D0F9073}">
-  <ds:schemaRefs>
-    <ds:schemaRef ds:uri="http://schemas.microsoft.com/office/2006/metadata/properties"/>
-    <ds:schemaRef ds:uri="http://schemas.microsoft.com/office/infopath/2007/PartnerControls"/>
-  </ds:schemaRefs>
-</ds:datastoreItem>
-</file>
-
-<file path=customXml/itemProps3.xml><?xml version="1.0" encoding="utf-8"?>
-<ds:datastoreItem xmlns:ds="http://schemas.openxmlformats.org/officeDocument/2006/customXml" ds:itemID="{765FEC69-B417-4A3A-B8F2-01425C708AC9}">
-  <ds:schemaRefs>
-    <ds:schemaRef ds:uri="http://schemas.openxmlformats.org/officeDocument/2006/bibliography"/>
-  </ds:schemaRefs>
-</ds:datastoreItem>
-</file>
-
-<file path=customXml/itemProps4.xml><?xml version="1.0" encoding="utf-8"?>
 <ds:datastoreItem xmlns:ds="http://schemas.openxmlformats.org/officeDocument/2006/customXml" ds:itemID="{95B1032C-33BD-463D-81F2-E49856AAA672}">
   <ds:schemaRefs>
     <ds:schemaRef ds:uri="http://schemas.microsoft.com/office/2006/metadata/contentType"/>
@@ -14955,4 +14969,21 @@
     <ds:schemaRef ds:uri="http://schemas.microsoft.com/internal/obd"/>
   </ds:schemaRefs>
 </ds:datastoreItem>
+</file>
+
+<file path=customXml/itemProps3.xml><?xml version="1.0" encoding="utf-8"?>
+<ds:datastoreItem xmlns:ds="http://schemas.openxmlformats.org/officeDocument/2006/customXml" ds:itemID="{765FEC69-B417-4A3A-B8F2-01425C708AC9}">
+  <ds:schemaRefs>
+    <ds:schemaRef ds:uri="http://schemas.openxmlformats.org/officeDocument/2006/bibliography"/>
+  </ds:schemaRefs>
+</ds:datastoreItem>
+</file>
+
+<file path=customXml/itemProps4.xml><?xml version="1.0" encoding="utf-8"?>
+<ds:datastoreItem xmlns:ds="http://schemas.openxmlformats.org/officeDocument/2006/customXml" ds:itemID="{3C5C9790-35BD-4F6F-A52E-82092D0F9073}">
+  <ds:schemaRefs>
+    <ds:schemaRef ds:uri="http://schemas.microsoft.com/office/2006/metadata/properties"/>
+    <ds:schemaRef ds:uri="http://schemas.microsoft.com/office/infopath/2007/PartnerControls"/>
+  </ds:schemaRefs>
+</ds:datastoreItem>
 </file>
</xml_diff>

<commit_message>
Add: Vai trò của khách hàng
</commit_message>
<xml_diff>
--- a/docs/MyProjectMgnt.docx
+++ b/docs/MyProjectMgnt.docx
@@ -5382,25 +5382,41 @@
           <w:tcPr>
             <w:tcW w:w="1980" w:type="dxa"/>
           </w:tcPr>
-          <w:p/>
+          <w:p>
+            <w:r>
+              <w:t>Nguyễn Đức Thoái</w:t>
+            </w:r>
+          </w:p>
         </w:tc>
         <w:tc>
           <w:tcPr>
             <w:tcW w:w="1843" w:type="dxa"/>
           </w:tcPr>
-          <w:p/>
+          <w:p>
+            <w:r>
+              <w:t>Khách hàng</w:t>
+            </w:r>
+          </w:p>
         </w:tc>
         <w:tc>
           <w:tcPr>
             <w:tcW w:w="2754" w:type="dxa"/>
           </w:tcPr>
-          <w:p/>
+          <w:p>
+            <w:r>
+              <w:t>Theo dõi tiến độ phát triển hàng tuần. Đọc báo cáo và đưa ra phản hồi trong 3 ngày kể từ ngày nhận thông báo</w:t>
+            </w:r>
+          </w:p>
         </w:tc>
         <w:tc>
           <w:tcPr>
             <w:tcW w:w="2193" w:type="dxa"/>
           </w:tcPr>
-          <w:p/>
+          <w:p>
+            <w:r>
+              <w:t>Không có</w:t>
+            </w:r>
+          </w:p>
         </w:tc>
       </w:tr>
       <w:tr>
@@ -5408,25 +5424,83 @@
           <w:tcPr>
             <w:tcW w:w="1980" w:type="dxa"/>
           </w:tcPr>
-          <w:p/>
+          <w:p>
+            <w:r>
+              <w:t>Táo Anh Dũng</w:t>
+            </w:r>
+          </w:p>
         </w:tc>
         <w:tc>
           <w:tcPr>
             <w:tcW w:w="1843" w:type="dxa"/>
           </w:tcPr>
-          <w:p/>
+          <w:p>
+            <w:r>
+              <w:t>Khách hàng</w:t>
+            </w:r>
+          </w:p>
         </w:tc>
         <w:tc>
           <w:tcPr>
             <w:tcW w:w="2754" w:type="dxa"/>
           </w:tcPr>
-          <w:p/>
+          <w:p>
+            <w:r>
+              <w:t>Cung cấp các yêu cầu về mã nguồn, về ứng dụng cho bên phát triển</w:t>
+            </w:r>
+          </w:p>
         </w:tc>
         <w:tc>
           <w:tcPr>
             <w:tcW w:w="2193" w:type="dxa"/>
           </w:tcPr>
-          <w:p/>
+          <w:p>
+            <w:r>
+              <w:t>Phải có kiến thức về nghiệp vụ của công ty</w:t>
+            </w:r>
+          </w:p>
+        </w:tc>
+      </w:tr>
+      <w:tr>
+        <w:tc>
+          <w:tcPr>
+            <w:tcW w:w="1980" w:type="dxa"/>
+          </w:tcPr>
+          <w:p>
+            <w:r>
+              <w:t>Mất Phương Hướng</w:t>
+            </w:r>
+          </w:p>
+        </w:tc>
+        <w:tc>
+          <w:tcPr>
+            <w:tcW w:w="1843" w:type="dxa"/>
+          </w:tcPr>
+          <w:p>
+            <w:r>
+              <w:t>Khách hàng</w:t>
+            </w:r>
+          </w:p>
+        </w:tc>
+        <w:tc>
+          <w:tcPr>
+            <w:tcW w:w="2754" w:type="dxa"/>
+          </w:tcPr>
+          <w:p>
+            <w:r>
+              <w:t>Thực hiện nhiệm vụ kiểm thử hộp đen cho ứng dụng của bên phát triển</w:t>
+            </w:r>
+          </w:p>
+        </w:tc>
+        <w:tc>
+          <w:tcPr>
+            <w:tcW w:w="2193" w:type="dxa"/>
+          </w:tcPr>
+          <w:p>
+            <w:r>
+              <w:t>Có ít nhất 2 năm kinh nghiệm cho các dự án JavaScript</w:t>
+            </w:r>
+          </w:p>
         </w:tc>
       </w:tr>
     </w:tbl>
@@ -5612,6 +5686,7 @@
       </w:pPr>
       <w:bookmarkStart w:id="9" w:name="_Toc90500044"/>
       <w:r>
+        <w:lastRenderedPageBreak/>
         <w:t>Thống kê</w:t>
       </w:r>
       <w:r>
@@ -5643,7 +5718,6 @@
         <w:rPr>
           <w:noProof/>
         </w:rPr>
-        <w:lastRenderedPageBreak/>
         <w:drawing>
           <wp:inline distT="0" distB="0" distL="0" distR="0" wp14:anchorId="1E1EAE2E" wp14:editId="21D282A2">
             <wp:extent cx="5575300" cy="1093470"/>
@@ -6044,6 +6118,7 @@
       </w:pPr>
       <w:bookmarkStart w:id="12" w:name="_Toc90500047"/>
       <w:r>
+        <w:lastRenderedPageBreak/>
         <w:t>Phạm vi</w:t>
       </w:r>
       <w:r>
@@ -6077,7 +6152,6 @@
       </w:pPr>
       <w:bookmarkStart w:id="13" w:name="_Toc90500048"/>
       <w:r>
-        <w:lastRenderedPageBreak/>
         <w:t>Ước lượng</w:t>
       </w:r>
       <w:r>
@@ -6983,6 +7057,7 @@
           <w:i/>
           <w:iCs/>
         </w:rPr>
+        <w:lastRenderedPageBreak/>
         <w:t>Giải pháp xử lý</w:t>
       </w:r>
       <w:r>
@@ -7013,7 +7088,6 @@
       </w:pPr>
       <w:bookmarkStart w:id="20" w:name="_Toc90500055"/>
       <w:r>
-        <w:lastRenderedPageBreak/>
         <w:t>Rủi ro</w:t>
       </w:r>
       <w:bookmarkEnd w:id="20"/>
@@ -7813,6 +7887,7 @@
       </w:pPr>
       <w:bookmarkStart w:id="24" w:name="_Toc90500059"/>
       <w:r>
+        <w:lastRenderedPageBreak/>
         <w:t>Quản lý mã nguồn</w:t>
       </w:r>
       <w:bookmarkEnd w:id="24"/>
@@ -7831,11 +7906,7 @@
         <w:t>,</w:t>
       </w:r>
       <w:r>
-        <w:t xml:space="preserve"> </w:t>
-      </w:r>
-      <w:r>
-        <w:lastRenderedPageBreak/>
-        <w:t xml:space="preserve">xuất ra </w:t>
+        <w:t xml:space="preserve"> xuất ra </w:t>
       </w:r>
       <w:r>
         <w:t>3</w:t>
@@ -14795,15 +14866,6 @@
 </file>
 
 <file path=customXml/item1.xml><?xml version="1.0" encoding="utf-8"?>
-<?mso-contentType ?>
-<FormTemplates xmlns="http://schemas.microsoft.com/sharepoint/v3/contenttype/forms">
-  <Display>DocumentLibraryForm</Display>
-  <Edit>DocumentLibraryForm</Edit>
-  <New>DocumentLibraryForm</New>
-</FormTemplates>
-</file>
-
-<file path=customXml/item2.xml><?xml version="1.0" encoding="utf-8"?>
 <ct:contentTypeSchema xmlns:ct="http://schemas.microsoft.com/office/2006/metadata/contentType" xmlns:ma="http://schemas.microsoft.com/office/2006/metadata/properties/metaAttributes" ct:_="" ma:_="" ma:contentTypeName="Document" ma:contentTypeID="0x0101006E1CE1E8EA63AA4999BA5B02EFAC962B" ma:contentTypeVersion="2" ma:contentTypeDescription="Create a new document." ma:contentTypeScope="" ma:versionID="e846130d4a1536bd21985d054a554cda">
   <xsd:schema xmlns:xsd="http://www.w3.org/2001/XMLSchema" xmlns:xs="http://www.w3.org/2001/XMLSchema" xmlns:p="http://schemas.microsoft.com/office/2006/metadata/properties" xmlns:ns2="c809249f-bf47-45af-bfdc-f4cb413905df" targetNamespace="http://schemas.microsoft.com/office/2006/metadata/properties" ma:root="true" ma:fieldsID="cc85685b413d027a20082bdf7d355bef" ns2:_="">
     <xsd:import namespace="c809249f-bf47-45af-bfdc-f4cb413905df"/>
@@ -14935,25 +14997,26 @@
 </ct:contentTypeSchema>
 </file>
 
-<file path=customXml/item3.xml><?xml version="1.0" encoding="utf-8"?>
-<b:Sources xmlns:b="http://schemas.openxmlformats.org/officeDocument/2006/bibliography" xmlns="http://schemas.openxmlformats.org/officeDocument/2006/bibliography" SelectedStyle="\APA.XSL" StyleName="APA"/>
+<file path=customXml/item2.xml><?xml version="1.0" encoding="utf-8"?>
+<?mso-contentType ?>
+<FormTemplates xmlns="http://schemas.microsoft.com/sharepoint/v3/contenttype/forms">
+  <Display>DocumentLibraryForm</Display>
+  <Edit>DocumentLibraryForm</Edit>
+  <New>DocumentLibraryForm</New>
+</FormTemplates>
 </file>
 
-<file path=customXml/item4.xml><?xml version="1.0" encoding="utf-8"?>
+<file path=customXml/item3.xml><?xml version="1.0" encoding="utf-8"?>
 <p:properties xmlns:p="http://schemas.microsoft.com/office/2006/metadata/properties" xmlns:xsi="http://www.w3.org/2001/XMLSchema-instance" xmlns:pc="http://schemas.microsoft.com/office/infopath/2007/PartnerControls">
   <documentManagement/>
 </p:properties>
 </file>
 
-<file path=customXml/itemProps1.xml><?xml version="1.0" encoding="utf-8"?>
-<ds:datastoreItem xmlns:ds="http://schemas.openxmlformats.org/officeDocument/2006/customXml" ds:itemID="{BB557C81-EA69-47BE-A07D-CA4CC19B63EC}">
-  <ds:schemaRefs>
-    <ds:schemaRef ds:uri="http://schemas.microsoft.com/sharepoint/v3/contenttype/forms"/>
-  </ds:schemaRefs>
-</ds:datastoreItem>
+<file path=customXml/item4.xml><?xml version="1.0" encoding="utf-8"?>
+<b:Sources xmlns:b="http://schemas.openxmlformats.org/officeDocument/2006/bibliography" xmlns="http://schemas.openxmlformats.org/officeDocument/2006/bibliography" SelectedStyle="\APA.XSL" StyleName="APA"/>
 </file>
 
-<file path=customXml/itemProps2.xml><?xml version="1.0" encoding="utf-8"?>
+<file path=customXml/itemProps1.xml><?xml version="1.0" encoding="utf-8"?>
 <ds:datastoreItem xmlns:ds="http://schemas.openxmlformats.org/officeDocument/2006/customXml" ds:itemID="{95B1032C-33BD-463D-81F2-E49856AAA672}">
   <ds:schemaRefs>
     <ds:schemaRef ds:uri="http://schemas.microsoft.com/office/2006/metadata/contentType"/>
@@ -14971,19 +15034,27 @@
 </ds:datastoreItem>
 </file>
 
-<file path=customXml/itemProps3.xml><?xml version="1.0" encoding="utf-8"?>
-<ds:datastoreItem xmlns:ds="http://schemas.openxmlformats.org/officeDocument/2006/customXml" ds:itemID="{765FEC69-B417-4A3A-B8F2-01425C708AC9}">
+<file path=customXml/itemProps2.xml><?xml version="1.0" encoding="utf-8"?>
+<ds:datastoreItem xmlns:ds="http://schemas.openxmlformats.org/officeDocument/2006/customXml" ds:itemID="{BB557C81-EA69-47BE-A07D-CA4CC19B63EC}">
   <ds:schemaRefs>
-    <ds:schemaRef ds:uri="http://schemas.openxmlformats.org/officeDocument/2006/bibliography"/>
+    <ds:schemaRef ds:uri="http://schemas.microsoft.com/sharepoint/v3/contenttype/forms"/>
   </ds:schemaRefs>
 </ds:datastoreItem>
 </file>
 
-<file path=customXml/itemProps4.xml><?xml version="1.0" encoding="utf-8"?>
+<file path=customXml/itemProps3.xml><?xml version="1.0" encoding="utf-8"?>
 <ds:datastoreItem xmlns:ds="http://schemas.openxmlformats.org/officeDocument/2006/customXml" ds:itemID="{3C5C9790-35BD-4F6F-A52E-82092D0F9073}">
   <ds:schemaRefs>
     <ds:schemaRef ds:uri="http://schemas.microsoft.com/office/2006/metadata/properties"/>
     <ds:schemaRef ds:uri="http://schemas.microsoft.com/office/infopath/2007/PartnerControls"/>
   </ds:schemaRefs>
 </ds:datastoreItem>
+</file>
+
+<file path=customXml/itemProps4.xml><?xml version="1.0" encoding="utf-8"?>
+<ds:datastoreItem xmlns:ds="http://schemas.openxmlformats.org/officeDocument/2006/customXml" ds:itemID="{765FEC69-B417-4A3A-B8F2-01425C708AC9}">
+  <ds:schemaRefs>
+    <ds:schemaRef ds:uri="http://schemas.openxmlformats.org/officeDocument/2006/bibliography"/>
+  </ds:schemaRefs>
+</ds:datastoreItem>
 </file>
</xml_diff>

<commit_message>
Add: Thêm kết quả chạy thử nghiệm
</commit_message>
<xml_diff>
--- a/docs/MyProjectMgnt.docx
+++ b/docs/MyProjectMgnt.docx
@@ -6071,45 +6071,160 @@
     </w:p>
     <w:p>
       <w:pPr>
+        <w:pStyle w:val="ListParagraph"/>
+        <w:numPr>
+          <w:ilvl w:val="1"/>
+          <w:numId w:val="40"/>
+        </w:numPr>
+      </w:pPr>
+      <w:r>
+        <w:t>Tên đầy đủ</w:t>
+      </w:r>
+      <w:r>
+        <w:t xml:space="preserve">: </w:t>
+      </w:r>
+      <w:r>
+        <w:t>Yogesh Kumar</w:t>
+      </w:r>
+    </w:p>
+    <w:p>
+      <w:pPr>
+        <w:pStyle w:val="ListParagraph"/>
+        <w:numPr>
+          <w:ilvl w:val="1"/>
+          <w:numId w:val="40"/>
+        </w:numPr>
+      </w:pPr>
+      <w:r>
+        <w:t>Link tài khoản Github</w:t>
+      </w:r>
+      <w:r>
+        <w:t xml:space="preserve">: </w:t>
+      </w:r>
+      <w:r>
+        <w:t>https://github.com/yogesh-MS</w:t>
+      </w:r>
+    </w:p>
+    <w:p>
+      <w:pPr>
+        <w:pStyle w:val="ListParagraph"/>
+        <w:numPr>
+          <w:ilvl w:val="1"/>
+          <w:numId w:val="40"/>
+        </w:numPr>
+      </w:pPr>
+      <w:r>
+        <w:t>Số repository có</w:t>
+      </w:r>
+      <w:r>
+        <w:t>: 6</w:t>
+      </w:r>
+    </w:p>
+    <w:p>
+      <w:pPr>
         <w:ind w:left="720"/>
       </w:pPr>
-    </w:p>
-    <w:p>
-      <w:pPr>
-        <w:ind w:left="720"/>
-      </w:pPr>
       <w:r>
         <w:t>+ Người thứ tư:</w:t>
       </w:r>
     </w:p>
     <w:p>
       <w:pPr>
-        <w:ind w:left="720"/>
-      </w:pPr>
-    </w:p>
+        <w:pStyle w:val="ListParagraph"/>
+        <w:numPr>
+          <w:ilvl w:val="1"/>
+          <w:numId w:val="40"/>
+        </w:numPr>
+      </w:pPr>
+      <w:r>
+        <w:t>Tên đầy đủ</w:t>
+      </w:r>
+      <w:r>
+        <w:t xml:space="preserve">: </w:t>
+      </w:r>
+      <w:r>
+        <w:t>Yogesh Kumar</w:t>
+      </w:r>
+    </w:p>
+    <w:p>
+      <w:pPr>
+        <w:pStyle w:val="ListParagraph"/>
+        <w:numPr>
+          <w:ilvl w:val="1"/>
+          <w:numId w:val="40"/>
+        </w:numPr>
+      </w:pPr>
+      <w:r>
+        <w:t>Link tài khoản Github</w:t>
+      </w:r>
+      <w:r>
+        <w:t xml:space="preserve">: </w:t>
+      </w:r>
+      <w:r>
+        <w:t>https://github.com/yogesh-MS</w:t>
+      </w:r>
+    </w:p>
+    <w:p>
+      <w:pPr>
+        <w:pStyle w:val="ListParagraph"/>
+        <w:numPr>
+          <w:ilvl w:val="1"/>
+          <w:numId w:val="40"/>
+        </w:numPr>
+      </w:pPr>
+      <w:r>
+        <w:t>Số repository có</w:t>
+      </w:r>
+      <w:r>
+        <w:t>: 6</w:t>
+      </w:r>
+    </w:p>
+    <w:p/>
     <w:p>
       <w:pPr>
         <w:pStyle w:val="Heading2"/>
       </w:pPr>
       <w:bookmarkStart w:id="11" w:name="_Toc90500046"/>
       <w:r>
+        <w:lastRenderedPageBreak/>
         <w:t>Kết quả chạy thử nghiệm</w:t>
       </w:r>
       <w:bookmarkEnd w:id="11"/>
     </w:p>
     <w:p>
-      <w:pPr>
-        <w:rPr>
-          <w:i/>
-          <w:iCs/>
-        </w:rPr>
-      </w:pPr>
-      <w:r>
-        <w:rPr>
-          <w:i/>
-          <w:iCs/>
-        </w:rPr>
-        <w:t>Mô tả các bước chạy chương trình, có thể thành công hoặc không thành công. Cho biết các lỗi xuất hiện và cách xử lý nếu có.</w:t>
+      <w:r>
+        <w:t>Để chạy chương trình</w:t>
+      </w:r>
+      <w:r>
+        <w:t xml:space="preserve">, ta có thể sử dụng lệnh </w:t>
+      </w:r>
+      <w:r>
+        <w:rPr>
+          <w:b/>
+          <w:bCs/>
+        </w:rPr>
+        <w:t>‘</w:t>
+      </w:r>
+      <w:r>
+        <w:rPr>
+          <w:b/>
+          <w:bCs/>
+        </w:rPr>
+        <w:t>npm start’</w:t>
+      </w:r>
+      <w:r>
+        <w:t xml:space="preserve"> để khởi chạy như các dự án JavaScript khác.</w:t>
+      </w:r>
+    </w:p>
+    <w:p>
+      <w:r>
+        <w:t xml:space="preserve">Nhóm đã chạy được chương trình để hiện thị giao diện đầu tiên, tuy nhiên để chương trình hoạt động, </w:t>
+      </w:r>
+      <w:r>
+        <w:t xml:space="preserve">tài khoản cần được cấp quyền quản trị viên, do đó nhóm vẫn chưa thể </w:t>
+      </w:r>
+      <w:r>
+        <w:t>làm cho chương trình vận hành.</w:t>
       </w:r>
     </w:p>
     <w:p>
@@ -6118,7 +6233,6 @@
       </w:pPr>
       <w:bookmarkStart w:id="12" w:name="_Toc90500047"/>
       <w:r>
-        <w:lastRenderedPageBreak/>
         <w:t>Phạm vi</w:t>
       </w:r>
       <w:r>
@@ -6897,6 +7011,7 @@
       </w:pPr>
       <w:bookmarkStart w:id="19" w:name="_Toc90500054"/>
       <w:r>
+        <w:lastRenderedPageBreak/>
         <w:t>Rủi ro</w:t>
       </w:r>
       <w:bookmarkEnd w:id="19"/>
@@ -7057,7 +7172,6 @@
           <w:i/>
           <w:iCs/>
         </w:rPr>
-        <w:lastRenderedPageBreak/>
         <w:t>Giải pháp xử lý</w:t>
       </w:r>
       <w:r>
@@ -7849,6 +7963,7 @@
           <w:i/>
           <w:lang w:val="fr-FR"/>
         </w:rPr>
+        <w:lastRenderedPageBreak/>
         <w:t>Qui định về số unit test, au</w:t>
       </w:r>
       <w:r>
@@ -7887,7 +8002,6 @@
       </w:pPr>
       <w:bookmarkStart w:id="24" w:name="_Toc90500059"/>
       <w:r>
-        <w:lastRenderedPageBreak/>
         <w:t>Quản lý mã nguồn</w:t>
       </w:r>
       <w:bookmarkEnd w:id="24"/>
@@ -14866,6 +14980,15 @@
 </file>
 
 <file path=customXml/item1.xml><?xml version="1.0" encoding="utf-8"?>
+<?mso-contentType ?>
+<FormTemplates xmlns="http://schemas.microsoft.com/sharepoint/v3/contenttype/forms">
+  <Display>DocumentLibraryForm</Display>
+  <Edit>DocumentLibraryForm</Edit>
+  <New>DocumentLibraryForm</New>
+</FormTemplates>
+</file>
+
+<file path=customXml/item2.xml><?xml version="1.0" encoding="utf-8"?>
 <ct:contentTypeSchema xmlns:ct="http://schemas.microsoft.com/office/2006/metadata/contentType" xmlns:ma="http://schemas.microsoft.com/office/2006/metadata/properties/metaAttributes" ct:_="" ma:_="" ma:contentTypeName="Document" ma:contentTypeID="0x0101006E1CE1E8EA63AA4999BA5B02EFAC962B" ma:contentTypeVersion="2" ma:contentTypeDescription="Create a new document." ma:contentTypeScope="" ma:versionID="e846130d4a1536bd21985d054a554cda">
   <xsd:schema xmlns:xsd="http://www.w3.org/2001/XMLSchema" xmlns:xs="http://www.w3.org/2001/XMLSchema" xmlns:p="http://schemas.microsoft.com/office/2006/metadata/properties" xmlns:ns2="c809249f-bf47-45af-bfdc-f4cb413905df" targetNamespace="http://schemas.microsoft.com/office/2006/metadata/properties" ma:root="true" ma:fieldsID="cc85685b413d027a20082bdf7d355bef" ns2:_="">
     <xsd:import namespace="c809249f-bf47-45af-bfdc-f4cb413905df"/>
@@ -14997,26 +15120,25 @@
 </ct:contentTypeSchema>
 </file>
 
-<file path=customXml/item2.xml><?xml version="1.0" encoding="utf-8"?>
-<?mso-contentType ?>
-<FormTemplates xmlns="http://schemas.microsoft.com/sharepoint/v3/contenttype/forms">
-  <Display>DocumentLibraryForm</Display>
-  <Edit>DocumentLibraryForm</Edit>
-  <New>DocumentLibraryForm</New>
-</FormTemplates>
+<file path=customXml/item3.xml><?xml version="1.0" encoding="utf-8"?>
+<b:Sources xmlns:b="http://schemas.openxmlformats.org/officeDocument/2006/bibliography" xmlns="http://schemas.openxmlformats.org/officeDocument/2006/bibliography" SelectedStyle="\APA.XSL" StyleName="APA"/>
 </file>
 
-<file path=customXml/item3.xml><?xml version="1.0" encoding="utf-8"?>
+<file path=customXml/item4.xml><?xml version="1.0" encoding="utf-8"?>
 <p:properties xmlns:p="http://schemas.microsoft.com/office/2006/metadata/properties" xmlns:xsi="http://www.w3.org/2001/XMLSchema-instance" xmlns:pc="http://schemas.microsoft.com/office/infopath/2007/PartnerControls">
   <documentManagement/>
 </p:properties>
 </file>
 
-<file path=customXml/item4.xml><?xml version="1.0" encoding="utf-8"?>
-<b:Sources xmlns:b="http://schemas.openxmlformats.org/officeDocument/2006/bibliography" xmlns="http://schemas.openxmlformats.org/officeDocument/2006/bibliography" SelectedStyle="\APA.XSL" StyleName="APA"/>
+<file path=customXml/itemProps1.xml><?xml version="1.0" encoding="utf-8"?>
+<ds:datastoreItem xmlns:ds="http://schemas.openxmlformats.org/officeDocument/2006/customXml" ds:itemID="{BB557C81-EA69-47BE-A07D-CA4CC19B63EC}">
+  <ds:schemaRefs>
+    <ds:schemaRef ds:uri="http://schemas.microsoft.com/sharepoint/v3/contenttype/forms"/>
+  </ds:schemaRefs>
+</ds:datastoreItem>
 </file>
 
-<file path=customXml/itemProps1.xml><?xml version="1.0" encoding="utf-8"?>
+<file path=customXml/itemProps2.xml><?xml version="1.0" encoding="utf-8"?>
 <ds:datastoreItem xmlns:ds="http://schemas.openxmlformats.org/officeDocument/2006/customXml" ds:itemID="{95B1032C-33BD-463D-81F2-E49856AAA672}">
   <ds:schemaRefs>
     <ds:schemaRef ds:uri="http://schemas.microsoft.com/office/2006/metadata/contentType"/>
@@ -15034,27 +15156,19 @@
 </ds:datastoreItem>
 </file>
 
-<file path=customXml/itemProps2.xml><?xml version="1.0" encoding="utf-8"?>
-<ds:datastoreItem xmlns:ds="http://schemas.openxmlformats.org/officeDocument/2006/customXml" ds:itemID="{BB557C81-EA69-47BE-A07D-CA4CC19B63EC}">
+<file path=customXml/itemProps3.xml><?xml version="1.0" encoding="utf-8"?>
+<ds:datastoreItem xmlns:ds="http://schemas.openxmlformats.org/officeDocument/2006/customXml" ds:itemID="{765FEC69-B417-4A3A-B8F2-01425C708AC9}">
   <ds:schemaRefs>
-    <ds:schemaRef ds:uri="http://schemas.microsoft.com/sharepoint/v3/contenttype/forms"/>
+    <ds:schemaRef ds:uri="http://schemas.openxmlformats.org/officeDocument/2006/bibliography"/>
   </ds:schemaRefs>
 </ds:datastoreItem>
 </file>
 
-<file path=customXml/itemProps3.xml><?xml version="1.0" encoding="utf-8"?>
+<file path=customXml/itemProps4.xml><?xml version="1.0" encoding="utf-8"?>
 <ds:datastoreItem xmlns:ds="http://schemas.openxmlformats.org/officeDocument/2006/customXml" ds:itemID="{3C5C9790-35BD-4F6F-A52E-82092D0F9073}">
   <ds:schemaRefs>
     <ds:schemaRef ds:uri="http://schemas.microsoft.com/office/2006/metadata/properties"/>
     <ds:schemaRef ds:uri="http://schemas.microsoft.com/office/infopath/2007/PartnerControls"/>
   </ds:schemaRefs>
 </ds:datastoreItem>
-</file>
-
-<file path=customXml/itemProps4.xml><?xml version="1.0" encoding="utf-8"?>
-<ds:datastoreItem xmlns:ds="http://schemas.openxmlformats.org/officeDocument/2006/customXml" ds:itemID="{765FEC69-B417-4A3A-B8F2-01425C708AC9}">
-  <ds:schemaRefs>
-    <ds:schemaRef ds:uri="http://schemas.openxmlformats.org/officeDocument/2006/bibliography"/>
-  </ds:schemaRefs>
-</ds:datastoreItem>
 </file>
</xml_diff>

<commit_message>
Add: Thêm thông tin người hợp tác
</commit_message>
<xml_diff>
--- a/docs/MyProjectMgnt.docx
+++ b/docs/MyProjectMgnt.docx
@@ -5876,7 +5876,7 @@
         <w:t xml:space="preserve">: </w:t>
       </w:r>
       <w:r>
-        <w:t>4</w:t>
+        <w:t>3</w:t>
       </w:r>
     </w:p>
     <w:p>
@@ -5927,7 +5927,7 @@
         <w:t xml:space="preserve"> </w:t>
       </w:r>
       <w:r>
-        <w:t>4</w:t>
+        <w:t>3</w:t>
       </w:r>
       <w:r>
         <w:t xml:space="preserve"> người tham gia dự án nguồn mở với số commit nhiều</w:t>
@@ -6043,7 +6043,16 @@
         <w:t xml:space="preserve">: </w:t>
       </w:r>
       <w:r>
-        <w:t>https://github.com/yogesh-MS</w:t>
+        <w:t>https://github.com/yogesh-</w:t>
+      </w:r>
+      <w:r>
+        <w:t xml:space="preserve"> </w:t>
+      </w:r>
+      <w:r>
+        <w:t>k</w:t>
+      </w:r>
+      <w:r>
+        <w:t>umar</w:t>
       </w:r>
     </w:p>
     <w:p>
@@ -6058,7 +6067,10 @@
         <w:t>Số repository có</w:t>
       </w:r>
       <w:r>
-        <w:t>: 6</w:t>
+        <w:t xml:space="preserve">: </w:t>
+      </w:r>
+      <w:r>
+        <w:t>5</w:t>
       </w:r>
     </w:p>
     <w:p>
@@ -6084,7 +6096,7 @@
         <w:t xml:space="preserve">: </w:t>
       </w:r>
       <w:r>
-        <w:t>Yogesh Kumar</w:t>
+        <w:t>Microsoft Open Source</w:t>
       </w:r>
     </w:p>
     <w:p>
@@ -6102,7 +6114,7 @@
         <w:t xml:space="preserve">: </w:t>
       </w:r>
       <w:r>
-        <w:t>https://github.com/yogesh-MS</w:t>
+        <w:t>https://github.com/microsoftopensource</w:t>
       </w:r>
     </w:p>
     <w:p>
@@ -6117,66 +6129,10 @@
         <w:t>Số repository có</w:t>
       </w:r>
       <w:r>
-        <w:t>: 6</w:t>
-      </w:r>
-    </w:p>
-    <w:p>
-      <w:pPr>
-        <w:ind w:left="720"/>
-      </w:pPr>
-      <w:r>
-        <w:t>+ Người thứ tư:</w:t>
-      </w:r>
-    </w:p>
-    <w:p>
-      <w:pPr>
-        <w:pStyle w:val="ListParagraph"/>
-        <w:numPr>
-          <w:ilvl w:val="1"/>
-          <w:numId w:val="40"/>
-        </w:numPr>
-      </w:pPr>
-      <w:r>
-        <w:t>Tên đầy đủ</w:t>
-      </w:r>
-      <w:r>
         <w:t xml:space="preserve">: </w:t>
       </w:r>
       <w:r>
-        <w:t>Yogesh Kumar</w:t>
-      </w:r>
-    </w:p>
-    <w:p>
-      <w:pPr>
-        <w:pStyle w:val="ListParagraph"/>
-        <w:numPr>
-          <w:ilvl w:val="1"/>
-          <w:numId w:val="40"/>
-        </w:numPr>
-      </w:pPr>
-      <w:r>
-        <w:t>Link tài khoản Github</w:t>
-      </w:r>
-      <w:r>
-        <w:t xml:space="preserve">: </w:t>
-      </w:r>
-      <w:r>
-        <w:t>https://github.com/yogesh-MS</w:t>
-      </w:r>
-    </w:p>
-    <w:p>
-      <w:pPr>
-        <w:pStyle w:val="ListParagraph"/>
-        <w:numPr>
-          <w:ilvl w:val="1"/>
-          <w:numId w:val="40"/>
-        </w:numPr>
-      </w:pPr>
-      <w:r>
-        <w:t>Số repository có</w:t>
-      </w:r>
-      <w:r>
-        <w:t>: 6</w:t>
+        <w:t>0</w:t>
       </w:r>
     </w:p>
     <w:p/>
@@ -6186,7 +6142,6 @@
       </w:pPr>
       <w:bookmarkStart w:id="11" w:name="_Toc90500046"/>
       <w:r>
-        <w:lastRenderedPageBreak/>
         <w:t>Kết quả chạy thử nghiệm</w:t>
       </w:r>
       <w:bookmarkEnd w:id="11"/>
@@ -6218,7 +6173,11 @@
     </w:p>
     <w:p>
       <w:r>
-        <w:t xml:space="preserve">Nhóm đã chạy được chương trình để hiện thị giao diện đầu tiên, tuy nhiên để chương trình hoạt động, </w:t>
+        <w:t xml:space="preserve">Nhóm đã chạy được chương trình để hiện thị giao diện đầu tiên, tuy nhiên để chương trình hoạt </w:t>
+      </w:r>
+      <w:r>
+        <w:lastRenderedPageBreak/>
+        <w:t xml:space="preserve">động, </w:t>
       </w:r>
       <w:r>
         <w:t xml:space="preserve">tài khoản cần được cấp quyền quản trị viên, do đó nhóm vẫn chưa thể </w:t>
@@ -7011,7 +6970,6 @@
       </w:pPr>
       <w:bookmarkStart w:id="19" w:name="_Toc90500054"/>
       <w:r>
-        <w:lastRenderedPageBreak/>
         <w:t>Rủi ro</w:t>
       </w:r>
       <w:bookmarkEnd w:id="19"/>
@@ -7097,6 +7055,7 @@
           <w:i/>
           <w:iCs/>
         </w:rPr>
+        <w:lastRenderedPageBreak/>
         <w:t>Xác suất xảy ra</w:t>
       </w:r>
       <w:r>
@@ -7963,30 +7922,30 @@
           <w:i/>
           <w:lang w:val="fr-FR"/>
         </w:rPr>
+        <w:t>Qui định về số unit test, au</w:t>
+      </w:r>
+      <w:r>
+        <w:rPr>
+          <w:i/>
+          <w:lang w:val="fr-FR"/>
+        </w:rPr>
+        <w:t>tomation test</w:t>
+      </w:r>
+      <w:r>
+        <w:rPr>
+          <w:i/>
+          <w:lang w:val="fr-FR"/>
+        </w:rPr>
+        <w:t xml:space="preserve"> : </w:t>
+      </w:r>
+    </w:p>
+    <w:p>
+      <w:pPr>
+        <w:pStyle w:val="Heading1"/>
+      </w:pPr>
+      <w:bookmarkStart w:id="23" w:name="_Toc90500058"/>
+      <w:r>
         <w:lastRenderedPageBreak/>
-        <w:t>Qui định về số unit test, au</w:t>
-      </w:r>
-      <w:r>
-        <w:rPr>
-          <w:i/>
-          <w:lang w:val="fr-FR"/>
-        </w:rPr>
-        <w:t>tomation test</w:t>
-      </w:r>
-      <w:r>
-        <w:rPr>
-          <w:i/>
-          <w:lang w:val="fr-FR"/>
-        </w:rPr>
-        <w:t xml:space="preserve"> : </w:t>
-      </w:r>
-    </w:p>
-    <w:p>
-      <w:pPr>
-        <w:pStyle w:val="Heading1"/>
-      </w:pPr>
-      <w:bookmarkStart w:id="23" w:name="_Toc90500058"/>
-      <w:r>
         <w:t>Đóng dự án</w:t>
       </w:r>
       <w:bookmarkEnd w:id="23"/>
@@ -14980,15 +14939,6 @@
 </file>
 
 <file path=customXml/item1.xml><?xml version="1.0" encoding="utf-8"?>
-<?mso-contentType ?>
-<FormTemplates xmlns="http://schemas.microsoft.com/sharepoint/v3/contenttype/forms">
-  <Display>DocumentLibraryForm</Display>
-  <Edit>DocumentLibraryForm</Edit>
-  <New>DocumentLibraryForm</New>
-</FormTemplates>
-</file>
-
-<file path=customXml/item2.xml><?xml version="1.0" encoding="utf-8"?>
 <ct:contentTypeSchema xmlns:ct="http://schemas.microsoft.com/office/2006/metadata/contentType" xmlns:ma="http://schemas.microsoft.com/office/2006/metadata/properties/metaAttributes" ct:_="" ma:_="" ma:contentTypeName="Document" ma:contentTypeID="0x0101006E1CE1E8EA63AA4999BA5B02EFAC962B" ma:contentTypeVersion="2" ma:contentTypeDescription="Create a new document." ma:contentTypeScope="" ma:versionID="e846130d4a1536bd21985d054a554cda">
   <xsd:schema xmlns:xsd="http://www.w3.org/2001/XMLSchema" xmlns:xs="http://www.w3.org/2001/XMLSchema" xmlns:p="http://schemas.microsoft.com/office/2006/metadata/properties" xmlns:ns2="c809249f-bf47-45af-bfdc-f4cb413905df" targetNamespace="http://schemas.microsoft.com/office/2006/metadata/properties" ma:root="true" ma:fieldsID="cc85685b413d027a20082bdf7d355bef" ns2:_="">
     <xsd:import namespace="c809249f-bf47-45af-bfdc-f4cb413905df"/>
@@ -15120,25 +15070,26 @@
 </ct:contentTypeSchema>
 </file>
 
-<file path=customXml/item3.xml><?xml version="1.0" encoding="utf-8"?>
-<b:Sources xmlns:b="http://schemas.openxmlformats.org/officeDocument/2006/bibliography" xmlns="http://schemas.openxmlformats.org/officeDocument/2006/bibliography" SelectedStyle="\APA.XSL" StyleName="APA"/>
+<file path=customXml/item2.xml><?xml version="1.0" encoding="utf-8"?>
+<?mso-contentType ?>
+<FormTemplates xmlns="http://schemas.microsoft.com/sharepoint/v3/contenttype/forms">
+  <Display>DocumentLibraryForm</Display>
+  <Edit>DocumentLibraryForm</Edit>
+  <New>DocumentLibraryForm</New>
+</FormTemplates>
 </file>
 
-<file path=customXml/item4.xml><?xml version="1.0" encoding="utf-8"?>
+<file path=customXml/item3.xml><?xml version="1.0" encoding="utf-8"?>
 <p:properties xmlns:p="http://schemas.microsoft.com/office/2006/metadata/properties" xmlns:xsi="http://www.w3.org/2001/XMLSchema-instance" xmlns:pc="http://schemas.microsoft.com/office/infopath/2007/PartnerControls">
   <documentManagement/>
 </p:properties>
 </file>
 
-<file path=customXml/itemProps1.xml><?xml version="1.0" encoding="utf-8"?>
-<ds:datastoreItem xmlns:ds="http://schemas.openxmlformats.org/officeDocument/2006/customXml" ds:itemID="{BB557C81-EA69-47BE-A07D-CA4CC19B63EC}">
-  <ds:schemaRefs>
-    <ds:schemaRef ds:uri="http://schemas.microsoft.com/sharepoint/v3/contenttype/forms"/>
-  </ds:schemaRefs>
-</ds:datastoreItem>
+<file path=customXml/item4.xml><?xml version="1.0" encoding="utf-8"?>
+<b:Sources xmlns:b="http://schemas.openxmlformats.org/officeDocument/2006/bibliography" xmlns="http://schemas.openxmlformats.org/officeDocument/2006/bibliography" SelectedStyle="\APA.XSL" StyleName="APA"/>
 </file>
 
-<file path=customXml/itemProps2.xml><?xml version="1.0" encoding="utf-8"?>
+<file path=customXml/itemProps1.xml><?xml version="1.0" encoding="utf-8"?>
 <ds:datastoreItem xmlns:ds="http://schemas.openxmlformats.org/officeDocument/2006/customXml" ds:itemID="{95B1032C-33BD-463D-81F2-E49856AAA672}">
   <ds:schemaRefs>
     <ds:schemaRef ds:uri="http://schemas.microsoft.com/office/2006/metadata/contentType"/>
@@ -15156,19 +15107,27 @@
 </ds:datastoreItem>
 </file>
 
-<file path=customXml/itemProps3.xml><?xml version="1.0" encoding="utf-8"?>
-<ds:datastoreItem xmlns:ds="http://schemas.openxmlformats.org/officeDocument/2006/customXml" ds:itemID="{765FEC69-B417-4A3A-B8F2-01425C708AC9}">
+<file path=customXml/itemProps2.xml><?xml version="1.0" encoding="utf-8"?>
+<ds:datastoreItem xmlns:ds="http://schemas.openxmlformats.org/officeDocument/2006/customXml" ds:itemID="{BB557C81-EA69-47BE-A07D-CA4CC19B63EC}">
   <ds:schemaRefs>
-    <ds:schemaRef ds:uri="http://schemas.openxmlformats.org/officeDocument/2006/bibliography"/>
+    <ds:schemaRef ds:uri="http://schemas.microsoft.com/sharepoint/v3/contenttype/forms"/>
   </ds:schemaRefs>
 </ds:datastoreItem>
 </file>
 
-<file path=customXml/itemProps4.xml><?xml version="1.0" encoding="utf-8"?>
+<file path=customXml/itemProps3.xml><?xml version="1.0" encoding="utf-8"?>
 <ds:datastoreItem xmlns:ds="http://schemas.openxmlformats.org/officeDocument/2006/customXml" ds:itemID="{3C5C9790-35BD-4F6F-A52E-82092D0F9073}">
   <ds:schemaRefs>
     <ds:schemaRef ds:uri="http://schemas.microsoft.com/office/2006/metadata/properties"/>
     <ds:schemaRef ds:uri="http://schemas.microsoft.com/office/infopath/2007/PartnerControls"/>
   </ds:schemaRefs>
 </ds:datastoreItem>
+</file>
+
+<file path=customXml/itemProps4.xml><?xml version="1.0" encoding="utf-8"?>
+<ds:datastoreItem xmlns:ds="http://schemas.openxmlformats.org/officeDocument/2006/customXml" ds:itemID="{765FEC69-B417-4A3A-B8F2-01425C708AC9}">
+  <ds:schemaRefs>
+    <ds:schemaRef ds:uri="http://schemas.openxmlformats.org/officeDocument/2006/bibliography"/>
+  </ds:schemaRefs>
+</ds:datastoreItem>
 </file>
</xml_diff>

<commit_message>
Update: Cập nhật kết quả chạy thí nghiệm
</commit_message>
<xml_diff>
--- a/docs/MyProjectMgnt.docx
+++ b/docs/MyProjectMgnt.docx
@@ -5504,7 +5504,6 @@
         </w:tc>
       </w:tr>
     </w:tbl>
-    <w:p/>
     <w:p/>
     <w:p>
       <w:pPr>
@@ -14939,6 +14938,15 @@
 </file>
 
 <file path=customXml/item1.xml><?xml version="1.0" encoding="utf-8"?>
+<?mso-contentType ?>
+<FormTemplates xmlns="http://schemas.microsoft.com/sharepoint/v3/contenttype/forms">
+  <Display>DocumentLibraryForm</Display>
+  <Edit>DocumentLibraryForm</Edit>
+  <New>DocumentLibraryForm</New>
+</FormTemplates>
+</file>
+
+<file path=customXml/item2.xml><?xml version="1.0" encoding="utf-8"?>
 <ct:contentTypeSchema xmlns:ct="http://schemas.microsoft.com/office/2006/metadata/contentType" xmlns:ma="http://schemas.microsoft.com/office/2006/metadata/properties/metaAttributes" ct:_="" ma:_="" ma:contentTypeName="Document" ma:contentTypeID="0x0101006E1CE1E8EA63AA4999BA5B02EFAC962B" ma:contentTypeVersion="2" ma:contentTypeDescription="Create a new document." ma:contentTypeScope="" ma:versionID="e846130d4a1536bd21985d054a554cda">
   <xsd:schema xmlns:xsd="http://www.w3.org/2001/XMLSchema" xmlns:xs="http://www.w3.org/2001/XMLSchema" xmlns:p="http://schemas.microsoft.com/office/2006/metadata/properties" xmlns:ns2="c809249f-bf47-45af-bfdc-f4cb413905df" targetNamespace="http://schemas.microsoft.com/office/2006/metadata/properties" ma:root="true" ma:fieldsID="cc85685b413d027a20082bdf7d355bef" ns2:_="">
     <xsd:import namespace="c809249f-bf47-45af-bfdc-f4cb413905df"/>
@@ -15070,26 +15078,25 @@
 </ct:contentTypeSchema>
 </file>
 
-<file path=customXml/item2.xml><?xml version="1.0" encoding="utf-8"?>
-<?mso-contentType ?>
-<FormTemplates xmlns="http://schemas.microsoft.com/sharepoint/v3/contenttype/forms">
-  <Display>DocumentLibraryForm</Display>
-  <Edit>DocumentLibraryForm</Edit>
-  <New>DocumentLibraryForm</New>
-</FormTemplates>
+<file path=customXml/item3.xml><?xml version="1.0" encoding="utf-8"?>
+<b:Sources xmlns:b="http://schemas.openxmlformats.org/officeDocument/2006/bibliography" xmlns="http://schemas.openxmlformats.org/officeDocument/2006/bibliography" SelectedStyle="\APA.XSL" StyleName="APA"/>
 </file>
 
-<file path=customXml/item3.xml><?xml version="1.0" encoding="utf-8"?>
+<file path=customXml/item4.xml><?xml version="1.0" encoding="utf-8"?>
 <p:properties xmlns:p="http://schemas.microsoft.com/office/2006/metadata/properties" xmlns:xsi="http://www.w3.org/2001/XMLSchema-instance" xmlns:pc="http://schemas.microsoft.com/office/infopath/2007/PartnerControls">
   <documentManagement/>
 </p:properties>
 </file>
 
-<file path=customXml/item4.xml><?xml version="1.0" encoding="utf-8"?>
-<b:Sources xmlns:b="http://schemas.openxmlformats.org/officeDocument/2006/bibliography" xmlns="http://schemas.openxmlformats.org/officeDocument/2006/bibliography" SelectedStyle="\APA.XSL" StyleName="APA"/>
+<file path=customXml/itemProps1.xml><?xml version="1.0" encoding="utf-8"?>
+<ds:datastoreItem xmlns:ds="http://schemas.openxmlformats.org/officeDocument/2006/customXml" ds:itemID="{BB557C81-EA69-47BE-A07D-CA4CC19B63EC}">
+  <ds:schemaRefs>
+    <ds:schemaRef ds:uri="http://schemas.microsoft.com/sharepoint/v3/contenttype/forms"/>
+  </ds:schemaRefs>
+</ds:datastoreItem>
 </file>
 
-<file path=customXml/itemProps1.xml><?xml version="1.0" encoding="utf-8"?>
+<file path=customXml/itemProps2.xml><?xml version="1.0" encoding="utf-8"?>
 <ds:datastoreItem xmlns:ds="http://schemas.openxmlformats.org/officeDocument/2006/customXml" ds:itemID="{95B1032C-33BD-463D-81F2-E49856AAA672}">
   <ds:schemaRefs>
     <ds:schemaRef ds:uri="http://schemas.microsoft.com/office/2006/metadata/contentType"/>
@@ -15107,27 +15114,19 @@
 </ds:datastoreItem>
 </file>
 
-<file path=customXml/itemProps2.xml><?xml version="1.0" encoding="utf-8"?>
-<ds:datastoreItem xmlns:ds="http://schemas.openxmlformats.org/officeDocument/2006/customXml" ds:itemID="{BB557C81-EA69-47BE-A07D-CA4CC19B63EC}">
+<file path=customXml/itemProps3.xml><?xml version="1.0" encoding="utf-8"?>
+<ds:datastoreItem xmlns:ds="http://schemas.openxmlformats.org/officeDocument/2006/customXml" ds:itemID="{765FEC69-B417-4A3A-B8F2-01425C708AC9}">
   <ds:schemaRefs>
-    <ds:schemaRef ds:uri="http://schemas.microsoft.com/sharepoint/v3/contenttype/forms"/>
+    <ds:schemaRef ds:uri="http://schemas.openxmlformats.org/officeDocument/2006/bibliography"/>
   </ds:schemaRefs>
 </ds:datastoreItem>
 </file>
 
-<file path=customXml/itemProps3.xml><?xml version="1.0" encoding="utf-8"?>
+<file path=customXml/itemProps4.xml><?xml version="1.0" encoding="utf-8"?>
 <ds:datastoreItem xmlns:ds="http://schemas.openxmlformats.org/officeDocument/2006/customXml" ds:itemID="{3C5C9790-35BD-4F6F-A52E-82092D0F9073}">
   <ds:schemaRefs>
     <ds:schemaRef ds:uri="http://schemas.microsoft.com/office/2006/metadata/properties"/>
     <ds:schemaRef ds:uri="http://schemas.microsoft.com/office/infopath/2007/PartnerControls"/>
   </ds:schemaRefs>
 </ds:datastoreItem>
-</file>
-
-<file path=customXml/itemProps4.xml><?xml version="1.0" encoding="utf-8"?>
-<ds:datastoreItem xmlns:ds="http://schemas.openxmlformats.org/officeDocument/2006/customXml" ds:itemID="{765FEC69-B417-4A3A-B8F2-01425C708AC9}">
-  <ds:schemaRefs>
-    <ds:schemaRef ds:uri="http://schemas.openxmlformats.org/officeDocument/2006/bibliography"/>
-  </ds:schemaRefs>
-</ds:datastoreItem>
 </file>
</xml_diff>

<commit_message>
Add: Lưu ý khi ước lượng giá thành
</commit_message>
<xml_diff>
--- a/docs/MyProjectMgnt.docx
+++ b/docs/MyProjectMgnt.docx
@@ -6205,17 +6205,9 @@
           <w:ilvl w:val="0"/>
           <w:numId w:val="40"/>
         </w:numPr>
-        <w:rPr>
-          <w:i/>
-          <w:iCs/>
-        </w:rPr>
-      </w:pPr>
-      <w:r>
-        <w:rPr>
-          <w:i/>
-          <w:iCs/>
-        </w:rPr>
-        <w:t>Nền tảng: Microsoft Teams desktop application</w:t>
+      </w:pPr>
+      <w:r>
+        <w:t>Nền tảng: Microsoft Teams</w:t>
       </w:r>
     </w:p>
     <w:p>
@@ -6248,51 +6240,23 @@
           <w:ilvl w:val="0"/>
           <w:numId w:val="40"/>
         </w:numPr>
-        <w:rPr>
-          <w:i/>
-          <w:iCs/>
-        </w:rPr>
-      </w:pPr>
-      <w:r>
-        <w:rPr>
-          <w:i/>
-          <w:iCs/>
-        </w:rPr>
+      </w:pPr>
+      <w:r>
         <w:t xml:space="preserve">Để chạy thành công </w:t>
       </w:r>
       <w:r>
-        <w:rPr>
-          <w:i/>
-          <w:iCs/>
-        </w:rPr>
         <w:t>mã nguồn</w:t>
       </w:r>
       <w:r>
-        <w:rPr>
-          <w:i/>
-          <w:iCs/>
-        </w:rPr>
         <w:t xml:space="preserve"> mở</w:t>
       </w:r>
       <w:r>
-        <w:rPr>
-          <w:i/>
-          <w:iCs/>
-        </w:rPr>
         <w:t xml:space="preserve"> cần bao nhiêu thời gian</w:t>
       </w:r>
       <w:r>
-        <w:rPr>
-          <w:i/>
-          <w:iCs/>
-        </w:rPr>
         <w:t xml:space="preserve">: </w:t>
       </w:r>
       <w:r>
-        <w:rPr>
-          <w:i/>
-          <w:iCs/>
-        </w:rPr>
         <w:t>24 giờ</w:t>
       </w:r>
     </w:p>
@@ -6303,23 +6267,11 @@
           <w:ilvl w:val="0"/>
           <w:numId w:val="40"/>
         </w:numPr>
-        <w:rPr>
-          <w:i/>
-          <w:iCs/>
-        </w:rPr>
-      </w:pPr>
-      <w:r>
-        <w:rPr>
-          <w:i/>
-          <w:iCs/>
-        </w:rPr>
+      </w:pPr>
+      <w:r>
         <w:t>Để hiểu rõ mã nguồn mở cần bao nhiêu thời gian</w:t>
       </w:r>
       <w:r>
-        <w:rPr>
-          <w:i/>
-          <w:iCs/>
-        </w:rPr>
         <w:t>: 8 ngày</w:t>
       </w:r>
     </w:p>
@@ -6336,17 +6288,9 @@
         </w:rPr>
       </w:pPr>
       <w:r>
-        <w:rPr>
-          <w:i/>
-          <w:iCs/>
-        </w:rPr>
         <w:t>Để thay đổi giao diện, để chỉnh sửa tính năng cần bao nhiêu thời gian</w:t>
       </w:r>
       <w:r>
-        <w:rPr>
-          <w:i/>
-          <w:iCs/>
-        </w:rPr>
         <w:t>: 6 giờ</w:t>
       </w:r>
     </w:p>
@@ -6361,52 +6305,22 @@
       <w:bookmarkEnd w:id="15"/>
     </w:p>
     <w:p>
-      <w:pPr>
-        <w:rPr>
-          <w:i/>
-          <w:iCs/>
-        </w:rPr>
-      </w:pPr>
-      <w:r>
-        <w:rPr>
-          <w:i/>
-          <w:iCs/>
-        </w:rPr>
+      <w:r>
         <w:t>Ước lượng 5 rủi ro của dự án</w:t>
       </w:r>
       <w:r>
-        <w:rPr>
-          <w:i/>
-          <w:iCs/>
-        </w:rPr>
         <w:t xml:space="preserve"> tìm hiểu mã nguồn mở này: </w:t>
       </w:r>
       <w:r>
-        <w:rPr>
-          <w:i/>
-          <w:iCs/>
-        </w:rPr>
         <w:t xml:space="preserve">Mỗi rủi ro có </w:t>
       </w:r>
       <w:r>
-        <w:rPr>
-          <w:i/>
-          <w:iCs/>
-        </w:rPr>
         <w:t>5</w:t>
       </w:r>
       <w:r>
-        <w:rPr>
-          <w:i/>
-          <w:iCs/>
-        </w:rPr>
         <w:t xml:space="preserve"> yếu tố cần</w:t>
       </w:r>
       <w:r>
-        <w:rPr>
-          <w:i/>
-          <w:iCs/>
-        </w:rPr>
         <w:t xml:space="preserve"> ghi rõ</w:t>
       </w:r>
     </w:p>
@@ -7343,30 +7257,30 @@
     <w:p>
       <w:pPr>
         <w:rPr>
-          <w:i/>
-        </w:rPr>
-      </w:pPr>
-      <w:r>
-        <w:rPr>
-          <w:i/>
+          <w:iCs/>
+        </w:rPr>
+      </w:pPr>
+      <w:r>
+        <w:rPr>
+          <w:iCs/>
         </w:rPr>
         <w:t>Giả định rằng nhóm tải về mã nguồn mở này</w:t>
       </w:r>
       <w:r>
         <w:rPr>
-          <w:i/>
+          <w:iCs/>
         </w:rPr>
         <w:t>, tìm hiểu</w:t>
       </w:r>
       <w:r>
         <w:rPr>
-          <w:i/>
+          <w:iCs/>
         </w:rPr>
         <w:t xml:space="preserve"> và đem </w:t>
       </w:r>
       <w:r>
         <w:rPr>
-          <w:i/>
+          <w:iCs/>
         </w:rPr>
         <w:t>bán luôn cho người sử dụng</w:t>
       </w:r>
@@ -7374,30 +7288,30 @@
     <w:p>
       <w:pPr>
         <w:rPr>
-          <w:i/>
-        </w:rPr>
-      </w:pPr>
-      <w:r>
-        <w:rPr>
-          <w:i/>
+          <w:iCs/>
+        </w:rPr>
+      </w:pPr>
+      <w:r>
+        <w:rPr>
+          <w:iCs/>
         </w:rPr>
         <w:t>Số dòng</w:t>
       </w:r>
       <w:r>
         <w:rPr>
-          <w:i/>
+          <w:iCs/>
         </w:rPr>
         <w:t xml:space="preserve"> mã</w:t>
       </w:r>
       <w:r>
         <w:rPr>
-          <w:i/>
+          <w:iCs/>
         </w:rPr>
         <w:t xml:space="preserve">: </w:t>
       </w:r>
       <w:r>
         <w:rPr>
-          <w:i/>
+          <w:iCs/>
         </w:rPr>
         <w:t>6561</w:t>
       </w:r>
@@ -7405,24 +7319,24 @@
     <w:p>
       <w:pPr>
         <w:rPr>
-          <w:i/>
-        </w:rPr>
-      </w:pPr>
-      <w:r>
-        <w:rPr>
-          <w:i/>
+          <w:iCs/>
+        </w:rPr>
+      </w:pPr>
+      <w:r>
+        <w:rPr>
+          <w:iCs/>
         </w:rPr>
         <w:t>Số chức năng</w:t>
       </w:r>
       <w:r>
         <w:rPr>
-          <w:i/>
+          <w:iCs/>
         </w:rPr>
         <w:t xml:space="preserve">: </w:t>
       </w:r>
       <w:r>
         <w:rPr>
-          <w:i/>
+          <w:iCs/>
         </w:rPr>
         <w:t>18</w:t>
       </w:r>
@@ -7430,38 +7344,41 @@
     <w:p>
       <w:pPr>
         <w:rPr>
-          <w:i/>
-        </w:rPr>
-      </w:pPr>
-      <w:r>
-        <w:rPr>
-          <w:i/>
-        </w:rPr>
-        <w:t xml:space="preserve">Chi phí </w:t>
-      </w:r>
-      <w:r>
-        <w:rPr>
-          <w:i/>
-        </w:rPr>
-        <w:t>phát triển</w:t>
-      </w:r>
-      <w:r>
-        <w:rPr>
-          <w:i/>
+          <w:iCs/>
+        </w:rPr>
+      </w:pPr>
+      <w:r>
+        <w:rPr>
+          <w:iCs/>
+        </w:rPr>
+        <w:t>Chi phí phát triển</w:t>
+      </w:r>
+      <w:r>
+        <w:rPr>
+          <w:iCs/>
         </w:rPr>
         <w:t>:</w:t>
       </w:r>
       <w:r>
         <w:rPr>
-          <w:i/>
+          <w:iCs/>
         </w:rPr>
         <w:t xml:space="preserve"> Tiền lương lập trình viên</w:t>
       </w:r>
       <w:r>
         <w:rPr>
-          <w:i/>
+          <w:iCs/>
         </w:rPr>
         <w:t xml:space="preserve">: </w:t>
+      </w:r>
+      <w:r>
+        <w:rPr>
+          <w:b/>
+          <w:bCs/>
+          <w:iCs/>
+          <w:color w:val="FF0000"/>
+        </w:rPr>
+        <w:t>(Cái này ông cần tính cho nhóm mình chứ không phải nêu ra :v)</w:t>
       </w:r>
     </w:p>
     <w:p>
@@ -7472,12 +7389,12 @@
           <w:numId w:val="40"/>
         </w:numPr>
         <w:rPr>
-          <w:i/>
-        </w:rPr>
-      </w:pPr>
-      <w:r>
-        <w:rPr>
-          <w:i/>
+          <w:iCs/>
+        </w:rPr>
+      </w:pPr>
+      <w:r>
+        <w:rPr>
+          <w:iCs/>
         </w:rPr>
         <w:t>Fresher/junior (dưới 2 năm) : 342$ - 530$ / month</w:t>
       </w:r>
@@ -7490,30 +7407,30 @@
           <w:numId w:val="40"/>
         </w:numPr>
         <w:rPr>
-          <w:i/>
-        </w:rPr>
-      </w:pPr>
-      <w:r>
-        <w:rPr>
-          <w:i/>
+          <w:iCs/>
+        </w:rPr>
+      </w:pPr>
+      <w:r>
+        <w:rPr>
+          <w:iCs/>
         </w:rPr>
         <w:t xml:space="preserve">Mid-senior </w:t>
       </w:r>
       <w:r>
         <w:rPr>
-          <w:i/>
+          <w:iCs/>
         </w:rPr>
         <w:t xml:space="preserve">(2-4 năm) : </w:t>
       </w:r>
       <w:r>
         <w:rPr>
-          <w:i/>
+          <w:iCs/>
         </w:rPr>
         <w:t xml:space="preserve"> </w:t>
       </w:r>
       <w:r>
         <w:rPr>
-          <w:i/>
+          <w:iCs/>
         </w:rPr>
         <w:t>525$ - 1161$ / month</w:t>
       </w:r>
@@ -7526,24 +7443,24 @@
           <w:numId w:val="40"/>
         </w:numPr>
         <w:rPr>
-          <w:i/>
-        </w:rPr>
-      </w:pPr>
-      <w:r>
-        <w:rPr>
-          <w:i/>
+          <w:iCs/>
+        </w:rPr>
+      </w:pPr>
+      <w:r>
+        <w:rPr>
+          <w:iCs/>
         </w:rPr>
         <w:t xml:space="preserve">Senior </w:t>
       </w:r>
       <w:r>
         <w:rPr>
-          <w:i/>
+          <w:iCs/>
         </w:rPr>
         <w:t>(Từ 5+ năm) :</w:t>
       </w:r>
       <w:r>
         <w:rPr>
-          <w:i/>
+          <w:iCs/>
         </w:rPr>
         <w:t xml:space="preserve"> 835$ - 1340$ / month</w:t>
       </w:r>
@@ -7556,24 +7473,24 @@
           <w:numId w:val="40"/>
         </w:numPr>
         <w:rPr>
-          <w:i/>
-        </w:rPr>
-      </w:pPr>
-      <w:r>
-        <w:rPr>
-          <w:i/>
+          <w:iCs/>
+        </w:rPr>
+      </w:pPr>
+      <w:r>
+        <w:rPr>
+          <w:iCs/>
         </w:rPr>
         <w:t xml:space="preserve">Management level </w:t>
       </w:r>
       <w:r>
         <w:rPr>
-          <w:i/>
+          <w:iCs/>
         </w:rPr>
         <w:t>(Theo định hướng business – Từ 5+ năm)</w:t>
       </w:r>
       <w:r>
         <w:rPr>
-          <w:i/>
+          <w:iCs/>
         </w:rPr>
         <w:t xml:space="preserve"> : 1368$ - 2185$ / month</w:t>
       </w:r>
@@ -7586,24 +7503,24 @@
           <w:numId w:val="40"/>
         </w:numPr>
         <w:rPr>
-          <w:i/>
-        </w:rPr>
-      </w:pPr>
-      <w:r>
-        <w:rPr>
-          <w:i/>
+          <w:iCs/>
+        </w:rPr>
+      </w:pPr>
+      <w:r>
+        <w:rPr>
+          <w:iCs/>
         </w:rPr>
         <w:t xml:space="preserve">Management level </w:t>
       </w:r>
       <w:r>
         <w:rPr>
-          <w:i/>
+          <w:iCs/>
         </w:rPr>
         <w:t>(Theo định hướng technical – Từ 5+ năm)</w:t>
       </w:r>
       <w:r>
         <w:rPr>
-          <w:i/>
+          <w:iCs/>
         </w:rPr>
         <w:t xml:space="preserve"> : 1560$ - 2395$ / month</w:t>
       </w:r>
@@ -7616,24 +7533,24 @@
           <w:numId w:val="40"/>
         </w:numPr>
         <w:rPr>
-          <w:i/>
-        </w:rPr>
-      </w:pPr>
-      <w:r>
-        <w:rPr>
-          <w:i/>
+          <w:iCs/>
+        </w:rPr>
+      </w:pPr>
+      <w:r>
+        <w:rPr>
+          <w:iCs/>
         </w:rPr>
         <w:t xml:space="preserve">Director &amp; higher </w:t>
       </w:r>
       <w:r>
         <w:rPr>
-          <w:i/>
+          <w:iCs/>
         </w:rPr>
         <w:t>(Theo định hướng business – Từ 10+ năm)</w:t>
       </w:r>
       <w:r>
         <w:rPr>
-          <w:i/>
+          <w:iCs/>
         </w:rPr>
         <w:t>: from 2200$ / month</w:t>
       </w:r>
@@ -7646,130 +7563,156 @@
           <w:numId w:val="40"/>
         </w:numPr>
         <w:rPr>
+          <w:iCs/>
+        </w:rPr>
+      </w:pPr>
+      <w:r>
+        <w:rPr>
+          <w:iCs/>
+        </w:rPr>
+        <w:t xml:space="preserve">Director &amp; higher </w:t>
+      </w:r>
+      <w:r>
+        <w:rPr>
+          <w:iCs/>
+        </w:rPr>
+        <w:t>(Theo định hướng technical – Từ 10+ năm)</w:t>
+      </w:r>
+      <w:r>
+        <w:rPr>
+          <w:iCs/>
+        </w:rPr>
+        <w:t>: from 2600$ / month</w:t>
+      </w:r>
+    </w:p>
+    <w:p>
+      <w:pPr>
+        <w:rPr>
+          <w:iCs/>
+        </w:rPr>
+      </w:pPr>
+      <w:r>
+        <w:rPr>
+          <w:iCs/>
+        </w:rPr>
+        <w:t>Chi phí kiểm thử</w:t>
+      </w:r>
+      <w:r>
+        <w:rPr>
+          <w:iCs/>
+        </w:rPr>
+        <w:t xml:space="preserve">: </w:t>
+      </w:r>
+      <w:r>
+        <w:rPr>
+          <w:b/>
+          <w:bCs/>
+          <w:iCs/>
+          <w:color w:val="FF0000"/>
+        </w:rPr>
+        <w:t>(Cần nói số lượng Unit test và test case ở đây</w:t>
+      </w:r>
+      <w:r>
+        <w:rPr>
+          <w:b/>
+          <w:bCs/>
+          <w:iCs/>
+          <w:color w:val="FF0000"/>
+        </w:rPr>
+        <w:t>, gạch đầu dòng ra</w:t>
+      </w:r>
+      <w:r>
+        <w:rPr>
+          <w:b/>
+          <w:bCs/>
+          <w:iCs/>
+          <w:color w:val="FF0000"/>
+        </w:rPr>
+        <w:t xml:space="preserve">) </w:t>
+      </w:r>
+      <w:r>
+        <w:rPr>
+          <w:iCs/>
+        </w:rPr>
+        <w:t>Theo chức năng</w:t>
+      </w:r>
+      <w:r>
+        <w:rPr>
+          <w:iCs/>
+        </w:rPr>
+        <w:t xml:space="preserve">: </w:t>
+      </w:r>
+      <w:r>
+        <w:rPr>
+          <w:iCs/>
+        </w:rPr>
+        <w:t>43,2 triệu VNĐ</w:t>
+      </w:r>
+    </w:p>
+    <w:p>
+      <w:pPr>
+        <w:rPr>
+          <w:iCs/>
+        </w:rPr>
+      </w:pPr>
+      <w:r>
+        <w:rPr>
+          <w:iCs/>
+        </w:rPr>
+        <w:t>Chi phí vận hành</w:t>
+      </w:r>
+      <w:r>
+        <w:rPr>
+          <w:iCs/>
+        </w:rPr>
+        <w:t>, quản lý, hành chính</w:t>
+      </w:r>
+      <w:r>
+        <w:rPr>
+          <w:iCs/>
+        </w:rPr>
+        <w:t>:</w:t>
+      </w:r>
+      <w:r>
+        <w:rPr>
+          <w:iCs/>
+        </w:rPr>
+        <w:t xml:space="preserve"> </w:t>
+      </w:r>
+      <w:r>
+        <w:rPr>
+          <w:iCs/>
+        </w:rPr>
+        <w:t>Phong</w:t>
+      </w:r>
+    </w:p>
+    <w:p>
+      <w:pPr>
+        <w:rPr>
           <w:i/>
         </w:rPr>
       </w:pPr>
       <w:r>
         <w:rPr>
-          <w:i/>
-        </w:rPr>
-        <w:t xml:space="preserve">Director &amp; higher </w:t>
-      </w:r>
-      <w:r>
-        <w:rPr>
-          <w:i/>
-        </w:rPr>
-        <w:t>(Theo định hướng technical – Từ 10+ năm)</w:t>
-      </w:r>
-      <w:r>
-        <w:rPr>
-          <w:i/>
-        </w:rPr>
-        <w:t>: from 2600$ / month</w:t>
-      </w:r>
-    </w:p>
-    <w:p>
-      <w:pPr>
-        <w:rPr>
-          <w:i/>
-        </w:rPr>
-      </w:pPr>
-    </w:p>
-    <w:p>
-      <w:pPr>
-        <w:rPr>
-          <w:i/>
-        </w:rPr>
-      </w:pPr>
-      <w:r>
-        <w:rPr>
-          <w:i/>
-        </w:rPr>
-        <w:t>Chi phí kiểm thử</w:t>
-      </w:r>
-      <w:r>
-        <w:rPr>
-          <w:i/>
-        </w:rPr>
-        <w:t>: Theo chức năng</w:t>
-      </w:r>
-      <w:r>
-        <w:rPr>
-          <w:i/>
-        </w:rPr>
-        <w:t xml:space="preserve">: </w:t>
-      </w:r>
-      <w:r>
-        <w:rPr>
-          <w:i/>
-        </w:rPr>
-        <w:t>43,2 triệu VNĐ</w:t>
-      </w:r>
-    </w:p>
-    <w:p>
-      <w:pPr>
-        <w:rPr>
-          <w:i/>
-        </w:rPr>
-      </w:pPr>
-      <w:r>
-        <w:rPr>
-          <w:i/>
-        </w:rPr>
-        <w:t>Chi phí vận hành</w:t>
-      </w:r>
-      <w:r>
-        <w:rPr>
-          <w:i/>
-        </w:rPr>
-        <w:t>, quản lý, hành chính</w:t>
-      </w:r>
-      <w:r>
-        <w:rPr>
-          <w:i/>
+          <w:iCs/>
+        </w:rPr>
+        <w:t>Chi phí kính doanh, quảng cáo, tiếp thị</w:t>
+      </w:r>
+      <w:r>
+        <w:rPr>
+          <w:iCs/>
         </w:rPr>
         <w:t>:</w:t>
       </w:r>
       <w:r>
         <w:rPr>
-          <w:i/>
-        </w:rPr>
-        <w:t xml:space="preserve"> </w:t>
-      </w:r>
-      <w:r>
-        <w:rPr>
-          <w:i/>
-        </w:rPr>
-        <w:t>Phong</w:t>
-      </w:r>
-    </w:p>
-    <w:p>
-      <w:pPr>
-        <w:rPr>
-          <w:i/>
-        </w:rPr>
-      </w:pPr>
-      <w:r>
-        <w:rPr>
-          <w:i/>
-        </w:rPr>
-        <w:t>Chi phí kính doanh, quảng cáo, tiếp thị</w:t>
-      </w:r>
-      <w:r>
-        <w:rPr>
-          <w:i/>
-        </w:rPr>
-        <w:t>:</w:t>
-      </w:r>
-      <w:r>
-        <w:rPr>
-          <w:i/>
+          <w:iCs/>
         </w:rPr>
         <w:t xml:space="preserve"> Dũng</w:t>
       </w:r>
       <w:r>
         <w:rPr>
-          <w:i/>
+          <w:iCs/>
         </w:rPr>
         <w:t xml:space="preserve"> </w:t>
       </w:r>
@@ -14938,15 +14881,6 @@
 </file>
 
 <file path=customXml/item1.xml><?xml version="1.0" encoding="utf-8"?>
-<?mso-contentType ?>
-<FormTemplates xmlns="http://schemas.microsoft.com/sharepoint/v3/contenttype/forms">
-  <Display>DocumentLibraryForm</Display>
-  <Edit>DocumentLibraryForm</Edit>
-  <New>DocumentLibraryForm</New>
-</FormTemplates>
-</file>
-
-<file path=customXml/item2.xml><?xml version="1.0" encoding="utf-8"?>
 <ct:contentTypeSchema xmlns:ct="http://schemas.microsoft.com/office/2006/metadata/contentType" xmlns:ma="http://schemas.microsoft.com/office/2006/metadata/properties/metaAttributes" ct:_="" ma:_="" ma:contentTypeName="Document" ma:contentTypeID="0x0101006E1CE1E8EA63AA4999BA5B02EFAC962B" ma:contentTypeVersion="2" ma:contentTypeDescription="Create a new document." ma:contentTypeScope="" ma:versionID="e846130d4a1536bd21985d054a554cda">
   <xsd:schema xmlns:xsd="http://www.w3.org/2001/XMLSchema" xmlns:xs="http://www.w3.org/2001/XMLSchema" xmlns:p="http://schemas.microsoft.com/office/2006/metadata/properties" xmlns:ns2="c809249f-bf47-45af-bfdc-f4cb413905df" targetNamespace="http://schemas.microsoft.com/office/2006/metadata/properties" ma:root="true" ma:fieldsID="cc85685b413d027a20082bdf7d355bef" ns2:_="">
     <xsd:import namespace="c809249f-bf47-45af-bfdc-f4cb413905df"/>
@@ -15078,25 +15012,26 @@
 </ct:contentTypeSchema>
 </file>
 
-<file path=customXml/item3.xml><?xml version="1.0" encoding="utf-8"?>
-<b:Sources xmlns:b="http://schemas.openxmlformats.org/officeDocument/2006/bibliography" xmlns="http://schemas.openxmlformats.org/officeDocument/2006/bibliography" SelectedStyle="\APA.XSL" StyleName="APA"/>
+<file path=customXml/item2.xml><?xml version="1.0" encoding="utf-8"?>
+<?mso-contentType ?>
+<FormTemplates xmlns="http://schemas.microsoft.com/sharepoint/v3/contenttype/forms">
+  <Display>DocumentLibraryForm</Display>
+  <Edit>DocumentLibraryForm</Edit>
+  <New>DocumentLibraryForm</New>
+</FormTemplates>
 </file>
 
-<file path=customXml/item4.xml><?xml version="1.0" encoding="utf-8"?>
+<file path=customXml/item3.xml><?xml version="1.0" encoding="utf-8"?>
 <p:properties xmlns:p="http://schemas.microsoft.com/office/2006/metadata/properties" xmlns:xsi="http://www.w3.org/2001/XMLSchema-instance" xmlns:pc="http://schemas.microsoft.com/office/infopath/2007/PartnerControls">
   <documentManagement/>
 </p:properties>
 </file>
 
-<file path=customXml/itemProps1.xml><?xml version="1.0" encoding="utf-8"?>
-<ds:datastoreItem xmlns:ds="http://schemas.openxmlformats.org/officeDocument/2006/customXml" ds:itemID="{BB557C81-EA69-47BE-A07D-CA4CC19B63EC}">
-  <ds:schemaRefs>
-    <ds:schemaRef ds:uri="http://schemas.microsoft.com/sharepoint/v3/contenttype/forms"/>
-  </ds:schemaRefs>
-</ds:datastoreItem>
+<file path=customXml/item4.xml><?xml version="1.0" encoding="utf-8"?>
+<b:Sources xmlns:b="http://schemas.openxmlformats.org/officeDocument/2006/bibliography" xmlns="http://schemas.openxmlformats.org/officeDocument/2006/bibliography" SelectedStyle="\APA.XSL" StyleName="APA"/>
 </file>
 
-<file path=customXml/itemProps2.xml><?xml version="1.0" encoding="utf-8"?>
+<file path=customXml/itemProps1.xml><?xml version="1.0" encoding="utf-8"?>
 <ds:datastoreItem xmlns:ds="http://schemas.openxmlformats.org/officeDocument/2006/customXml" ds:itemID="{95B1032C-33BD-463D-81F2-E49856AAA672}">
   <ds:schemaRefs>
     <ds:schemaRef ds:uri="http://schemas.microsoft.com/office/2006/metadata/contentType"/>
@@ -15114,19 +15049,27 @@
 </ds:datastoreItem>
 </file>
 
-<file path=customXml/itemProps3.xml><?xml version="1.0" encoding="utf-8"?>
-<ds:datastoreItem xmlns:ds="http://schemas.openxmlformats.org/officeDocument/2006/customXml" ds:itemID="{765FEC69-B417-4A3A-B8F2-01425C708AC9}">
+<file path=customXml/itemProps2.xml><?xml version="1.0" encoding="utf-8"?>
+<ds:datastoreItem xmlns:ds="http://schemas.openxmlformats.org/officeDocument/2006/customXml" ds:itemID="{BB557C81-EA69-47BE-A07D-CA4CC19B63EC}">
   <ds:schemaRefs>
-    <ds:schemaRef ds:uri="http://schemas.openxmlformats.org/officeDocument/2006/bibliography"/>
+    <ds:schemaRef ds:uri="http://schemas.microsoft.com/sharepoint/v3/contenttype/forms"/>
   </ds:schemaRefs>
 </ds:datastoreItem>
 </file>
 
-<file path=customXml/itemProps4.xml><?xml version="1.0" encoding="utf-8"?>
+<file path=customXml/itemProps3.xml><?xml version="1.0" encoding="utf-8"?>
 <ds:datastoreItem xmlns:ds="http://schemas.openxmlformats.org/officeDocument/2006/customXml" ds:itemID="{3C5C9790-35BD-4F6F-A52E-82092D0F9073}">
   <ds:schemaRefs>
     <ds:schemaRef ds:uri="http://schemas.microsoft.com/office/2006/metadata/properties"/>
     <ds:schemaRef ds:uri="http://schemas.microsoft.com/office/infopath/2007/PartnerControls"/>
   </ds:schemaRefs>
 </ds:datastoreItem>
+</file>
+
+<file path=customXml/itemProps4.xml><?xml version="1.0" encoding="utf-8"?>
+<ds:datastoreItem xmlns:ds="http://schemas.openxmlformats.org/officeDocument/2006/customXml" ds:itemID="{765FEC69-B417-4A3A-B8F2-01425C708AC9}">
+  <ds:schemaRefs>
+    <ds:schemaRef ds:uri="http://schemas.openxmlformats.org/officeDocument/2006/bibliography"/>
+  </ds:schemaRefs>
+</ds:datastoreItem>
 </file>
</xml_diff>

<commit_message>
Add: Thêm chi phí quảng cáo
</commit_message>
<xml_diff>
--- a/docs/MyProjectMgnt.docx
+++ b/docs/MyProjectMgnt.docx
@@ -189,7 +189,7 @@
                                     </pic:cNvPicPr>
                                   </pic:nvPicPr>
                                   <pic:blipFill>
-                                    <a:blip r:embed="rId12">
+                                    <a:blip r:embed="rId11">
                                       <a:extLst>
                                         <a:ext uri="{28A0092B-C50C-407E-A947-70E740481C1C}">
                                           <a14:useLocalDpi xmlns:a14="http://schemas.microsoft.com/office/drawing/2010/main" val="0"/>
@@ -448,7 +448,7 @@
       <w:r>
         <w:t xml:space="preserve"> </w:t>
       </w:r>
-      <w:hyperlink r:id="rId13" w:history="1">
+      <w:hyperlink r:id="rId12" w:history="1">
         <w:r>
           <w:rPr>
             <w:rStyle w:val="Hyperlink"/>
@@ -4451,9 +4451,9 @@
       <w:pPr>
         <w:pStyle w:val="TOC3"/>
         <w:sectPr>
-          <w:headerReference w:type="default" r:id="rId14"/>
-          <w:footerReference w:type="default" r:id="rId15"/>
-          <w:footerReference w:type="first" r:id="rId16"/>
+          <w:headerReference w:type="default" r:id="rId13"/>
+          <w:footerReference w:type="default" r:id="rId14"/>
+          <w:footerReference w:type="first" r:id="rId15"/>
           <w:footnotePr>
             <w:pos w:val="beneathText"/>
           </w:footnotePr>
@@ -4615,7 +4615,7 @@
       </w:r>
     </w:p>
     <w:p>
-      <w:hyperlink r:id="rId17" w:history="1">
+      <w:hyperlink r:id="rId16" w:history="1">
         <w:r>
           <w:rPr>
             <w:rStyle w:val="Hyperlink"/>
@@ -4816,7 +4816,7 @@
             <w:tcW w:w="2193" w:type="dxa"/>
           </w:tcPr>
           <w:p>
-            <w:hyperlink r:id="rId18" w:history="1">
+            <w:hyperlink r:id="rId17" w:history="1">
               <w:r>
                 <w:rPr>
                   <w:rStyle w:val="Hyperlink"/>
@@ -4866,7 +4866,7 @@
             <w:tcW w:w="2193" w:type="dxa"/>
           </w:tcPr>
           <w:p>
-            <w:hyperlink r:id="rId19" w:history="1">
+            <w:hyperlink r:id="rId18" w:history="1">
               <w:r>
                 <w:rPr>
                   <w:rStyle w:val="Hyperlink"/>
@@ -4922,7 +4922,7 @@
             <w:tcW w:w="2193" w:type="dxa"/>
           </w:tcPr>
           <w:p>
-            <w:hyperlink r:id="rId20" w:history="1">
+            <w:hyperlink r:id="rId19" w:history="1">
               <w:r>
                 <w:rPr>
                   <w:rStyle w:val="Hyperlink"/>
@@ -4969,7 +4969,7 @@
             <w:tcW w:w="2193" w:type="dxa"/>
           </w:tcPr>
           <w:p>
-            <w:hyperlink r:id="rId21" w:history="1">
+            <w:hyperlink r:id="rId20" w:history="1">
               <w:r>
                 <w:rPr>
                   <w:rStyle w:val="Hyperlink"/>
@@ -5016,7 +5016,7 @@
             <w:tcW w:w="2193" w:type="dxa"/>
           </w:tcPr>
           <w:p>
-            <w:hyperlink r:id="rId22" w:history="1">
+            <w:hyperlink r:id="rId21" w:history="1">
               <w:r>
                 <w:rPr>
                   <w:rStyle w:val="Hyperlink"/>
@@ -5733,7 +5733,7 @@
                     <pic:cNvPicPr/>
                   </pic:nvPicPr>
                   <pic:blipFill>
-                    <a:blip r:embed="rId23"/>
+                    <a:blip r:embed="rId22"/>
                     <a:stretch>
                       <a:fillRect/>
                     </a:stretch>
@@ -7257,30 +7257,30 @@
     <w:p>
       <w:pPr>
         <w:rPr>
-          <w:iCs/>
-        </w:rPr>
-      </w:pPr>
-      <w:r>
-        <w:rPr>
-          <w:iCs/>
+          <w:i/>
+        </w:rPr>
+      </w:pPr>
+      <w:r>
+        <w:rPr>
+          <w:i/>
         </w:rPr>
         <w:t>Giả định rằng nhóm tải về mã nguồn mở này</w:t>
       </w:r>
       <w:r>
         <w:rPr>
-          <w:iCs/>
+          <w:i/>
         </w:rPr>
         <w:t>, tìm hiểu</w:t>
       </w:r>
       <w:r>
         <w:rPr>
-          <w:iCs/>
+          <w:i/>
         </w:rPr>
         <w:t xml:space="preserve"> và đem </w:t>
       </w:r>
       <w:r>
         <w:rPr>
-          <w:iCs/>
+          <w:i/>
         </w:rPr>
         <w:t>bán luôn cho người sử dụng</w:t>
       </w:r>
@@ -7288,30 +7288,30 @@
     <w:p>
       <w:pPr>
         <w:rPr>
-          <w:iCs/>
-        </w:rPr>
-      </w:pPr>
-      <w:r>
-        <w:rPr>
-          <w:iCs/>
+          <w:i/>
+        </w:rPr>
+      </w:pPr>
+      <w:r>
+        <w:rPr>
+          <w:i/>
         </w:rPr>
         <w:t>Số dòng</w:t>
       </w:r>
       <w:r>
         <w:rPr>
-          <w:iCs/>
+          <w:i/>
         </w:rPr>
         <w:t xml:space="preserve"> mã</w:t>
       </w:r>
       <w:r>
         <w:rPr>
-          <w:iCs/>
+          <w:i/>
         </w:rPr>
         <w:t xml:space="preserve">: </w:t>
       </w:r>
       <w:r>
         <w:rPr>
-          <w:iCs/>
+          <w:i/>
         </w:rPr>
         <w:t>6561</w:t>
       </w:r>
@@ -7319,24 +7319,24 @@
     <w:p>
       <w:pPr>
         <w:rPr>
-          <w:iCs/>
-        </w:rPr>
-      </w:pPr>
-      <w:r>
-        <w:rPr>
-          <w:iCs/>
+          <w:i/>
+        </w:rPr>
+      </w:pPr>
+      <w:r>
+        <w:rPr>
+          <w:i/>
         </w:rPr>
         <w:t>Số chức năng</w:t>
       </w:r>
       <w:r>
         <w:rPr>
-          <w:iCs/>
+          <w:i/>
         </w:rPr>
         <w:t xml:space="preserve">: </w:t>
       </w:r>
       <w:r>
         <w:rPr>
-          <w:iCs/>
+          <w:i/>
         </w:rPr>
         <w:t>18</w:t>
       </w:r>
@@ -7349,12 +7349,16 @@
       </w:pPr>
       <w:r>
         <w:rPr>
+          <w:b/>
+          <w:bCs/>
           <w:iCs/>
         </w:rPr>
         <w:t>Chi phí phát triển</w:t>
       </w:r>
       <w:r>
         <w:rPr>
+          <w:b/>
+          <w:bCs/>
           <w:iCs/>
         </w:rPr>
         <w:t>:</w:t>
@@ -7593,33 +7597,25 @@
       </w:pPr>
       <w:r>
         <w:rPr>
-          <w:iCs/>
-        </w:rPr>
-        <w:t>Chi phí kiểm thử</w:t>
-      </w:r>
-      <w:r>
-        <w:rPr>
-          <w:iCs/>
-        </w:rPr>
-        <w:t xml:space="preserve">: </w:t>
-      </w:r>
-      <w:r>
-        <w:rPr>
           <w:b/>
           <w:bCs/>
           <w:iCs/>
-          <w:color w:val="FF0000"/>
-        </w:rPr>
-        <w:t>(Cần nói số lượng Unit test và test case ở đây</w:t>
+        </w:rPr>
+        <w:t>Chi phí kiểm thử</w:t>
       </w:r>
       <w:r>
         <w:rPr>
           <w:b/>
           <w:bCs/>
           <w:iCs/>
-          <w:color w:val="FF0000"/>
-        </w:rPr>
-        <w:t>, gạch đầu dòng ra</w:t>
+        </w:rPr>
+        <w:t>:</w:t>
+      </w:r>
+      <w:r>
+        <w:rPr>
+          <w:iCs/>
+        </w:rPr>
+        <w:t xml:space="preserve"> </w:t>
       </w:r>
       <w:r>
         <w:rPr>
@@ -7628,6 +7624,24 @@
           <w:iCs/>
           <w:color w:val="FF0000"/>
         </w:rPr>
+        <w:t>(Cần nói số lượng Unit test và test case ở đây</w:t>
+      </w:r>
+      <w:r>
+        <w:rPr>
+          <w:b/>
+          <w:bCs/>
+          <w:iCs/>
+          <w:color w:val="FF0000"/>
+        </w:rPr>
+        <w:t>, gạch đầu dòng ra</w:t>
+      </w:r>
+      <w:r>
+        <w:rPr>
+          <w:b/>
+          <w:bCs/>
+          <w:iCs/>
+          <w:color w:val="FF0000"/>
+        </w:rPr>
         <w:t xml:space="preserve">) </w:t>
       </w:r>
       <w:r>
@@ -7657,24 +7671,32 @@
       </w:pPr>
       <w:r>
         <w:rPr>
+          <w:b/>
+          <w:bCs/>
           <w:iCs/>
         </w:rPr>
         <w:t>Chi phí vận hành</w:t>
       </w:r>
       <w:r>
         <w:rPr>
+          <w:b/>
+          <w:bCs/>
           <w:iCs/>
         </w:rPr>
         <w:t>, quản lý, hành chính</w:t>
       </w:r>
       <w:r>
         <w:rPr>
+          <w:b/>
+          <w:bCs/>
           <w:iCs/>
         </w:rPr>
         <w:t>:</w:t>
       </w:r>
       <w:r>
         <w:rPr>
+          <w:b/>
+          <w:bCs/>
           <w:iCs/>
         </w:rPr>
         <w:t xml:space="preserve"> </w:t>
@@ -7689,33 +7711,162 @@
     <w:p>
       <w:pPr>
         <w:rPr>
-          <w:i/>
-        </w:rPr>
-      </w:pPr>
-      <w:r>
-        <w:rPr>
+          <w:iCs/>
+        </w:rPr>
+      </w:pPr>
+      <w:r>
+        <w:rPr>
+          <w:b/>
+          <w:bCs/>
           <w:iCs/>
         </w:rPr>
         <w:t>Chi phí kính doanh, quảng cáo, tiếp thị</w:t>
       </w:r>
       <w:r>
         <w:rPr>
+          <w:b/>
+          <w:bCs/>
           <w:iCs/>
         </w:rPr>
         <w:t>:</w:t>
       </w:r>
       <w:r>
         <w:rPr>
-          <w:iCs/>
-        </w:rPr>
-        <w:t xml:space="preserve"> Dũng</w:t>
-      </w:r>
-      <w:r>
-        <w:rPr>
+          <w:b/>
+          <w:bCs/>
           <w:iCs/>
         </w:rPr>
         <w:t xml:space="preserve"> </w:t>
       </w:r>
+      <w:r>
+        <w:rPr>
+          <w:b/>
+          <w:bCs/>
+          <w:iCs/>
+          <w:color w:val="FF0000"/>
+        </w:rPr>
+        <w:t>32</w:t>
+      </w:r>
+      <w:r>
+        <w:rPr>
+          <w:b/>
+          <w:bCs/>
+          <w:iCs/>
+          <w:color w:val="FF0000"/>
+        </w:rPr>
+        <w:t>.000.000 VNĐ</w:t>
+      </w:r>
+    </w:p>
+    <w:p>
+      <w:pPr>
+        <w:pStyle w:val="ListParagraph"/>
+        <w:numPr>
+          <w:ilvl w:val="0"/>
+          <w:numId w:val="40"/>
+        </w:numPr>
+        <w:rPr>
+          <w:iCs/>
+        </w:rPr>
+      </w:pPr>
+      <w:r>
+        <w:rPr>
+          <w:iCs/>
+        </w:rPr>
+        <w:t>Quảng cáo trên nền tảng Facebook: 10.000.000 VNĐ</w:t>
+      </w:r>
+      <w:r>
+        <w:rPr>
+          <w:iCs/>
+        </w:rPr>
+        <w:t>/tháng</w:t>
+      </w:r>
+      <w:r>
+        <w:rPr>
+          <w:iCs/>
+        </w:rPr>
+        <w:t xml:space="preserve"> x 2 tháng</w:t>
+      </w:r>
+    </w:p>
+    <w:p>
+      <w:pPr>
+        <w:pStyle w:val="ListParagraph"/>
+        <w:numPr>
+          <w:ilvl w:val="0"/>
+          <w:numId w:val="40"/>
+        </w:numPr>
+        <w:rPr>
+          <w:iCs/>
+        </w:rPr>
+      </w:pPr>
+      <w:r>
+        <w:rPr>
+          <w:iCs/>
+        </w:rPr>
+        <w:t>Quảng cáo bằng công cụ GoogleAd</w:t>
+      </w:r>
+      <w:r>
+        <w:rPr>
+          <w:iCs/>
+        </w:rPr>
+        <w:t>s: 6.000.000 VNĐ/ tháng</w:t>
+      </w:r>
+      <w:r>
+        <w:rPr>
+          <w:iCs/>
+        </w:rPr>
+        <w:t xml:space="preserve"> x 2 tháng</w:t>
+      </w:r>
+    </w:p>
+    <w:p>
+      <w:pPr>
+        <w:rPr>
+          <w:b/>
+          <w:bCs/>
+          <w:iCs/>
+        </w:rPr>
+      </w:pPr>
+    </w:p>
+    <w:p>
+      <w:pPr>
+        <w:rPr>
+          <w:b/>
+          <w:bCs/>
+          <w:iCs/>
+        </w:rPr>
+      </w:pPr>
+      <w:r>
+        <w:rPr>
+          <w:b/>
+          <w:bCs/>
+          <w:iCs/>
+        </w:rPr>
+        <w:t>Tổng chi phí:</w:t>
+      </w:r>
+    </w:p>
+    <w:p>
+      <w:pPr>
+        <w:rPr>
+          <w:b/>
+          <w:bCs/>
+          <w:i/>
+        </w:rPr>
+      </w:pPr>
+      <w:r>
+        <w:rPr>
+          <w:b/>
+          <w:bCs/>
+          <w:iCs/>
+        </w:rPr>
+        <w:t xml:space="preserve"> </w:t>
+      </w:r>
+      <w:r>
+        <w:rPr>
+          <w:b/>
+          <w:bCs/>
+          <w:iCs/>
+        </w:rPr>
+        <w:t>Giá thành ước lượng:</w:t>
+      </w:r>
     </w:p>
     <w:p>
       <w:pPr>
@@ -7780,6 +7931,7 @@
         <w:rPr>
           <w:i/>
         </w:rPr>
+        <w:lastRenderedPageBreak/>
         <w:t>Ước lượng số testcase</w:t>
       </w:r>
       <w:r>
@@ -7887,7 +8039,6 @@
       </w:pPr>
       <w:bookmarkStart w:id="23" w:name="_Toc90500058"/>
       <w:r>
-        <w:lastRenderedPageBreak/>
         <w:t>Đóng dự án</w:t>
       </w:r>
       <w:bookmarkEnd w:id="23"/>
@@ -8115,7 +8266,7 @@
           <w:lang w:eastAsia="en-US" w:bidi="ar-SA"/>
         </w:rPr>
       </w:pPr>
-      <w:hyperlink r:id="rId24" w:history="1">
+      <w:hyperlink r:id="rId23" w:history="1">
         <w:r>
           <w:rPr>
             <w:rStyle w:val="Hyperlink"/>
@@ -8131,7 +8282,7 @@
           <w:lang w:eastAsia="en-US" w:bidi="ar-SA"/>
         </w:rPr>
       </w:pPr>
-      <w:hyperlink r:id="rId25" w:history="1">
+      <w:hyperlink r:id="rId24" w:history="1">
         <w:r>
           <w:rPr>
             <w:rStyle w:val="Hyperlink"/>
@@ -8147,7 +8298,7 @@
           <w:lang w:eastAsia="en-US" w:bidi="ar-SA"/>
         </w:rPr>
       </w:pPr>
-      <w:hyperlink r:id="rId26" w:history="1">
+      <w:hyperlink r:id="rId25" w:history="1">
         <w:r>
           <w:rPr>
             <w:rStyle w:val="Hyperlink"/>
@@ -8163,7 +8314,7 @@
           <w:lang w:eastAsia="en-US" w:bidi="ar-SA"/>
         </w:rPr>
       </w:pPr>
-      <w:hyperlink r:id="rId27" w:history="1">
+      <w:hyperlink r:id="rId26" w:history="1">
         <w:r>
           <w:rPr>
             <w:rStyle w:val="Hyperlink"/>
@@ -8179,7 +8330,7 @@
           <w:lang w:eastAsia="en-US" w:bidi="ar-SA"/>
         </w:rPr>
       </w:pPr>
-      <w:hyperlink r:id="rId28" w:history="1">
+      <w:hyperlink r:id="rId27" w:history="1">
         <w:r>
           <w:rPr>
             <w:rStyle w:val="Hyperlink"/>
@@ -8195,7 +8346,7 @@
           <w:lang w:eastAsia="en-US" w:bidi="ar-SA"/>
         </w:rPr>
       </w:pPr>
-      <w:hyperlink r:id="rId29" w:history="1">
+      <w:hyperlink r:id="rId28" w:history="1">
         <w:r>
           <w:rPr>
             <w:rStyle w:val="Hyperlink"/>
@@ -8212,7 +8363,7 @@
           <w:lang w:eastAsia="en-US" w:bidi="ar-SA"/>
         </w:rPr>
       </w:pPr>
-      <w:hyperlink r:id="rId30" w:history="1">
+      <w:hyperlink r:id="rId29" w:history="1">
         <w:r>
           <w:rPr>
             <w:rStyle w:val="Hyperlink"/>
@@ -8228,22 +8379,22 @@
           <w:rStyle w:val="Hyperlink"/>
         </w:rPr>
       </w:pPr>
+      <w:hyperlink r:id="rId30" w:history="1">
+        <w:r>
+          <w:rPr>
+            <w:rStyle w:val="Hyperlink"/>
+          </w:rPr>
+          <w:t>Tiêu chí đầu vào và đầu ra trong kiểm thử phần mềm (viblo.asia)</w:t>
+        </w:r>
+      </w:hyperlink>
+    </w:p>
+    <w:p>
+      <w:pPr>
+        <w:rPr>
+          <w:lang w:eastAsia="en-US" w:bidi="ar-SA"/>
+        </w:rPr>
+      </w:pPr>
       <w:hyperlink r:id="rId31" w:history="1">
-        <w:r>
-          <w:rPr>
-            <w:rStyle w:val="Hyperlink"/>
-          </w:rPr>
-          <w:t>Tiêu chí đầu vào và đầu ra trong kiểm thử phần mềm (viblo.asia)</w:t>
-        </w:r>
-      </w:hyperlink>
-    </w:p>
-    <w:p>
-      <w:pPr>
-        <w:rPr>
-          <w:lang w:eastAsia="en-US" w:bidi="ar-SA"/>
-        </w:rPr>
-      </w:pPr>
-      <w:hyperlink r:id="rId32" w:history="1">
         <w:r>
           <w:rPr>
             <w:rStyle w:val="Hyperlink"/>
@@ -8305,12 +8456,12 @@
     </w:p>
     <w:p/>
     <w:sectPr>
-      <w:headerReference w:type="even" r:id="rId33"/>
-      <w:headerReference w:type="default" r:id="rId34"/>
-      <w:footerReference w:type="even" r:id="rId35"/>
-      <w:footerReference w:type="default" r:id="rId36"/>
-      <w:headerReference w:type="first" r:id="rId37"/>
-      <w:footerReference w:type="first" r:id="rId38"/>
+      <w:headerReference w:type="even" r:id="rId32"/>
+      <w:headerReference w:type="default" r:id="rId33"/>
+      <w:footerReference w:type="even" r:id="rId34"/>
+      <w:footerReference w:type="default" r:id="rId35"/>
+      <w:headerReference w:type="first" r:id="rId36"/>
+      <w:footerReference w:type="first" r:id="rId37"/>
       <w:footnotePr>
         <w:pos w:val="beneathText"/>
       </w:footnotePr>
@@ -14881,6 +15032,15 @@
 </file>
 
 <file path=customXml/item1.xml><?xml version="1.0" encoding="utf-8"?>
+<?mso-contentType ?>
+<FormTemplates xmlns="http://schemas.microsoft.com/sharepoint/v3/contenttype/forms">
+  <Display>DocumentLibraryForm</Display>
+  <Edit>DocumentLibraryForm</Edit>
+  <New>DocumentLibraryForm</New>
+</FormTemplates>
+</file>
+
+<file path=customXml/item2.xml><?xml version="1.0" encoding="utf-8"?>
 <ct:contentTypeSchema xmlns:ct="http://schemas.microsoft.com/office/2006/metadata/contentType" xmlns:ma="http://schemas.microsoft.com/office/2006/metadata/properties/metaAttributes" ct:_="" ma:_="" ma:contentTypeName="Document" ma:contentTypeID="0x0101006E1CE1E8EA63AA4999BA5B02EFAC962B" ma:contentTypeVersion="2" ma:contentTypeDescription="Create a new document." ma:contentTypeScope="" ma:versionID="e846130d4a1536bd21985d054a554cda">
   <xsd:schema xmlns:xsd="http://www.w3.org/2001/XMLSchema" xmlns:xs="http://www.w3.org/2001/XMLSchema" xmlns:p="http://schemas.microsoft.com/office/2006/metadata/properties" xmlns:ns2="c809249f-bf47-45af-bfdc-f4cb413905df" targetNamespace="http://schemas.microsoft.com/office/2006/metadata/properties" ma:root="true" ma:fieldsID="cc85685b413d027a20082bdf7d355bef" ns2:_="">
     <xsd:import namespace="c809249f-bf47-45af-bfdc-f4cb413905df"/>
@@ -15012,26 +15172,25 @@
 </ct:contentTypeSchema>
 </file>
 
-<file path=customXml/item2.xml><?xml version="1.0" encoding="utf-8"?>
-<?mso-contentType ?>
-<FormTemplates xmlns="http://schemas.microsoft.com/sharepoint/v3/contenttype/forms">
-  <Display>DocumentLibraryForm</Display>
-  <Edit>DocumentLibraryForm</Edit>
-  <New>DocumentLibraryForm</New>
-</FormTemplates>
+<file path=customXml/item3.xml><?xml version="1.0" encoding="utf-8"?>
+<b:Sources xmlns:b="http://schemas.openxmlformats.org/officeDocument/2006/bibliography" xmlns="http://schemas.openxmlformats.org/officeDocument/2006/bibliography" SelectedStyle="\APA.XSL" StyleName="APA"/>
 </file>
 
-<file path=customXml/item3.xml><?xml version="1.0" encoding="utf-8"?>
+<file path=customXml/item4.xml><?xml version="1.0" encoding="utf-8"?>
 <p:properties xmlns:p="http://schemas.microsoft.com/office/2006/metadata/properties" xmlns:xsi="http://www.w3.org/2001/XMLSchema-instance" xmlns:pc="http://schemas.microsoft.com/office/infopath/2007/PartnerControls">
   <documentManagement/>
 </p:properties>
 </file>
 
-<file path=customXml/item4.xml><?xml version="1.0" encoding="utf-8"?>
-<b:Sources xmlns:b="http://schemas.openxmlformats.org/officeDocument/2006/bibliography" xmlns="http://schemas.openxmlformats.org/officeDocument/2006/bibliography" SelectedStyle="\APA.XSL" StyleName="APA"/>
+<file path=customXml/itemProps1.xml><?xml version="1.0" encoding="utf-8"?>
+<ds:datastoreItem xmlns:ds="http://schemas.openxmlformats.org/officeDocument/2006/customXml" ds:itemID="{BB557C81-EA69-47BE-A07D-CA4CC19B63EC}">
+  <ds:schemaRefs>
+    <ds:schemaRef ds:uri="http://schemas.microsoft.com/sharepoint/v3/contenttype/forms"/>
+  </ds:schemaRefs>
+</ds:datastoreItem>
 </file>
 
-<file path=customXml/itemProps1.xml><?xml version="1.0" encoding="utf-8"?>
+<file path=customXml/itemProps2.xml><?xml version="1.0" encoding="utf-8"?>
 <ds:datastoreItem xmlns:ds="http://schemas.openxmlformats.org/officeDocument/2006/customXml" ds:itemID="{95B1032C-33BD-463D-81F2-E49856AAA672}">
   <ds:schemaRefs>
     <ds:schemaRef ds:uri="http://schemas.microsoft.com/office/2006/metadata/contentType"/>
@@ -15049,27 +15208,19 @@
 </ds:datastoreItem>
 </file>
 
-<file path=customXml/itemProps2.xml><?xml version="1.0" encoding="utf-8"?>
-<ds:datastoreItem xmlns:ds="http://schemas.openxmlformats.org/officeDocument/2006/customXml" ds:itemID="{BB557C81-EA69-47BE-A07D-CA4CC19B63EC}">
+<file path=customXml/itemProps3.xml><?xml version="1.0" encoding="utf-8"?>
+<ds:datastoreItem xmlns:ds="http://schemas.openxmlformats.org/officeDocument/2006/customXml" ds:itemID="{765FEC69-B417-4A3A-B8F2-01425C708AC9}">
   <ds:schemaRefs>
-    <ds:schemaRef ds:uri="http://schemas.microsoft.com/sharepoint/v3/contenttype/forms"/>
+    <ds:schemaRef ds:uri="http://schemas.openxmlformats.org/officeDocument/2006/bibliography"/>
   </ds:schemaRefs>
 </ds:datastoreItem>
 </file>
 
-<file path=customXml/itemProps3.xml><?xml version="1.0" encoding="utf-8"?>
+<file path=customXml/itemProps4.xml><?xml version="1.0" encoding="utf-8"?>
 <ds:datastoreItem xmlns:ds="http://schemas.openxmlformats.org/officeDocument/2006/customXml" ds:itemID="{3C5C9790-35BD-4F6F-A52E-82092D0F9073}">
   <ds:schemaRefs>
     <ds:schemaRef ds:uri="http://schemas.microsoft.com/office/2006/metadata/properties"/>
     <ds:schemaRef ds:uri="http://schemas.microsoft.com/office/infopath/2007/PartnerControls"/>
   </ds:schemaRefs>
 </ds:datastoreItem>
-</file>
-
-<file path=customXml/itemProps4.xml><?xml version="1.0" encoding="utf-8"?>
-<ds:datastoreItem xmlns:ds="http://schemas.openxmlformats.org/officeDocument/2006/customXml" ds:itemID="{765FEC69-B417-4A3A-B8F2-01425C708AC9}">
-  <ds:schemaRefs>
-    <ds:schemaRef ds:uri="http://schemas.openxmlformats.org/officeDocument/2006/bibliography"/>
-  </ds:schemaRefs>
-</ds:datastoreItem>
 </file>
</xml_diff>

<commit_message>
Update: Chỉnh sửa số lượng Testcase/chức năng
</commit_message>
<xml_diff>
--- a/docs/MyProjectMgnt.docx
+++ b/docs/MyProjectMgnt.docx
@@ -189,7 +189,7 @@
                                     </pic:cNvPicPr>
                                   </pic:nvPicPr>
                                   <pic:blipFill>
-                                    <a:blip r:embed="rId11">
+                                    <a:blip r:embed="rId12">
                                       <a:extLst>
                                         <a:ext uri="{28A0092B-C50C-407E-A947-70E740481C1C}">
                                           <a14:useLocalDpi xmlns:a14="http://schemas.microsoft.com/office/drawing/2010/main" val="0"/>
@@ -448,7 +448,7 @@
       <w:r>
         <w:t xml:space="preserve"> </w:t>
       </w:r>
-      <w:hyperlink r:id="rId12" w:history="1">
+      <w:hyperlink r:id="rId13" w:history="1">
         <w:r>
           <w:rPr>
             <w:rStyle w:val="Hyperlink"/>
@@ -4451,9 +4451,9 @@
       <w:pPr>
         <w:pStyle w:val="TOC3"/>
         <w:sectPr>
-          <w:headerReference w:type="default" r:id="rId13"/>
-          <w:footerReference w:type="default" r:id="rId14"/>
-          <w:footerReference w:type="first" r:id="rId15"/>
+          <w:headerReference w:type="default" r:id="rId14"/>
+          <w:footerReference w:type="default" r:id="rId15"/>
+          <w:footerReference w:type="first" r:id="rId16"/>
           <w:footnotePr>
             <w:pos w:val="beneathText"/>
           </w:footnotePr>
@@ -4615,7 +4615,7 @@
       </w:r>
     </w:p>
     <w:p>
-      <w:hyperlink r:id="rId16" w:history="1">
+      <w:hyperlink r:id="rId17" w:history="1">
         <w:r>
           <w:rPr>
             <w:rStyle w:val="Hyperlink"/>
@@ -4816,7 +4816,7 @@
             <w:tcW w:w="2193" w:type="dxa"/>
           </w:tcPr>
           <w:p>
-            <w:hyperlink r:id="rId17" w:history="1">
+            <w:hyperlink r:id="rId18" w:history="1">
               <w:r>
                 <w:rPr>
                   <w:rStyle w:val="Hyperlink"/>
@@ -4866,7 +4866,7 @@
             <w:tcW w:w="2193" w:type="dxa"/>
           </w:tcPr>
           <w:p>
-            <w:hyperlink r:id="rId18" w:history="1">
+            <w:hyperlink r:id="rId19" w:history="1">
               <w:r>
                 <w:rPr>
                   <w:rStyle w:val="Hyperlink"/>
@@ -4922,7 +4922,7 @@
             <w:tcW w:w="2193" w:type="dxa"/>
           </w:tcPr>
           <w:p>
-            <w:hyperlink r:id="rId19" w:history="1">
+            <w:hyperlink r:id="rId20" w:history="1">
               <w:r>
                 <w:rPr>
                   <w:rStyle w:val="Hyperlink"/>
@@ -4969,7 +4969,7 @@
             <w:tcW w:w="2193" w:type="dxa"/>
           </w:tcPr>
           <w:p>
-            <w:hyperlink r:id="rId20" w:history="1">
+            <w:hyperlink r:id="rId21" w:history="1">
               <w:r>
                 <w:rPr>
                   <w:rStyle w:val="Hyperlink"/>
@@ -5016,7 +5016,7 @@
             <w:tcW w:w="2193" w:type="dxa"/>
           </w:tcPr>
           <w:p>
-            <w:hyperlink r:id="rId21" w:history="1">
+            <w:hyperlink r:id="rId22" w:history="1">
               <w:r>
                 <w:rPr>
                   <w:rStyle w:val="Hyperlink"/>
@@ -5733,7 +5733,7 @@
                     <pic:cNvPicPr/>
                   </pic:nvPicPr>
                   <pic:blipFill>
-                    <a:blip r:embed="rId22"/>
+                    <a:blip r:embed="rId23"/>
                     <a:stretch>
                       <a:fillRect/>
                     </a:stretch>
@@ -7881,42 +7881,42 @@
     <w:p>
       <w:pPr>
         <w:rPr>
-          <w:i/>
-        </w:rPr>
-      </w:pPr>
-      <w:r>
-        <w:rPr>
-          <w:i/>
+          <w:iCs/>
+        </w:rPr>
+      </w:pPr>
+      <w:r>
+        <w:rPr>
+          <w:iCs/>
         </w:rPr>
         <w:t>Ước lượng số dòng code</w:t>
       </w:r>
       <w:r>
         <w:rPr>
-          <w:i/>
+          <w:iCs/>
         </w:rPr>
         <w:t xml:space="preserve">: </w:t>
       </w:r>
       <w:r>
         <w:rPr>
-          <w:i/>
+          <w:iCs/>
         </w:rPr>
         <w:t>Số dòng code tương đối</w:t>
       </w:r>
       <w:r>
         <w:rPr>
-          <w:i/>
+          <w:iCs/>
         </w:rPr>
         <w:t xml:space="preserve"> đầy</w:t>
       </w:r>
       <w:r>
         <w:rPr>
-          <w:i/>
+          <w:iCs/>
         </w:rPr>
         <w:t xml:space="preserve"> đủ, không quá nhiều gây khó đọc</w:t>
       </w:r>
       <w:r>
         <w:rPr>
-          <w:i/>
+          <w:iCs/>
         </w:rPr>
         <w:t xml:space="preserve">, khó thay đổi </w:t>
       </w:r>
@@ -7924,27 +7924,77 @@
     <w:p>
       <w:pPr>
         <w:rPr>
-          <w:i/>
-        </w:rPr>
-      </w:pPr>
-      <w:r>
-        <w:rPr>
-          <w:i/>
+          <w:iCs/>
+        </w:rPr>
+      </w:pPr>
+      <w:r>
+        <w:rPr>
+          <w:iCs/>
         </w:rPr>
         <w:lastRenderedPageBreak/>
         <w:t>Ước lượng số testcase</w:t>
       </w:r>
       <w:r>
         <w:rPr>
-          <w:i/>
+          <w:iCs/>
         </w:rPr>
         <w:t xml:space="preserve">: </w:t>
       </w:r>
       <w:r>
         <w:rPr>
-          <w:i/>
+          <w:iCs/>
         </w:rPr>
         <w:t>144</w:t>
+      </w:r>
+    </w:p>
+    <w:p>
+      <w:pPr>
+        <w:rPr>
+          <w:iCs/>
+          <w:lang w:val="fr-FR"/>
+        </w:rPr>
+      </w:pPr>
+      <w:r>
+        <w:rPr>
+          <w:iCs/>
+          <w:lang w:val="fr-FR"/>
+        </w:rPr>
+        <w:t>Qui định số dòng comment trên mỗi K</w:t>
+      </w:r>
+      <w:r>
+        <w:rPr>
+          <w:iCs/>
+          <w:lang w:val="fr-FR"/>
+        </w:rPr>
+        <w:t>l</w:t>
+      </w:r>
+      <w:r>
+        <w:rPr>
+          <w:iCs/>
+          <w:lang w:val="fr-FR"/>
+        </w:rPr>
+        <w:t>oc</w:t>
+      </w:r>
+      <w:r>
+        <w:rPr>
+          <w:iCs/>
+          <w:lang w:val="fr-FR"/>
+        </w:rPr>
+        <w:t xml:space="preserve"> (mỗi ngàn dòng code)</w:t>
+      </w:r>
+      <w:r>
+        <w:rPr>
+          <w:iCs/>
+          <w:lang w:val="fr-FR"/>
+        </w:rPr>
+        <w:t> : 100</w:t>
+      </w:r>
+      <w:r>
+        <w:rPr>
+          <w:iCs/>
+          <w:lang w:val="fr-FR"/>
+        </w:rPr>
+        <w:t xml:space="preserve"> comments/kloc</w:t>
       </w:r>
     </w:p>
     <w:p>
@@ -7956,81 +8006,47 @@
       </w:pPr>
       <w:r>
         <w:rPr>
-          <w:i/>
+          <w:iCs/>
           <w:lang w:val="fr-FR"/>
         </w:rPr>
-        <w:t>Qui định số dòng comme</w:t>
-      </w:r>
-      <w:r>
-        <w:rPr>
-          <w:i/>
+        <w:t>Qui định về số unit test, automation test</w:t>
+      </w:r>
+      <w:r>
+        <w:rPr>
+          <w:iCs/>
           <w:lang w:val="fr-FR"/>
         </w:rPr>
-        <w:t>nt trên mỗi K</w:t>
-      </w:r>
-      <w:r>
-        <w:rPr>
-          <w:i/>
+        <w:t xml:space="preserve"> : </w:t>
+      </w:r>
+      <w:r>
+        <w:rPr>
+          <w:iCs/>
           <w:lang w:val="fr-FR"/>
         </w:rPr>
-        <w:t>l</w:t>
-      </w:r>
-      <w:r>
-        <w:rPr>
-          <w:i/>
+        <w:t>Dựa theo số lượng chức năng,</w:t>
+      </w:r>
+      <w:r>
+        <w:rPr>
+          <w:iCs/>
           <w:lang w:val="fr-FR"/>
         </w:rPr>
-        <w:t>oc</w:t>
-      </w:r>
-      <w:r>
-        <w:rPr>
-          <w:i/>
+        <w:t xml:space="preserve"> 8 </w:t>
+      </w:r>
+      <w:proofErr w:type="gramStart"/>
+      <w:r>
+        <w:rPr>
+          <w:iCs/>
           <w:lang w:val="fr-FR"/>
         </w:rPr>
-        <w:t xml:space="preserve"> (mỗi ngàn dòng code)</w:t>
-      </w:r>
-      <w:r>
-        <w:rPr>
-          <w:i/>
+        <w:t>test</w:t>
+      </w:r>
+      <w:proofErr w:type="gramEnd"/>
+      <w:r>
+        <w:rPr>
+          <w:iCs/>
           <w:lang w:val="fr-FR"/>
         </w:rPr>
-        <w:t> : 100</w:t>
-      </w:r>
-      <w:r>
-        <w:rPr>
-          <w:i/>
-          <w:lang w:val="fr-FR"/>
-        </w:rPr>
-        <w:t xml:space="preserve"> comments/kloc</w:t>
-      </w:r>
-    </w:p>
-    <w:p>
-      <w:pPr>
-        <w:rPr>
-          <w:i/>
-          <w:lang w:val="fr-FR"/>
-        </w:rPr>
-      </w:pPr>
-      <w:r>
-        <w:rPr>
-          <w:i/>
-          <w:lang w:val="fr-FR"/>
-        </w:rPr>
-        <w:t>Qui định về số unit test, au</w:t>
-      </w:r>
-      <w:r>
-        <w:rPr>
-          <w:i/>
-          <w:lang w:val="fr-FR"/>
-        </w:rPr>
-        <w:t>tomation test</w:t>
-      </w:r>
-      <w:r>
-        <w:rPr>
-          <w:i/>
-          <w:lang w:val="fr-FR"/>
-        </w:rPr>
-        <w:t xml:space="preserve"> : </w:t>
+        <w:t xml:space="preserve"> case/chức năng</w:t>
       </w:r>
     </w:p>
     <w:p>
@@ -8266,7 +8282,7 @@
           <w:lang w:eastAsia="en-US" w:bidi="ar-SA"/>
         </w:rPr>
       </w:pPr>
-      <w:hyperlink r:id="rId23" w:history="1">
+      <w:hyperlink r:id="rId24" w:history="1">
         <w:r>
           <w:rPr>
             <w:rStyle w:val="Hyperlink"/>
@@ -8282,7 +8298,7 @@
           <w:lang w:eastAsia="en-US" w:bidi="ar-SA"/>
         </w:rPr>
       </w:pPr>
-      <w:hyperlink r:id="rId24" w:history="1">
+      <w:hyperlink r:id="rId25" w:history="1">
         <w:r>
           <w:rPr>
             <w:rStyle w:val="Hyperlink"/>
@@ -8298,7 +8314,7 @@
           <w:lang w:eastAsia="en-US" w:bidi="ar-SA"/>
         </w:rPr>
       </w:pPr>
-      <w:hyperlink r:id="rId25" w:history="1">
+      <w:hyperlink r:id="rId26" w:history="1">
         <w:r>
           <w:rPr>
             <w:rStyle w:val="Hyperlink"/>
@@ -8314,7 +8330,7 @@
           <w:lang w:eastAsia="en-US" w:bidi="ar-SA"/>
         </w:rPr>
       </w:pPr>
-      <w:hyperlink r:id="rId26" w:history="1">
+      <w:hyperlink r:id="rId27" w:history="1">
         <w:r>
           <w:rPr>
             <w:rStyle w:val="Hyperlink"/>
@@ -8330,7 +8346,7 @@
           <w:lang w:eastAsia="en-US" w:bidi="ar-SA"/>
         </w:rPr>
       </w:pPr>
-      <w:hyperlink r:id="rId27" w:history="1">
+      <w:hyperlink r:id="rId28" w:history="1">
         <w:r>
           <w:rPr>
             <w:rStyle w:val="Hyperlink"/>
@@ -8346,7 +8362,7 @@
           <w:lang w:eastAsia="en-US" w:bidi="ar-SA"/>
         </w:rPr>
       </w:pPr>
-      <w:hyperlink r:id="rId28" w:history="1">
+      <w:hyperlink r:id="rId29" w:history="1">
         <w:r>
           <w:rPr>
             <w:rStyle w:val="Hyperlink"/>
@@ -8363,7 +8379,7 @@
           <w:lang w:eastAsia="en-US" w:bidi="ar-SA"/>
         </w:rPr>
       </w:pPr>
-      <w:hyperlink r:id="rId29" w:history="1">
+      <w:hyperlink r:id="rId30" w:history="1">
         <w:r>
           <w:rPr>
             <w:rStyle w:val="Hyperlink"/>
@@ -8379,7 +8395,7 @@
           <w:rStyle w:val="Hyperlink"/>
         </w:rPr>
       </w:pPr>
-      <w:hyperlink r:id="rId30" w:history="1">
+      <w:hyperlink r:id="rId31" w:history="1">
         <w:r>
           <w:rPr>
             <w:rStyle w:val="Hyperlink"/>
@@ -8394,7 +8410,7 @@
           <w:lang w:eastAsia="en-US" w:bidi="ar-SA"/>
         </w:rPr>
       </w:pPr>
-      <w:hyperlink r:id="rId31" w:history="1">
+      <w:hyperlink r:id="rId32" w:history="1">
         <w:r>
           <w:rPr>
             <w:rStyle w:val="Hyperlink"/>
@@ -8456,12 +8472,12 @@
     </w:p>
     <w:p/>
     <w:sectPr>
-      <w:headerReference w:type="even" r:id="rId32"/>
-      <w:headerReference w:type="default" r:id="rId33"/>
-      <w:footerReference w:type="even" r:id="rId34"/>
-      <w:footerReference w:type="default" r:id="rId35"/>
-      <w:headerReference w:type="first" r:id="rId36"/>
-      <w:footerReference w:type="first" r:id="rId37"/>
+      <w:headerReference w:type="even" r:id="rId33"/>
+      <w:headerReference w:type="default" r:id="rId34"/>
+      <w:footerReference w:type="even" r:id="rId35"/>
+      <w:footerReference w:type="default" r:id="rId36"/>
+      <w:headerReference w:type="first" r:id="rId37"/>
+      <w:footerReference w:type="first" r:id="rId38"/>
       <w:footnotePr>
         <w:pos w:val="beneathText"/>
       </w:footnotePr>
@@ -15032,15 +15048,6 @@
 </file>
 
 <file path=customXml/item1.xml><?xml version="1.0" encoding="utf-8"?>
-<?mso-contentType ?>
-<FormTemplates xmlns="http://schemas.microsoft.com/sharepoint/v3/contenttype/forms">
-  <Display>DocumentLibraryForm</Display>
-  <Edit>DocumentLibraryForm</Edit>
-  <New>DocumentLibraryForm</New>
-</FormTemplates>
-</file>
-
-<file path=customXml/item2.xml><?xml version="1.0" encoding="utf-8"?>
 <ct:contentTypeSchema xmlns:ct="http://schemas.microsoft.com/office/2006/metadata/contentType" xmlns:ma="http://schemas.microsoft.com/office/2006/metadata/properties/metaAttributes" ct:_="" ma:_="" ma:contentTypeName="Document" ma:contentTypeID="0x0101006E1CE1E8EA63AA4999BA5B02EFAC962B" ma:contentTypeVersion="2" ma:contentTypeDescription="Create a new document." ma:contentTypeScope="" ma:versionID="e846130d4a1536bd21985d054a554cda">
   <xsd:schema xmlns:xsd="http://www.w3.org/2001/XMLSchema" xmlns:xs="http://www.w3.org/2001/XMLSchema" xmlns:p="http://schemas.microsoft.com/office/2006/metadata/properties" xmlns:ns2="c809249f-bf47-45af-bfdc-f4cb413905df" targetNamespace="http://schemas.microsoft.com/office/2006/metadata/properties" ma:root="true" ma:fieldsID="cc85685b413d027a20082bdf7d355bef" ns2:_="">
     <xsd:import namespace="c809249f-bf47-45af-bfdc-f4cb413905df"/>
@@ -15172,25 +15179,26 @@
 </ct:contentTypeSchema>
 </file>
 
-<file path=customXml/item3.xml><?xml version="1.0" encoding="utf-8"?>
-<b:Sources xmlns:b="http://schemas.openxmlformats.org/officeDocument/2006/bibliography" xmlns="http://schemas.openxmlformats.org/officeDocument/2006/bibliography" SelectedStyle="\APA.XSL" StyleName="APA"/>
+<file path=customXml/item2.xml><?xml version="1.0" encoding="utf-8"?>
+<?mso-contentType ?>
+<FormTemplates xmlns="http://schemas.microsoft.com/sharepoint/v3/contenttype/forms">
+  <Display>DocumentLibraryForm</Display>
+  <Edit>DocumentLibraryForm</Edit>
+  <New>DocumentLibraryForm</New>
+</FormTemplates>
 </file>
 
-<file path=customXml/item4.xml><?xml version="1.0" encoding="utf-8"?>
+<file path=customXml/item3.xml><?xml version="1.0" encoding="utf-8"?>
 <p:properties xmlns:p="http://schemas.microsoft.com/office/2006/metadata/properties" xmlns:xsi="http://www.w3.org/2001/XMLSchema-instance" xmlns:pc="http://schemas.microsoft.com/office/infopath/2007/PartnerControls">
   <documentManagement/>
 </p:properties>
 </file>
 
-<file path=customXml/itemProps1.xml><?xml version="1.0" encoding="utf-8"?>
-<ds:datastoreItem xmlns:ds="http://schemas.openxmlformats.org/officeDocument/2006/customXml" ds:itemID="{BB557C81-EA69-47BE-A07D-CA4CC19B63EC}">
-  <ds:schemaRefs>
-    <ds:schemaRef ds:uri="http://schemas.microsoft.com/sharepoint/v3/contenttype/forms"/>
-  </ds:schemaRefs>
-</ds:datastoreItem>
+<file path=customXml/item4.xml><?xml version="1.0" encoding="utf-8"?>
+<b:Sources xmlns:b="http://schemas.openxmlformats.org/officeDocument/2006/bibliography" xmlns="http://schemas.openxmlformats.org/officeDocument/2006/bibliography" SelectedStyle="\APA.XSL" StyleName="APA"/>
 </file>
 
-<file path=customXml/itemProps2.xml><?xml version="1.0" encoding="utf-8"?>
+<file path=customXml/itemProps1.xml><?xml version="1.0" encoding="utf-8"?>
 <ds:datastoreItem xmlns:ds="http://schemas.openxmlformats.org/officeDocument/2006/customXml" ds:itemID="{95B1032C-33BD-463D-81F2-E49856AAA672}">
   <ds:schemaRefs>
     <ds:schemaRef ds:uri="http://schemas.microsoft.com/office/2006/metadata/contentType"/>
@@ -15208,19 +15216,27 @@
 </ds:datastoreItem>
 </file>
 
-<file path=customXml/itemProps3.xml><?xml version="1.0" encoding="utf-8"?>
-<ds:datastoreItem xmlns:ds="http://schemas.openxmlformats.org/officeDocument/2006/customXml" ds:itemID="{765FEC69-B417-4A3A-B8F2-01425C708AC9}">
+<file path=customXml/itemProps2.xml><?xml version="1.0" encoding="utf-8"?>
+<ds:datastoreItem xmlns:ds="http://schemas.openxmlformats.org/officeDocument/2006/customXml" ds:itemID="{BB557C81-EA69-47BE-A07D-CA4CC19B63EC}">
   <ds:schemaRefs>
-    <ds:schemaRef ds:uri="http://schemas.openxmlformats.org/officeDocument/2006/bibliography"/>
+    <ds:schemaRef ds:uri="http://schemas.microsoft.com/sharepoint/v3/contenttype/forms"/>
   </ds:schemaRefs>
 </ds:datastoreItem>
 </file>
 
-<file path=customXml/itemProps4.xml><?xml version="1.0" encoding="utf-8"?>
+<file path=customXml/itemProps3.xml><?xml version="1.0" encoding="utf-8"?>
 <ds:datastoreItem xmlns:ds="http://schemas.openxmlformats.org/officeDocument/2006/customXml" ds:itemID="{3C5C9790-35BD-4F6F-A52E-82092D0F9073}">
   <ds:schemaRefs>
     <ds:schemaRef ds:uri="http://schemas.microsoft.com/office/2006/metadata/properties"/>
     <ds:schemaRef ds:uri="http://schemas.microsoft.com/office/infopath/2007/PartnerControls"/>
   </ds:schemaRefs>
 </ds:datastoreItem>
+</file>
+
+<file path=customXml/itemProps4.xml><?xml version="1.0" encoding="utf-8"?>
+<ds:datastoreItem xmlns:ds="http://schemas.openxmlformats.org/officeDocument/2006/customXml" ds:itemID="{765FEC69-B417-4A3A-B8F2-01425C708AC9}">
+  <ds:schemaRefs>
+    <ds:schemaRef ds:uri="http://schemas.openxmlformats.org/officeDocument/2006/bibliography"/>
+  </ds:schemaRefs>
+</ds:datastoreItem>
 </file>
</xml_diff>

<commit_message>
chinh sua chi phi
</commit_message>
<xml_diff>
--- a/docs/MyProjectMgnt.docx
+++ b/docs/MyProjectMgnt.docx
@@ -19373,6 +19373,16 @@
         </w:rPr>
         <w:t xml:space="preserve">: </w:t>
       </w:r>
+      <w:r>
+        <w:rPr>
+          <w:rFonts w:cs="Tahoma"/>
+          <w:b/>
+          <w:bCs/>
+          <w:color w:val="FF0000"/>
+          <w:shd w:val="clear" w:color="auto" w:fill="FFFFFF"/>
+        </w:rPr>
+        <w:t>209000000 VNĐ</w:t>
+      </w:r>
     </w:p>
     <w:p>
       <w:pPr>
@@ -19478,141 +19488,59 @@
         </w:rPr>
         <w:t xml:space="preserve">: </w:t>
       </w:r>
-      <w:r>
-        <w:rPr>
-          <w:iCs/>
-        </w:rPr>
-        <w:t xml:space="preserve">+ </w:t>
-      </w:r>
-      <w:proofErr w:type="spellStart"/>
-      <w:r>
-        <w:rPr>
-          <w:iCs/>
-        </w:rPr>
-        <w:t>Nguyễn</w:t>
-      </w:r>
-      <w:proofErr w:type="spellEnd"/>
-      <w:r>
-        <w:rPr>
-          <w:iCs/>
-        </w:rPr>
-        <w:t xml:space="preserve"> </w:t>
-      </w:r>
-      <w:proofErr w:type="spellStart"/>
-      <w:r>
-        <w:rPr>
-          <w:iCs/>
-        </w:rPr>
-        <w:t>Tiến</w:t>
-      </w:r>
-      <w:proofErr w:type="spellEnd"/>
-      <w:r>
-        <w:rPr>
-          <w:iCs/>
-        </w:rPr>
-        <w:t xml:space="preserve"> </w:t>
-      </w:r>
-      <w:proofErr w:type="spellStart"/>
-      <w:r>
-        <w:rPr>
-          <w:iCs/>
-        </w:rPr>
-        <w:t>Phong</w:t>
-      </w:r>
-      <w:proofErr w:type="spellEnd"/>
-      <w:r>
-        <w:rPr>
-          <w:iCs/>
-        </w:rPr>
-        <w:t xml:space="preserve"> </w:t>
-      </w:r>
-      <w:proofErr w:type="gramStart"/>
-      <w:r>
-        <w:rPr>
-          <w:iCs/>
-        </w:rPr>
-        <w:t xml:space="preserve">( </w:t>
-      </w:r>
-      <w:r>
-        <w:rPr>
-          <w:iCs/>
-        </w:rPr>
-        <w:t>5</w:t>
-      </w:r>
-      <w:proofErr w:type="gramEnd"/>
-      <w:r>
-        <w:rPr>
-          <w:iCs/>
-        </w:rPr>
-        <w:t xml:space="preserve">+ </w:t>
-      </w:r>
-      <w:proofErr w:type="spellStart"/>
-      <w:r>
-        <w:rPr>
-          <w:iCs/>
-        </w:rPr>
-        <w:t>năm</w:t>
-      </w:r>
-      <w:proofErr w:type="spellEnd"/>
-      <w:r>
-        <w:rPr>
-          <w:iCs/>
-        </w:rPr>
-        <w:t>) : 50000000 VNĐ/</w:t>
-      </w:r>
-      <w:proofErr w:type="spellStart"/>
-      <w:r>
-        <w:rPr>
-          <w:iCs/>
-        </w:rPr>
-        <w:t>tháng</w:t>
-      </w:r>
-      <w:proofErr w:type="spellEnd"/>
     </w:p>
     <w:p>
       <w:pPr>
-        <w:ind w:left="360"/>
-        <w:rPr>
-          <w:iCs/>
-        </w:rPr>
-      </w:pPr>
-      <w:r>
-        <w:rPr>
-          <w:iCs/>
-        </w:rPr>
-        <w:tab/>
-      </w:r>
-      <w:r>
-        <w:rPr>
-          <w:iCs/>
-        </w:rPr>
-        <w:tab/>
-      </w:r>
-      <w:r>
-        <w:rPr>
-          <w:iCs/>
-        </w:rPr>
-        <w:tab/>
-      </w:r>
-      <w:r>
-        <w:rPr>
-          <w:iCs/>
-        </w:rPr>
-        <w:tab/>
-      </w:r>
-      <w:r>
-        <w:rPr>
-          <w:iCs/>
-        </w:rPr>
-        <w:tab/>
-        <w:t xml:space="preserve">+ Lê Anh </w:t>
-      </w:r>
-      <w:proofErr w:type="spellStart"/>
-      <w:r>
-        <w:rPr>
-          <w:iCs/>
-        </w:rPr>
-        <w:t>Dũng</w:t>
+        <w:rPr>
+          <w:iCs/>
+        </w:rPr>
+      </w:pPr>
+      <w:r>
+        <w:rPr>
+          <w:iCs/>
+        </w:rPr>
+        <w:t>-</w:t>
+      </w:r>
+      <w:r>
+        <w:rPr>
+          <w:iCs/>
+        </w:rPr>
+        <w:t xml:space="preserve"> </w:t>
+      </w:r>
+      <w:proofErr w:type="spellStart"/>
+      <w:r>
+        <w:rPr>
+          <w:iCs/>
+        </w:rPr>
+        <w:t>Nguyễn</w:t>
+      </w:r>
+      <w:proofErr w:type="spellEnd"/>
+      <w:r>
+        <w:rPr>
+          <w:iCs/>
+        </w:rPr>
+        <w:t xml:space="preserve"> </w:t>
+      </w:r>
+      <w:proofErr w:type="spellStart"/>
+      <w:r>
+        <w:rPr>
+          <w:iCs/>
+        </w:rPr>
+        <w:t>Tiến</w:t>
+      </w:r>
+      <w:proofErr w:type="spellEnd"/>
+      <w:r>
+        <w:rPr>
+          <w:iCs/>
+        </w:rPr>
+        <w:t xml:space="preserve"> </w:t>
+      </w:r>
+      <w:proofErr w:type="spellStart"/>
+      <w:r>
+        <w:rPr>
+          <w:iCs/>
+        </w:rPr>
+        <w:t>Phong</w:t>
       </w:r>
       <w:proofErr w:type="spellEnd"/>
       <w:r>
@@ -19626,7 +19554,13 @@
         <w:rPr>
           <w:iCs/>
         </w:rPr>
-        <w:t>( 5</w:t>
+        <w:t xml:space="preserve">( </w:t>
+      </w:r>
+      <w:r>
+        <w:rPr>
+          <w:iCs/>
+        </w:rPr>
+        <w:t>5</w:t>
       </w:r>
       <w:proofErr w:type="gramEnd"/>
       <w:r>
@@ -19647,31 +19581,35 @@
         <w:rPr>
           <w:iCs/>
         </w:rPr>
-        <w:t xml:space="preserve">) : </w:t>
-      </w:r>
-      <w:r>
-        <w:rPr>
-          <w:iCs/>
-        </w:rPr>
-        <w:t>54</w:t>
-      </w:r>
-      <w:r>
-        <w:rPr>
-          <w:iCs/>
-        </w:rPr>
-        <w:t>5</w:t>
-      </w:r>
-      <w:r>
-        <w:rPr>
-          <w:iCs/>
-        </w:rPr>
-        <w:t>0</w:t>
-      </w:r>
-      <w:r>
-        <w:rPr>
-          <w:iCs/>
-        </w:rPr>
-        <w:t>0000 VNĐ/</w:t>
+        <w:t xml:space="preserve"> </w:t>
+      </w:r>
+      <w:proofErr w:type="spellStart"/>
+      <w:r>
+        <w:rPr>
+          <w:iCs/>
+        </w:rPr>
+        <w:t>nghiệm</w:t>
+      </w:r>
+      <w:proofErr w:type="spellEnd"/>
+      <w:r>
+        <w:rPr>
+          <w:iCs/>
+        </w:rPr>
+        <w:t>) : 50000000 VNĐ/</w:t>
+      </w:r>
+      <w:proofErr w:type="spellStart"/>
+      <w:r>
+        <w:rPr>
+          <w:iCs/>
+        </w:rPr>
+        <w:t>tháng</w:t>
+      </w:r>
+      <w:proofErr w:type="spellEnd"/>
+      <w:r>
+        <w:rPr>
+          <w:iCs/>
+        </w:rPr>
+        <w:t xml:space="preserve"> x 2 </w:t>
       </w:r>
       <w:proofErr w:type="spellStart"/>
       <w:r>
@@ -19684,117 +19622,138 @@
     </w:p>
     <w:p>
       <w:pPr>
-        <w:pStyle w:val="ListParagraph"/>
-        <w:numPr>
-          <w:ilvl w:val="0"/>
-          <w:numId w:val="46"/>
-        </w:numPr>
-        <w:rPr>
-          <w:iCs/>
-        </w:rPr>
-      </w:pPr>
-      <w:r>
-        <w:rPr>
-          <w:iCs/>
-        </w:rPr>
-        <w:t xml:space="preserve">Chi </w:t>
-      </w:r>
-      <w:proofErr w:type="spellStart"/>
-      <w:r>
-        <w:rPr>
-          <w:iCs/>
-        </w:rPr>
-        <w:t>phí</w:t>
-      </w:r>
-      <w:proofErr w:type="spellEnd"/>
-      <w:r>
-        <w:rPr>
-          <w:iCs/>
-        </w:rPr>
-        <w:t xml:space="preserve"> </w:t>
-      </w:r>
-      <w:proofErr w:type="spellStart"/>
-      <w:r>
-        <w:rPr>
-          <w:iCs/>
-        </w:rPr>
-        <w:t>cần</w:t>
-      </w:r>
-      <w:proofErr w:type="spellEnd"/>
-      <w:r>
-        <w:rPr>
-          <w:iCs/>
-        </w:rPr>
-        <w:t xml:space="preserve"> </w:t>
-      </w:r>
-      <w:proofErr w:type="spellStart"/>
-      <w:r>
-        <w:rPr>
-          <w:iCs/>
-        </w:rPr>
-        <w:t>phải</w:t>
-      </w:r>
-      <w:proofErr w:type="spellEnd"/>
-      <w:r>
-        <w:rPr>
-          <w:iCs/>
-        </w:rPr>
-        <w:t xml:space="preserve"> </w:t>
-      </w:r>
-      <w:proofErr w:type="spellStart"/>
+        <w:rPr>
+          <w:iCs/>
+        </w:rPr>
+      </w:pPr>
+      <w:r>
+        <w:rPr>
+          <w:iCs/>
+        </w:rPr>
+        <w:t>-</w:t>
+      </w:r>
+      <w:r>
+        <w:rPr>
+          <w:iCs/>
+        </w:rPr>
+        <w:t xml:space="preserve"> Lê Anh </w:t>
+      </w:r>
+      <w:proofErr w:type="spellStart"/>
+      <w:r>
+        <w:rPr>
+          <w:iCs/>
+        </w:rPr>
+        <w:t>Dũng</w:t>
+      </w:r>
+      <w:proofErr w:type="spellEnd"/>
+      <w:r>
+        <w:rPr>
+          <w:iCs/>
+        </w:rPr>
+        <w:t xml:space="preserve"> </w:t>
+      </w:r>
       <w:proofErr w:type="gramStart"/>
       <w:r>
         <w:rPr>
           <w:iCs/>
         </w:rPr>
-        <w:t>trả</w:t>
-      </w:r>
-      <w:proofErr w:type="spellEnd"/>
-      <w:r>
-        <w:rPr>
-          <w:iCs/>
-        </w:rPr>
-        <w:t xml:space="preserve"> :</w:t>
+        <w:t>( 5</w:t>
       </w:r>
       <w:proofErr w:type="gramEnd"/>
       <w:r>
         <w:rPr>
           <w:iCs/>
         </w:rPr>
-        <w:t xml:space="preserve"> </w:t>
-      </w:r>
-      <w:r>
-        <w:rPr>
-          <w:rFonts w:ascii="Arial" w:hAnsi="Arial" w:cs="Arial"/>
-          <w:color w:val="202124"/>
-          <w:sz w:val="36"/>
-          <w:szCs w:val="36"/>
-          <w:shd w:val="clear" w:color="auto" w:fill="FFFFFF"/>
-        </w:rPr>
-        <w:t>104500000 VNĐ/</w:t>
-      </w:r>
-      <w:proofErr w:type="spellStart"/>
-      <w:r>
-        <w:rPr>
-          <w:rFonts w:ascii="Arial" w:hAnsi="Arial" w:cs="Arial"/>
-          <w:color w:val="202124"/>
-          <w:sz w:val="36"/>
-          <w:szCs w:val="36"/>
-          <w:shd w:val="clear" w:color="auto" w:fill="FFFFFF"/>
+        <w:t xml:space="preserve">+ </w:t>
+      </w:r>
+      <w:proofErr w:type="spellStart"/>
+      <w:r>
+        <w:rPr>
+          <w:iCs/>
+        </w:rPr>
+        <w:t>năm</w:t>
+      </w:r>
+      <w:proofErr w:type="spellEnd"/>
+      <w:r>
+        <w:rPr>
+          <w:iCs/>
+        </w:rPr>
+        <w:t xml:space="preserve"> </w:t>
+      </w:r>
+      <w:proofErr w:type="spellStart"/>
+      <w:r>
+        <w:rPr>
+          <w:iCs/>
+        </w:rPr>
+        <w:t>kinh</w:t>
+      </w:r>
+      <w:proofErr w:type="spellEnd"/>
+      <w:r>
+        <w:rPr>
+          <w:iCs/>
+        </w:rPr>
+        <w:t xml:space="preserve"> </w:t>
+      </w:r>
+      <w:proofErr w:type="spellStart"/>
+      <w:r>
+        <w:rPr>
+          <w:iCs/>
+        </w:rPr>
+        <w:t>nghiệm</w:t>
+      </w:r>
+      <w:proofErr w:type="spellEnd"/>
+      <w:r>
+        <w:rPr>
+          <w:iCs/>
+        </w:rPr>
+        <w:t xml:space="preserve">) : </w:t>
+      </w:r>
+      <w:r>
+        <w:rPr>
+          <w:iCs/>
+        </w:rPr>
+        <w:t>54</w:t>
+      </w:r>
+      <w:r>
+        <w:rPr>
+          <w:iCs/>
+        </w:rPr>
+        <w:t>5</w:t>
+      </w:r>
+      <w:r>
+        <w:rPr>
+          <w:iCs/>
+        </w:rPr>
+        <w:t>0</w:t>
+      </w:r>
+      <w:r>
+        <w:rPr>
+          <w:iCs/>
+        </w:rPr>
+        <w:t>0000 VNĐ/</w:t>
+      </w:r>
+      <w:proofErr w:type="spellStart"/>
+      <w:r>
+        <w:rPr>
+          <w:iCs/>
         </w:rPr>
         <w:t>tháng</w:t>
       </w:r>
       <w:proofErr w:type="spellEnd"/>
       <w:r>
         <w:rPr>
-          <w:rFonts w:ascii="Arial" w:hAnsi="Arial" w:cs="Arial"/>
-          <w:color w:val="202124"/>
-          <w:sz w:val="36"/>
-          <w:szCs w:val="36"/>
-          <w:shd w:val="clear" w:color="auto" w:fill="FFFFFF"/>
-        </w:rPr>
-        <w:t>.</w:t>
-      </w:r>
+          <w:iCs/>
+        </w:rPr>
+        <w:t xml:space="preserve"> x 2 </w:t>
+      </w:r>
+      <w:proofErr w:type="spellStart"/>
+      <w:r>
+        <w:rPr>
+          <w:iCs/>
+        </w:rPr>
+        <w:t>tháng</w:t>
+      </w:r>
+      <w:proofErr w:type="spellEnd"/>
     </w:p>
     <w:p>
       <w:pPr>
@@ -30242,6 +30201,12 @@
 </file>
 
 <file path=customXml/item1.xml><?xml version="1.0" encoding="utf-8"?>
+<p:properties xmlns:p="http://schemas.microsoft.com/office/2006/metadata/properties" xmlns:xsi="http://www.w3.org/2001/XMLSchema-instance" xmlns:pc="http://schemas.microsoft.com/office/infopath/2007/PartnerControls">
+  <documentManagement/>
+</p:properties>
+</file>
+
+<file path=customXml/item2.xml><?xml version="1.0" encoding="utf-8"?>
 <?mso-contentType ?>
 <FormTemplates xmlns="http://schemas.microsoft.com/sharepoint/v3/contenttype/forms">
   <Display>DocumentLibraryForm</Display>
@@ -30250,17 +30215,7 @@
 </FormTemplates>
 </file>
 
-<file path=customXml/item2.xml><?xml version="1.0" encoding="utf-8"?>
-<p:properties xmlns:p="http://schemas.microsoft.com/office/2006/metadata/properties" xmlns:xsi="http://www.w3.org/2001/XMLSchema-instance" xmlns:pc="http://schemas.microsoft.com/office/infopath/2007/PartnerControls">
-  <documentManagement/>
-</p:properties>
-</file>
-
 <file path=customXml/item3.xml><?xml version="1.0" encoding="utf-8"?>
-<b:Sources xmlns:b="http://schemas.openxmlformats.org/officeDocument/2006/bibliography" xmlns="http://schemas.openxmlformats.org/officeDocument/2006/bibliography" SelectedStyle="\APA.XSL" StyleName="APA"/>
-</file>
-
-<file path=customXml/item4.xml><?xml version="1.0" encoding="utf-8"?>
 <ct:contentTypeSchema xmlns:ct="http://schemas.microsoft.com/office/2006/metadata/contentType" xmlns:ma="http://schemas.microsoft.com/office/2006/metadata/properties/metaAttributes" ct:_="" ma:_="" ma:contentTypeName="Document" ma:contentTypeID="0x0101006E1CE1E8EA63AA4999BA5B02EFAC962B" ma:contentTypeVersion="2" ma:contentTypeDescription="Create a new document." ma:contentTypeScope="" ma:versionID="e846130d4a1536bd21985d054a554cda">
   <xsd:schema xmlns:xsd="http://www.w3.org/2001/XMLSchema" xmlns:xs="http://www.w3.org/2001/XMLSchema" xmlns:p="http://schemas.microsoft.com/office/2006/metadata/properties" xmlns:ns2="c809249f-bf47-45af-bfdc-f4cb413905df" targetNamespace="http://schemas.microsoft.com/office/2006/metadata/properties" ma:root="true" ma:fieldsID="cc85685b413d027a20082bdf7d355bef" ns2:_="">
     <xsd:import namespace="c809249f-bf47-45af-bfdc-f4cb413905df"/>
@@ -30392,15 +30347,11 @@
 </ct:contentTypeSchema>
 </file>
 
-<file path=customXml/itemProps1.xml><?xml version="1.0" encoding="utf-8"?>
-<ds:datastoreItem xmlns:ds="http://schemas.openxmlformats.org/officeDocument/2006/customXml" ds:itemID="{BB557C81-EA69-47BE-A07D-CA4CC19B63EC}">
-  <ds:schemaRefs>
-    <ds:schemaRef ds:uri="http://schemas.microsoft.com/sharepoint/v3/contenttype/forms"/>
-  </ds:schemaRefs>
-</ds:datastoreItem>
+<file path=customXml/item4.xml><?xml version="1.0" encoding="utf-8"?>
+<b:Sources xmlns:b="http://schemas.openxmlformats.org/officeDocument/2006/bibliography" xmlns="http://schemas.openxmlformats.org/officeDocument/2006/bibliography" SelectedStyle="\APA.XSL" StyleName="APA"/>
 </file>
 
-<file path=customXml/itemProps2.xml><?xml version="1.0" encoding="utf-8"?>
+<file path=customXml/itemProps1.xml><?xml version="1.0" encoding="utf-8"?>
 <ds:datastoreItem xmlns:ds="http://schemas.openxmlformats.org/officeDocument/2006/customXml" ds:itemID="{3C5C9790-35BD-4F6F-A52E-82092D0F9073}">
   <ds:schemaRefs>
     <ds:schemaRef ds:uri="http://schemas.microsoft.com/office/2006/metadata/properties"/>
@@ -30409,15 +30360,15 @@
 </ds:datastoreItem>
 </file>
 
-<file path=customXml/itemProps3.xml><?xml version="1.0" encoding="utf-8"?>
-<ds:datastoreItem xmlns:ds="http://schemas.openxmlformats.org/officeDocument/2006/customXml" ds:itemID="{765FEC69-B417-4A3A-B8F2-01425C708AC9}">
+<file path=customXml/itemProps2.xml><?xml version="1.0" encoding="utf-8"?>
+<ds:datastoreItem xmlns:ds="http://schemas.openxmlformats.org/officeDocument/2006/customXml" ds:itemID="{BB557C81-EA69-47BE-A07D-CA4CC19B63EC}">
   <ds:schemaRefs>
-    <ds:schemaRef ds:uri="http://schemas.openxmlformats.org/officeDocument/2006/bibliography"/>
+    <ds:schemaRef ds:uri="http://schemas.microsoft.com/sharepoint/v3/contenttype/forms"/>
   </ds:schemaRefs>
 </ds:datastoreItem>
 </file>
 
-<file path=customXml/itemProps4.xml><?xml version="1.0" encoding="utf-8"?>
+<file path=customXml/itemProps3.xml><?xml version="1.0" encoding="utf-8"?>
 <ds:datastoreItem xmlns:ds="http://schemas.openxmlformats.org/officeDocument/2006/customXml" ds:itemID="{95B1032C-33BD-463D-81F2-E49856AAA672}">
   <ds:schemaRefs>
     <ds:schemaRef ds:uri="http://schemas.microsoft.com/office/2006/metadata/contentType"/>
@@ -30433,4 +30384,12 @@
     <ds:schemaRef ds:uri="http://schemas.microsoft.com/internal/obd"/>
   </ds:schemaRefs>
 </ds:datastoreItem>
+</file>
+
+<file path=customXml/itemProps4.xml><?xml version="1.0" encoding="utf-8"?>
+<ds:datastoreItem xmlns:ds="http://schemas.openxmlformats.org/officeDocument/2006/customXml" ds:itemID="{765FEC69-B417-4A3A-B8F2-01425C708AC9}">
+  <ds:schemaRefs>
+    <ds:schemaRef ds:uri="http://schemas.openxmlformats.org/officeDocument/2006/bibliography"/>
+  </ds:schemaRefs>
+</ds:datastoreItem>
 </file>
</xml_diff>

<commit_message>
Update: Linh tinh 2
</commit_message>
<xml_diff>
--- a/docs/MyProjectMgnt.docx
+++ b/docs/MyProjectMgnt.docx
@@ -7105,7 +7105,14 @@
           <w:i/>
           <w:iCs/>
         </w:rPr>
-        <w:t>Nhân viên bị tác động tâm lý</w:t>
+        <w:t xml:space="preserve">Nhân viên </w:t>
+      </w:r>
+      <w:r>
+        <w:rPr>
+          <w:i/>
+          <w:iCs/>
+        </w:rPr>
+        <w:t>thiếu kiến thức</w:t>
       </w:r>
     </w:p>
     <w:p>
@@ -15114,12 +15121,6 @@
 </file>
 
 <file path=customXml/item1.xml><?xml version="1.0" encoding="utf-8"?>
-<p:properties xmlns:p="http://schemas.microsoft.com/office/2006/metadata/properties" xmlns:xsi="http://www.w3.org/2001/XMLSchema-instance" xmlns:pc="http://schemas.microsoft.com/office/infopath/2007/PartnerControls">
-  <documentManagement/>
-</p:properties>
-</file>
-
-<file path=customXml/item2.xml><?xml version="1.0" encoding="utf-8"?>
 <?mso-contentType ?>
 <FormTemplates xmlns="http://schemas.microsoft.com/sharepoint/v3/contenttype/forms">
   <Display>DocumentLibraryForm</Display>
@@ -15128,7 +15129,17 @@
 </FormTemplates>
 </file>
 
+<file path=customXml/item2.xml><?xml version="1.0" encoding="utf-8"?>
+<p:properties xmlns:p="http://schemas.microsoft.com/office/2006/metadata/properties" xmlns:xsi="http://www.w3.org/2001/XMLSchema-instance" xmlns:pc="http://schemas.microsoft.com/office/infopath/2007/PartnerControls">
+  <documentManagement/>
+</p:properties>
+</file>
+
 <file path=customXml/item3.xml><?xml version="1.0" encoding="utf-8"?>
+<b:Sources xmlns:b="http://schemas.openxmlformats.org/officeDocument/2006/bibliography" xmlns="http://schemas.openxmlformats.org/officeDocument/2006/bibliography" SelectedStyle="\APA.XSL" StyleName="APA"/>
+</file>
+
+<file path=customXml/item4.xml><?xml version="1.0" encoding="utf-8"?>
 <ct:contentTypeSchema xmlns:ct="http://schemas.microsoft.com/office/2006/metadata/contentType" xmlns:ma="http://schemas.microsoft.com/office/2006/metadata/properties/metaAttributes" ct:_="" ma:_="" ma:contentTypeName="Document" ma:contentTypeID="0x0101006E1CE1E8EA63AA4999BA5B02EFAC962B" ma:contentTypeVersion="2" ma:contentTypeDescription="Create a new document." ma:contentTypeScope="" ma:versionID="e846130d4a1536bd21985d054a554cda">
   <xsd:schema xmlns:xsd="http://www.w3.org/2001/XMLSchema" xmlns:xs="http://www.w3.org/2001/XMLSchema" xmlns:p="http://schemas.microsoft.com/office/2006/metadata/properties" xmlns:ns2="c809249f-bf47-45af-bfdc-f4cb413905df" targetNamespace="http://schemas.microsoft.com/office/2006/metadata/properties" ma:root="true" ma:fieldsID="cc85685b413d027a20082bdf7d355bef" ns2:_="">
     <xsd:import namespace="c809249f-bf47-45af-bfdc-f4cb413905df"/>
@@ -15260,11 +15271,15 @@
 </ct:contentTypeSchema>
 </file>
 
-<file path=customXml/item4.xml><?xml version="1.0" encoding="utf-8"?>
-<b:Sources xmlns:b="http://schemas.openxmlformats.org/officeDocument/2006/bibliography" xmlns="http://schemas.openxmlformats.org/officeDocument/2006/bibliography" SelectedStyle="\APA.XSL" StyleName="APA"/>
+<file path=customXml/itemProps1.xml><?xml version="1.0" encoding="utf-8"?>
+<ds:datastoreItem xmlns:ds="http://schemas.openxmlformats.org/officeDocument/2006/customXml" ds:itemID="{BB557C81-EA69-47BE-A07D-CA4CC19B63EC}">
+  <ds:schemaRefs>
+    <ds:schemaRef ds:uri="http://schemas.microsoft.com/sharepoint/v3/contenttype/forms"/>
+  </ds:schemaRefs>
+</ds:datastoreItem>
 </file>
 
-<file path=customXml/itemProps1.xml><?xml version="1.0" encoding="utf-8"?>
+<file path=customXml/itemProps2.xml><?xml version="1.0" encoding="utf-8"?>
 <ds:datastoreItem xmlns:ds="http://schemas.openxmlformats.org/officeDocument/2006/customXml" ds:itemID="{3C5C9790-35BD-4F6F-A52E-82092D0F9073}">
   <ds:schemaRefs>
     <ds:schemaRef ds:uri="http://schemas.microsoft.com/office/2006/metadata/properties"/>
@@ -15273,15 +15288,15 @@
 </ds:datastoreItem>
 </file>
 
-<file path=customXml/itemProps2.xml><?xml version="1.0" encoding="utf-8"?>
-<ds:datastoreItem xmlns:ds="http://schemas.openxmlformats.org/officeDocument/2006/customXml" ds:itemID="{BB557C81-EA69-47BE-A07D-CA4CC19B63EC}">
+<file path=customXml/itemProps3.xml><?xml version="1.0" encoding="utf-8"?>
+<ds:datastoreItem xmlns:ds="http://schemas.openxmlformats.org/officeDocument/2006/customXml" ds:itemID="{765FEC69-B417-4A3A-B8F2-01425C708AC9}">
   <ds:schemaRefs>
-    <ds:schemaRef ds:uri="http://schemas.microsoft.com/sharepoint/v3/contenttype/forms"/>
+    <ds:schemaRef ds:uri="http://schemas.openxmlformats.org/officeDocument/2006/bibliography"/>
   </ds:schemaRefs>
 </ds:datastoreItem>
 </file>
 
-<file path=customXml/itemProps3.xml><?xml version="1.0" encoding="utf-8"?>
+<file path=customXml/itemProps4.xml><?xml version="1.0" encoding="utf-8"?>
 <ds:datastoreItem xmlns:ds="http://schemas.openxmlformats.org/officeDocument/2006/customXml" ds:itemID="{95B1032C-33BD-463D-81F2-E49856AAA672}">
   <ds:schemaRefs>
     <ds:schemaRef ds:uri="http://schemas.microsoft.com/office/2006/metadata/contentType"/>
@@ -15297,12 +15312,4 @@
     <ds:schemaRef ds:uri="http://schemas.microsoft.com/internal/obd"/>
   </ds:schemaRefs>
 </ds:datastoreItem>
-</file>
-
-<file path=customXml/itemProps4.xml><?xml version="1.0" encoding="utf-8"?>
-<ds:datastoreItem xmlns:ds="http://schemas.openxmlformats.org/officeDocument/2006/customXml" ds:itemID="{765FEC69-B417-4A3A-B8F2-01425C708AC9}">
-  <ds:schemaRefs>
-    <ds:schemaRef ds:uri="http://schemas.openxmlformats.org/officeDocument/2006/bibliography"/>
-  </ds:schemaRefs>
-</ds:datastoreItem>
 </file>
</xml_diff>

<commit_message>
Thanh Long quen pull
</commit_message>
<xml_diff>
--- a/docs/MyProjectMgnt.docx
+++ b/docs/MyProjectMgnt.docx
@@ -189,7 +189,7 @@
                                     </pic:cNvPicPr>
                                   </pic:nvPicPr>
                                   <pic:blipFill>
-                                    <a:blip r:embed="rId12">
+                                    <a:blip r:embed="rId11">
                                       <a:extLst>
                                         <a:ext uri="{28A0092B-C50C-407E-A947-70E740481C1C}">
                                           <a14:useLocalDpi xmlns:a14="http://schemas.microsoft.com/office/drawing/2010/main" val="0"/>
@@ -448,7 +448,7 @@
       <w:r>
         <w:t xml:space="preserve"> </w:t>
       </w:r>
-      <w:hyperlink r:id="rId13" w:history="1">
+      <w:hyperlink r:id="rId12" w:history="1">
         <w:r>
           <w:rPr>
             <w:rStyle w:val="Hyperlink"/>
@@ -3894,15 +3894,7 @@
               <w:cnfStyle w:val="000000000000" w:firstRow="0" w:lastRow="0" w:firstColumn="0" w:lastColumn="0" w:oddVBand="0" w:evenVBand="0" w:oddHBand="0" w:evenHBand="0" w:firstRowFirstColumn="0" w:firstRowLastColumn="0" w:lastRowFirstColumn="0" w:lastRowLastColumn="0"/>
             </w:pPr>
             <w:r>
-              <w:t xml:space="preserve">- Khắc phục lỗi Crash </w:t>
-            </w:r>
-            <w:proofErr w:type="gramStart"/>
-            <w:r>
-              <w:t>To</w:t>
-            </w:r>
-            <w:proofErr w:type="gramEnd"/>
-            <w:r>
-              <w:t xml:space="preserve"> Desktop (CTD) ngẫu nhiên </w:t>
+              <w:t xml:space="preserve">- Khắc phục lỗi Crash To Desktop (CTD) ngẫu nhiên </w:t>
             </w:r>
             <w:r>
               <w:t>khi qua được 1 màn chơi</w:t>
@@ -4451,9 +4443,9 @@
       <w:pPr>
         <w:pStyle w:val="TOC3"/>
         <w:sectPr>
-          <w:headerReference w:type="default" r:id="rId14"/>
-          <w:footerReference w:type="default" r:id="rId15"/>
-          <w:footerReference w:type="first" r:id="rId16"/>
+          <w:headerReference w:type="default" r:id="rId13"/>
+          <w:footerReference w:type="default" r:id="rId14"/>
+          <w:footerReference w:type="first" r:id="rId15"/>
           <w:footnotePr>
             <w:pos w:val="beneathText"/>
           </w:footnotePr>
@@ -4615,7 +4607,7 @@
       </w:r>
     </w:p>
     <w:p>
-      <w:hyperlink r:id="rId17" w:history="1">
+      <w:hyperlink r:id="rId16" w:history="1">
         <w:r>
           <w:rPr>
             <w:rStyle w:val="Hyperlink"/>
@@ -4734,10 +4726,10 @@
         <w:tblLook w:val="04A0" w:firstRow="1" w:lastRow="0" w:firstColumn="1" w:lastColumn="0" w:noHBand="0" w:noVBand="1"/>
       </w:tblPr>
       <w:tblGrid>
-        <w:gridCol w:w="2192"/>
-        <w:gridCol w:w="2192"/>
-        <w:gridCol w:w="2193"/>
-        <w:gridCol w:w="2193"/>
+        <w:gridCol w:w="1892"/>
+        <w:gridCol w:w="1872"/>
+        <w:gridCol w:w="3168"/>
+        <w:gridCol w:w="1838"/>
       </w:tblGrid>
       <w:tr>
         <w:tc>
@@ -4816,7 +4808,7 @@
             <w:tcW w:w="2193" w:type="dxa"/>
           </w:tcPr>
           <w:p>
-            <w:hyperlink r:id="rId18" w:history="1">
+            <w:hyperlink r:id="rId17" w:history="1">
               <w:r>
                 <w:rPr>
                   <w:rStyle w:val="Hyperlink"/>
@@ -4866,7 +4858,7 @@
             <w:tcW w:w="2193" w:type="dxa"/>
           </w:tcPr>
           <w:p>
-            <w:hyperlink r:id="rId19" w:history="1">
+            <w:hyperlink r:id="rId18" w:history="1">
               <w:r>
                 <w:rPr>
                   <w:rStyle w:val="Hyperlink"/>
@@ -4922,7 +4914,7 @@
             <w:tcW w:w="2193" w:type="dxa"/>
           </w:tcPr>
           <w:p>
-            <w:hyperlink r:id="rId20" w:history="1">
+            <w:hyperlink r:id="rId19" w:history="1">
               <w:r>
                 <w:rPr>
                   <w:rStyle w:val="Hyperlink"/>
@@ -4969,7 +4961,7 @@
             <w:tcW w:w="2193" w:type="dxa"/>
           </w:tcPr>
           <w:p>
-            <w:hyperlink r:id="rId21" w:history="1">
+            <w:hyperlink r:id="rId20" w:history="1">
               <w:r>
                 <w:rPr>
                   <w:rStyle w:val="Hyperlink"/>
@@ -5007,7 +4999,7 @@
           </w:tcPr>
           <w:p>
             <w:r>
-              <w:t>Hoả Long – Mặt Trời</w:t>
+              <w:t>Ba Đình, Hà Nội</w:t>
             </w:r>
           </w:p>
         </w:tc>
@@ -5016,14 +5008,9 @@
             <w:tcW w:w="2193" w:type="dxa"/>
           </w:tcPr>
           <w:p>
-            <w:hyperlink r:id="rId22" w:history="1">
-              <w:r>
-                <w:rPr>
-                  <w:rStyle w:val="Hyperlink"/>
-                </w:rPr>
-                <w:t>phongnt@zmail.com</w:t>
-              </w:r>
-            </w:hyperlink>
+            <w:r>
+              <w:t>Phong.nt187270@sis.hust.edu.vn</w:t>
+            </w:r>
           </w:p>
         </w:tc>
         <w:tc>
@@ -5185,7 +5172,11 @@
               <w:t>Giám đốc</w:t>
             </w:r>
             <w:r>
-              <w:t>, kiểm thử viên</w:t>
+              <w:t xml:space="preserve">, kiểm </w:t>
+            </w:r>
+            <w:r>
+              <w:lastRenderedPageBreak/>
+              <w:t>thử viên</w:t>
             </w:r>
           </w:p>
         </w:tc>
@@ -5195,16 +5186,17 @@
           </w:tcPr>
           <w:p>
             <w:r>
-              <w:t>Kí hợp đồng, mở rộng mối quan hệ, kiếm  thêm khách hàng</w:t>
+              <w:lastRenderedPageBreak/>
+              <w:t xml:space="preserve">Kí hợp đồng, mở rộng mối </w:t>
+            </w:r>
+            <w:r>
+              <w:lastRenderedPageBreak/>
+              <w:t>quan hệ, kiếm  thêm khách hàng</w:t>
             </w:r>
           </w:p>
           <w:p>
             <w:r>
-              <w:t xml:space="preserve">Thiết kế kiểm thử, báo cáo </w:t>
-            </w:r>
-            <w:r>
-              <w:lastRenderedPageBreak/>
-              <w:t>kết quả kiểm thử hàng ngày</w:t>
+              <w:t>Thiết kế kiểm thử, báo cáo kết quả kiểm thử hàng ngày</w:t>
             </w:r>
           </w:p>
         </w:tc>
@@ -5215,7 +5207,11 @@
           <w:p>
             <w:r>
               <w:lastRenderedPageBreak/>
-              <w:t>Nhanh, tài chính dồi dào</w:t>
+              <w:t xml:space="preserve">Nhanh, tài chính dồi </w:t>
+            </w:r>
+            <w:r>
+              <w:lastRenderedPageBreak/>
+              <w:t>dào</w:t>
             </w:r>
             <w:r>
               <w:t>.</w:t>
@@ -5232,11 +5228,7 @@
               <w:t xml:space="preserve"> về Kiểm thử tự động và kiểm thử đơn vị</w:t>
             </w:r>
             <w:r>
-              <w:t xml:space="preserve"> cho </w:t>
-            </w:r>
-            <w:r>
-              <w:lastRenderedPageBreak/>
-              <w:t>các dự án JavaScript</w:t>
+              <w:t xml:space="preserve"> cho các dự án JavaScript</w:t>
             </w:r>
           </w:p>
         </w:tc>
@@ -5675,6 +5667,7 @@
         </w:numPr>
       </w:pPr>
       <w:r>
+        <w:lastRenderedPageBreak/>
         <w:t>Scss</w:t>
       </w:r>
     </w:p>
@@ -5685,7 +5678,6 @@
       </w:pPr>
       <w:bookmarkStart w:id="9" w:name="_Toc90500044"/>
       <w:r>
-        <w:lastRenderedPageBreak/>
         <w:t>Thống kê</w:t>
       </w:r>
       <w:r>
@@ -5733,7 +5725,7 @@
                     <pic:cNvPicPr/>
                   </pic:nvPicPr>
                   <pic:blipFill>
-                    <a:blip r:embed="rId23"/>
+                    <a:blip r:embed="rId21"/>
                     <a:stretch>
                       <a:fillRect/>
                     </a:stretch>
@@ -6141,6 +6133,7 @@
       </w:pPr>
       <w:bookmarkStart w:id="11" w:name="_Toc90500046"/>
       <w:r>
+        <w:lastRenderedPageBreak/>
         <w:t>Kết quả chạy thử nghiệm</w:t>
       </w:r>
       <w:bookmarkEnd w:id="11"/>
@@ -6172,11 +6165,7 @@
     </w:p>
     <w:p>
       <w:r>
-        <w:t xml:space="preserve">Nhóm đã chạy được chương trình để hiện thị giao diện đầu tiên, tuy nhiên để chương trình hoạt </w:t>
-      </w:r>
-      <w:r>
-        <w:lastRenderedPageBreak/>
-        <w:t xml:space="preserve">động, </w:t>
+        <w:t xml:space="preserve">Nhóm đã chạy được chương trình để hiện thị giao diện đầu tiên, tuy nhiên để chương trình hoạt động, </w:t>
       </w:r>
       <w:r>
         <w:t xml:space="preserve">tài khoản cần được cấp quyền quản trị viên, do đó nhóm vẫn chưa thể </w:t>
@@ -6883,6 +6872,7 @@
       </w:pPr>
       <w:bookmarkStart w:id="19" w:name="_Toc90500054"/>
       <w:r>
+        <w:lastRenderedPageBreak/>
         <w:t>Rủi ro</w:t>
       </w:r>
       <w:bookmarkEnd w:id="19"/>
@@ -6968,7 +6958,6 @@
           <w:i/>
           <w:iCs/>
         </w:rPr>
-        <w:lastRenderedPageBreak/>
         <w:t>Xác suất xảy ra</w:t>
       </w:r>
       <w:r>
@@ -7665,11 +7654,70 @@
         </w:rPr>
         <w:t xml:space="preserve"> </w:t>
       </w:r>
-      <w:r>
-        <w:rPr>
-          <w:iCs/>
-        </w:rPr>
-        <w:t>Phong</w:t>
+    </w:p>
+    <w:p>
+      <w:pPr>
+        <w:rPr>
+          <w:i/>
+        </w:rPr>
+      </w:pPr>
+      <w:r>
+        <w:rPr>
+          <w:i/>
+        </w:rPr>
+        <w:t>+ Chi phí văn phòng: 6.000.000 đ /tháng</w:t>
+      </w:r>
+    </w:p>
+    <w:p>
+      <w:pPr>
+        <w:rPr>
+          <w:i/>
+        </w:rPr>
+      </w:pPr>
+      <w:r>
+        <w:rPr>
+          <w:i/>
+        </w:rPr>
+        <w:t>+ Chi phí đi lại:</w:t>
+      </w:r>
+    </w:p>
+    <w:p>
+      <w:pPr>
+        <w:rPr>
+          <w:i/>
+        </w:rPr>
+      </w:pPr>
+      <w:r>
+        <w:rPr>
+          <w:i/>
+        </w:rPr>
+        <w:t>+ Chi phí vận chuyển:</w:t>
+      </w:r>
+    </w:p>
+    <w:p>
+      <w:pPr>
+        <w:rPr>
+          <w:i/>
+        </w:rPr>
+      </w:pPr>
+      <w:r>
+        <w:rPr>
+          <w:i/>
+        </w:rPr>
+        <w:t>+ Chi phí máy tính cá nhân: 250.000.000 / 5 năm</w:t>
+      </w:r>
+    </w:p>
+    <w:p>
+      <w:pPr>
+        <w:rPr>
+          <w:i/>
+        </w:rPr>
+      </w:pPr>
+      <w:r>
+        <w:rPr>
+          <w:i/>
+        </w:rPr>
+        <w:t>+ Chi phí đăng ký doanh nghiệp: 6.200.000 đ</w:t>
       </w:r>
     </w:p>
     <w:p>
@@ -7755,42 +7803,35 @@
     <w:p>
       <w:pPr>
         <w:rPr>
-          <w:iCs/>
-        </w:rPr>
-      </w:pPr>
-      <w:r>
-        <w:rPr>
-          <w:iCs/>
-        </w:rPr>
-        <w:t xml:space="preserve">- </w:t>
-      </w:r>
-      <w:r>
-        <w:rPr>
-          <w:iCs/>
-        </w:rPr>
-        <w:t>Quảng cáo bằng công cụ GoogleAd</w:t>
-      </w:r>
-      <w:r>
-        <w:rPr>
-          <w:iCs/>
-        </w:rPr>
-        <w:t>s: 6.000.000 VNĐ/ tháng</w:t>
-      </w:r>
-      <w:r>
-        <w:rPr>
-          <w:iCs/>
-        </w:rPr>
-        <w:t xml:space="preserve"> x 2 tháng</w:t>
-      </w:r>
-    </w:p>
-    <w:p>
-      <w:pPr>
-        <w:rPr>
           <w:b/>
           <w:bCs/>
           <w:iCs/>
         </w:rPr>
       </w:pPr>
+      <w:r>
+        <w:rPr>
+          <w:iCs/>
+        </w:rPr>
+        <w:t xml:space="preserve">- </w:t>
+      </w:r>
+      <w:r>
+        <w:rPr>
+          <w:iCs/>
+        </w:rPr>
+        <w:t>Quảng cáo bằng công cụ GoogleAd</w:t>
+      </w:r>
+      <w:r>
+        <w:rPr>
+          <w:iCs/>
+        </w:rPr>
+        <w:t>s: 6.000.000 VNĐ/ tháng</w:t>
+      </w:r>
+      <w:r>
+        <w:rPr>
+          <w:iCs/>
+        </w:rPr>
+        <w:t xml:space="preserve"> x 2 tháng</w:t>
+      </w:r>
     </w:p>
     <w:p>
       <w:pPr>
@@ -7832,6 +7873,7 @@
       </w:pPr>
       <w:bookmarkStart w:id="22" w:name="_Toc90500057"/>
       <w:r>
+        <w:lastRenderedPageBreak/>
         <w:t>Ước lượng chất lượng</w:t>
       </w:r>
       <w:bookmarkEnd w:id="22"/>
@@ -7987,23 +8029,7 @@
           <w:iCs/>
           <w:lang w:val="fr-FR"/>
         </w:rPr>
-        <w:t xml:space="preserve"> 8 </w:t>
-      </w:r>
-      <w:proofErr w:type="gramStart"/>
-      <w:r>
-        <w:rPr>
-          <w:iCs/>
-          <w:lang w:val="fr-FR"/>
-        </w:rPr>
-        <w:t>test</w:t>
-      </w:r>
-      <w:proofErr w:type="gramEnd"/>
-      <w:r>
-        <w:rPr>
-          <w:iCs/>
-          <w:lang w:val="fr-FR"/>
-        </w:rPr>
-        <w:t xml:space="preserve"> case/chức năng</w:t>
+        <w:t xml:space="preserve"> 8 test case/chức năng</w:t>
       </w:r>
     </w:p>
     <w:p>
@@ -8012,7 +8038,6 @@
       </w:pPr>
       <w:bookmarkStart w:id="23" w:name="_Toc90500058"/>
       <w:r>
-        <w:lastRenderedPageBreak/>
         <w:t>Đóng dự án</w:t>
       </w:r>
       <w:bookmarkEnd w:id="23"/>
@@ -8240,7 +8265,7 @@
           <w:lang w:eastAsia="en-US" w:bidi="ar-SA"/>
         </w:rPr>
       </w:pPr>
-      <w:hyperlink r:id="rId24" w:history="1">
+      <w:hyperlink r:id="rId22" w:history="1">
         <w:r>
           <w:rPr>
             <w:rStyle w:val="Hyperlink"/>
@@ -8256,7 +8281,7 @@
           <w:lang w:eastAsia="en-US" w:bidi="ar-SA"/>
         </w:rPr>
       </w:pPr>
-      <w:hyperlink r:id="rId25" w:history="1">
+      <w:hyperlink r:id="rId23" w:history="1">
         <w:r>
           <w:rPr>
             <w:rStyle w:val="Hyperlink"/>
@@ -8272,7 +8297,7 @@
           <w:lang w:eastAsia="en-US" w:bidi="ar-SA"/>
         </w:rPr>
       </w:pPr>
-      <w:hyperlink r:id="rId26" w:history="1">
+      <w:hyperlink r:id="rId24" w:history="1">
         <w:r>
           <w:rPr>
             <w:rStyle w:val="Hyperlink"/>
@@ -8288,7 +8313,7 @@
           <w:lang w:eastAsia="en-US" w:bidi="ar-SA"/>
         </w:rPr>
       </w:pPr>
-      <w:hyperlink r:id="rId27" w:history="1">
+      <w:hyperlink r:id="rId25" w:history="1">
         <w:r>
           <w:rPr>
             <w:rStyle w:val="Hyperlink"/>
@@ -8304,7 +8329,7 @@
           <w:lang w:eastAsia="en-US" w:bidi="ar-SA"/>
         </w:rPr>
       </w:pPr>
-      <w:hyperlink r:id="rId28" w:history="1">
+      <w:hyperlink r:id="rId26" w:history="1">
         <w:r>
           <w:rPr>
             <w:rStyle w:val="Hyperlink"/>
@@ -8320,7 +8345,7 @@
           <w:lang w:eastAsia="en-US" w:bidi="ar-SA"/>
         </w:rPr>
       </w:pPr>
-      <w:hyperlink r:id="rId29" w:history="1">
+      <w:hyperlink r:id="rId27" w:history="1">
         <w:r>
           <w:rPr>
             <w:rStyle w:val="Hyperlink"/>
@@ -8337,7 +8362,7 @@
           <w:lang w:eastAsia="en-US" w:bidi="ar-SA"/>
         </w:rPr>
       </w:pPr>
-      <w:hyperlink r:id="rId30" w:history="1">
+      <w:hyperlink r:id="rId28" w:history="1">
         <w:r>
           <w:rPr>
             <w:rStyle w:val="Hyperlink"/>
@@ -8353,18 +8378,52 @@
           <w:rStyle w:val="Hyperlink"/>
         </w:rPr>
       </w:pPr>
+      <w:hyperlink r:id="rId29" w:history="1">
+        <w:r>
+          <w:rPr>
+            <w:rStyle w:val="Hyperlink"/>
+          </w:rPr>
+          <w:t>Tiêu chí đầu vào và đầu ra trong kiểm thử phần mềm (viblo.asia)</w:t>
+        </w:r>
+      </w:hyperlink>
+    </w:p>
+    <w:p>
+      <w:pPr>
+        <w:rPr>
+          <w:lang w:eastAsia="en-US" w:bidi="ar-SA"/>
+        </w:rPr>
+      </w:pPr>
+      <w:hyperlink r:id="rId30" w:history="1">
+        <w:r>
+          <w:rPr>
+            <w:rStyle w:val="Hyperlink"/>
+          </w:rPr>
+          <w:t>Unit Test là gì? Khái niệm và vai trò | TopDev</w:t>
+        </w:r>
+      </w:hyperlink>
+    </w:p>
+    <w:p>
+      <w:pPr>
+        <w:rPr>
+          <w:lang w:eastAsia="en-US" w:bidi="ar-SA"/>
+        </w:rPr>
+      </w:pPr>
       <w:hyperlink r:id="rId31" w:history="1">
         <w:r>
           <w:rPr>
             <w:rStyle w:val="Hyperlink"/>
-          </w:rPr>
-          <w:t>Tiêu chí đầu vào và đầu ra trong kiểm thử phần mềm (viblo.asia)</w:t>
+            <w:lang w:eastAsia="en-US" w:bidi="ar-SA"/>
+          </w:rPr>
+          <w:t>https://vietnamsalary.careerbuilder.vn/detail/L%E1%BA%ADp-Tr%C3%ACnh-Vi%C3%AAn-kw</w:t>
         </w:r>
       </w:hyperlink>
     </w:p>
     <w:p>
       <w:pPr>
         <w:rPr>
+          <w:rFonts w:ascii="Times New Roman" w:hAnsi="Times New Roman" w:cs="Times New Roman"/>
+          <w:color w:val="000000" w:themeColor="text1"/>
+          <w:u w:val="single"/>
           <w:lang w:eastAsia="en-US" w:bidi="ar-SA"/>
         </w:rPr>
       </w:pPr>
@@ -8372,23 +8431,57 @@
         <w:r>
           <w:rPr>
             <w:rStyle w:val="Hyperlink"/>
-          </w:rPr>
-          <w:t>Unit Test là gì? Khái niệm và vai trò | TopDev</w:t>
+            <w:rFonts w:ascii="Times New Roman" w:hAnsi="Times New Roman" w:cs="Times New Roman"/>
+            <w:lang w:eastAsia="en-US" w:bidi="ar-SA"/>
+          </w:rPr>
+          <w:t>https://www.vietnamworks.com/muc-luong/L%E1%BA%ADp-Tr%C3%ACnh-Vi%C3%AAn-sk</w:t>
         </w:r>
       </w:hyperlink>
     </w:p>
     <w:p>
       <w:pPr>
-        <w:rPr>
+        <w:ind w:left="360"/>
+        <w:rPr>
+          <w:rStyle w:val="Hyperlink"/>
+          <w:rFonts w:ascii="Times New Roman" w:hAnsi="Times New Roman" w:cs="Times New Roman"/>
+          <w:color w:val="000000" w:themeColor="text1"/>
           <w:lang w:eastAsia="en-US" w:bidi="ar-SA"/>
         </w:rPr>
       </w:pPr>
-      <w:r>
-        <w:rPr>
+      <w:hyperlink r:id="rId33" w:history="1">
+        <w:r>
+          <w:rPr>
+            <w:rStyle w:val="Hyperlink"/>
+          </w:rPr>
+          <w:t>Văn phòng riêng – Bishub</w:t>
+        </w:r>
+      </w:hyperlink>
+    </w:p>
+    <w:p>
+      <w:pPr>
+        <w:ind w:left="360"/>
+        <w:rPr>
+          <w:rFonts w:ascii="Times New Roman" w:hAnsi="Times New Roman" w:cs="Times New Roman"/>
+          <w:color w:val="000000" w:themeColor="text1"/>
+          <w:u w:val="single"/>
           <w:lang w:eastAsia="en-US" w:bidi="ar-SA"/>
         </w:rPr>
-        <w:t>https://vietnamsalary.careerbuilder.vn/detail/L%E1%BA%ADp-Tr%C3%ACnh-Vi%C3%AAn-kw</w:t>
-      </w:r>
+      </w:pPr>
+      <w:hyperlink r:id="rId34" w:history="1">
+        <w:r>
+          <w:rPr>
+            <w:rStyle w:val="Hyperlink"/>
+          </w:rPr>
+          <w:t>Các Chi phí thành lập công ty năm 2022 - Luật Việt An (luatvietan.vn)</w:t>
+        </w:r>
+      </w:hyperlink>
+    </w:p>
+    <w:p>
+      <w:pPr>
+        <w:rPr>
+          <w:lang w:eastAsia="en-US" w:bidi="ar-SA"/>
+        </w:rPr>
+      </w:pPr>
     </w:p>
     <w:p>
       <w:pPr>
@@ -8430,12 +8523,12 @@
     </w:p>
     <w:p/>
     <w:sectPr>
-      <w:headerReference w:type="even" r:id="rId33"/>
-      <w:headerReference w:type="default" r:id="rId34"/>
-      <w:footerReference w:type="even" r:id="rId35"/>
-      <w:footerReference w:type="default" r:id="rId36"/>
-      <w:headerReference w:type="first" r:id="rId37"/>
-      <w:footerReference w:type="first" r:id="rId38"/>
+      <w:headerReference w:type="even" r:id="rId35"/>
+      <w:headerReference w:type="default" r:id="rId36"/>
+      <w:footerReference w:type="even" r:id="rId37"/>
+      <w:footerReference w:type="default" r:id="rId38"/>
+      <w:headerReference w:type="first" r:id="rId39"/>
+      <w:footerReference w:type="first" r:id="rId40"/>
       <w:footnotePr>
         <w:pos w:val="beneathText"/>
       </w:footnotePr>
@@ -11305,6 +11398,95 @@
     </w:lvl>
   </w:abstractNum>
   <w:abstractNum w:abstractNumId="29" w15:restartNumberingAfterBreak="0">
+    <w:nsid w:val="2334466E"/>
+    <w:multiLevelType w:val="hybridMultilevel"/>
+    <w:tmpl w:val="88BE77E8"/>
+    <w:lvl w:ilvl="0" w:tplc="0409000F">
+      <w:start w:val="1"/>
+      <w:numFmt w:val="decimal"/>
+      <w:lvlText w:val="%1."/>
+      <w:lvlJc w:val="left"/>
+      <w:pPr>
+        <w:ind w:left="720" w:hanging="360"/>
+      </w:pPr>
+      <w:rPr>
+        <w:rFonts w:hint="default"/>
+      </w:rPr>
+    </w:lvl>
+    <w:lvl w:ilvl="1" w:tplc="04090019" w:tentative="1">
+      <w:start w:val="1"/>
+      <w:numFmt w:val="lowerLetter"/>
+      <w:lvlText w:val="%2."/>
+      <w:lvlJc w:val="left"/>
+      <w:pPr>
+        <w:ind w:left="1440" w:hanging="360"/>
+      </w:pPr>
+    </w:lvl>
+    <w:lvl w:ilvl="2" w:tplc="0409001B" w:tentative="1">
+      <w:start w:val="1"/>
+      <w:numFmt w:val="lowerRoman"/>
+      <w:lvlText w:val="%3."/>
+      <w:lvlJc w:val="right"/>
+      <w:pPr>
+        <w:ind w:left="2160" w:hanging="180"/>
+      </w:pPr>
+    </w:lvl>
+    <w:lvl w:ilvl="3" w:tplc="0409000F" w:tentative="1">
+      <w:start w:val="1"/>
+      <w:numFmt w:val="decimal"/>
+      <w:lvlText w:val="%4."/>
+      <w:lvlJc w:val="left"/>
+      <w:pPr>
+        <w:ind w:left="2880" w:hanging="360"/>
+      </w:pPr>
+    </w:lvl>
+    <w:lvl w:ilvl="4" w:tplc="04090019" w:tentative="1">
+      <w:start w:val="1"/>
+      <w:numFmt w:val="lowerLetter"/>
+      <w:lvlText w:val="%5."/>
+      <w:lvlJc w:val="left"/>
+      <w:pPr>
+        <w:ind w:left="3600" w:hanging="360"/>
+      </w:pPr>
+    </w:lvl>
+    <w:lvl w:ilvl="5" w:tplc="0409001B" w:tentative="1">
+      <w:start w:val="1"/>
+      <w:numFmt w:val="lowerRoman"/>
+      <w:lvlText w:val="%6."/>
+      <w:lvlJc w:val="right"/>
+      <w:pPr>
+        <w:ind w:left="4320" w:hanging="180"/>
+      </w:pPr>
+    </w:lvl>
+    <w:lvl w:ilvl="6" w:tplc="0409000F" w:tentative="1">
+      <w:start w:val="1"/>
+      <w:numFmt w:val="decimal"/>
+      <w:lvlText w:val="%7."/>
+      <w:lvlJc w:val="left"/>
+      <w:pPr>
+        <w:ind w:left="5040" w:hanging="360"/>
+      </w:pPr>
+    </w:lvl>
+    <w:lvl w:ilvl="7" w:tplc="04090019" w:tentative="1">
+      <w:start w:val="1"/>
+      <w:numFmt w:val="lowerLetter"/>
+      <w:lvlText w:val="%8."/>
+      <w:lvlJc w:val="left"/>
+      <w:pPr>
+        <w:ind w:left="5760" w:hanging="360"/>
+      </w:pPr>
+    </w:lvl>
+    <w:lvl w:ilvl="8" w:tplc="0409001B" w:tentative="1">
+      <w:start w:val="1"/>
+      <w:numFmt w:val="lowerRoman"/>
+      <w:lvlText w:val="%9."/>
+      <w:lvlJc w:val="right"/>
+      <w:pPr>
+        <w:ind w:left="6480" w:hanging="180"/>
+      </w:pPr>
+    </w:lvl>
+  </w:abstractNum>
+  <w:abstractNum w:abstractNumId="30" w15:restartNumberingAfterBreak="0">
     <w:nsid w:val="2A332316"/>
     <w:multiLevelType w:val="hybridMultilevel"/>
     <w:tmpl w:val="8D50A05A"/>
@@ -11416,7 +11598,7 @@
       </w:rPr>
     </w:lvl>
   </w:abstractNum>
-  <w:abstractNum w:abstractNumId="30" w15:restartNumberingAfterBreak="0">
+  <w:abstractNum w:abstractNumId="31" w15:restartNumberingAfterBreak="0">
     <w:nsid w:val="2BF769B0"/>
     <w:multiLevelType w:val="hybridMultilevel"/>
     <w:tmpl w:val="ABA45C04"/>
@@ -11528,7 +11710,7 @@
       </w:rPr>
     </w:lvl>
   </w:abstractNum>
-  <w:abstractNum w:abstractNumId="31" w15:restartNumberingAfterBreak="0">
+  <w:abstractNum w:abstractNumId="32" w15:restartNumberingAfterBreak="0">
     <w:nsid w:val="2D5B3E5E"/>
     <w:multiLevelType w:val="multilevel"/>
     <w:tmpl w:val="AC12CE28"/>
@@ -11644,7 +11826,7 @@
       </w:pPr>
     </w:lvl>
   </w:abstractNum>
-  <w:abstractNum w:abstractNumId="32" w15:restartNumberingAfterBreak="0">
+  <w:abstractNum w:abstractNumId="33" w15:restartNumberingAfterBreak="0">
     <w:nsid w:val="3396467D"/>
     <w:multiLevelType w:val="hybridMultilevel"/>
     <w:tmpl w:val="B68CB66C"/>
@@ -11756,7 +11938,7 @@
       </w:rPr>
     </w:lvl>
   </w:abstractNum>
-  <w:abstractNum w:abstractNumId="33" w15:restartNumberingAfterBreak="0">
+  <w:abstractNum w:abstractNumId="34" w15:restartNumberingAfterBreak="0">
     <w:nsid w:val="3A2B4E87"/>
     <w:multiLevelType w:val="multilevel"/>
     <w:tmpl w:val="AC12CE28"/>
@@ -11872,7 +12054,7 @@
       </w:pPr>
     </w:lvl>
   </w:abstractNum>
-  <w:abstractNum w:abstractNumId="34" w15:restartNumberingAfterBreak="0">
+  <w:abstractNum w:abstractNumId="35" w15:restartNumberingAfterBreak="0">
     <w:nsid w:val="434F6183"/>
     <w:multiLevelType w:val="hybridMultilevel"/>
     <w:tmpl w:val="77F43510"/>
@@ -11958,7 +12140,7 @@
       </w:pPr>
     </w:lvl>
   </w:abstractNum>
-  <w:abstractNum w:abstractNumId="35" w15:restartNumberingAfterBreak="0">
+  <w:abstractNum w:abstractNumId="36" w15:restartNumberingAfterBreak="0">
     <w:nsid w:val="460D3108"/>
     <w:multiLevelType w:val="hybridMultilevel"/>
     <w:tmpl w:val="FCB655CC"/>
@@ -12070,7 +12252,7 @@
       </w:rPr>
     </w:lvl>
   </w:abstractNum>
-  <w:abstractNum w:abstractNumId="36" w15:restartNumberingAfterBreak="0">
+  <w:abstractNum w:abstractNumId="37" w15:restartNumberingAfterBreak="0">
     <w:nsid w:val="48A10028"/>
     <w:multiLevelType w:val="hybridMultilevel"/>
     <w:tmpl w:val="58A2CCCA"/>
@@ -12159,7 +12341,7 @@
       </w:pPr>
     </w:lvl>
   </w:abstractNum>
-  <w:abstractNum w:abstractNumId="37" w15:restartNumberingAfterBreak="0">
+  <w:abstractNum w:abstractNumId="38" w15:restartNumberingAfterBreak="0">
     <w:nsid w:val="4EAF51D8"/>
     <w:multiLevelType w:val="hybridMultilevel"/>
     <w:tmpl w:val="58A2CCCA"/>
@@ -12248,7 +12430,7 @@
       </w:pPr>
     </w:lvl>
   </w:abstractNum>
-  <w:abstractNum w:abstractNumId="38" w15:restartNumberingAfterBreak="0">
+  <w:abstractNum w:abstractNumId="39" w15:restartNumberingAfterBreak="0">
     <w:nsid w:val="58B72105"/>
     <w:multiLevelType w:val="multilevel"/>
     <w:tmpl w:val="D960FB60"/>
@@ -12397,7 +12579,7 @@
       </w:rPr>
     </w:lvl>
   </w:abstractNum>
-  <w:abstractNum w:abstractNumId="39" w15:restartNumberingAfterBreak="0">
+  <w:abstractNum w:abstractNumId="40" w15:restartNumberingAfterBreak="0">
     <w:nsid w:val="5AB17ACC"/>
     <w:multiLevelType w:val="hybridMultilevel"/>
     <w:tmpl w:val="F836CC36"/>
@@ -12509,7 +12691,7 @@
       </w:rPr>
     </w:lvl>
   </w:abstractNum>
-  <w:abstractNum w:abstractNumId="40" w15:restartNumberingAfterBreak="0">
+  <w:abstractNum w:abstractNumId="41" w15:restartNumberingAfterBreak="0">
     <w:nsid w:val="67C1146D"/>
     <w:multiLevelType w:val="hybridMultilevel"/>
     <w:tmpl w:val="7DA8282E"/>
@@ -12649,7 +12831,7 @@
       </w:rPr>
     </w:lvl>
   </w:abstractNum>
-  <w:abstractNum w:abstractNumId="41" w15:restartNumberingAfterBreak="0">
+  <w:abstractNum w:abstractNumId="42" w15:restartNumberingAfterBreak="0">
     <w:nsid w:val="6E6566D4"/>
     <w:multiLevelType w:val="hybridMultilevel"/>
     <w:tmpl w:val="DC94D102"/>
@@ -12738,7 +12920,7 @@
       </w:pPr>
     </w:lvl>
   </w:abstractNum>
-  <w:abstractNum w:abstractNumId="42" w15:restartNumberingAfterBreak="0">
+  <w:abstractNum w:abstractNumId="43" w15:restartNumberingAfterBreak="0">
     <w:nsid w:val="72143C11"/>
     <w:multiLevelType w:val="hybridMultilevel"/>
     <w:tmpl w:val="3C1C4C34"/>
@@ -12850,7 +13032,7 @@
       </w:rPr>
     </w:lvl>
   </w:abstractNum>
-  <w:abstractNum w:abstractNumId="43" w15:restartNumberingAfterBreak="0">
+  <w:abstractNum w:abstractNumId="44" w15:restartNumberingAfterBreak="0">
     <w:nsid w:val="7745669D"/>
     <w:multiLevelType w:val="hybridMultilevel"/>
     <w:tmpl w:val="7C84415A"/>
@@ -12939,7 +13121,7 @@
       </w:pPr>
     </w:lvl>
   </w:abstractNum>
-  <w:abstractNum w:abstractNumId="44" w15:restartNumberingAfterBreak="0">
+  <w:abstractNum w:abstractNumId="45" w15:restartNumberingAfterBreak="0">
     <w:nsid w:val="79405515"/>
     <w:multiLevelType w:val="hybridMultilevel"/>
     <w:tmpl w:val="B588D586"/>
@@ -13055,7 +13237,7 @@
       </w:pPr>
     </w:lvl>
   </w:abstractNum>
-  <w:abstractNum w:abstractNumId="45" w15:restartNumberingAfterBreak="0">
+  <w:abstractNum w:abstractNumId="46" w15:restartNumberingAfterBreak="0">
     <w:nsid w:val="795348F1"/>
     <w:multiLevelType w:val="multilevel"/>
     <w:tmpl w:val="00000011"/>
@@ -13226,10 +13408,10 @@
     <w:abstractNumId w:val="24"/>
   </w:num>
   <w:num w:numId="20">
-    <w:abstractNumId w:val="45"/>
+    <w:abstractNumId w:val="46"/>
   </w:num>
   <w:num w:numId="21">
-    <w:abstractNumId w:val="44"/>
+    <w:abstractNumId w:val="45"/>
   </w:num>
   <w:num w:numId="22">
     <w:abstractNumId w:val="23"/>
@@ -13241,16 +13423,16 @@
     <w:abstractNumId w:val="25"/>
   </w:num>
   <w:num w:numId="25">
-    <w:abstractNumId w:val="31"/>
+    <w:abstractNumId w:val="32"/>
   </w:num>
   <w:num w:numId="26">
     <w:abstractNumId w:val="26"/>
   </w:num>
   <w:num w:numId="27">
-    <w:abstractNumId w:val="40"/>
+    <w:abstractNumId w:val="41"/>
   </w:num>
   <w:num w:numId="28">
-    <w:abstractNumId w:val="33"/>
+    <w:abstractNumId w:val="34"/>
   </w:num>
   <w:num w:numId="29">
     <w:abstractNumId w:val="21"/>
@@ -13259,52 +13441,55 @@
     <w:abstractNumId w:val="19"/>
   </w:num>
   <w:num w:numId="31">
-    <w:abstractNumId w:val="38"/>
+    <w:abstractNumId w:val="39"/>
   </w:num>
   <w:num w:numId="32">
-    <w:abstractNumId w:val="29"/>
+    <w:abstractNumId w:val="30"/>
   </w:num>
   <w:num w:numId="33">
-    <w:abstractNumId w:val="34"/>
+    <w:abstractNumId w:val="35"/>
   </w:num>
   <w:num w:numId="34">
     <w:abstractNumId w:val="28"/>
   </w:num>
   <w:num w:numId="35">
+    <w:abstractNumId w:val="38"/>
+  </w:num>
+  <w:num w:numId="36">
     <w:abstractNumId w:val="37"/>
   </w:num>
-  <w:num w:numId="36">
-    <w:abstractNumId w:val="36"/>
-  </w:num>
   <w:num w:numId="37">
-    <w:abstractNumId w:val="41"/>
+    <w:abstractNumId w:val="42"/>
   </w:num>
   <w:num w:numId="38">
     <w:abstractNumId w:val="27"/>
   </w:num>
   <w:num w:numId="39">
-    <w:abstractNumId w:val="43"/>
+    <w:abstractNumId w:val="44"/>
   </w:num>
   <w:num w:numId="40">
     <w:abstractNumId w:val="18"/>
   </w:num>
   <w:num w:numId="41">
-    <w:abstractNumId w:val="42"/>
+    <w:abstractNumId w:val="43"/>
   </w:num>
   <w:num w:numId="42">
-    <w:abstractNumId w:val="35"/>
+    <w:abstractNumId w:val="36"/>
   </w:num>
   <w:num w:numId="43">
     <w:abstractNumId w:val="22"/>
   </w:num>
   <w:num w:numId="44">
-    <w:abstractNumId w:val="32"/>
+    <w:abstractNumId w:val="33"/>
   </w:num>
   <w:num w:numId="45">
-    <w:abstractNumId w:val="30"/>
+    <w:abstractNumId w:val="31"/>
   </w:num>
   <w:num w:numId="46">
-    <w:abstractNumId w:val="39"/>
+    <w:abstractNumId w:val="40"/>
+  </w:num>
+  <w:num w:numId="47">
+    <w:abstractNumId w:val="29"/>
   </w:num>
 </w:numbering>
 </file>
@@ -15121,6 +15306,12 @@
 </file>
 
 <file path=customXml/item1.xml><?xml version="1.0" encoding="utf-8"?>
+<p:properties xmlns:p="http://schemas.microsoft.com/office/2006/metadata/properties" xmlns:xsi="http://www.w3.org/2001/XMLSchema-instance" xmlns:pc="http://schemas.microsoft.com/office/infopath/2007/PartnerControls">
+  <documentManagement/>
+</p:properties>
+</file>
+
+<file path=customXml/item2.xml><?xml version="1.0" encoding="utf-8"?>
 <?mso-contentType ?>
 <FormTemplates xmlns="http://schemas.microsoft.com/sharepoint/v3/contenttype/forms">
   <Display>DocumentLibraryForm</Display>
@@ -15129,17 +15320,7 @@
 </FormTemplates>
 </file>
 
-<file path=customXml/item2.xml><?xml version="1.0" encoding="utf-8"?>
-<p:properties xmlns:p="http://schemas.microsoft.com/office/2006/metadata/properties" xmlns:xsi="http://www.w3.org/2001/XMLSchema-instance" xmlns:pc="http://schemas.microsoft.com/office/infopath/2007/PartnerControls">
-  <documentManagement/>
-</p:properties>
-</file>
-
 <file path=customXml/item3.xml><?xml version="1.0" encoding="utf-8"?>
-<b:Sources xmlns:b="http://schemas.openxmlformats.org/officeDocument/2006/bibliography" xmlns="http://schemas.openxmlformats.org/officeDocument/2006/bibliography" SelectedStyle="\APA.XSL" StyleName="APA"/>
-</file>
-
-<file path=customXml/item4.xml><?xml version="1.0" encoding="utf-8"?>
 <ct:contentTypeSchema xmlns:ct="http://schemas.microsoft.com/office/2006/metadata/contentType" xmlns:ma="http://schemas.microsoft.com/office/2006/metadata/properties/metaAttributes" ct:_="" ma:_="" ma:contentTypeName="Document" ma:contentTypeID="0x0101006E1CE1E8EA63AA4999BA5B02EFAC962B" ma:contentTypeVersion="2" ma:contentTypeDescription="Create a new document." ma:contentTypeScope="" ma:versionID="e846130d4a1536bd21985d054a554cda">
   <xsd:schema xmlns:xsd="http://www.w3.org/2001/XMLSchema" xmlns:xs="http://www.w3.org/2001/XMLSchema" xmlns:p="http://schemas.microsoft.com/office/2006/metadata/properties" xmlns:ns2="c809249f-bf47-45af-bfdc-f4cb413905df" targetNamespace="http://schemas.microsoft.com/office/2006/metadata/properties" ma:root="true" ma:fieldsID="cc85685b413d027a20082bdf7d355bef" ns2:_="">
     <xsd:import namespace="c809249f-bf47-45af-bfdc-f4cb413905df"/>
@@ -15271,15 +15452,11 @@
 </ct:contentTypeSchema>
 </file>
 
-<file path=customXml/itemProps1.xml><?xml version="1.0" encoding="utf-8"?>
-<ds:datastoreItem xmlns:ds="http://schemas.openxmlformats.org/officeDocument/2006/customXml" ds:itemID="{BB557C81-EA69-47BE-A07D-CA4CC19B63EC}">
-  <ds:schemaRefs>
-    <ds:schemaRef ds:uri="http://schemas.microsoft.com/sharepoint/v3/contenttype/forms"/>
-  </ds:schemaRefs>
-</ds:datastoreItem>
+<file path=customXml/item4.xml><?xml version="1.0" encoding="utf-8"?>
+<b:Sources xmlns:b="http://schemas.openxmlformats.org/officeDocument/2006/bibliography" xmlns="http://schemas.openxmlformats.org/officeDocument/2006/bibliography" SelectedStyle="\APA.XSL" StyleName="APA"/>
 </file>
 
-<file path=customXml/itemProps2.xml><?xml version="1.0" encoding="utf-8"?>
+<file path=customXml/itemProps1.xml><?xml version="1.0" encoding="utf-8"?>
 <ds:datastoreItem xmlns:ds="http://schemas.openxmlformats.org/officeDocument/2006/customXml" ds:itemID="{3C5C9790-35BD-4F6F-A52E-82092D0F9073}">
   <ds:schemaRefs>
     <ds:schemaRef ds:uri="http://schemas.microsoft.com/office/2006/metadata/properties"/>
@@ -15288,15 +15465,15 @@
 </ds:datastoreItem>
 </file>
 
-<file path=customXml/itemProps3.xml><?xml version="1.0" encoding="utf-8"?>
-<ds:datastoreItem xmlns:ds="http://schemas.openxmlformats.org/officeDocument/2006/customXml" ds:itemID="{765FEC69-B417-4A3A-B8F2-01425C708AC9}">
+<file path=customXml/itemProps2.xml><?xml version="1.0" encoding="utf-8"?>
+<ds:datastoreItem xmlns:ds="http://schemas.openxmlformats.org/officeDocument/2006/customXml" ds:itemID="{BB557C81-EA69-47BE-A07D-CA4CC19B63EC}">
   <ds:schemaRefs>
-    <ds:schemaRef ds:uri="http://schemas.openxmlformats.org/officeDocument/2006/bibliography"/>
+    <ds:schemaRef ds:uri="http://schemas.microsoft.com/sharepoint/v3/contenttype/forms"/>
   </ds:schemaRefs>
 </ds:datastoreItem>
 </file>
 
-<file path=customXml/itemProps4.xml><?xml version="1.0" encoding="utf-8"?>
+<file path=customXml/itemProps3.xml><?xml version="1.0" encoding="utf-8"?>
 <ds:datastoreItem xmlns:ds="http://schemas.openxmlformats.org/officeDocument/2006/customXml" ds:itemID="{95B1032C-33BD-463D-81F2-E49856AAA672}">
   <ds:schemaRefs>
     <ds:schemaRef ds:uri="http://schemas.microsoft.com/office/2006/metadata/contentType"/>
@@ -15312,4 +15489,12 @@
     <ds:schemaRef ds:uri="http://schemas.microsoft.com/internal/obd"/>
   </ds:schemaRefs>
 </ds:datastoreItem>
+</file>
+
+<file path=customXml/itemProps4.xml><?xml version="1.0" encoding="utf-8"?>
+<ds:datastoreItem xmlns:ds="http://schemas.openxmlformats.org/officeDocument/2006/customXml" ds:itemID="{765FEC69-B417-4A3A-B8F2-01425C708AC9}">
+  <ds:schemaRefs>
+    <ds:schemaRef ds:uri="http://schemas.openxmlformats.org/officeDocument/2006/bibliography"/>
+  </ds:schemaRefs>
+</ds:datastoreItem>
 </file>
</xml_diff>

<commit_message>
Update: Thêm thống kê sau dự án
</commit_message>
<xml_diff>
--- a/docs/MyProjectMgnt.docx
+++ b/docs/MyProjectMgnt.docx
@@ -189,7 +189,7 @@
                                     </pic:cNvPicPr>
                                   </pic:nvPicPr>
                                   <pic:blipFill>
-                                    <a:blip r:embed="rId11">
+                                    <a:blip r:embed="rId12">
                                       <a:extLst>
                                         <a:ext uri="{28A0092B-C50C-407E-A947-70E740481C1C}">
                                           <a14:useLocalDpi xmlns:a14="http://schemas.microsoft.com/office/drawing/2010/main" val="0"/>
@@ -448,7 +448,7 @@
       <w:r>
         <w:t xml:space="preserve"> </w:t>
       </w:r>
-      <w:hyperlink r:id="rId12" w:history="1">
+      <w:hyperlink r:id="rId13" w:history="1">
         <w:r>
           <w:rPr>
             <w:rStyle w:val="Hyperlink"/>
@@ -3894,7 +3894,15 @@
               <w:cnfStyle w:val="000000000000" w:firstRow="0" w:lastRow="0" w:firstColumn="0" w:lastColumn="0" w:oddVBand="0" w:evenVBand="0" w:oddHBand="0" w:evenHBand="0" w:firstRowFirstColumn="0" w:firstRowLastColumn="0" w:lastRowFirstColumn="0" w:lastRowLastColumn="0"/>
             </w:pPr>
             <w:r>
-              <w:t xml:space="preserve">- Khắc phục lỗi Crash To Desktop (CTD) ngẫu nhiên </w:t>
+              <w:t xml:space="preserve">- Khắc phục lỗi Crash </w:t>
+            </w:r>
+            <w:proofErr w:type="gramStart"/>
+            <w:r>
+              <w:t>To</w:t>
+            </w:r>
+            <w:proofErr w:type="gramEnd"/>
+            <w:r>
+              <w:t xml:space="preserve"> Desktop (CTD) ngẫu nhiên </w:t>
             </w:r>
             <w:r>
               <w:t>khi qua được 1 màn chơi</w:t>
@@ -4443,9 +4451,9 @@
       <w:pPr>
         <w:pStyle w:val="TOC3"/>
         <w:sectPr>
-          <w:headerReference w:type="default" r:id="rId13"/>
-          <w:footerReference w:type="default" r:id="rId14"/>
-          <w:footerReference w:type="first" r:id="rId15"/>
+          <w:headerReference w:type="default" r:id="rId14"/>
+          <w:footerReference w:type="default" r:id="rId15"/>
+          <w:footerReference w:type="first" r:id="rId16"/>
           <w:footnotePr>
             <w:pos w:val="beneathText"/>
           </w:footnotePr>
@@ -4607,7 +4615,7 @@
       </w:r>
     </w:p>
     <w:p>
-      <w:hyperlink r:id="rId16" w:history="1">
+      <w:hyperlink r:id="rId17" w:history="1">
         <w:r>
           <w:rPr>
             <w:rStyle w:val="Hyperlink"/>
@@ -4808,7 +4816,7 @@
             <w:tcW w:w="2193" w:type="dxa"/>
           </w:tcPr>
           <w:p>
-            <w:hyperlink r:id="rId17" w:history="1">
+            <w:hyperlink r:id="rId18" w:history="1">
               <w:r>
                 <w:rPr>
                   <w:rStyle w:val="Hyperlink"/>
@@ -4858,7 +4866,7 @@
             <w:tcW w:w="2193" w:type="dxa"/>
           </w:tcPr>
           <w:p>
-            <w:hyperlink r:id="rId18" w:history="1">
+            <w:hyperlink r:id="rId19" w:history="1">
               <w:r>
                 <w:rPr>
                   <w:rStyle w:val="Hyperlink"/>
@@ -4914,7 +4922,7 @@
             <w:tcW w:w="2193" w:type="dxa"/>
           </w:tcPr>
           <w:p>
-            <w:hyperlink r:id="rId19" w:history="1">
+            <w:hyperlink r:id="rId20" w:history="1">
               <w:r>
                 <w:rPr>
                   <w:rStyle w:val="Hyperlink"/>
@@ -4961,7 +4969,7 @@
             <w:tcW w:w="2193" w:type="dxa"/>
           </w:tcPr>
           <w:p>
-            <w:hyperlink r:id="rId20" w:history="1">
+            <w:hyperlink r:id="rId21" w:history="1">
               <w:r>
                 <w:rPr>
                   <w:rStyle w:val="Hyperlink"/>
@@ -5725,7 +5733,7 @@
                     <pic:cNvPicPr/>
                   </pic:nvPicPr>
                   <pic:blipFill>
-                    <a:blip r:embed="rId21"/>
+                    <a:blip r:embed="rId22"/>
                     <a:stretch>
                       <a:fillRect/>
                     </a:stretch>
@@ -7103,6 +7111,13 @@
         </w:rPr>
         <w:t>thiếu kiến thức</w:t>
       </w:r>
+      <w:r>
+        <w:rPr>
+          <w:i/>
+          <w:iCs/>
+        </w:rPr>
+        <w:t>/ Trách nhiệm</w:t>
+      </w:r>
     </w:p>
     <w:p>
       <w:pPr>
@@ -7128,14 +7143,28 @@
           <w:i/>
           <w:iCs/>
         </w:rPr>
-        <w:t xml:space="preserve"> Bị các yếu </w:t>
+        <w:t xml:space="preserve"> </w:t>
       </w:r>
       <w:r>
         <w:rPr>
           <w:i/>
           <w:iCs/>
         </w:rPr>
-        <w:t>tố ngoại cảnh làm ảnh hưởng đến tâm lý nhân viên.</w:t>
+        <w:t xml:space="preserve">Nhân viên </w:t>
+      </w:r>
+      <w:r>
+        <w:rPr>
+          <w:i/>
+          <w:iCs/>
+        </w:rPr>
+        <w:t>quên không pull/push khi làm việc trên Github</w:t>
+      </w:r>
+      <w:r>
+        <w:rPr>
+          <w:i/>
+          <w:iCs/>
+        </w:rPr>
+        <w:t>.</w:t>
       </w:r>
     </w:p>
     <w:p>
@@ -7382,7 +7411,7 @@
           <w:color w:val="FF0000"/>
           <w:shd w:val="clear" w:color="auto" w:fill="FFFFFF"/>
         </w:rPr>
-        <w:t>209</w:t>
+        <w:t>65</w:t>
       </w:r>
       <w:r>
         <w:rPr>
@@ -7472,7 +7501,37 @@
         <w:rPr>
           <w:iCs/>
         </w:rPr>
-        <w:t>) : 50000000 VNĐ/tháng</w:t>
+        <w:t xml:space="preserve">) : </w:t>
+      </w:r>
+      <w:r>
+        <w:rPr>
+          <w:iCs/>
+        </w:rPr>
+        <w:t>15</w:t>
+      </w:r>
+      <w:r>
+        <w:rPr>
+          <w:iCs/>
+        </w:rPr>
+        <w:t>.</w:t>
+      </w:r>
+      <w:r>
+        <w:rPr>
+          <w:iCs/>
+        </w:rPr>
+        <w:t>000</w:t>
+      </w:r>
+      <w:r>
+        <w:rPr>
+          <w:iCs/>
+        </w:rPr>
+        <w:t>.</w:t>
+      </w:r>
+      <w:r>
+        <w:rPr>
+          <w:iCs/>
+        </w:rPr>
+        <w:t>000 VNĐ/tháng</w:t>
       </w:r>
       <w:r>
         <w:rPr>
@@ -7515,7 +7574,19 @@
         <w:rPr>
           <w:iCs/>
         </w:rPr>
-        <w:t>54</w:t>
+        <w:t>1</w:t>
+      </w:r>
+      <w:r>
+        <w:rPr>
+          <w:iCs/>
+        </w:rPr>
+        <w:t>7</w:t>
+      </w:r>
+      <w:r>
+        <w:rPr>
+          <w:iCs/>
+        </w:rPr>
+        <w:t>.</w:t>
       </w:r>
       <w:r>
         <w:rPr>
@@ -7533,7 +7604,19 @@
         <w:rPr>
           <w:iCs/>
         </w:rPr>
-        <w:t>0000 VNĐ/tháng</w:t>
+        <w:t>0</w:t>
+      </w:r>
+      <w:r>
+        <w:rPr>
+          <w:iCs/>
+        </w:rPr>
+        <w:t>.</w:t>
+      </w:r>
+      <w:r>
+        <w:rPr>
+          <w:iCs/>
+        </w:rPr>
+        <w:t>000 VNĐ/tháng</w:t>
       </w:r>
       <w:r>
         <w:rPr>
@@ -7568,7 +7651,13 @@
         <w:rPr>
           <w:iCs/>
         </w:rPr>
-        <w:t xml:space="preserve"> </w:t>
+        <w:t xml:space="preserve"> Theo chức năng</w:t>
+      </w:r>
+      <w:r>
+        <w:rPr>
+          <w:iCs/>
+        </w:rPr>
+        <w:t xml:space="preserve">: </w:t>
       </w:r>
       <w:r>
         <w:rPr>
@@ -7577,7 +7666,7 @@
           <w:iCs/>
           <w:color w:val="FF0000"/>
         </w:rPr>
-        <w:t>(Cần nói số lượng Unit test và test case ở đây</w:t>
+        <w:t>43</w:t>
       </w:r>
       <w:r>
         <w:rPr>
@@ -7586,7 +7675,7 @@
           <w:iCs/>
           <w:color w:val="FF0000"/>
         </w:rPr>
-        <w:t>, gạch đầu dòng ra</w:t>
+        <w:t xml:space="preserve">.000.000 </w:t>
       </w:r>
       <w:r>
         <w:rPr>
@@ -7595,25 +7684,7 @@
           <w:iCs/>
           <w:color w:val="FF0000"/>
         </w:rPr>
-        <w:t xml:space="preserve">) </w:t>
-      </w:r>
-      <w:r>
-        <w:rPr>
-          <w:iCs/>
-        </w:rPr>
-        <w:t>Theo chức năng</w:t>
-      </w:r>
-      <w:r>
-        <w:rPr>
-          <w:iCs/>
-        </w:rPr>
-        <w:t xml:space="preserve">: </w:t>
-      </w:r>
-      <w:r>
-        <w:rPr>
-          <w:iCs/>
-        </w:rPr>
-        <w:t>43,2 triệu VNĐ</w:t>
+        <w:t>VNĐ</w:t>
       </w:r>
     </w:p>
     <w:p>
@@ -7654,101 +7725,32 @@
         </w:rPr>
         <w:t xml:space="preserve"> </w:t>
       </w:r>
-    </w:p>
-    <w:p>
-      <w:pPr>
-        <w:rPr>
-          <w:i/>
-        </w:rPr>
-      </w:pPr>
-      <w:r>
-        <w:rPr>
-          <w:i/>
-        </w:rPr>
-        <w:t>+ Chi phí văn phòng: 6.000.000 đ /tháng</w:t>
-      </w:r>
-    </w:p>
-    <w:p>
-      <w:pPr>
-        <w:rPr>
-          <w:i/>
-        </w:rPr>
-      </w:pPr>
-      <w:r>
-        <w:rPr>
-          <w:i/>
-        </w:rPr>
-        <w:t>+ Chi phí đi lại:</w:t>
-      </w:r>
-    </w:p>
-    <w:p>
-      <w:pPr>
-        <w:rPr>
-          <w:i/>
-        </w:rPr>
-      </w:pPr>
-      <w:r>
-        <w:rPr>
-          <w:i/>
-        </w:rPr>
-        <w:t>+ Chi phí vận chuyển:</w:t>
-      </w:r>
-    </w:p>
-    <w:p>
-      <w:pPr>
-        <w:rPr>
-          <w:i/>
-        </w:rPr>
-      </w:pPr>
-      <w:r>
-        <w:rPr>
-          <w:i/>
-        </w:rPr>
-        <w:t>+ Chi phí máy tính cá nhân: 250.000.000 / 5 năm</w:t>
-      </w:r>
-    </w:p>
-    <w:p>
-      <w:pPr>
-        <w:rPr>
-          <w:i/>
-        </w:rPr>
-      </w:pPr>
-      <w:r>
-        <w:rPr>
-          <w:i/>
-        </w:rPr>
-        <w:t>+ Chi phí đăng ký doanh nghiệp: 6.200.000 đ</w:t>
-      </w:r>
-    </w:p>
-    <w:p>
-      <w:pPr>
-        <w:rPr>
-          <w:iCs/>
-        </w:rPr>
-      </w:pPr>
       <w:r>
         <w:rPr>
           <w:b/>
           <w:bCs/>
           <w:iCs/>
-        </w:rPr>
-        <w:t>Chi phí kính doanh, quảng cáo, tiếp thị</w:t>
+          <w:color w:val="FF0000"/>
+        </w:rPr>
+        <w:t>1</w:t>
       </w:r>
       <w:r>
         <w:rPr>
           <w:b/>
           <w:bCs/>
           <w:iCs/>
-        </w:rPr>
-        <w:t>:</w:t>
+          <w:color w:val="FF0000"/>
+        </w:rPr>
+        <w:t>1</w:t>
       </w:r>
       <w:r>
         <w:rPr>
           <w:b/>
           <w:bCs/>
           <w:iCs/>
-        </w:rPr>
-        <w:t xml:space="preserve"> </w:t>
+          <w:color w:val="FF0000"/>
+        </w:rPr>
+        <w:t>3</w:t>
       </w:r>
       <w:r>
         <w:rPr>
@@ -7757,7 +7759,7 @@
           <w:iCs/>
           <w:color w:val="FF0000"/>
         </w:rPr>
-        <w:t>32</w:t>
+        <w:t>.</w:t>
       </w:r>
       <w:r>
         <w:rPr>
@@ -7766,46 +7768,22 @@
           <w:iCs/>
           <w:color w:val="FF0000"/>
         </w:rPr>
-        <w:t>.000.000 VNĐ</w:t>
-      </w:r>
-    </w:p>
-    <w:p>
-      <w:pPr>
-        <w:rPr>
-          <w:iCs/>
-        </w:rPr>
-      </w:pPr>
-      <w:r>
-        <w:rPr>
-          <w:iCs/>
-        </w:rPr>
-        <w:t xml:space="preserve">- </w:t>
-      </w:r>
-      <w:r>
-        <w:rPr>
-          <w:iCs/>
-        </w:rPr>
-        <w:t>Quảng cáo trên nền tảng Facebook: 10.000.000 VNĐ</w:t>
-      </w:r>
-      <w:r>
-        <w:rPr>
-          <w:iCs/>
-        </w:rPr>
-        <w:t>/tháng</w:t>
-      </w:r>
-      <w:r>
-        <w:rPr>
-          <w:iCs/>
-        </w:rPr>
-        <w:t xml:space="preserve"> x 2 tháng</w:t>
-      </w:r>
-    </w:p>
-    <w:p>
-      <w:pPr>
+        <w:t>0</w:t>
+      </w:r>
+      <w:r>
         <w:rPr>
           <w:b/>
           <w:bCs/>
           <w:iCs/>
+          <w:color w:val="FF0000"/>
+        </w:rPr>
+        <w:t>00.000 VNĐ</w:t>
+      </w:r>
+    </w:p>
+    <w:p>
+      <w:pPr>
+        <w:rPr>
+          <w:iCs/>
         </w:rPr>
       </w:pPr>
       <w:r>
@@ -7818,36 +7796,364 @@
         <w:rPr>
           <w:iCs/>
         </w:rPr>
-        <w:t>Quảng cáo bằng công cụ GoogleAd</w:t>
-      </w:r>
-      <w:r>
-        <w:rPr>
-          <w:iCs/>
-        </w:rPr>
-        <w:t>s: 6.000.000 VNĐ/ tháng</w:t>
-      </w:r>
-      <w:r>
-        <w:rPr>
-          <w:iCs/>
-        </w:rPr>
-        <w:t xml:space="preserve"> x 2 tháng</w:t>
-      </w:r>
-    </w:p>
-    <w:p>
-      <w:pPr>
+        <w:t xml:space="preserve">Chi phí văn phòng: 6.000.000 </w:t>
+      </w:r>
+      <w:r>
+        <w:rPr>
+          <w:iCs/>
+        </w:rPr>
+        <w:t>VNĐ</w:t>
+      </w:r>
+      <w:r>
+        <w:rPr>
+          <w:iCs/>
+        </w:rPr>
+        <w:t xml:space="preserve"> /tháng</w:t>
+      </w:r>
+      <w:r>
+        <w:rPr>
+          <w:iCs/>
+        </w:rPr>
+        <w:t xml:space="preserve"> x 2 tháng </w:t>
+      </w:r>
+    </w:p>
+    <w:p>
+      <w:pPr>
+        <w:rPr>
+          <w:iCs/>
+        </w:rPr>
+      </w:pPr>
+      <w:r>
+        <w:rPr>
+          <w:iCs/>
+        </w:rPr>
+        <w:t xml:space="preserve">- </w:t>
+      </w:r>
+      <w:r>
+        <w:rPr>
+          <w:iCs/>
+        </w:rPr>
+        <w:t>Chi phí đi lại:</w:t>
+      </w:r>
+      <w:r>
+        <w:rPr>
+          <w:iCs/>
+        </w:rPr>
+        <w:t xml:space="preserve"> 100.000 VNĐ / tháng / người x 2 tháng x 5 người</w:t>
+      </w:r>
+    </w:p>
+    <w:p>
+      <w:pPr>
+        <w:rPr>
+          <w:iCs/>
+        </w:rPr>
+      </w:pPr>
+      <w:r>
+        <w:rPr>
+          <w:iCs/>
+        </w:rPr>
+        <w:t>- Chi phí quản lý</w:t>
+      </w:r>
+      <w:r>
+        <w:rPr>
+          <w:iCs/>
+        </w:rPr>
+        <w:t xml:space="preserve">: </w:t>
+      </w:r>
+      <w:r>
+        <w:rPr>
+          <w:iCs/>
+        </w:rPr>
+        <w:t>2</w:t>
+      </w:r>
+      <w:r>
+        <w:rPr>
+          <w:iCs/>
+        </w:rPr>
+        <w:t>5</w:t>
+      </w:r>
+      <w:r>
+        <w:rPr>
+          <w:iCs/>
+        </w:rPr>
+        <w:t>.000.000</w:t>
+      </w:r>
+      <w:r>
+        <w:rPr>
+          <w:iCs/>
+        </w:rPr>
+        <w:t xml:space="preserve"> VNĐ/</w:t>
+      </w:r>
+      <w:r>
+        <w:rPr>
+          <w:iCs/>
+        </w:rPr>
+        <w:t>tháng x 2 tháng</w:t>
+      </w:r>
+    </w:p>
+    <w:p>
+      <w:pPr>
+        <w:rPr>
+          <w:iCs/>
+        </w:rPr>
+      </w:pPr>
+      <w:r>
+        <w:rPr>
+          <w:iCs/>
+        </w:rPr>
+        <w:t xml:space="preserve">- Lương phiên dịch: </w:t>
+      </w:r>
+      <w:r>
+        <w:rPr>
+          <w:iCs/>
+        </w:rPr>
+        <w:t>15.000.000 VNĐ/tháng x 2 tháng</w:t>
+      </w:r>
+    </w:p>
+    <w:p>
+      <w:pPr>
+        <w:rPr>
+          <w:iCs/>
+        </w:rPr>
+      </w:pPr>
+      <w:r>
+        <w:rPr>
+          <w:iCs/>
+        </w:rPr>
+        <w:t xml:space="preserve">- Lương kế toán: </w:t>
+      </w:r>
+      <w:r>
+        <w:rPr>
+          <w:iCs/>
+        </w:rPr>
+        <w:t>1</w:t>
+      </w:r>
+      <w:r>
+        <w:rPr>
+          <w:iCs/>
+        </w:rPr>
+        <w:t>0</w:t>
+      </w:r>
+      <w:r>
+        <w:rPr>
+          <w:iCs/>
+        </w:rPr>
+        <w:t>.000.000</w:t>
+      </w:r>
+      <w:r>
+        <w:rPr>
+          <w:iCs/>
+        </w:rPr>
+        <w:t xml:space="preserve"> VNĐ/tháng x 2 tháng</w:t>
+      </w:r>
+    </w:p>
+    <w:p>
+      <w:pPr>
+        <w:rPr>
+          <w:iCs/>
+        </w:rPr>
+      </w:pPr>
+      <w:r>
         <w:rPr>
           <w:b/>
           <w:bCs/>
           <w:iCs/>
         </w:rPr>
-      </w:pPr>
+        <w:t>Chi phí kính doanh, quảng cáo, tiếp thị</w:t>
+      </w:r>
       <w:r>
         <w:rPr>
           <w:b/>
           <w:bCs/>
           <w:iCs/>
         </w:rPr>
+        <w:t>:</w:t>
+      </w:r>
+      <w:r>
+        <w:rPr>
+          <w:b/>
+          <w:bCs/>
+          <w:iCs/>
+        </w:rPr>
+        <w:t xml:space="preserve"> </w:t>
+      </w:r>
+      <w:r>
+        <w:rPr>
+          <w:b/>
+          <w:bCs/>
+          <w:iCs/>
+          <w:color w:val="FF0000"/>
+        </w:rPr>
+        <w:t>32</w:t>
+      </w:r>
+      <w:r>
+        <w:rPr>
+          <w:b/>
+          <w:bCs/>
+          <w:iCs/>
+          <w:color w:val="FF0000"/>
+        </w:rPr>
+        <w:t>.000.000 VNĐ</w:t>
+      </w:r>
+    </w:p>
+    <w:p>
+      <w:pPr>
+        <w:rPr>
+          <w:iCs/>
+        </w:rPr>
+      </w:pPr>
+      <w:r>
+        <w:rPr>
+          <w:iCs/>
+        </w:rPr>
+        <w:t xml:space="preserve">- </w:t>
+      </w:r>
+      <w:r>
+        <w:rPr>
+          <w:iCs/>
+        </w:rPr>
+        <w:t>Quảng cáo trên nền tảng Facebook: 10.000.000 VNĐ</w:t>
+      </w:r>
+      <w:r>
+        <w:rPr>
+          <w:iCs/>
+        </w:rPr>
+        <w:t>/tháng</w:t>
+      </w:r>
+      <w:r>
+        <w:rPr>
+          <w:iCs/>
+        </w:rPr>
+        <w:t xml:space="preserve"> x 2 tháng</w:t>
+      </w:r>
+    </w:p>
+    <w:p>
+      <w:pPr>
+        <w:rPr>
+          <w:b/>
+          <w:bCs/>
+          <w:iCs/>
+        </w:rPr>
+      </w:pPr>
+      <w:r>
+        <w:rPr>
+          <w:iCs/>
+        </w:rPr>
+        <w:t xml:space="preserve">- </w:t>
+      </w:r>
+      <w:r>
+        <w:rPr>
+          <w:iCs/>
+        </w:rPr>
+        <w:t>Quảng cáo bằng công cụ GoogleAd</w:t>
+      </w:r>
+      <w:r>
+        <w:rPr>
+          <w:iCs/>
+        </w:rPr>
+        <w:t>s: 6.000.000 VNĐ/ tháng</w:t>
+      </w:r>
+      <w:r>
+        <w:rPr>
+          <w:iCs/>
+        </w:rPr>
+        <w:t xml:space="preserve"> x 2 tháng</w:t>
+      </w:r>
+    </w:p>
+    <w:p>
+      <w:pPr>
+        <w:rPr>
+          <w:b/>
+          <w:bCs/>
+          <w:iCs/>
+        </w:rPr>
+      </w:pPr>
+    </w:p>
+    <w:p>
+      <w:pPr>
+        <w:rPr>
+          <w:b/>
+          <w:bCs/>
+          <w:iCs/>
+        </w:rPr>
+      </w:pPr>
+      <w:r>
+        <w:rPr>
+          <w:b/>
+          <w:bCs/>
+          <w:iCs/>
+        </w:rPr>
         <w:t>Tổng chi phí:</w:t>
+      </w:r>
+      <w:r>
+        <w:rPr>
+          <w:b/>
+          <w:bCs/>
+          <w:iCs/>
+        </w:rPr>
+        <w:t xml:space="preserve"> </w:t>
+      </w:r>
+      <w:r>
+        <w:rPr>
+          <w:b/>
+          <w:bCs/>
+          <w:iCs/>
+          <w:color w:val="FF0000"/>
+        </w:rPr>
+        <w:t>25</w:t>
+      </w:r>
+      <w:r>
+        <w:rPr>
+          <w:b/>
+          <w:bCs/>
+          <w:iCs/>
+          <w:color w:val="FF0000"/>
+        </w:rPr>
+        <w:t>3</w:t>
+      </w:r>
+      <w:r>
+        <w:rPr>
+          <w:b/>
+          <w:bCs/>
+          <w:iCs/>
+          <w:color w:val="FF0000"/>
+        </w:rPr>
+        <w:t>.</w:t>
+      </w:r>
+      <w:r>
+        <w:rPr>
+          <w:b/>
+          <w:bCs/>
+          <w:iCs/>
+          <w:color w:val="FF0000"/>
+        </w:rPr>
+        <w:t>0</w:t>
+      </w:r>
+      <w:r>
+        <w:rPr>
+          <w:b/>
+          <w:bCs/>
+          <w:iCs/>
+          <w:color w:val="FF0000"/>
+        </w:rPr>
+        <w:t>00.000</w:t>
+      </w:r>
+      <w:r>
+        <w:rPr>
+          <w:b/>
+          <w:bCs/>
+          <w:iCs/>
+        </w:rPr>
+        <w:t xml:space="preserve"> </w:t>
+      </w:r>
+      <w:r>
+        <w:rPr>
+          <w:b/>
+          <w:bCs/>
+          <w:iCs/>
+          <w:color w:val="FF0000"/>
+        </w:rPr>
+        <w:t>VNĐ</w:t>
       </w:r>
     </w:p>
     <w:p>
@@ -7866,6 +8172,76 @@
         </w:rPr>
         <w:t>Giá thành ước lượng:</w:t>
       </w:r>
+      <w:r>
+        <w:rPr>
+          <w:b/>
+          <w:bCs/>
+          <w:iCs/>
+        </w:rPr>
+        <w:t xml:space="preserve"> </w:t>
+      </w:r>
+      <w:r>
+        <w:rPr>
+          <w:b/>
+          <w:bCs/>
+          <w:iCs/>
+          <w:color w:val="FF0000"/>
+        </w:rPr>
+        <w:t>5</w:t>
+      </w:r>
+      <w:r>
+        <w:rPr>
+          <w:b/>
+          <w:bCs/>
+          <w:iCs/>
+          <w:color w:val="FF0000"/>
+        </w:rPr>
+        <w:t>00</w:t>
+      </w:r>
+      <w:r>
+        <w:rPr>
+          <w:b/>
+          <w:bCs/>
+          <w:iCs/>
+          <w:color w:val="FF0000"/>
+        </w:rPr>
+        <w:t>.</w:t>
+      </w:r>
+      <w:r>
+        <w:rPr>
+          <w:b/>
+          <w:bCs/>
+          <w:iCs/>
+          <w:color w:val="FF0000"/>
+        </w:rPr>
+        <w:t>6</w:t>
+      </w:r>
+      <w:r>
+        <w:rPr>
+          <w:b/>
+          <w:bCs/>
+          <w:iCs/>
+          <w:color w:val="FF0000"/>
+        </w:rPr>
+        <w:t>00.000</w:t>
+      </w:r>
+      <w:r>
+        <w:rPr>
+          <w:b/>
+          <w:bCs/>
+          <w:iCs/>
+        </w:rPr>
+        <w:t xml:space="preserve"> </w:t>
+      </w:r>
+      <w:r>
+        <w:rPr>
+          <w:b/>
+          <w:bCs/>
+          <w:iCs/>
+          <w:color w:val="FF0000"/>
+        </w:rPr>
+        <w:t>VNĐ</w:t>
+      </w:r>
     </w:p>
     <w:p>
       <w:pPr>
@@ -7900,6 +8276,12 @@
         <w:rPr>
           <w:iCs/>
         </w:rPr>
+        <w:t xml:space="preserve">6561. </w:t>
+      </w:r>
+      <w:r>
+        <w:rPr>
+          <w:iCs/>
+        </w:rPr>
         <w:t>Số dòng code tương đối</w:t>
       </w:r>
       <w:r>
@@ -8029,7 +8411,23 @@
           <w:iCs/>
           <w:lang w:val="fr-FR"/>
         </w:rPr>
-        <w:t xml:space="preserve"> 8 test case/chức năng</w:t>
+        <w:t xml:space="preserve"> 8 </w:t>
+      </w:r>
+      <w:proofErr w:type="gramStart"/>
+      <w:r>
+        <w:rPr>
+          <w:iCs/>
+          <w:lang w:val="fr-FR"/>
+        </w:rPr>
+        <w:t>test</w:t>
+      </w:r>
+      <w:proofErr w:type="gramEnd"/>
+      <w:r>
+        <w:rPr>
+          <w:iCs/>
+          <w:lang w:val="fr-FR"/>
+        </w:rPr>
+        <w:t xml:space="preserve"> case/chức năng</w:t>
       </w:r>
     </w:p>
     <w:p>
@@ -8102,12 +8500,78 @@
       <w:pPr>
         <w:pStyle w:val="ListParagraph"/>
         <w:numPr>
-          <w:ilvl w:val="0"/>
+          <w:ilvl w:val="1"/>
           <w:numId w:val="37"/>
         </w:numPr>
       </w:pPr>
       <w:r>
-        <w:t>Phân bố commit của dự án (sáng chiều đêm…)</w:t>
+        <w:t>Lê Anh Dũng</w:t>
+      </w:r>
+      <w:r>
+        <w:t>: 36</w:t>
+      </w:r>
+    </w:p>
+    <w:p>
+      <w:pPr>
+        <w:pStyle w:val="ListParagraph"/>
+        <w:numPr>
+          <w:ilvl w:val="1"/>
+          <w:numId w:val="37"/>
+        </w:numPr>
+      </w:pPr>
+      <w:r>
+        <w:t>Ngô Thanh Hưng</w:t>
+      </w:r>
+      <w:r>
+        <w:t>: 10</w:t>
+      </w:r>
+    </w:p>
+    <w:p>
+      <w:pPr>
+        <w:pStyle w:val="ListParagraph"/>
+        <w:numPr>
+          <w:ilvl w:val="1"/>
+          <w:numId w:val="37"/>
+        </w:numPr>
+      </w:pPr>
+      <w:r>
+        <w:t>Nguyễn Hải Long</w:t>
+      </w:r>
+      <w:r>
+        <w:t xml:space="preserve">: </w:t>
+      </w:r>
+      <w:r>
+        <w:t>18</w:t>
+      </w:r>
+    </w:p>
+    <w:p>
+      <w:pPr>
+        <w:pStyle w:val="ListParagraph"/>
+        <w:numPr>
+          <w:ilvl w:val="1"/>
+          <w:numId w:val="37"/>
+        </w:numPr>
+      </w:pPr>
+      <w:r>
+        <w:t>Nguyễn Thành Long</w:t>
+      </w:r>
+      <w:r>
+        <w:t>: 13</w:t>
+      </w:r>
+    </w:p>
+    <w:p>
+      <w:pPr>
+        <w:pStyle w:val="ListParagraph"/>
+        <w:numPr>
+          <w:ilvl w:val="1"/>
+          <w:numId w:val="37"/>
+        </w:numPr>
+      </w:pPr>
+      <w:r>
+        <w:t>Nguyễn Tiến Phong</w:t>
+      </w:r>
+      <w:r>
+        <w:t>: 11</w:t>
       </w:r>
     </w:p>
     <w:p>
@@ -8119,13 +8583,61 @@
         </w:numPr>
       </w:pPr>
       <w:r>
-        <w:t xml:space="preserve">Số </w:t>
-      </w:r>
-      <w:r>
-        <w:t xml:space="preserve">dòng lệnh bị </w:t>
-      </w:r>
-      <w:r>
-        <w:t>thay đổi</w:t>
+        <w:t>Phân bố commit của dự án (sáng chiều đêm…)</w:t>
+      </w:r>
+    </w:p>
+    <w:p>
+      <w:pPr>
+        <w:pStyle w:val="ListParagraph"/>
+        <w:numPr>
+          <w:ilvl w:val="1"/>
+          <w:numId w:val="37"/>
+        </w:numPr>
+      </w:pPr>
+      <w:r>
+        <w:t>Commit sáng</w:t>
+      </w:r>
+      <w:r>
+        <w:t xml:space="preserve">: </w:t>
+      </w:r>
+      <w:r>
+        <w:t>50</w:t>
+      </w:r>
+    </w:p>
+    <w:p>
+      <w:pPr>
+        <w:pStyle w:val="ListParagraph"/>
+        <w:numPr>
+          <w:ilvl w:val="1"/>
+          <w:numId w:val="37"/>
+        </w:numPr>
+      </w:pPr>
+      <w:r>
+        <w:t>Commit chiều</w:t>
+      </w:r>
+      <w:r>
+        <w:t>:</w:t>
+      </w:r>
+      <w:r>
+        <w:t xml:space="preserve"> 18</w:t>
+      </w:r>
+    </w:p>
+    <w:p>
+      <w:pPr>
+        <w:pStyle w:val="ListParagraph"/>
+        <w:numPr>
+          <w:ilvl w:val="1"/>
+          <w:numId w:val="37"/>
+        </w:numPr>
+      </w:pPr>
+      <w:r>
+        <w:t>Commit đêm</w:t>
+      </w:r>
+      <w:r>
+        <w:t xml:space="preserve">: </w:t>
+      </w:r>
+      <w:r>
+        <w:t>20</w:t>
       </w:r>
     </w:p>
     <w:p>
@@ -8137,31 +8649,37 @@
         </w:numPr>
       </w:pPr>
       <w:r>
-        <w:t>Sơ đồ các branch được t</w:t>
-      </w:r>
-      <w:r>
-        <w:t>ạo ra</w:t>
+        <w:t>Phân bố ngày commit</w:t>
       </w:r>
     </w:p>
     <w:p>
       <w:pPr>
         <w:pStyle w:val="ListParagraph"/>
         <w:numPr>
-          <w:ilvl w:val="0"/>
+          <w:ilvl w:val="1"/>
           <w:numId w:val="37"/>
         </w:numPr>
       </w:pPr>
       <w:r>
-        <w:t>Số dòng lệnh của dự</w:t>
-      </w:r>
-      <w:r>
-        <w:t xml:space="preserve"> án</w:t>
-      </w:r>
-      <w:r>
-        <w:t xml:space="preserve"> +</w:t>
-      </w:r>
-      <w:r>
-        <w:t xml:space="preserve"> 10% số dòng so với ban đầu</w:t>
+        <w:t xml:space="preserve">Commit tháng 12: </w:t>
+      </w:r>
+      <w:r>
+        <w:t>30</w:t>
+      </w:r>
+    </w:p>
+    <w:p>
+      <w:pPr>
+        <w:pStyle w:val="ListParagraph"/>
+        <w:numPr>
+          <w:ilvl w:val="1"/>
+          <w:numId w:val="37"/>
+        </w:numPr>
+      </w:pPr>
+      <w:r>
+        <w:t xml:space="preserve">Commit tháng 1: </w:t>
+      </w:r>
+      <w:r>
+        <w:t>58</w:t>
       </w:r>
     </w:p>
     <w:p>
@@ -8265,7 +8783,7 @@
           <w:lang w:eastAsia="en-US" w:bidi="ar-SA"/>
         </w:rPr>
       </w:pPr>
-      <w:hyperlink r:id="rId22" w:history="1">
+      <w:hyperlink r:id="rId23" w:history="1">
         <w:r>
           <w:rPr>
             <w:rStyle w:val="Hyperlink"/>
@@ -8281,7 +8799,7 @@
           <w:lang w:eastAsia="en-US" w:bidi="ar-SA"/>
         </w:rPr>
       </w:pPr>
-      <w:hyperlink r:id="rId23" w:history="1">
+      <w:hyperlink r:id="rId24" w:history="1">
         <w:r>
           <w:rPr>
             <w:rStyle w:val="Hyperlink"/>
@@ -8297,7 +8815,7 @@
           <w:lang w:eastAsia="en-US" w:bidi="ar-SA"/>
         </w:rPr>
       </w:pPr>
-      <w:hyperlink r:id="rId24" w:history="1">
+      <w:hyperlink r:id="rId25" w:history="1">
         <w:r>
           <w:rPr>
             <w:rStyle w:val="Hyperlink"/>
@@ -8313,7 +8831,7 @@
           <w:lang w:eastAsia="en-US" w:bidi="ar-SA"/>
         </w:rPr>
       </w:pPr>
-      <w:hyperlink r:id="rId25" w:history="1">
+      <w:hyperlink r:id="rId26" w:history="1">
         <w:r>
           <w:rPr>
             <w:rStyle w:val="Hyperlink"/>
@@ -8329,7 +8847,7 @@
           <w:lang w:eastAsia="en-US" w:bidi="ar-SA"/>
         </w:rPr>
       </w:pPr>
-      <w:hyperlink r:id="rId26" w:history="1">
+      <w:hyperlink r:id="rId27" w:history="1">
         <w:r>
           <w:rPr>
             <w:rStyle w:val="Hyperlink"/>
@@ -8345,7 +8863,7 @@
           <w:lang w:eastAsia="en-US" w:bidi="ar-SA"/>
         </w:rPr>
       </w:pPr>
-      <w:hyperlink r:id="rId27" w:history="1">
+      <w:hyperlink r:id="rId28" w:history="1">
         <w:r>
           <w:rPr>
             <w:rStyle w:val="Hyperlink"/>
@@ -8362,7 +8880,7 @@
           <w:lang w:eastAsia="en-US" w:bidi="ar-SA"/>
         </w:rPr>
       </w:pPr>
-      <w:hyperlink r:id="rId28" w:history="1">
+      <w:hyperlink r:id="rId29" w:history="1">
         <w:r>
           <w:rPr>
             <w:rStyle w:val="Hyperlink"/>
@@ -8378,7 +8896,7 @@
           <w:rStyle w:val="Hyperlink"/>
         </w:rPr>
       </w:pPr>
-      <w:hyperlink r:id="rId29" w:history="1">
+      <w:hyperlink r:id="rId30" w:history="1">
         <w:r>
           <w:rPr>
             <w:rStyle w:val="Hyperlink"/>
@@ -8393,7 +8911,7 @@
           <w:lang w:eastAsia="en-US" w:bidi="ar-SA"/>
         </w:rPr>
       </w:pPr>
-      <w:hyperlink r:id="rId30" w:history="1">
+      <w:hyperlink r:id="rId31" w:history="1">
         <w:r>
           <w:rPr>
             <w:rStyle w:val="Hyperlink"/>
@@ -8408,7 +8926,7 @@
           <w:lang w:eastAsia="en-US" w:bidi="ar-SA"/>
         </w:rPr>
       </w:pPr>
-      <w:hyperlink r:id="rId31" w:history="1">
+      <w:hyperlink r:id="rId32" w:history="1">
         <w:r>
           <w:rPr>
             <w:rStyle w:val="Hyperlink"/>
@@ -8427,7 +8945,7 @@
           <w:lang w:eastAsia="en-US" w:bidi="ar-SA"/>
         </w:rPr>
       </w:pPr>
-      <w:hyperlink r:id="rId32" w:history="1">
+      <w:hyperlink r:id="rId33" w:history="1">
         <w:r>
           <w:rPr>
             <w:rStyle w:val="Hyperlink"/>
@@ -8448,7 +8966,7 @@
           <w:lang w:eastAsia="en-US" w:bidi="ar-SA"/>
         </w:rPr>
       </w:pPr>
-      <w:hyperlink r:id="rId33" w:history="1">
+      <w:hyperlink r:id="rId34" w:history="1">
         <w:r>
           <w:rPr>
             <w:rStyle w:val="Hyperlink"/>
@@ -8467,7 +8985,7 @@
           <w:lang w:eastAsia="en-US" w:bidi="ar-SA"/>
         </w:rPr>
       </w:pPr>
-      <w:hyperlink r:id="rId34" w:history="1">
+      <w:hyperlink r:id="rId35" w:history="1">
         <w:r>
           <w:rPr>
             <w:rStyle w:val="Hyperlink"/>
@@ -8523,12 +9041,12 @@
     </w:p>
     <w:p/>
     <w:sectPr>
-      <w:headerReference w:type="even" r:id="rId35"/>
-      <w:headerReference w:type="default" r:id="rId36"/>
-      <w:footerReference w:type="even" r:id="rId37"/>
-      <w:footerReference w:type="default" r:id="rId38"/>
-      <w:headerReference w:type="first" r:id="rId39"/>
-      <w:footerReference w:type="first" r:id="rId40"/>
+      <w:headerReference w:type="even" r:id="rId36"/>
+      <w:headerReference w:type="default" r:id="rId37"/>
+      <w:footerReference w:type="even" r:id="rId38"/>
+      <w:footerReference w:type="default" r:id="rId39"/>
+      <w:headerReference w:type="first" r:id="rId40"/>
+      <w:footerReference w:type="first" r:id="rId41"/>
       <w:footnotePr>
         <w:pos w:val="beneathText"/>
       </w:footnotePr>
@@ -12847,7 +13365,7 @@
         <w:rFonts w:hint="default"/>
       </w:rPr>
     </w:lvl>
-    <w:lvl w:ilvl="1" w:tplc="04090019" w:tentative="1">
+    <w:lvl w:ilvl="1" w:tplc="04090019">
       <w:start w:val="1"/>
       <w:numFmt w:val="lowerLetter"/>
       <w:lvlText w:val="%2."/>
@@ -15312,12 +15830,7 @@
 </file>
 
 <file path=customXml/item2.xml><?xml version="1.0" encoding="utf-8"?>
-<?mso-contentType ?>
-<FormTemplates xmlns="http://schemas.microsoft.com/sharepoint/v3/contenttype/forms">
-  <Display>DocumentLibraryForm</Display>
-  <Edit>DocumentLibraryForm</Edit>
-  <New>DocumentLibraryForm</New>
-</FormTemplates>
+<b:Sources xmlns:b="http://schemas.openxmlformats.org/officeDocument/2006/bibliography" xmlns="http://schemas.openxmlformats.org/officeDocument/2006/bibliography" SelectedStyle="\APA.XSL" StyleName="APA"/>
 </file>
 
 <file path=customXml/item3.xml><?xml version="1.0" encoding="utf-8"?>
@@ -15453,7 +15966,12 @@
 </file>
 
 <file path=customXml/item4.xml><?xml version="1.0" encoding="utf-8"?>
-<b:Sources xmlns:b="http://schemas.openxmlformats.org/officeDocument/2006/bibliography" xmlns="http://schemas.openxmlformats.org/officeDocument/2006/bibliography" SelectedStyle="\APA.XSL" StyleName="APA"/>
+<?mso-contentType ?>
+<FormTemplates xmlns="http://schemas.microsoft.com/sharepoint/v3/contenttype/forms">
+  <Display>DocumentLibraryForm</Display>
+  <Edit>DocumentLibraryForm</Edit>
+  <New>DocumentLibraryForm</New>
+</FormTemplates>
 </file>
 
 <file path=customXml/itemProps1.xml><?xml version="1.0" encoding="utf-8"?>
@@ -15466,9 +15984,9 @@
 </file>
 
 <file path=customXml/itemProps2.xml><?xml version="1.0" encoding="utf-8"?>
-<ds:datastoreItem xmlns:ds="http://schemas.openxmlformats.org/officeDocument/2006/customXml" ds:itemID="{BB557C81-EA69-47BE-A07D-CA4CC19B63EC}">
+<ds:datastoreItem xmlns:ds="http://schemas.openxmlformats.org/officeDocument/2006/customXml" ds:itemID="{765FEC69-B417-4A3A-B8F2-01425C708AC9}">
   <ds:schemaRefs>
-    <ds:schemaRef ds:uri="http://schemas.microsoft.com/sharepoint/v3/contenttype/forms"/>
+    <ds:schemaRef ds:uri="http://schemas.openxmlformats.org/officeDocument/2006/bibliography"/>
   </ds:schemaRefs>
 </ds:datastoreItem>
 </file>
@@ -15492,9 +16010,9 @@
 </file>
 
 <file path=customXml/itemProps4.xml><?xml version="1.0" encoding="utf-8"?>
-<ds:datastoreItem xmlns:ds="http://schemas.openxmlformats.org/officeDocument/2006/customXml" ds:itemID="{765FEC69-B417-4A3A-B8F2-01425C708AC9}">
+<ds:datastoreItem xmlns:ds="http://schemas.openxmlformats.org/officeDocument/2006/customXml" ds:itemID="{BB557C81-EA69-47BE-A07D-CA4CC19B63EC}">
   <ds:schemaRefs>
-    <ds:schemaRef ds:uri="http://schemas.openxmlformats.org/officeDocument/2006/bibliography"/>
+    <ds:schemaRef ds:uri="http://schemas.microsoft.com/sharepoint/v3/contenttype/forms"/>
   </ds:schemaRefs>
 </ds:datastoreItem>
 </file>
</xml_diff>

<commit_message>
Update: Vai Trò Phong Long
</commit_message>
<xml_diff>
--- a/docs/MyProjectMgnt.docx
+++ b/docs/MyProjectMgnt.docx
@@ -5300,7 +5300,10 @@
           </w:tcPr>
           <w:p>
             <w:r>
-              <w:t>Nguyễn Thành Long</w:t>
+              <w:t>Nguyễn T</w:t>
+            </w:r>
+            <w:r>
+              <w:t>iến Phong</w:t>
             </w:r>
           </w:p>
         </w:tc>
@@ -5342,7 +5345,19 @@
           </w:tcPr>
           <w:p>
             <w:r>
-              <w:t>Nguyễn Tiến Phong</w:t>
+              <w:t xml:space="preserve">Nguyễn </w:t>
+            </w:r>
+            <w:r>
+              <w:t>Thành</w:t>
+            </w:r>
+            <w:r>
+              <w:t xml:space="preserve"> </w:t>
+            </w:r>
+            <w:r>
+              <w:t>L</w:t>
+            </w:r>
+            <w:r>
+              <w:t>ong</w:t>
             </w:r>
           </w:p>
         </w:tc>
@@ -15683,12 +15698,7 @@
 </file>
 
 <file path=customXml/item2.xml><?xml version="1.0" encoding="utf-8"?>
-<?mso-contentType ?>
-<FormTemplates xmlns="http://schemas.microsoft.com/sharepoint/v3/contenttype/forms">
-  <Display>DocumentLibraryForm</Display>
-  <Edit>DocumentLibraryForm</Edit>
-  <New>DocumentLibraryForm</New>
-</FormTemplates>
+<b:Sources xmlns:b="http://schemas.openxmlformats.org/officeDocument/2006/bibliography" xmlns="http://schemas.openxmlformats.org/officeDocument/2006/bibliography" SelectedStyle="\APA.XSL" StyleName="APA"/>
 </file>
 
 <file path=customXml/item3.xml><?xml version="1.0" encoding="utf-8"?>
@@ -15698,7 +15708,12 @@
 </file>
 
 <file path=customXml/item4.xml><?xml version="1.0" encoding="utf-8"?>
-<b:Sources xmlns:b="http://schemas.openxmlformats.org/officeDocument/2006/bibliography" xmlns="http://schemas.openxmlformats.org/officeDocument/2006/bibliography" SelectedStyle="\APA.XSL" StyleName="APA"/>
+<?mso-contentType ?>
+<FormTemplates xmlns="http://schemas.microsoft.com/sharepoint/v3/contenttype/forms">
+  <Display>DocumentLibraryForm</Display>
+  <Edit>DocumentLibraryForm</Edit>
+  <New>DocumentLibraryForm</New>
+</FormTemplates>
 </file>
 
 <file path=customXml/itemProps1.xml><?xml version="1.0" encoding="utf-8"?>
@@ -15720,9 +15735,9 @@
 </file>
 
 <file path=customXml/itemProps2.xml><?xml version="1.0" encoding="utf-8"?>
-<ds:datastoreItem xmlns:ds="http://schemas.openxmlformats.org/officeDocument/2006/customXml" ds:itemID="{BB557C81-EA69-47BE-A07D-CA4CC19B63EC}">
+<ds:datastoreItem xmlns:ds="http://schemas.openxmlformats.org/officeDocument/2006/customXml" ds:itemID="{765FEC69-B417-4A3A-B8F2-01425C708AC9}">
   <ds:schemaRefs>
-    <ds:schemaRef ds:uri="http://schemas.microsoft.com/sharepoint/v3/contenttype/forms"/>
+    <ds:schemaRef ds:uri="http://schemas.openxmlformats.org/officeDocument/2006/bibliography"/>
   </ds:schemaRefs>
 </ds:datastoreItem>
 </file>
@@ -15737,9 +15752,9 @@
 </file>
 
 <file path=customXml/itemProps4.xml><?xml version="1.0" encoding="utf-8"?>
-<ds:datastoreItem xmlns:ds="http://schemas.openxmlformats.org/officeDocument/2006/customXml" ds:itemID="{765FEC69-B417-4A3A-B8F2-01425C708AC9}">
+<ds:datastoreItem xmlns:ds="http://schemas.openxmlformats.org/officeDocument/2006/customXml" ds:itemID="{BB557C81-EA69-47BE-A07D-CA4CC19B63EC}">
   <ds:schemaRefs>
-    <ds:schemaRef ds:uri="http://schemas.openxmlformats.org/officeDocument/2006/bibliography"/>
+    <ds:schemaRef ds:uri="http://schemas.microsoft.com/sharepoint/v3/contenttype/forms"/>
   </ds:schemaRefs>
 </ds:datastoreItem>
 </file>
</xml_diff>

<commit_message>
Update: Cập nhật định dạng
</commit_message>
<xml_diff>
--- a/docs/MyProjectMgnt.docx
+++ b/docs/MyProjectMgnt.docx
@@ -7820,22 +7820,21 @@
           <w:iCs/>
         </w:rPr>
       </w:pPr>
-    </w:p>
-    <w:p>
-      <w:pPr>
+      <w:r>
         <w:rPr>
           <w:b/>
           <w:bCs/>
           <w:iCs/>
         </w:rPr>
-      </w:pPr>
+        <w:t xml:space="preserve">Chi phí </w:t>
+      </w:r>
       <w:r>
         <w:rPr>
           <w:b/>
           <w:bCs/>
           <w:iCs/>
         </w:rPr>
-        <w:t>Tổng chi phí:</w:t>
+        <w:t xml:space="preserve">dự trù cho </w:t>
       </w:r>
       <w:r>
         <w:rPr>
@@ -7843,25 +7842,23 @@
           <w:bCs/>
           <w:iCs/>
         </w:rPr>
-        <w:t xml:space="preserve"> </w:t>
+        <w:t>các rủi ro</w:t>
       </w:r>
       <w:r>
         <w:rPr>
           <w:b/>
           <w:bCs/>
           <w:iCs/>
-          <w:color w:val="FF0000"/>
-        </w:rPr>
-        <w:t>25</w:t>
+        </w:rPr>
+        <w:t>:</w:t>
       </w:r>
       <w:r>
         <w:rPr>
           <w:b/>
           <w:bCs/>
           <w:iCs/>
-          <w:color w:val="FF0000"/>
-        </w:rPr>
-        <w:t>3</w:t>
+        </w:rPr>
+        <w:t xml:space="preserve"> </w:t>
       </w:r>
       <w:r>
         <w:rPr>
@@ -7870,7 +7867,7 @@
           <w:iCs/>
           <w:color w:val="FF0000"/>
         </w:rPr>
-        <w:t>.</w:t>
+        <w:t>46</w:t>
       </w:r>
       <w:r>
         <w:rPr>
@@ -7879,7 +7876,77 @@
           <w:iCs/>
           <w:color w:val="FF0000"/>
         </w:rPr>
-        <w:t>2</w:t>
+        <w:t>.</w:t>
+      </w:r>
+      <w:r>
+        <w:rPr>
+          <w:b/>
+          <w:bCs/>
+          <w:iCs/>
+          <w:color w:val="FF0000"/>
+        </w:rPr>
+        <w:t>8</w:t>
+      </w:r>
+      <w:r>
+        <w:rPr>
+          <w:b/>
+          <w:bCs/>
+          <w:iCs/>
+          <w:color w:val="FF0000"/>
+        </w:rPr>
+        <w:t>00.000 VNĐ</w:t>
+      </w:r>
+    </w:p>
+    <w:p>
+      <w:pPr>
+        <w:rPr>
+          <w:b/>
+          <w:bCs/>
+          <w:iCs/>
+        </w:rPr>
+      </w:pPr>
+      <w:r>
+        <w:rPr>
+          <w:b/>
+          <w:bCs/>
+          <w:iCs/>
+        </w:rPr>
+        <w:t>Tổng chi phí:</w:t>
+      </w:r>
+      <w:r>
+        <w:rPr>
+          <w:b/>
+          <w:bCs/>
+          <w:iCs/>
+        </w:rPr>
+        <w:t xml:space="preserve"> </w:t>
+      </w:r>
+      <w:r>
+        <w:rPr>
+          <w:b/>
+          <w:bCs/>
+          <w:iCs/>
+          <w:color w:val="FF0000"/>
+        </w:rPr>
+        <w:t>300</w:t>
+      </w:r>
+      <w:r>
+        <w:rPr>
+          <w:b/>
+          <w:bCs/>
+          <w:iCs/>
+          <w:color w:val="FF0000"/>
+        </w:rPr>
+        <w:t>.</w:t>
+      </w:r>
+      <w:r>
+        <w:rPr>
+          <w:b/>
+          <w:bCs/>
+          <w:iCs/>
+          <w:color w:val="FF0000"/>
+        </w:rPr>
+        <w:t>0</w:t>
       </w:r>
       <w:r>
         <w:rPr>
@@ -8184,10 +8251,10 @@
         <w:t>Lê Anh Dũng</w:t>
       </w:r>
       <w:r>
-        <w:t>: 3</w:t>
-      </w:r>
-      <w:r>
-        <w:t>8</w:t>
+        <w:t xml:space="preserve">: </w:t>
+      </w:r>
+      <w:r>
+        <w:t>40</w:t>
       </w:r>
     </w:p>
     <w:p>
@@ -8205,7 +8272,7 @@
         <w:t>: 1</w:t>
       </w:r>
       <w:r>
-        <w:t>1</w:t>
+        <w:t>2</w:t>
       </w:r>
     </w:p>
     <w:p>
@@ -8289,7 +8356,7 @@
         <w:t>5</w:t>
       </w:r>
       <w:r>
-        <w:t>2</w:t>
+        <w:t>5</w:t>
       </w:r>
     </w:p>
     <w:p>
@@ -8373,7 +8440,7 @@
         <w:t>6</w:t>
       </w:r>
       <w:r>
-        <w:t>2</w:t>
+        <w:t>5</w:t>
       </w:r>
     </w:p>
     <w:p>
@@ -15698,7 +15765,12 @@
 </file>
 
 <file path=customXml/item2.xml><?xml version="1.0" encoding="utf-8"?>
-<b:Sources xmlns:b="http://schemas.openxmlformats.org/officeDocument/2006/bibliography" xmlns="http://schemas.openxmlformats.org/officeDocument/2006/bibliography" SelectedStyle="\APA.XSL" StyleName="APA"/>
+<?mso-contentType ?>
+<FormTemplates xmlns="http://schemas.microsoft.com/sharepoint/v3/contenttype/forms">
+  <Display>DocumentLibraryForm</Display>
+  <Edit>DocumentLibraryForm</Edit>
+  <New>DocumentLibraryForm</New>
+</FormTemplates>
 </file>
 
 <file path=customXml/item3.xml><?xml version="1.0" encoding="utf-8"?>
@@ -15708,12 +15780,7 @@
 </file>
 
 <file path=customXml/item4.xml><?xml version="1.0" encoding="utf-8"?>
-<?mso-contentType ?>
-<FormTemplates xmlns="http://schemas.microsoft.com/sharepoint/v3/contenttype/forms">
-  <Display>DocumentLibraryForm</Display>
-  <Edit>DocumentLibraryForm</Edit>
-  <New>DocumentLibraryForm</New>
-</FormTemplates>
+<b:Sources xmlns:b="http://schemas.openxmlformats.org/officeDocument/2006/bibliography" xmlns="http://schemas.openxmlformats.org/officeDocument/2006/bibliography" SelectedStyle="\APA.XSL" StyleName="APA"/>
 </file>
 
 <file path=customXml/itemProps1.xml><?xml version="1.0" encoding="utf-8"?>
@@ -15735,9 +15802,9 @@
 </file>
 
 <file path=customXml/itemProps2.xml><?xml version="1.0" encoding="utf-8"?>
-<ds:datastoreItem xmlns:ds="http://schemas.openxmlformats.org/officeDocument/2006/customXml" ds:itemID="{765FEC69-B417-4A3A-B8F2-01425C708AC9}">
+<ds:datastoreItem xmlns:ds="http://schemas.openxmlformats.org/officeDocument/2006/customXml" ds:itemID="{BB557C81-EA69-47BE-A07D-CA4CC19B63EC}">
   <ds:schemaRefs>
-    <ds:schemaRef ds:uri="http://schemas.openxmlformats.org/officeDocument/2006/bibliography"/>
+    <ds:schemaRef ds:uri="http://schemas.microsoft.com/sharepoint/v3/contenttype/forms"/>
   </ds:schemaRefs>
 </ds:datastoreItem>
 </file>
@@ -15752,9 +15819,9 @@
 </file>
 
 <file path=customXml/itemProps4.xml><?xml version="1.0" encoding="utf-8"?>
-<ds:datastoreItem xmlns:ds="http://schemas.openxmlformats.org/officeDocument/2006/customXml" ds:itemID="{BB557C81-EA69-47BE-A07D-CA4CC19B63EC}">
+<ds:datastoreItem xmlns:ds="http://schemas.openxmlformats.org/officeDocument/2006/customXml" ds:itemID="{765FEC69-B417-4A3A-B8F2-01425C708AC9}">
   <ds:schemaRefs>
-    <ds:schemaRef ds:uri="http://schemas.microsoft.com/sharepoint/v3/contenttype/forms"/>
+    <ds:schemaRef ds:uri="http://schemas.openxmlformats.org/officeDocument/2006/bibliography"/>
   </ds:schemaRefs>
 </ds:datastoreItem>
 </file>
</xml_diff>